<commit_message>
reading from the docx succesfully
</commit_message>
<xml_diff>
--- a/public/StrangeRipples.docx
+++ b/public/StrangeRipples.docx
@@ -4,34 +4,30 @@
   <w:body>
     <w:p>
       <w:pPr>
-        <w:rPr>
-          <w:sz w:val="20"/>
-          <w:szCs w:val="20"/>
-        </w:rPr>
-      </w:pPr>
-      <w:r>
-        <w:rPr>
-          <w:sz w:val="20"/>
-          <w:szCs w:val="20"/>
-          <w:rtl w:val="0"/>
-        </w:rPr>
-        <w:t xml:space="preserve">&lt;h1&gt;Strange Ripples&lt;/h1&gt;</w:t>
-      </w:r>
-    </w:p>
-    <w:p>
-      <w:pPr>
-        <w:rPr>
-          <w:sz w:val="20"/>
-          <w:szCs w:val="20"/>
-        </w:rPr>
-      </w:pPr>
-      <w:r>
-        <w:rPr>
-          <w:sz w:val="20"/>
-          <w:szCs w:val="20"/>
-          <w:rtl w:val="0"/>
-        </w:rPr>
-        <w:t xml:space="preserve">&lt;h2&gt;The Bizarre Relationship Between Psychedelics and Dreams&lt;/h2&gt;</w:t>
+        <w:pStyle w:val="Heading1"/>
+        <w:rPr/>
+      </w:pPr>
+      <w:bookmarkStart w:colFirst="0" w:colLast="0" w:name="_y61f6j4l13f3" w:id="0"/>
+      <w:bookmarkEnd w:id="0"/>
+      <w:r>
+        <w:rPr>
+          <w:rtl w:val="0"/>
+        </w:rPr>
+        <w:t xml:space="preserve">Strange Ripples</w:t>
+      </w:r>
+    </w:p>
+    <w:p>
+      <w:pPr>
+        <w:pStyle w:val="Heading2"/>
+        <w:rPr/>
+      </w:pPr>
+      <w:bookmarkStart w:colFirst="0" w:colLast="0" w:name="_otk72ynjyaic" w:id="1"/>
+      <w:bookmarkEnd w:id="1"/>
+      <w:r>
+        <w:rPr>
+          <w:rtl w:val="0"/>
+        </w:rPr>
+        <w:t xml:space="preserve">The Bizarre Relationship Between Psychedelics and Dreams</w:t>
       </w:r>
     </w:p>
     <w:p>
@@ -218,11 +214,8 @@
       </w:pPr>
       <w:r>
         <w:rPr>
-          <w:sz w:val="20"/>
-          <w:szCs w:val="20"/>
-          <w:rtl w:val="0"/>
-        </w:rPr>
-        <w:t xml:space="preserve">—-----------------</w:t>
+          <w:rtl w:val="0"/>
+        </w:rPr>
       </w:r>
     </w:p>
     <w:p>
@@ -356,7 +349,7 @@
           <w:szCs w:val="20"/>
           <w:rtl w:val="0"/>
         </w:rPr>
-        <w:t xml:space="preserve">within me. As this happens, the object appears to solidify from its gaseous state into a gigantic solid disk, several miles wide, and motions inward towards the center of my view. I can feel a clenching in my chest that increases, as the </w:t>
+        <w:t xml:space="preserve">within me. As this happens, the object appears to solidify from a gaseous state into a gigantic solid disk, several miles wide, and motions inward towards the center of my view. I can feel a clenching in my chest that increases, as the </w:t>
       </w:r>
       <w:r>
         <w:rPr>

</xml_diff>

<commit_message>
clean up comments, fix docx quote block syntax, hitting error
</commit_message>
<xml_diff>
--- a/public/StrangeRipples.docx
+++ b/public/StrangeRipples.docx
@@ -293,7 +293,15 @@
           <w:szCs w:val="20"/>
           <w:rtl w:val="0"/>
         </w:rPr>
-        <w:t xml:space="preserve">in the form of a large oval spherical cloud, protruding from the right side of my view outward into the center. My attention is drawn to it, and just as suddenly I am paralyzed, and the </w:t>
+        <w:t xml:space="preserve">in the form of a large oval spherical cloud, protruding from the right side of my view. My attention is drawn to it, and just as suddenly, </w:t>
+      </w:r>
+      <w:r>
+        <w:rPr>
+          <w:sz w:val="20"/>
+          <w:szCs w:val="20"/>
+          <w:rtl w:val="0"/>
+        </w:rPr>
+        <w:t xml:space="preserve"> the </w:t>
       </w:r>
       <w:r>
         <w:rPr>
@@ -327,7 +335,15 @@
           <w:szCs w:val="20"/>
           <w:rtl w:val="0"/>
         </w:rPr>
-        <w:t xml:space="preserve">within me. As this happens, the object appears to transform from a gaseous state into a gigantic solid disk, several miles wide. It motions inwards towards the center of my view. I can feel a clenching in my chest. The </w:t>
+        <w:t xml:space="preserve">within me.</w:t>
+      </w:r>
+      <w:r>
+        <w:rPr>
+          <w:sz w:val="20"/>
+          <w:szCs w:val="20"/>
+          <w:rtl w:val="0"/>
+        </w:rPr>
+        <w:t xml:space="preserve"> I am paralyzed, I seem to be gasping for breath. As this happens, the object appears to transform from a gaseous state into a gigantic solid disk, several miles wide. It motions inwards towards the center of my view. I can feel a clenching in my chest. The </w:t>
       </w:r>
       <w:r>
         <w:rPr>
@@ -402,7 +418,7 @@
           <w:szCs w:val="20"/>
           <w:rtl w:val="0"/>
         </w:rPr>
-        <w:t xml:space="preserve">I look around, I feel my bedsheets underneath me, I see the sun peeking into the window. It is May of 2015 and I am 31 years old. Just another day in the beginning of my thirties. Another day in the sprawl.</w:t>
+        <w:t xml:space="preserve">I look around, I feel my bedsheets underneath me, and see the sun peeking into the window. It is May of 2015 and I am 31 years old. Just another day in the beginning of my thirties. Another day in the sprawl.</w:t>
       </w:r>
     </w:p>
     <w:p>
@@ -506,7 +522,7 @@
           <w:szCs w:val="20"/>
           <w:rtl w:val="0"/>
         </w:rPr>
-        <w:t xml:space="preserve">This piece relates to the psychedelic experiences with both Psilocybin mushrooms and Ayahuasca. However, it is not about what happens in the immediate hours after you take one. It is about dreams that surround these experiences. In my experience, these two are catalysts for these dreams. However, herein lies the conceptual challenge. When I refer to them as ‘catalysts’, our mind defaults to understanding it within the confines of temporal causality – the only framework we’ve come to trust, the ‘natural law’ we term as </w:t>
+        <w:t xml:space="preserve">This piece relates to psychedelic experiences with both Psilocybin mushrooms and Ayahuasca, my own accounts, along with those of others. People who I know and others who I have never met. However, this piece is less about what happens in the immediate hours after one has been ingested, and more about the experiences that are detached, sometimes taking place </w:t>
       </w:r>
       <w:r>
         <w:rPr>
@@ -515,6 +531,31 @@
           <w:szCs w:val="20"/>
           <w:rtl w:val="0"/>
         </w:rPr>
+        <w:t xml:space="preserve">before</w:t>
+      </w:r>
+      <w:r>
+        <w:rPr>
+          <w:sz w:val="20"/>
+          <w:szCs w:val="20"/>
+          <w:rtl w:val="0"/>
+        </w:rPr>
+        <w:t xml:space="preserve"> ingestion. </w:t>
+      </w:r>
+      <w:r>
+        <w:rPr>
+          <w:sz w:val="20"/>
+          <w:szCs w:val="20"/>
+          <w:rtl w:val="0"/>
+        </w:rPr>
+        <w:t xml:space="preserve">I shed some light on dreams that surround these experiences. In my experience, these two are catalysts for these dreams. However, herein lies the conceptual challenge. When I refer to them as ‘catalysts’, our mind defaults to understanding it within the confines of temporal causality – the only framework we’ve come to trust, the ‘natural law’ we term as </w:t>
+      </w:r>
+      <w:r>
+        <w:rPr>
+          <w:i w:val="1"/>
+          <w:sz w:val="20"/>
+          <w:szCs w:val="20"/>
+          <w:rtl w:val="0"/>
+        </w:rPr>
         <w:t xml:space="preserve">cause</w:t>
       </w:r>
       <w:r>
@@ -557,12 +598,7 @@
           <w:szCs w:val="20"/>
           <w:rtl w:val="0"/>
         </w:rPr>
-        <w:t xml:space="preserve"> As you will see, an effect is not supposed to come before a cause. </w:t>
-      </w:r>
-      <w:r>
-        <w:rPr>
-          <w:rtl w:val="0"/>
-        </w:rPr>
+        <w:t xml:space="preserve"> I’m here to show you something incredibly strange, that in the coming decade you may get to experience in a legally approved setting in the United States.</w:t>
       </w:r>
     </w:p>
     <w:p>
@@ -594,7 +630,7 @@
           <w:szCs w:val="20"/>
           <w:rtl w:val="0"/>
         </w:rPr>
-        <w:t xml:space="preserve">These plants and fungi would more appropriately be called ‘the dream team’, and an even more accurate roster of ‘the dream team’ would include many more plants throughout the world, but this is not a Grimoire, and neither you nor I have all day, and I have to start </w:t>
+        <w:t xml:space="preserve">These plants and fungi would more appropriately be called ‘the dream team’, and an even more accurate roster of this team would include many more plants throughout the world, but this is not a Grimoire, and neither you nor I have all day. I am writing this because I have to start </w:t>
       </w:r>
       <w:r>
         <w:rPr>
@@ -611,7 +647,7 @@
           <w:szCs w:val="20"/>
           <w:rtl w:val="0"/>
         </w:rPr>
-        <w:tab/>
+        <w:t xml:space="preserve"> The first of these dreams happened in mid May of 2015.</w:t>
       </w:r>
     </w:p>
     <w:p>
@@ -761,7 +797,7 @@
           <w:szCs w:val="20"/>
           <w:rtl w:val="0"/>
         </w:rPr>
-        <w:t xml:space="preserve">Eight years into my journey with ayahuasca and mushrooms, one of the things that has struck me as the most odd about these experiences is a side effect, or a more appropriately titled </w:t>
+        <w:t xml:space="preserve">Eight years into my journey with ayahuasca and mushrooms, one thing that has struck me as the most odd about these experiences is a side effect, or a more appropriately titled </w:t>
       </w:r>
       <w:r>
         <w:rPr>
@@ -856,7 +892,7 @@
           <w:szCs w:val="20"/>
           <w:rtl w:val="0"/>
         </w:rPr>
-        <w:t xml:space="preserve">. There is something distinct about this dreaming as opposed to any old run of the mill dream.</w:t>
+        <w:t xml:space="preserve">. There is something distinct about this dreaming that makes it much more distinct than any run of the mill dream that we quickly forget.</w:t>
       </w:r>
       <w:r>
         <w:rPr>
@@ -1002,7 +1038,7 @@
           <w:szCs w:val="20"/>
           <w:rtl w:val="0"/>
         </w:rPr>
-        <w:t xml:space="preserve">.’ I didn’t really understand that in the context of my life. Eventually, I would learn exactly how. One month before I drank it for the first time on June 19th 2015, I had no idea I would be imbibing in it. I was not actively seeking it. I had heard of it and some of its effects, but I had little idea of what it actually entailed. Yet it was in this period that I had the most bizarre dream of my life up until that point. As I would come to realize, this dream with a disk in the sky eerily mirrored many facets and characteristics of the Ayahuasca experience itself.</w:t>
+        <w:t xml:space="preserve">.’ Eventually, I would learn exactly how. One month before I drank the pungent sweet brew for the first time on June 19th 2015, I had no idea I would be imbibing in it. I was not actively seeking it. I had heard of it and some of its effects, but I had little idea of what it actually entailed. Yet it was in this period that I had the most bizarre dream of my life up until that point. As I would come to realize, this dream with a disk in the sky eerily mirrored many facets and characteristics of the Ayahuasca experience itself.</w:t>
       </w:r>
     </w:p>
     <w:p>
@@ -1035,7 +1071,7 @@
           <w:szCs w:val="20"/>
           <w:rtl w:val="0"/>
         </w:rPr>
-        <w:t xml:space="preserve">At that point, Ayahuasca existed as something that I had watched a YouTube video about or heard some friends talk about a little bit in the years prior. I won’t kid you, some of those things sounded pretty strange. I had never heard one could enter or re-enter the experience not in the immediacy of ingestion, specifically in dreams. I had also had somewhat of a fascination with UFOs, I’d had an experience as a kid. I had never considered them as being anything other than an ‘externalized’ experience.</w:t>
+        <w:t xml:space="preserve">Before I had heard about this ceremony, Ayahuasca existed as something that I had watched a YouTube video about or heard some friends talk about in the years prior. I won’t kid you, some of those things sounded pretty strange. In all of those conversations and all the articles and books that I had read regarding the topic since, I had never heard one could enter or re-enter the experience not in the immediacy of ingestion, specifically in dreams. I had also had somewhat of a fascination with UFOs. I’d had an experience as a kid that I have never heard anyone be able to explain. Up to that point I had never considered UFOs as being anything other than an ‘externalized’ experience.</w:t>
       </w:r>
       <w:r>
         <w:rPr>
@@ -1118,36 +1154,36 @@
           <w:szCs w:val="20"/>
           <w:rtl w:val="0"/>
         </w:rPr>
-        <w:t xml:space="preserve">Less than a month after this dream with the disk in the sky, I traveled to a property a few hours outside the city in a secluded area, and for the first of many times since, I drank the thick pungently sweet tasting brew. That night I died a death of sorts, and began what at the time of this writing has been an eight and half year journey into guardianship, which has into co-facilitation, and leading groups myself. </w:t>
-      </w:r>
-    </w:p>
-    <w:p>
-      <w:pPr>
-        <w:rPr>
-          <w:sz w:val="20"/>
-          <w:szCs w:val="20"/>
-        </w:rPr>
-      </w:pPr>
-      <w:r>
-        <w:rPr>
-          <w:rtl w:val="0"/>
-        </w:rPr>
-      </w:r>
-    </w:p>
-    <w:p>
-      <w:pPr>
-        <w:rPr>
-          <w:sz w:val="20"/>
-          <w:szCs w:val="20"/>
-        </w:rPr>
-      </w:pPr>
-      <w:r>
-        <w:rPr>
-          <w:sz w:val="20"/>
-          <w:szCs w:val="20"/>
-          <w:rtl w:val="0"/>
-        </w:rPr>
-        <w:t xml:space="preserve">It wasn’t until two years into this profound work that I connected the dots between that dream and my experiences with Ayahuasca. It was at that point that these dreams returned, more vivid and telling than before. Through their content I put together a message about </w:t>
+        <w:t xml:space="preserve">Less than a month after this dream with the disk in the sky, I traveled to a property a few hours outside the city in a secluded area, and for the first of many times since, I drank the thick pungently sweet tasting brew. That night I died a death of sorts, and began what at the time of this writing has been an eight and half year journey into guardianship, co-facilitation, and leading groups myself. </w:t>
+      </w:r>
+    </w:p>
+    <w:p>
+      <w:pPr>
+        <w:rPr>
+          <w:sz w:val="20"/>
+          <w:szCs w:val="20"/>
+        </w:rPr>
+      </w:pPr>
+      <w:r>
+        <w:rPr>
+          <w:rtl w:val="0"/>
+        </w:rPr>
+      </w:r>
+    </w:p>
+    <w:p>
+      <w:pPr>
+        <w:rPr>
+          <w:sz w:val="20"/>
+          <w:szCs w:val="20"/>
+        </w:rPr>
+      </w:pPr>
+      <w:r>
+        <w:rPr>
+          <w:sz w:val="20"/>
+          <w:szCs w:val="20"/>
+          <w:rtl w:val="0"/>
+        </w:rPr>
+        <w:t xml:space="preserve">It wasn’t until two years into this profound work that I connected the dots between those dreams and my experiences with Ayahuasca. It was at that point that these dreams returned, more vivid and telling than before. Through their content I put together a message about </w:t>
       </w:r>
       <w:r>
         <w:rPr>
@@ -1172,7 +1208,7 @@
           <w:szCs w:val="20"/>
           <w:rtl w:val="0"/>
         </w:rPr>
-        <w:t xml:space="preserve">that absolutely shook me to my core in so many ways and on so many levels. It is as if the message of the initial dream was “Knock knock, this will all eventually make sense.”</w:t>
+        <w:t xml:space="preserve">that absolutely shook me to my core in so many ways and on so many levels. As many of the more profound lessons of the plants come in retrospect, it was as if the message of the initial dream was “Knock knock, this will all eventually make sense.”</w:t>
       </w:r>
     </w:p>
     <w:p>
@@ -1338,7 +1374,7 @@
           <w:szCs w:val="20"/>
           <w:rtl w:val="0"/>
         </w:rPr>
-        <w:t xml:space="preserve">When I discovered these conversations over the span of several years, I took some comfort in the fact that I was not alone, and the others who experienced this found it just as baffling. Mine led me to therapy.  </w:t>
+        <w:t xml:space="preserve">When I discovered these conversations over the span of several years, I took some comfort in the fact that I was not alone, and the others who experienced this found it just as baffling.  </w:t>
       </w:r>
     </w:p>
     <w:p>
@@ -1483,7 +1519,7 @@
           <w:szCs w:val="20"/>
           <w:rtl w:val="0"/>
         </w:rPr>
-        <w:t xml:space="preserve">&lt;quote&gt;</w:t>
+        <w:t xml:space="preserve">&lt;div id=quote&gt;</w:t>
       </w:r>
     </w:p>
     <w:p>
@@ -1528,7 +1564,7 @@
           <w:szCs w:val="20"/>
           <w:rtl w:val="0"/>
         </w:rPr>
-        <w:t xml:space="preserve">Let me preface this, so I was in Hawaii studying plant medicine and indigenous stuff with Kat Harrison and what not, and I think that day she talked about the Mazatec people eating mushrooms in pairs.  </w:t>
+        <w:t xml:space="preserve">Let me preface this, so I was in Hawaii studying plant medicine and indigenous stuff with Kat Harrison and whatnot, and I think that day she talked about the Mazatec people eating mushrooms in pairs.  </w:t>
       </w:r>
     </w:p>
     <w:p>
@@ -1565,6 +1601,7 @@
         <w:rPr>
           <w:sz w:val="20"/>
           <w:szCs w:val="20"/>
+          <w:vertAlign w:val="subscript"/>
         </w:rPr>
       </w:pPr>
       <w:r>
@@ -1676,7 +1713,7 @@
           <w:szCs w:val="20"/>
           <w:rtl w:val="0"/>
         </w:rPr>
-        <w:t xml:space="preserve">And I just wipe my eyes and am like ‘am I dreaming still? What the fuck is going on?’ </w:t>
+        <w:t xml:space="preserve">And I just wipe my eyes and am like ‘Am I dreaming still? What the fuck is going on?’ </w:t>
       </w:r>
     </w:p>
     <w:p>
@@ -1795,7 +1832,7 @@
           <w:szCs w:val="20"/>
           <w:rtl w:val="0"/>
         </w:rPr>
-        <w:t xml:space="preserve">&lt;/quote&gt;</w:t>
+        <w:t xml:space="preserve">&lt;/div&gt;</w:t>
       </w:r>
     </w:p>
     <w:p>
@@ -1974,7 +2011,7 @@
           <w:szCs w:val="20"/>
           <w:rtl w:val="0"/>
         </w:rPr>
-        <w:t xml:space="preserve">&lt;quote&gt;</w:t>
+        <w:t xml:space="preserve">&lt;div id=quote&gt;</w:t>
       </w:r>
     </w:p>
     <w:p>
@@ -2006,7 +2043,7 @@
           <w:szCs w:val="20"/>
           <w:rtl w:val="0"/>
         </w:rPr>
-        <w:t xml:space="preserve">&lt;/quote&gt;</w:t>
+        <w:t xml:space="preserve">&lt;/div&gt;</w:t>
       </w:r>
     </w:p>
     <w:p>
@@ -2145,7 +2182,7 @@
           <w:szCs w:val="20"/>
           <w:rtl w:val="0"/>
         </w:rPr>
-        <w:t xml:space="preserve">in a particular way. Events unfolding as we dream or  unknown events from the past, and even more strangely, </w:t>
+        <w:t xml:space="preserve">in a particular way. Events unfolding as we dream or unknown events from the past, and even more strangely, </w:t>
       </w:r>
       <w:r>
         <w:rPr>
@@ -2170,7 +2207,7 @@
           <w:szCs w:val="20"/>
           <w:rtl w:val="0"/>
         </w:rPr>
-        <w:t xml:space="preserve">events that are yet to unfold.. Of course, there is actually no such thing as ‘the supernatural’, there is only the natural, and the rest is just what we have yet to understand.</w:t>
+        <w:t xml:space="preserve">events that are yet to unfold. Of course, there is actually no such thing as ‘the supernatural’, there is only the natural, and the rest is just what we have yet to understand.</w:t>
       </w:r>
     </w:p>
     <w:p>
@@ -2308,7 +2345,7 @@
           <w:szCs w:val="20"/>
           <w:rtl w:val="0"/>
         </w:rPr>
-        <w:t xml:space="preserve">&lt;quote&gt;</w:t>
+        <w:t xml:space="preserve">&lt;div id=quote&gt;</w:t>
       </w:r>
     </w:p>
     <w:p>
@@ -2485,23 +2522,23 @@
           <w:szCs w:val="20"/>
           <w:rtl w:val="0"/>
         </w:rPr>
-        <w:t xml:space="preserve">And then I’m watching the news and the roads are being closed so I have to go through Rockport, Washington the back way in order to get back to my cabin. I get to my cabin and the bank had eroded about ten feet, I was only about ten or twelve feet away from the river now and my cabin was on the verge of falling into it and so I got my manuscript and I got all my books and I rescued all the material I had, but I couldn’t get out of there because the roads had been closed. And so I had to wait two days and the roads then opened up and I drove out into the Snohomish valley, and I went around the bend and there the sun was a brilliant sunny day, a warm day, and there floating in the fields were hundreds and hundreds of dead cattle.”</w:t>
-      </w:r>
-    </w:p>
-    <w:p>
-      <w:pPr>
-        <w:rPr>
-          <w:sz w:val="20"/>
-          <w:szCs w:val="20"/>
-        </w:rPr>
-      </w:pPr>
-      <w:r>
-        <w:rPr>
-          <w:sz w:val="20"/>
-          <w:szCs w:val="20"/>
-          <w:rtl w:val="0"/>
-        </w:rPr>
-        <w:t xml:space="preserve">&lt;/quote&gt;</w:t>
+        <w:t xml:space="preserve">And then I’m watching the news and the roads are being closed so I have to go through Rockport, Washington the back way in order to get back to my cabin. I get to my cabin and the bank had eroded about ten feet, I was only about ten or twelve feet away from the river now and my cabin was on the verge of falling into it and so I got my manuscripts and I got all my books and I rescued all the material I had, but I couldn’t get out of there because the roads had been closed. And so I had to wait two days and the roads then opened up and I drove out into the Snohomish valley, and I went around the bend and there the sun was a brilliant sunny day, a warm day, and there floating in the fields were hundreds and hundreds of dead cattle.”</w:t>
+      </w:r>
+    </w:p>
+    <w:p>
+      <w:pPr>
+        <w:rPr>
+          <w:sz w:val="20"/>
+          <w:szCs w:val="20"/>
+        </w:rPr>
+      </w:pPr>
+      <w:r>
+        <w:rPr>
+          <w:sz w:val="20"/>
+          <w:szCs w:val="20"/>
+          <w:rtl w:val="0"/>
+        </w:rPr>
+        <w:t xml:space="preserve">&lt;/div&gt;</w:t>
       </w:r>
     </w:p>
     <w:p>
@@ -2559,7 +2596,7 @@
           <w:szCs w:val="20"/>
           <w:rtl w:val="0"/>
         </w:rPr>
-        <w:t xml:space="preserve">&lt;quote&gt;</w:t>
+        <w:t xml:space="preserve">&lt;div id=quote&gt;</w:t>
       </w:r>
     </w:p>
     <w:p>
@@ -2591,7 +2628,7 @@
           <w:szCs w:val="20"/>
           <w:rtl w:val="0"/>
         </w:rPr>
-        <w:t xml:space="preserve">&lt;/quote&gt;</w:t>
+        <w:t xml:space="preserve">&lt;/div&gt;</w:t>
       </w:r>
     </w:p>
     <w:p>
@@ -2649,7 +2686,7 @@
           <w:szCs w:val="20"/>
           <w:rtl w:val="0"/>
         </w:rPr>
-        <w:t xml:space="preserve">&lt;quote&gt;</w:t>
+        <w:t xml:space="preserve">&lt;div id=quote&gt;</w:t>
       </w:r>
     </w:p>
     <w:p>
@@ -2681,7 +2718,7 @@
           <w:szCs w:val="20"/>
           <w:rtl w:val="0"/>
         </w:rPr>
-        <w:t xml:space="preserve">&lt;/quote&gt;</w:t>
+        <w:t xml:space="preserve">&lt;/div&gt;</w:t>
       </w:r>
     </w:p>
     <w:p>
@@ -2739,7 +2776,7 @@
           <w:szCs w:val="20"/>
           <w:rtl w:val="0"/>
         </w:rPr>
-        <w:t xml:space="preserve">&lt;quote&gt;</w:t>
+        <w:t xml:space="preserve">&lt;div id=quote&gt;</w:t>
       </w:r>
     </w:p>
     <w:p>
@@ -2771,7 +2808,7 @@
           <w:szCs w:val="20"/>
           <w:rtl w:val="0"/>
         </w:rPr>
-        <w:t xml:space="preserve">&lt;/quote&gt;</w:t>
+        <w:t xml:space="preserve">&lt;/div&gt;</w:t>
       </w:r>
     </w:p>
     <w:p>
@@ -2829,7 +2866,7 @@
           <w:szCs w:val="20"/>
           <w:rtl w:val="0"/>
         </w:rPr>
-        <w:t xml:space="preserve">&lt;quote&gt;</w:t>
+        <w:t xml:space="preserve">&lt;div id=quote&gt;</w:t>
       </w:r>
     </w:p>
     <w:p>
@@ -2861,7 +2898,7 @@
           <w:szCs w:val="20"/>
           <w:rtl w:val="0"/>
         </w:rPr>
-        <w:t xml:space="preserve">&lt;/quote&gt;</w:t>
+        <w:t xml:space="preserve">&lt;/div&gt;</w:t>
       </w:r>
     </w:p>
     <w:p>
@@ -3211,35 +3248,6 @@
         <w:rPr>
           <w:sz w:val="20"/>
           <w:szCs w:val="20"/>
-        </w:rPr>
-      </w:pPr>
-      <w:r>
-        <w:rPr>
-          <w:sz w:val="20"/>
-          <w:szCs w:val="20"/>
-          <w:rtl w:val="0"/>
-        </w:rPr>
-        <w:t xml:space="preserve">In the following, Aubrey is describing a dream he had a month before traveling to the Amazon to make documentaries on Huachuma Cactus and the Ayahuasca brew.</w:t>
-      </w:r>
-    </w:p>
-    <w:p>
-      <w:pPr>
-        <w:rPr>
-          <w:sz w:val="20"/>
-          <w:szCs w:val="20"/>
-        </w:rPr>
-      </w:pPr>
-      <w:r>
-        <w:rPr>
-          <w:rtl w:val="0"/>
-        </w:rPr>
-      </w:r>
-    </w:p>
-    <w:p>
-      <w:pPr>
-        <w:rPr>
-          <w:sz w:val="20"/>
-          <w:szCs w:val="20"/>
           <w:u w:val="single"/>
         </w:rPr>
       </w:pPr>
@@ -3249,7 +3257,7 @@
           <w:szCs w:val="20"/>
           <w:rtl w:val="0"/>
         </w:rPr>
-        <w:t xml:space="preserve">[</w:t>
+        <w:t xml:space="preserve">In the following, Aubrey is describing a dream he had a month before traveling to the Amazon to make documentaries on Huachuma Cactus and the Ayahuasca brew. [</w:t>
       </w:r>
       <w:hyperlink r:id="rId17">
         <w:r>
@@ -3278,6 +3286,20 @@
         <w:rPr>
           <w:sz w:val="20"/>
           <w:szCs w:val="20"/>
+          <w:u w:val="single"/>
+        </w:rPr>
+      </w:pPr>
+      <w:r>
+        <w:rPr>
+          <w:rtl w:val="0"/>
+        </w:rPr>
+      </w:r>
+    </w:p>
+    <w:p>
+      <w:pPr>
+        <w:rPr>
+          <w:sz w:val="20"/>
+          <w:szCs w:val="20"/>
         </w:rPr>
       </w:pPr>
       <w:r>
@@ -3318,11 +3340,24 @@
       </w:pPr>
       <w:r>
         <w:rPr>
-          <w:sz w:val="20"/>
-          <w:szCs w:val="20"/>
-          <w:rtl w:val="0"/>
-        </w:rPr>
-        <w:t xml:space="preserve">&lt;quote&gt;</w:t>
+          <w:rtl w:val="0"/>
+        </w:rPr>
+      </w:r>
+    </w:p>
+    <w:p>
+      <w:pPr>
+        <w:rPr>
+          <w:sz w:val="20"/>
+          <w:szCs w:val="20"/>
+        </w:rPr>
+      </w:pPr>
+      <w:r>
+        <w:rPr>
+          <w:sz w:val="20"/>
+          <w:szCs w:val="20"/>
+          <w:rtl w:val="0"/>
+        </w:rPr>
+        <w:t xml:space="preserve">&lt;div id=quote&gt;</w:t>
       </w:r>
     </w:p>
     <w:p>
@@ -3406,7 +3441,7 @@
           <w:szCs w:val="20"/>
           <w:rtl w:val="0"/>
         </w:rPr>
-        <w:t xml:space="preserve">So I wake up and I’m a little freaked out and thought ‘damn that was specific’ right and I know that our Peru trip was right over that time period, so I go to the calendar of events, the itinerary, and that night [September 23rd] is the night we’re drinking Ayahuasca, for the first time…I played out all the scenarios [thinking] what was that? Maybe it was a metaphor? Hopefully it wasn’t for real, you know maybe I might have known that date in my head so I’m not saying that this is supernatural, it’s all kinda metaphor, but it was very specific. So, by the time we </w:t>
+        <w:t xml:space="preserve">So I wake up and I’m a little freaked out and thought ‘damn that was specific’ right?. And I know that our Peru trip was right over that time period, so I go to the calendar of events, the itinerary, and that night [September 23rd] is the night we’re drinking Ayahuasca, for the first time…I played out all the scenarios [thinking] what was that? Maybe it was a metaphor? Hopefully it wasn’t for real, you know maybe I might have known that date in my head so I’m not saying that this is supernatural, it’s all kinda metaphor, but it was very specific. So, by the time we </w:t>
       </w:r>
       <w:r>
         <w:rPr>
@@ -3438,65 +3473,65 @@
           <w:szCs w:val="20"/>
           <w:rtl w:val="0"/>
         </w:rPr>
-        <w:t xml:space="preserve">&lt;/quote&gt;</w:t>
-      </w:r>
-    </w:p>
-    <w:p>
-      <w:pPr>
-        <w:rPr>
-          <w:sz w:val="20"/>
-          <w:szCs w:val="20"/>
-        </w:rPr>
-      </w:pPr>
-      <w:r>
-        <w:rPr>
-          <w:rtl w:val="0"/>
-        </w:rPr>
-      </w:r>
-    </w:p>
-    <w:p>
-      <w:pPr>
-        <w:rPr>
-          <w:sz w:val="20"/>
-          <w:szCs w:val="20"/>
-        </w:rPr>
-      </w:pPr>
-      <w:r>
-        <w:rPr>
-          <w:sz w:val="20"/>
-          <w:szCs w:val="20"/>
-          <w:rtl w:val="0"/>
-        </w:rPr>
-        <w:t xml:space="preserve">He would drink a month later on that date and experience just one of the many reasons why the work Ayahuasca translates to Quechua as ‘the vine of the dead’ or ‘vine of death’.</w:t>
-      </w:r>
-    </w:p>
-    <w:p>
-      <w:pPr>
-        <w:rPr>
-          <w:sz w:val="20"/>
-          <w:szCs w:val="20"/>
-        </w:rPr>
-      </w:pPr>
-      <w:r>
-        <w:rPr>
-          <w:rtl w:val="0"/>
-        </w:rPr>
-      </w:r>
-    </w:p>
-    <w:p>
-      <w:pPr>
-        <w:rPr>
-          <w:sz w:val="20"/>
-          <w:szCs w:val="20"/>
-        </w:rPr>
-      </w:pPr>
-      <w:r>
-        <w:rPr>
-          <w:sz w:val="20"/>
-          <w:szCs w:val="20"/>
-          <w:rtl w:val="0"/>
-        </w:rPr>
-        <w:t xml:space="preserve">Aubrey Marcus’ dreams included the context of a date on which he would drink Ayahuasca. While in Peru, during his experience with Ayahuasca on that particular date, the same ‘entity’ that visited I’m in his dream returns, appearing as the same ‘demon-head nosferatu looking thing’. The entity comes to Aubrey and rips his heart out of his chest, holding it in front of him, all while giving him lessons about the power of his heart. After imparting this wisdom upon him, the entity seals his heart back inside his chest and sends him on his way as a big, smiling buddha-monkey, with the message “we are the pleasure monkeys”. At the time of his dream, he was aware that he would be drinking Ayahuasca ‘sometime around that date.’</w:t>
+        <w:t xml:space="preserve">&lt;/div&gt;</w:t>
+      </w:r>
+    </w:p>
+    <w:p>
+      <w:pPr>
+        <w:rPr>
+          <w:sz w:val="20"/>
+          <w:szCs w:val="20"/>
+        </w:rPr>
+      </w:pPr>
+      <w:r>
+        <w:rPr>
+          <w:rtl w:val="0"/>
+        </w:rPr>
+      </w:r>
+    </w:p>
+    <w:p>
+      <w:pPr>
+        <w:rPr>
+          <w:sz w:val="20"/>
+          <w:szCs w:val="20"/>
+        </w:rPr>
+      </w:pPr>
+      <w:r>
+        <w:rPr>
+          <w:sz w:val="20"/>
+          <w:szCs w:val="20"/>
+          <w:rtl w:val="0"/>
+        </w:rPr>
+        <w:t xml:space="preserve">He would drink a month later on that date and experience just one of the many reasons why the word ‘Ayahuasca’ translates from Quechua as ‘the vine of the dead’ or ‘vine of death’.</w:t>
+      </w:r>
+    </w:p>
+    <w:p>
+      <w:pPr>
+        <w:rPr>
+          <w:sz w:val="20"/>
+          <w:szCs w:val="20"/>
+        </w:rPr>
+      </w:pPr>
+      <w:r>
+        <w:rPr>
+          <w:rtl w:val="0"/>
+        </w:rPr>
+      </w:r>
+    </w:p>
+    <w:p>
+      <w:pPr>
+        <w:rPr>
+          <w:sz w:val="20"/>
+          <w:szCs w:val="20"/>
+        </w:rPr>
+      </w:pPr>
+      <w:r>
+        <w:rPr>
+          <w:sz w:val="20"/>
+          <w:szCs w:val="20"/>
+          <w:rtl w:val="0"/>
+        </w:rPr>
+        <w:t xml:space="preserve">Aubrey Marcus’ dreams included the context of a date on which he would drink Ayahuasca. While in Peru, during his experience with Ayahuasca on that particular date, the same ‘entity’ that visited I’m in his dream returns, appearing as the same ‘demon-head nosferatu looking thing’. The entity comes to Aubrey and rips his heart out of his chest, holding it in front of him, all while giving him lessons about the power of his heart. After imparting this wisdom upon him, the entity seals his heart back inside his chest and sends him on his way not as a nosferatu like creature, but as a big, smiling buddha-monkey, with the message “we are the pleasure monkeys”. At the time of his dream, he was aware that he would be drinking Ayahuasca ‘sometime around that date.’</w:t>
       </w:r>
     </w:p>
     <w:p>
@@ -3528,7 +3563,24 @@
           <w:szCs w:val="20"/>
           <w:rtl w:val="0"/>
         </w:rPr>
-        <w:t xml:space="preserve">The dream that I opened this chapter with also occurred about a month prior to my first time drinking Ayahuasca. The big difference between Aubrey and myself in this regard is that a month prior to my first time sipping, I had no idea that I would be partaking in a ceremony. In addition, it did not reference a date as Aubrey’s did. </w:t>
+        <w:t xml:space="preserve">The dream that I opened this chapter with also occurred about a month prior to my first time drinking Ayahuasca. The big difference between Aubrey’s and my own experience is that a month prior to my first time drinking the brew, I had no idea that I would be partaking in a ceremony. My dream did not reference a date as Aubrey’s did. My dream’s </w:t>
+      </w:r>
+      <w:r>
+        <w:rPr>
+          <w:i w:val="1"/>
+          <w:sz w:val="20"/>
+          <w:szCs w:val="20"/>
+          <w:rtl w:val="0"/>
+        </w:rPr>
+        <w:t xml:space="preserve">context </w:t>
+      </w:r>
+      <w:r>
+        <w:rPr>
+          <w:sz w:val="20"/>
+          <w:szCs w:val="20"/>
+          <w:rtl w:val="0"/>
+        </w:rPr>
+        <w:t xml:space="preserve">was sensory in nature.</w:t>
       </w:r>
     </w:p>
     <w:p>
@@ -3790,23 +3842,7 @@
           <w:szCs w:val="20"/>
           <w:rtl w:val="0"/>
         </w:rPr>
-        <w:t xml:space="preserve">At the age of 33, two years into my journey with the plants, I had a series of dreams that came straight from the mind of Ayahuasca. Little multi-sensory clues, little dots that at some point I realized I had no choice but to connect. In these experiences and the conversations that they led to, I pieced together something about my own life that shook me to my core. I can confidently say that this </w:t>
-      </w:r>
-      <w:r>
-        <w:rPr>
-          <w:sz w:val="20"/>
-          <w:szCs w:val="20"/>
-          <w:rtl w:val="0"/>
-        </w:rPr>
-        <w:t xml:space="preserve">was one of the most</w:t>
-      </w:r>
-      <w:r>
-        <w:rPr>
-          <w:sz w:val="20"/>
-          <w:szCs w:val="20"/>
-          <w:rtl w:val="0"/>
-        </w:rPr>
-        <w:t xml:space="preserve"> significant events of my life. Understand that this information is deeply personal, and I will share the details when it is all ready to be shared.</w:t>
+        <w:t xml:space="preserve">At the age of 33, two years into my journey with the plants, I had a series of dreams that came straight from the mind of Ayahuasca. Little multi-sensory clues, little dots that at some point I realized I had no choice but to connect. </w:t>
       </w:r>
     </w:p>
     <w:p>
@@ -3843,7 +3879,7 @@
           <w:szCs w:val="20"/>
           <w:rtl w:val="0"/>
         </w:rPr>
-        <w:t xml:space="preserve"> pieces came in the form of approximately five of these dreams. Again, the first one taking place one month before I drank the pungently sweet thick brew. When the dreams started happening again, it seemed to me like I had to recognize their importance, their relevance, their reality. I had to realize that this was not a flashback. This was not ‘dream psychosis’. This was not a ‘projection of my subconscious’. This was a very ‘real’ phenomenon. And once I formed that realization, the dreams started rolling in. Like being fed little bite sized chunks of information to digest.</w:t>
+        <w:t xml:space="preserve"> pieces came in the form of approximately five of these dreams. Again, the first one taking place one month before I drank the pungently sweet thick brew. When the dreams started happening again, it seemed to me like I had to recognize their importance, their relevance, their reality. I had to realize that this was not a flashback. This was not ‘dream psychosis’. This was not a ‘projection of my subconscious’. This was a very ‘real’ phenomenon. Once I formed that realization, the dreams started rolling in. Like being fed little bite sized chunks of information to digest.</w:t>
       </w:r>
     </w:p>
     <w:p>
@@ -3897,36 +3933,39 @@
           <w:szCs w:val="20"/>
           <w:rtl w:val="0"/>
         </w:rPr>
-        <w:t xml:space="preserve"> a dream that happened approximately two and a half years later.</w:t>
-      </w:r>
-    </w:p>
-    <w:p>
-      <w:pPr>
-        <w:rPr>
-          <w:sz w:val="20"/>
-          <w:szCs w:val="20"/>
-        </w:rPr>
-      </w:pPr>
-      <w:r>
-        <w:rPr>
-          <w:rtl w:val="0"/>
-        </w:rPr>
-      </w:r>
-    </w:p>
-    <w:p>
-      <w:pPr>
-        <w:rPr>
-          <w:sz w:val="20"/>
-          <w:szCs w:val="20"/>
-        </w:rPr>
-      </w:pPr>
-      <w:r>
-        <w:rPr>
-          <w:sz w:val="20"/>
-          <w:szCs w:val="20"/>
-          <w:rtl w:val="0"/>
-        </w:rPr>
-        <w:t xml:space="preserve">In this dream that would form the terminus of the most bizarre sequence of events in my life, I was holding onto a liquid metallic oblong spherical-shaped object. I was accompanied by someone else as I had known them when I was a child. We had our arms extended outwards, seemingly connected to this object. We stood seemingly still but were traveling </w:t>
+        <w:t xml:space="preserve"> a dream that happened approximately two and a half years later. This dream that would form the terminus of the most bizarre and significant sequence of events in my life.</w:t>
+      </w:r>
+    </w:p>
+    <w:p>
+      <w:pPr>
+        <w:rPr>
+          <w:sz w:val="20"/>
+          <w:szCs w:val="20"/>
+        </w:rPr>
+      </w:pPr>
+      <w:r>
+        <w:rPr>
+          <w:sz w:val="20"/>
+          <w:szCs w:val="20"/>
+          <w:rtl w:val="0"/>
+        </w:rPr>
+        <w:t xml:space="preserve"> </w:t>
+      </w:r>
+    </w:p>
+    <w:p>
+      <w:pPr>
+        <w:rPr>
+          <w:sz w:val="20"/>
+          <w:szCs w:val="20"/>
+        </w:rPr>
+      </w:pPr>
+      <w:r>
+        <w:rPr>
+          <w:sz w:val="20"/>
+          <w:szCs w:val="20"/>
+          <w:rtl w:val="0"/>
+        </w:rPr>
+        <w:t xml:space="preserve">In this dream, I was holding onto a liquid metallic oblong spherical-shaped object. I was accompanied by someone else as I had known them when I was a child. We had our arms extended outwards, seemingly connected to this object. We stood seemingly still but were at the same time traveling </w:t>
       </w:r>
       <w:r>
         <w:rPr>
@@ -3943,7 +3982,36 @@
           <w:szCs w:val="20"/>
           <w:rtl w:val="0"/>
         </w:rPr>
-        <w:t xml:space="preserve"> of an uphill slope of a mountain. The ground below us and the trees in front of us split into pieces, moved along a disc shaped path around us and reformed in our wake. And then the enter scene changed to a dimly lit room. I had physical sensations, felt the emotion of pure </w:t>
+        <w:t xml:space="preserve"> of an uphill slope of a mountain. The ground below us and the trees in front of us split into pieces, and moved along a disc shaped path around us and reformed in our wake. We crested the mountain and shot up into the sky. </w:t>
+      </w:r>
+    </w:p>
+    <w:p>
+      <w:pPr>
+        <w:rPr>
+          <w:sz w:val="20"/>
+          <w:szCs w:val="20"/>
+        </w:rPr>
+      </w:pPr>
+      <w:r>
+        <w:rPr>
+          <w:rtl w:val="0"/>
+        </w:rPr>
+      </w:r>
+    </w:p>
+    <w:p>
+      <w:pPr>
+        <w:rPr>
+          <w:sz w:val="20"/>
+          <w:szCs w:val="20"/>
+        </w:rPr>
+      </w:pPr>
+      <w:r>
+        <w:rPr>
+          <w:sz w:val="20"/>
+          <w:szCs w:val="20"/>
+          <w:rtl w:val="0"/>
+        </w:rPr>
+        <w:t xml:space="preserve">Then the entire scene changed. I was no longer traveling, but was instead viewing a dimly lit room from a distance, almost as if staring into a shoebox diorama. I had physical sensations, and felt the emotion of pure </w:t>
       </w:r>
       <w:r>
         <w:rPr>
@@ -3968,7 +4036,7 @@
           <w:szCs w:val="20"/>
           <w:rtl w:val="0"/>
         </w:rPr>
-        <w:t xml:space="preserve"> I physically felt things I can never un-feel, and was shown a moving image that I would never forget. The sensations became so intense that I woke up.</w:t>
+        <w:t xml:space="preserve"> I physically felt things I can never un-feel, and was shown a moving image that I would never forget. And like that very first dream, the sensations became so intense that I woke up.</w:t>
       </w:r>
     </w:p>
     <w:p>
@@ -4026,7 +4094,7 @@
           <w:szCs w:val="20"/>
           <w:rtl w:val="0"/>
         </w:rPr>
-        <w:t xml:space="preserve">I sat with them for a few weeks, wondering, ‘What did </w:t>
+        <w:t xml:space="preserve">I sat with that for a few weeks, wondering, ‘What did </w:t>
       </w:r>
       <w:r>
         <w:rPr>
@@ -4043,7 +4111,7 @@
           <w:szCs w:val="20"/>
           <w:rtl w:val="0"/>
         </w:rPr>
-        <w:t xml:space="preserve"> one mean?’ I knew at that point that there must have been some reason as to why this was happening but hadn’t discovered the other examples of Paul Stamets, Kyle Buller, and Aubrey Marcus yet.</w:t>
+        <w:t xml:space="preserve"> one mean?’ I knew at that point that there must have been some reason as to why this was happening but hadn’t discovered the other examples of Paul Stamets, Kyle Buller, and Aubrey Marcus yet. In these experiences and the conversations that they led to, I pieced together something about my own life that shook me to my core. I can confidently say that this was one of the most significant events of my life. Understand that this information is deeply personal, and I will share the details when it is all ready to be shared. </w:t>
       </w:r>
     </w:p>
     <w:p>
@@ -4185,7 +4253,7 @@
           <w:szCs w:val="20"/>
           <w:rtl w:val="0"/>
         </w:rPr>
-        <w:t xml:space="preserve">..</w:t>
+        <w:t xml:space="preserve">.</w:t>
       </w:r>
       <w:r>
         <w:rPr>
@@ -4220,7 +4288,7 @@
           <w:szCs w:val="20"/>
           <w:rtl w:val="0"/>
         </w:rPr>
-        <w:t xml:space="preserve">&lt;quote&gt;</w:t>
+        <w:t xml:space="preserve">&lt;div id=quote&gt;</w:t>
       </w:r>
     </w:p>
     <w:p>
@@ -4372,7 +4440,7 @@
           <w:szCs w:val="20"/>
           <w:rtl w:val="0"/>
         </w:rPr>
-        <w:t xml:space="preserve">&lt;/quote&gt;</w:t>
+        <w:t xml:space="preserve">&lt;/div&gt;</w:t>
       </w:r>
     </w:p>
     <w:p>
@@ -4402,70 +4470,70 @@
           <w:szCs w:val="20"/>
           <w:rtl w:val="0"/>
         </w:rPr>
-        <w:t xml:space="preserve">The imagery of the disk, the sphere, the golden wheel, the mandala, is something that transcends time periods and cultural backgrounds, it is an image that something deep down inside of us comprehends in a strange way, suggesting a universal understanding on a subconscious level. This also indicates that I am far from the first person to experience a UFO or disk like object in a dream. </w:t>
-      </w:r>
-      <w:r>
-        <w:rPr>
-          <w:rtl w:val="0"/>
-        </w:rPr>
-      </w:r>
-    </w:p>
-    <w:p>
-      <w:pPr>
-        <w:rPr>
-          <w:sz w:val="20"/>
-          <w:szCs w:val="20"/>
-        </w:rPr>
-      </w:pPr>
-      <w:r>
-        <w:rPr>
-          <w:rtl w:val="0"/>
-        </w:rPr>
-      </w:r>
-    </w:p>
-    <w:p>
-      <w:pPr>
-        <w:rPr>
-          <w:sz w:val="20"/>
-          <w:szCs w:val="20"/>
-        </w:rPr>
-      </w:pPr>
-      <w:r>
-        <w:rPr>
-          <w:sz w:val="20"/>
-          <w:szCs w:val="20"/>
-          <w:rtl w:val="0"/>
-        </w:rPr>
-        <w:t xml:space="preserve">In today’s culture, mentioning disk shaped objects in the sky comes with quite a lot of baggage. </w:t>
-      </w:r>
-    </w:p>
-    <w:p>
-      <w:pPr>
-        <w:rPr>
-          <w:sz w:val="20"/>
-          <w:szCs w:val="20"/>
-        </w:rPr>
-      </w:pPr>
-      <w:r>
-        <w:rPr>
-          <w:rtl w:val="0"/>
-        </w:rPr>
-      </w:r>
-    </w:p>
-    <w:p>
-      <w:pPr>
-        <w:rPr>
-          <w:sz w:val="20"/>
-          <w:szCs w:val="20"/>
-        </w:rPr>
-      </w:pPr>
-      <w:r>
-        <w:rPr>
-          <w:sz w:val="20"/>
-          <w:szCs w:val="20"/>
-          <w:rtl w:val="0"/>
-        </w:rPr>
-        <w:t xml:space="preserve">I have also had UFO encounters while awake. Four times I have seen something anomalous in the sky, including a ball of light(twice), a pulsating light, or a dark and completely silent disk like object with no visible means of propulsion in the middle of the day.</w:t>
+        <w:t xml:space="preserve">The imagery of the disk, the sphere, the golden wheel, the mandala, is something that transcends time periods and cultural backgrounds. It is an image that something deep down inside of us comprehends in a strange way, suggesting a universal understanding on a subconscious level. This also indicates that I am far from the first person to experience a UFO or disk like object in a dream. </w:t>
+      </w:r>
+      <w:r>
+        <w:rPr>
+          <w:rtl w:val="0"/>
+        </w:rPr>
+      </w:r>
+    </w:p>
+    <w:p>
+      <w:pPr>
+        <w:rPr>
+          <w:sz w:val="20"/>
+          <w:szCs w:val="20"/>
+        </w:rPr>
+      </w:pPr>
+      <w:r>
+        <w:rPr>
+          <w:rtl w:val="0"/>
+        </w:rPr>
+      </w:r>
+    </w:p>
+    <w:p>
+      <w:pPr>
+        <w:rPr>
+          <w:sz w:val="20"/>
+          <w:szCs w:val="20"/>
+        </w:rPr>
+      </w:pPr>
+      <w:r>
+        <w:rPr>
+          <w:sz w:val="20"/>
+          <w:szCs w:val="20"/>
+          <w:rtl w:val="0"/>
+        </w:rPr>
+        <w:t xml:space="preserve">In today’s culture, mentioning disk shaped objects in the sky brings up quite a lot of baggage. </w:t>
+      </w:r>
+    </w:p>
+    <w:p>
+      <w:pPr>
+        <w:rPr>
+          <w:sz w:val="20"/>
+          <w:szCs w:val="20"/>
+        </w:rPr>
+      </w:pPr>
+      <w:r>
+        <w:rPr>
+          <w:rtl w:val="0"/>
+        </w:rPr>
+      </w:r>
+    </w:p>
+    <w:p>
+      <w:pPr>
+        <w:rPr>
+          <w:sz w:val="20"/>
+          <w:szCs w:val="20"/>
+        </w:rPr>
+      </w:pPr>
+      <w:r>
+        <w:rPr>
+          <w:sz w:val="20"/>
+          <w:szCs w:val="20"/>
+          <w:rtl w:val="0"/>
+        </w:rPr>
+        <w:t xml:space="preserve">I have also had UFO encounters while awake. Four times I have seen something anomalous in the sky, including a blinking or flashing ball of light(twice), a pulsating light. And most bizarrely,  a dark and completely silent disk like object with no visible means of propulsion that traversed the length of Highway 29 from our view in the middle of the day that my wife and I saw, two hours before we were to drink Ayahuasca.</w:t>
       </w:r>
     </w:p>
     <w:p>
@@ -4651,7 +4719,7 @@
           <w:szCs w:val="20"/>
           <w:rtl w:val="0"/>
         </w:rPr>
-        <w:t xml:space="preserve">. Vallee is well known for researching the commonalities in UFO reports in modern times with those from before the ‘modern era’ of this strange phenomenon. He is one of many who notice the same patterns in the accounts. He compares modern UFO encounters with tales of apparitions from the middle ages, and faerie lore from Europe and Asia. In a nutshell, same script, different costumes, worldwide, and not confined to the post WWII era. This goes back to before prehistory, a very long way.</w:t>
+        <w:t xml:space="preserve">. Vallee is well known for researching the commonalities in UFO reports in modern times with those from before the ‘modern era’ of this strange phenomenon. He is one of many who notice the same patterns in the accounts. He compares modern UFO encounters with tales of apparitions from the middle ages, and faerie lore from Europe and Asia. In a nutshell, same script, different costumes, worldwide, and not confined to the post WWII ‘Roswell’ era. This goes back to before prehistory, to the time of our cave dwelling ancestors. </w:t>
       </w:r>
     </w:p>
     <w:p>
@@ -4700,7 +4768,7 @@
         <w:t xml:space="preserve"> detail places that particular case ‘in the best tradition of the fairy faith’. Vallee was well known for proposing the interdimensional theory of UFOs, which stated that the craft and beings were possibly from different dimensions, rather than being advanced biological beings from planets in our own universe. He states: </w:t>
         <w:br w:type="textWrapping"/>
         <w:br w:type="textWrapping"/>
-        <w:t xml:space="preserve">&lt;quote&gt;</w:t>
+        <w:t xml:space="preserve">&lt;div id=quote&gt;</w:t>
       </w:r>
     </w:p>
     <w:p>
@@ -4736,7 +4804,7 @@
         </w:rPr>
         <w:t xml:space="preserve"> can be implemented, and this is the mechanism by which UFO events are generated...We could also imagine that for centuries some superior intelligence has been projecting into our environment (chosen for reasons best known to that intelligence) various artificial objects whose creation is a pure form of art. Perhaps it enjoys our puzzlement, or perhaps it is trying to teach us some new concept. Perhaps it is acting in a purely gratuitous effort, and its creations are as impossible for us to understand as is the Picasso sculpture in Chicago to the birds that perch on it. Like Picasso and his art, the UFO master shapes our culture, but most of us remain unaware of it.”</w:t>
         <w:br w:type="textWrapping"/>
-        <w:t xml:space="preserve">&lt;/quote&gt;</w:t>
+        <w:t xml:space="preserve">&lt;/div&gt;</w:t>
       </w:r>
     </w:p>
     <w:p>
@@ -4798,7 +4866,52 @@
           <w:szCs w:val="20"/>
           <w:rtl w:val="0"/>
         </w:rPr>
-        <w:t xml:space="preserve">He states: “If it were possible to make three-dimensional holograms with mass, and to project them through time, I would say that this [is the UFO phenomena]. And with that theory we could explain many of the apparitions. In numerous UFO cases and in some religious miracles, the beings appeared as three dimensional images whose feet did not actually touch the ground…</w:t>
+        <w:t xml:space="preserve">He states: </w:t>
+      </w:r>
+    </w:p>
+    <w:p>
+      <w:pPr>
+        <w:rPr>
+          <w:sz w:val="20"/>
+          <w:szCs w:val="20"/>
+        </w:rPr>
+      </w:pPr>
+      <w:r>
+        <w:rPr>
+          <w:rtl w:val="0"/>
+        </w:rPr>
+      </w:r>
+    </w:p>
+    <w:p>
+      <w:pPr>
+        <w:rPr>
+          <w:sz w:val="20"/>
+          <w:szCs w:val="20"/>
+        </w:rPr>
+      </w:pPr>
+      <w:r>
+        <w:rPr>
+          <w:sz w:val="20"/>
+          <w:szCs w:val="20"/>
+          <w:rtl w:val="0"/>
+        </w:rPr>
+        <w:t xml:space="preserve">&lt;div id=quote&gt;</w:t>
+      </w:r>
+    </w:p>
+    <w:p>
+      <w:pPr>
+        <w:rPr>
+          <w:sz w:val="20"/>
+          <w:szCs w:val="20"/>
+        </w:rPr>
+      </w:pPr>
+      <w:r>
+        <w:rPr>
+          <w:sz w:val="20"/>
+          <w:szCs w:val="20"/>
+          <w:rtl w:val="0"/>
+        </w:rPr>
+        <w:t xml:space="preserve">“If it were possible to make three-dimensional holograms with mass, and to project them through time, I would say that this [is the UFO phenomena]. And with that theory we could explain many of the apparitions. In numerous UFO cases and in some religious miracles, the beings appeared as three dimensional images whose feet did not actually touch the ground…</w:t>
       </w:r>
       <w:r>
         <w:rPr>
@@ -4807,17 +4920,22 @@
           <w:rtl w:val="0"/>
         </w:rPr>
         <w:t xml:space="preserve">It is tempting to assume that the witness, far from witnessing by chance the maneuvers of interplanetary visitors, was deliberately exposed to a scene designed to be recorded by him and transmitted to us.” </w:t>
-        <w:br w:type="textWrapping"/>
-        <w:br w:type="textWrapping"/>
-        <w:t xml:space="preserve">I would argue that as well, there are no accidental UFO encounters, they are all deliberate, they all have meaning to the transmitter and the receiver.</w:t>
-      </w:r>
-      <w:r>
-        <w:rPr>
-          <w:sz w:val="20"/>
-          <w:szCs w:val="20"/>
-          <w:rtl w:val="0"/>
-        </w:rPr>
-        <w:t xml:space="preserve"> </w:t>
+      </w:r>
+    </w:p>
+    <w:p>
+      <w:pPr>
+        <w:rPr>
+          <w:sz w:val="20"/>
+          <w:szCs w:val="20"/>
+        </w:rPr>
+      </w:pPr>
+      <w:r>
+        <w:rPr>
+          <w:sz w:val="20"/>
+          <w:szCs w:val="20"/>
+          <w:rtl w:val="0"/>
+        </w:rPr>
+        <w:t xml:space="preserve">&lt;/div&gt;</w:t>
       </w:r>
     </w:p>
     <w:p>
@@ -5074,7 +5192,39 @@
         <w:rPr>
           <w:rtl w:val="0"/>
         </w:rPr>
-        <w:t xml:space="preserve">Maria. He states: “Many indigenous peoples assert that their knowledge of plants and their uses comes from some other-than-human person who appears in a vision or a dream. These spirits may, as in the mestizo tradition, be the plants themselves, but not necessarily; when Do</w:t>
+        <w:t xml:space="preserve">Maria. He states: </w:t>
+      </w:r>
+    </w:p>
+    <w:p>
+      <w:pPr>
+        <w:rPr/>
+      </w:pPr>
+      <w:r>
+        <w:rPr>
+          <w:rtl w:val="0"/>
+        </w:rPr>
+      </w:r>
+    </w:p>
+    <w:p>
+      <w:pPr>
+        <w:rPr/>
+      </w:pPr>
+      <w:r>
+        <w:rPr>
+          <w:rtl w:val="0"/>
+        </w:rPr>
+        <w:t xml:space="preserve">&lt;div id=quote&gt;</w:t>
+      </w:r>
+    </w:p>
+    <w:p>
+      <w:pPr>
+        <w:rPr/>
+      </w:pPr>
+      <w:r>
+        <w:rPr>
+          <w:rtl w:val="0"/>
+        </w:rPr>
+        <w:t xml:space="preserve">“Many indigenous peoples assert that their knowledge of plants and their uses comes from some other-than-human person who appears in a vision or a dream. These spirits may, as in the mestizo tradition, be the plants themselves, but not necessarily; when Do</w:t>
       </w:r>
       <w:r>
         <w:rPr>
@@ -5101,6 +5251,8 @@
         <w:rPr>
           <w:rtl w:val="0"/>
         </w:rPr>
+        <w:t xml:space="preserve">&lt;/div &gt;</w:t>
+        <w:tab/>
       </w:r>
     </w:p>
     <w:p>
@@ -5111,6 +5263,16 @@
         <w:rPr>
           <w:rtl w:val="0"/>
         </w:rPr>
+      </w:r>
+    </w:p>
+    <w:p>
+      <w:pPr>
+        <w:rPr/>
+      </w:pPr>
+      <w:r>
+        <w:rPr>
+          <w:rtl w:val="0"/>
+        </w:rPr>
         <w:t xml:space="preserve">Such narratives highlight the profound connection between the dream realm, altered states of consciousness induced by plants and fungi, and a tremendous mystery. The intertwining of dreams, molecular compounds produced by nature, and human perception underscores the intricate relationship between the mind and the mysterious forces that co-inhabit this world with us, forces that humans have encountered repeatedly across cultures, locations and historical epochs.</w:t>
       </w:r>
     </w:p>
@@ -5158,7 +5320,7 @@
         <w:rPr>
           <w:rtl w:val="0"/>
         </w:rPr>
-        <w:t xml:space="preserve"> states that our earliest encounters with these intelligences are immortalized in archaic cave art the world over. These primitive humans encountered what is still today regarded as one of the most impactful experiences a human can have. They have undoubtedly shaped our understanding of the world, unbeknownst to us in this modern age. </w:t>
+        <w:t xml:space="preserve"> states that our earliest encounters with these intelligences are immortalized in archaic cave art the world over. These primitive humans encountered what is still today regarded as one of the most impactful experiences a human can have. They have undoubtedly shaped humanity for eons, and manifests currently as the UFO experience, unbeknownst to us in this modern age. </w:t>
       </w:r>
     </w:p>
     <w:p>
@@ -5179,7 +5341,7 @@
         <w:rPr>
           <w:rtl w:val="0"/>
         </w:rPr>
-        <w:t xml:space="preserve">What Ayahuasca and Psilocybin mushrooms have in common are specific chemical compounds within their makeup. Psilocin, found in mushrooms, contains 4-hydroxy-N-dimethyltryptamine, and Ayahuasca, made from the Caapi vine, contains Beta-carboline alkaloids, including compounds like harmaline, harmine, or d-tetrahydroharmine. The leaves of plants like Psychotria viridis or D. caberana, which are used in Ayahuasca brews, contain the powerful psychoactive compound N, N-Dimethyltryptamine (DMT). Dimethyltryptamine has garnered various nicknames, such as "The God Molecule", and "The Spirit Molecule," highlighting its profound effects on consciousness. A common myth in the psychedelic realm is that DMT is the active component in Ayahuasca. I would argue that it’s not that simple. </w:t>
+        <w:t xml:space="preserve">What Ayahuasca and Psilocybin mushrooms have in common are specific chemical compounds within their makeup. Psilocin, found in mushrooms, contains 4-hydroxy-N-dimethyltryptamine. And Ayahuasca, made from the vine which is it’s namesake, contains Beta-carboline alkaloids, including compounds like harmaline, harmine, or d-tetrahydroharmine. The leaves of plants like Psychotria viridis or D. caberana, which are used in Ayahuasca brews, contain the powerful psychoactive compound N, N-Dimethyltryptamine (DMT). Dimethyltryptamine has garnered various nicknames, such as "The God Molecule", and "The Spirit Molecule," highlighting its profound effects on consciousness. A common myth in the psychedelic realm is that DMT is the active component in Ayahuasca. I would argue that it’s not that simple. </w:t>
       </w:r>
     </w:p>
     <w:p>
@@ -5200,7 +5362,7 @@
         <w:rPr>
           <w:rtl w:val="0"/>
         </w:rPr>
-        <w:t xml:space="preserve">Interestingly, the dream experiences seem to be unique to Ayahuasca and mushroom journeys, and are not typically reported with synthesized or extracted DMT experiences. This observation suggests that there might be more complexity to the molecular combination of harmala and beta-carboline compounds than a purely materialistic or reductionist perspective can explain. The interplay between these compounds and the human mind remains a captivating mystery. Of the many things that I am trying to demonstrate here, this is one that I would underscore the most. There is a schism in the psychedelic renaissance between materialists who believe that these compounds can be synthesized in a lab, and those who do not think that the full experiential potential of them can be synthesized. They believe that the true expression of these compounds comes from the ground.</w:t>
+        <w:t xml:space="preserve">Interestingly, the dream experiences seem to be unique to Ayahuasca and mushroom journeys, and are not typically reported with synthesized or extracted DMT experiences. This observation suggests that there might be more complexity to the molecular combination DMT and harmala and beta-carboline alkaloids than a purely materialistic or reductionist perspective can explain. The interplay between these compounds and the human mind remains a captivating mystery. Of the many things that I am trying to demonstrate here, this is one that I would underscore the most: There is a schism in the psychedelic renaissance between materialists who believe that these compounds can be synthesized in a lab, and those who do not think that the full experiential potential of them can be synthesized. They believe that the true expression of these compounds comes from the ground.</w:t>
       </w:r>
     </w:p>
     <w:p>
@@ -5242,7 +5404,7 @@
         <w:rPr>
           <w:rtl w:val="0"/>
         </w:rPr>
-        <w:t xml:space="preserve">From an evolutionary perspective, the common ancestor of plants and fungi is estimated to have existed around 1.1 billion years ago during the Proterozoic Eon. This organism likely possessed characteristics similar to both modern plants and fungi. Over time, these lineages diverged, leading to the diverse plant kingdom and fungi we recognize today. Before plants existed, the earth was covered in mushrooms that were as tall as houses and trees. While the earliest plants grew out of the ground, mycelium formed their roots.</w:t>
+        <w:t xml:space="preserve">From an evolutionary perspective, the common ancestor of plants and fungi is estimated to have existed around 1.1 billion years ago during the Proterozoic Eon. This organism likely possessed characteristics similar to both modern plants and fungi. Over time, these lineages diverged, leading to the diverse plant kingdom and fungi we recognize today. Before plants existed, the earth was covered in mushrooms that were as tall as houses and trees. While the earliest plants grew out of the ground, fungal mycelium acted as their roots.</w:t>
       </w:r>
     </w:p>
     <w:p>
@@ -5487,6 +5649,94 @@
       </w:pPr>
       <w:r>
         <w:rPr>
+          <w:rtl w:val="0"/>
+        </w:rPr>
+      </w:r>
+    </w:p>
+    <w:p>
+      <w:pPr>
+        <w:rPr>
+          <w:sz w:val="20"/>
+          <w:szCs w:val="20"/>
+        </w:rPr>
+      </w:pPr>
+      <w:r>
+        <w:rPr>
+          <w:sz w:val="20"/>
+          <w:szCs w:val="20"/>
+          <w:rtl w:val="0"/>
+        </w:rPr>
+        <w:t xml:space="preserve">Brian is a lawyer turned author with a background in classical languages. Latin, Greek and Sanskrit. In his debut book </w:t>
+      </w:r>
+      <w:r>
+        <w:rPr>
+          <w:i w:val="1"/>
+          <w:sz w:val="20"/>
+          <w:szCs w:val="20"/>
+          <w:rtl w:val="0"/>
+        </w:rPr>
+        <w:t xml:space="preserve">The Immortality Key</w:t>
+      </w:r>
+      <w:r>
+        <w:rPr>
+          <w:sz w:val="20"/>
+          <w:szCs w:val="20"/>
+          <w:rtl w:val="0"/>
+        </w:rPr>
+        <w:t xml:space="preserve">, Brian Muraresku writes about historical role of mind altering plants and fungi in the Ancient Greek world up to the present day. ever having experienced a psychedelic substance himself , to ‘maintain objectivity’. </w:t>
+      </w:r>
+    </w:p>
+    <w:p>
+      <w:pPr>
+        <w:rPr>
+          <w:sz w:val="20"/>
+          <w:szCs w:val="20"/>
+        </w:rPr>
+      </w:pPr>
+      <w:r>
+        <w:rPr>
+          <w:rtl w:val="0"/>
+        </w:rPr>
+      </w:r>
+    </w:p>
+    <w:p>
+      <w:pPr>
+        <w:rPr>
+          <w:sz w:val="20"/>
+          <w:szCs w:val="20"/>
+        </w:rPr>
+      </w:pPr>
+      <w:r>
+        <w:rPr>
+          <w:sz w:val="20"/>
+          <w:szCs w:val="20"/>
+          <w:rtl w:val="0"/>
+        </w:rPr>
+        <w:t xml:space="preserve">Despite this, he has dreamt of drinking this ancient Greek potion, twice.</w:t>
+      </w:r>
+    </w:p>
+    <w:p>
+      <w:pPr>
+        <w:rPr>
+          <w:sz w:val="20"/>
+          <w:szCs w:val="20"/>
+        </w:rPr>
+      </w:pPr>
+      <w:r>
+        <w:rPr>
+          <w:rtl w:val="0"/>
+        </w:rPr>
+      </w:r>
+    </w:p>
+    <w:p>
+      <w:pPr>
+        <w:rPr>
+          <w:sz w:val="20"/>
+          <w:szCs w:val="20"/>
+        </w:rPr>
+      </w:pPr>
+      <w:r>
+        <w:rPr>
           <w:sz w:val="20"/>
           <w:szCs w:val="20"/>
           <w:rtl w:val="0"/>
@@ -5540,82 +5790,7 @@
           <w:szCs w:val="20"/>
           <w:rtl w:val="0"/>
         </w:rPr>
-        <w:t xml:space="preserve">Brian is a lawyer turned author with a background in classical languages. Latin, Greek and Sanskrit. In his debut book </w:t>
-      </w:r>
-      <w:r>
-        <w:rPr>
-          <w:i w:val="1"/>
-          <w:sz w:val="20"/>
-          <w:szCs w:val="20"/>
-          <w:rtl w:val="0"/>
-        </w:rPr>
-        <w:t xml:space="preserve">The Immortality Key</w:t>
-      </w:r>
-      <w:r>
-        <w:rPr>
-          <w:sz w:val="20"/>
-          <w:szCs w:val="20"/>
-          <w:rtl w:val="0"/>
-        </w:rPr>
-        <w:t xml:space="preserve">, Brian Muraresku wrote this excellent book about the historical role of mind altering plants and fungi, without ever having experienced a psychedelic substance himself , to ‘maintain objectivity’. </w:t>
-      </w:r>
-    </w:p>
-    <w:p>
-      <w:pPr>
-        <w:rPr>
-          <w:sz w:val="20"/>
-          <w:szCs w:val="20"/>
-        </w:rPr>
-      </w:pPr>
-      <w:r>
-        <w:rPr>
-          <w:rtl w:val="0"/>
-        </w:rPr>
-      </w:r>
-    </w:p>
-    <w:p>
-      <w:pPr>
-        <w:rPr>
-          <w:sz w:val="20"/>
-          <w:szCs w:val="20"/>
-        </w:rPr>
-      </w:pPr>
-      <w:r>
-        <w:rPr>
-          <w:sz w:val="20"/>
-          <w:szCs w:val="20"/>
-          <w:rtl w:val="0"/>
-        </w:rPr>
-        <w:t xml:space="preserve">Despite this, he has dreamt of drinking this ancient Greek potion, twice.</w:t>
-      </w:r>
-    </w:p>
-    <w:p>
-      <w:pPr>
-        <w:rPr>
-          <w:sz w:val="20"/>
-          <w:szCs w:val="20"/>
-        </w:rPr>
-      </w:pPr>
-      <w:r>
-        <w:rPr>
-          <w:rtl w:val="0"/>
-        </w:rPr>
-      </w:r>
-    </w:p>
-    <w:p>
-      <w:pPr>
-        <w:rPr>
-          <w:sz w:val="20"/>
-          <w:szCs w:val="20"/>
-        </w:rPr>
-      </w:pPr>
-      <w:r>
-        <w:rPr>
-          <w:sz w:val="20"/>
-          <w:szCs w:val="20"/>
-          <w:rtl w:val="0"/>
-        </w:rPr>
-        <w:t xml:space="preserve">&lt;div id=quote &gt;</w:t>
+        <w:t xml:space="preserve">&lt;div id=quote&gt;</w:t>
       </w:r>
     </w:p>
     <w:p>
@@ -5705,7 +5880,7 @@
           <w:szCs w:val="20"/>
           <w:rtl w:val="0"/>
         </w:rPr>
-        <w:t xml:space="preserve">&lt;quote&gt;</w:t>
+        <w:t xml:space="preserve">&lt;div id=quote&gt;</w:t>
       </w:r>
     </w:p>
     <w:p>
@@ -5723,7 +5898,7 @@
         </w:rPr>
         <w:t xml:space="preserve">“But also it’s like very unpopular until recently to even suggest anything about psychedelics. Think of all the people whose careers suffered because they did bring up psychedelics.</w:t>
         <w:br w:type="textWrapping"/>
-        <w:t xml:space="preserve">&lt;/quote&gt;</w:t>
+        <w:t xml:space="preserve">&lt;/div&gt;</w:t>
       </w:r>
     </w:p>
     <w:p>
@@ -5781,7 +5956,7 @@
           <w:szCs w:val="20"/>
           <w:rtl w:val="0"/>
         </w:rPr>
-        <w:t xml:space="preserve">&lt;quote&gt;</w:t>
+        <w:t xml:space="preserve">&lt;div id=quote&gt;</w:t>
       </w:r>
     </w:p>
     <w:p>
@@ -5813,7 +5988,7 @@
           <w:szCs w:val="20"/>
           <w:rtl w:val="0"/>
         </w:rPr>
-        <w:t xml:space="preserve">&lt;/quote&gt;</w:t>
+        <w:t xml:space="preserve">&lt;/div&gt;</w:t>
       </w:r>
     </w:p>
     <w:p>
@@ -5844,8 +6019,22 @@
         </w:rPr>
         <w:t xml:space="preserve">Joe chimes in </w:t>
         <w:br w:type="textWrapping"/>
-        <w:br w:type="textWrapping"/>
-        <w:t xml:space="preserve">&lt;quote&gt;</w:t>
+      </w:r>
+    </w:p>
+    <w:p>
+      <w:pPr>
+        <w:rPr>
+          <w:sz w:val="20"/>
+          <w:szCs w:val="20"/>
+        </w:rPr>
+      </w:pPr>
+      <w:r>
+        <w:rPr>
+          <w:sz w:val="20"/>
+          <w:szCs w:val="20"/>
+          <w:rtl w:val="0"/>
+        </w:rPr>
+        <w:t xml:space="preserve">&lt;div id=quote&gt;</w:t>
       </w:r>
     </w:p>
     <w:p>
@@ -5877,7 +6066,7 @@
           <w:szCs w:val="20"/>
           <w:rtl w:val="0"/>
         </w:rPr>
-        <w:t xml:space="preserve">&lt;/quote&gt;</w:t>
+        <w:t xml:space="preserve">&lt;/div&gt;</w:t>
       </w:r>
     </w:p>
     <w:p>
@@ -5923,7 +6112,7 @@
           <w:szCs w:val="20"/>
           <w:rtl w:val="0"/>
         </w:rPr>
-        <w:t xml:space="preserve">Brian examines the pagan continuity hypothesis, which in his book’s context, is the theory that the Christian tradition of a wine based sacrament is descended from the Eleusinian Mystery tradition of the Ancient Greeks. The premise is that in that time period, alcoholic beverages were different, and quite often, a plant based medicinal concoction was often mixed in, which served to preserve and decoct the chemical components from the plant materials into the wine itself. In short, the point was not to get drunk. The fermented juice was merely a carrier of something else, which produced an experience that is closer to Ayahuasca than to the wine and beer that is prevalent today.</w:t>
+        <w:t xml:space="preserve">Brian examines the pagan continuity hypothesis, which in his book’s context, is the theory that the Christian tradition of a wine based sacrament is descended from the Eleusinian Mystery tradition of the Ancient Greeks. The premise is that in that time period, alcoholic beverages were different, and quite often, medicinal and mind altering plants were often mixed in, which served to preserve and decoct the chemical components from the plant materials into the wine itself. In short, the point was not to get drunk. The fermented juice was merely a carrier of something else, which produced an experience that is closer to Ayahuasca than to the wine and beer that is prevalent today.</w:t>
       </w:r>
     </w:p>
     <w:p>
@@ -6095,7 +6284,70 @@
           <w:szCs w:val="20"/>
           <w:rtl w:val="0"/>
         </w:rPr>
-        <w:t xml:space="preserve"> that these materials carry unfortunately. You cannot be trusted if you’ve done drugs. </w:t>
+        <w:t xml:space="preserve"> that these altered states carry unfortunately. You cannot be trusted if you’ve done drugs. You can be a drunk, but if you experienced any of the other states of mine that this world has to offer you, you’re demonized. You’re discredited.</w:t>
+      </w:r>
+    </w:p>
+    <w:p>
+      <w:pPr>
+        <w:rPr>
+          <w:sz w:val="20"/>
+          <w:szCs w:val="20"/>
+        </w:rPr>
+      </w:pPr>
+      <w:r>
+        <w:rPr>
+          <w:rtl w:val="0"/>
+        </w:rPr>
+      </w:r>
+    </w:p>
+    <w:p>
+      <w:pPr>
+        <w:rPr>
+          <w:sz w:val="20"/>
+          <w:szCs w:val="20"/>
+        </w:rPr>
+      </w:pPr>
+      <w:r>
+        <w:rPr>
+          <w:sz w:val="20"/>
+          <w:szCs w:val="20"/>
+          <w:rtl w:val="0"/>
+        </w:rPr>
+        <w:t xml:space="preserve">It is not </w:t>
+      </w:r>
+      <w:r>
+        <w:rPr>
+          <w:i w:val="1"/>
+          <w:sz w:val="20"/>
+          <w:szCs w:val="20"/>
+          <w:rtl w:val="0"/>
+        </w:rPr>
+        <w:t xml:space="preserve">a</w:t>
+      </w:r>
+      <w:r>
+        <w:rPr>
+          <w:sz w:val="20"/>
+          <w:szCs w:val="20"/>
+          <w:rtl w:val="0"/>
+        </w:rPr>
+        <w:t xml:space="preserve"> shame, it is </w:t>
+      </w:r>
+      <w:r>
+        <w:rPr>
+          <w:i w:val="1"/>
+          <w:sz w:val="20"/>
+          <w:szCs w:val="20"/>
+          <w:rtl w:val="0"/>
+        </w:rPr>
+        <w:t xml:space="preserve">the</w:t>
+      </w:r>
+      <w:r>
+        <w:rPr>
+          <w:sz w:val="20"/>
+          <w:szCs w:val="20"/>
+          <w:rtl w:val="0"/>
+        </w:rPr>
+        <w:t xml:space="preserve"> shame. It is the ultimate failure of our imagination.</w:t>
       </w:r>
     </w:p>
     <w:p>
@@ -6177,7 +6429,7 @@
           <w:szCs w:val="20"/>
           <w:rtl w:val="0"/>
         </w:rPr>
-        <w:t xml:space="preserve">&lt;quote&gt;</w:t>
+        <w:t xml:space="preserve">&lt;div id=quote&gt;</w:t>
         <w:br w:type="textWrapping"/>
         <w:t xml:space="preserve">“[I have] </w:t>
       </w:r>
@@ -6261,36 +6513,36 @@
           <w:szCs w:val="20"/>
           <w:rtl w:val="0"/>
         </w:rPr>
-        <w:t xml:space="preserve">&lt;/quote&gt; </w:t>
-      </w:r>
-    </w:p>
-    <w:p>
-      <w:pPr>
-        <w:rPr>
-          <w:sz w:val="20"/>
-          <w:szCs w:val="20"/>
-        </w:rPr>
-      </w:pPr>
-      <w:r>
-        <w:rPr>
-          <w:rtl w:val="0"/>
-        </w:rPr>
-      </w:r>
-    </w:p>
-    <w:p>
-      <w:pPr>
-        <w:rPr>
-          <w:sz w:val="20"/>
-          <w:szCs w:val="20"/>
-        </w:rPr>
-      </w:pPr>
-      <w:r>
-        <w:rPr>
-          <w:sz w:val="20"/>
-          <w:szCs w:val="20"/>
-          <w:rtl w:val="0"/>
-        </w:rPr>
-        <w:t xml:space="preserve">Another term that the indigenous to describe Ayahuasca  is ‘plant teacher’</w:t>
+        <w:t xml:space="preserve">&lt;/div&gt; </w:t>
+      </w:r>
+    </w:p>
+    <w:p>
+      <w:pPr>
+        <w:rPr>
+          <w:sz w:val="20"/>
+          <w:szCs w:val="20"/>
+        </w:rPr>
+      </w:pPr>
+      <w:r>
+        <w:rPr>
+          <w:rtl w:val="0"/>
+        </w:rPr>
+      </w:r>
+    </w:p>
+    <w:p>
+      <w:pPr>
+        <w:rPr>
+          <w:sz w:val="20"/>
+          <w:szCs w:val="20"/>
+        </w:rPr>
+      </w:pPr>
+      <w:r>
+        <w:rPr>
+          <w:sz w:val="20"/>
+          <w:szCs w:val="20"/>
+          <w:rtl w:val="0"/>
+        </w:rPr>
+        <w:t xml:space="preserve">Another term that the indigenous to describe Ayahuasca is ‘plant teacher’</w:t>
       </w:r>
       <w:r>
         <w:rPr>
@@ -6307,7 +6559,7 @@
           <w:szCs w:val="20"/>
           <w:rtl w:val="0"/>
         </w:rPr>
-        <w:t xml:space="preserve"> In many of these experiences, it is like encountering a very old, very wise teacher.</w:t>
+        <w:t xml:space="preserve"> In many of these experiences, it is like encountering a very old, very wise teacher. </w:t>
       </w:r>
     </w:p>
     <w:p>
@@ -6346,7 +6598,7 @@
           <w:highlight w:val="white"/>
           <w:rtl w:val="0"/>
         </w:rPr>
-        <w:t xml:space="preserve">These experiences point to something larger than just the individual and the substance. And as the psychedelic renaissance marches onwards, it is possible we are only scratching the surface of these profound connections.</w:t>
+        <w:t xml:space="preserve">These experiences point to something larger than just the effects of drugs. They pertain directly to some of the most profound questions that we as humans face regarding our existence. There is a bias in the psychedelic research world towards materialistic consciousness. And as the psychedelic renaissance marches onwards, it is possible we are only scratching the surface of these profound connections.</w:t>
       </w:r>
     </w:p>
     <w:p>

</xml_diff>

<commit_message>
add error boundary, try image, fail at it
</commit_message>
<xml_diff>
--- a/public/StrangeRipples.docx
+++ b/public/StrangeRipples.docx
@@ -522,7 +522,7 @@
           <w:szCs w:val="20"/>
           <w:rtl w:val="0"/>
         </w:rPr>
-        <w:t xml:space="preserve">This piece relates to psychedelic experiences with both Psilocybin mushrooms and Ayahuasca, my own accounts, along with those of others. People who I know and others who I have never met. However, this piece is less about what happens in the immediate hours after one has been ingested, and more about the experiences that are detached, sometimes taking place </w:t>
+        <w:t xml:space="preserve">This piece relates to psychedelic experiences with both Psilocybin mushrooms and Ayahuasca. They are my own accounts along with those of others, some of whom I know and others who I have never met. However, this piece is less about what happens in the immediate hours after one has been ingested, and more about the experiences that are detached, sometimes taking place </w:t>
       </w:r>
       <w:r>
         <w:rPr>
@@ -598,7 +598,7 @@
           <w:szCs w:val="20"/>
           <w:rtl w:val="0"/>
         </w:rPr>
-        <w:t xml:space="preserve"> I’m here to show you something incredibly strange, that in the coming decade you may get to experience in a legally approved setting in the United States.</w:t>
+        <w:t xml:space="preserve"> I’m here to show you something incredibly strange, and also something that you can experience entirely for yourself. If you’re about to drink Ayahuasca you might not want to read this. Though I know there really is nothing I could say that would ‘spoil’ the experience for you. </w:t>
       </w:r>
     </w:p>
     <w:p>
@@ -892,7 +892,7 @@
           <w:szCs w:val="20"/>
           <w:rtl w:val="0"/>
         </w:rPr>
-        <w:t xml:space="preserve">. There is something distinct about this dreaming that makes it much more distinct than any run of the mill dream that we quickly forget.</w:t>
+        <w:t xml:space="preserve">. There is something distinct about this dreaming as opposed to a standard dream that is quickly forgotten..</w:t>
       </w:r>
       <w:r>
         <w:rPr>
@@ -1071,7 +1071,7 @@
           <w:szCs w:val="20"/>
           <w:rtl w:val="0"/>
         </w:rPr>
-        <w:t xml:space="preserve">Before I had heard about this ceremony, Ayahuasca existed as something that I had watched a YouTube video about or heard some friends talk about in the years prior. I won’t kid you, some of those things sounded pretty strange. In all of those conversations and all the articles and books that I had read regarding the topic since, I had never heard one could enter or re-enter the experience not in the immediacy of ingestion, specifically in dreams. I had also had somewhat of a fascination with UFOs. I’d had an experience as a kid that I have never heard anyone be able to explain. Up to that point I had never considered UFOs as being anything other than an ‘externalized’ experience.</w:t>
+        <w:t xml:space="preserve">Before I had heard about this ceremony, Ayahuasca existed as something that I had watched a YouTube video about or heard some friends talk about in the years prior. I won’t kid you, some of those things sounded pretty strange. In all of those conversations and all the articles and books that I had read regarding the topic since, I had never heard one could enter or re-enter the experience not in the immediacy of ingestion, specifically in dreams. I had also possessed somewhat of a fascination with UFOs. I’d had an experience as a kid that I have never been able to explain. Up to that point I had never considered UFOs as being anything other than an ‘externalized’ experience.</w:t>
       </w:r>
       <w:r>
         <w:rPr>
@@ -1254,7 +1254,7 @@
           <w:szCs w:val="20"/>
           <w:rtl w:val="0"/>
         </w:rPr>
-        <w:t xml:space="preserve"> about objects, subjects, themes, and even explicit messages. And then, at some point after this we see that there is some truth or significance to what was shown to us in this dream, and something </w:t>
+        <w:t xml:space="preserve"> about objects, subjects, themes, and even explicit messages. And then, at some point after this we see that there is some truth or significance to what was shown to us in this dream, and a </w:t>
       </w:r>
       <w:r>
         <w:rPr>
@@ -1263,15 +1263,23 @@
           <w:szCs w:val="20"/>
           <w:rtl w:val="0"/>
         </w:rPr>
-        <w:t xml:space="preserve">real. </w:t>
-      </w:r>
-      <w:r>
-        <w:rPr>
-          <w:sz w:val="20"/>
-          <w:szCs w:val="20"/>
-          <w:rtl w:val="0"/>
-        </w:rPr>
-        <w:t xml:space="preserve">An occurrence or event</w:t>
+        <w:t xml:space="preserve">real</w:t>
+      </w:r>
+      <w:r>
+        <w:rPr>
+          <w:sz w:val="20"/>
+          <w:szCs w:val="20"/>
+          <w:rtl w:val="0"/>
+        </w:rPr>
+        <w:t xml:space="preserve"> physical</w:t>
+      </w:r>
+      <w:r>
+        <w:rPr>
+          <w:sz w:val="20"/>
+          <w:szCs w:val="20"/>
+          <w:rtl w:val="0"/>
+        </w:rPr>
+        <w:t xml:space="preserve"> occurrence or event</w:t>
       </w:r>
       <w:r>
         <w:rPr>
@@ -1328,7 +1336,7 @@
           <w:szCs w:val="20"/>
           <w:rtl w:val="0"/>
         </w:rPr>
-        <w:t xml:space="preserve">Not long after realizing the extraordinary nature of these dreams, I took note of some interesting anecdotes from various podcasts, suggesting that this phenomenon is part of the bigger picture of the psychedelic landscape that has not come to light yet. It speaks volumes to just how strange and mysterious the mushroom and plant’s interaction with the human mind really are, as well as to the power of these substances to connect us with these other aspects of our own reality normally not accessible to us. This includes encountering what some people have described as ‘</w:t>
+        <w:t xml:space="preserve">Not long after realizing the extraordinary nature of these dreams, I took note of some interesting anecdotes from various podcasts, suggesting that this phenomenon is part of the bigger picture of the psychedelic landscape that has not come to our awareness yet. There is no one speaking about this at psychedelic conventions yet. It speaks volumes to just how strange and mysterious the mushroom and plant’s interaction with the human mind really are, as well as to the power of these substances to connect us with these other aspects of our own reality normally not accessible to us. This includes encountering what some people have described as ‘</w:t>
       </w:r>
       <w:r>
         <w:rPr>
@@ -1481,7 +1489,7 @@
             <w:u w:val="single"/>
             <w:rtl w:val="0"/>
           </w:rPr>
-          <w:t xml:space="preserve">https://youtu.be/2J5OIqRdJ8E</w:t>
+          <w:t xml:space="preserve">https://youtu.be/VFfSCnEq6UM</w:t>
         </w:r>
       </w:hyperlink>
       <w:r>
@@ -1623,7 +1631,7 @@
           <w:szCs w:val="20"/>
           <w:rtl w:val="0"/>
         </w:rPr>
-        <w:t xml:space="preserve">So, in my dream I eat these mushrooms in pairs and they start coming on, and I walk down to the convenience store in my town, and it just got robbed. And I go ‘man this town is going to shit’ and then I walk a little bit more and there’s this kid with this AK47 an he’s pointing at people and I’m like ‘Dude what are you doing’ and he’s like ‘Oh it’s just for fun’ and I say ‘no it’s not fun you’re scaring people, you can’t do that’ he’s like ‘No no no it’s all a joke its all for fun’ and I say ‘yea you can’t do that’. </w:t>
+        <w:t xml:space="preserve">So, in my dream I eat these mushrooms in pairs and they start coming on, and I walk down to the convenience store in my town, and it just got robbed. And I go ‘man this town is going to shit’ and then I walk a little bit more and there’s this kid with this AK47 an he’s pointing at people and I’m like ‘Dude what are you doing’ and he’s like ‘Oh it’s just for fun’ and I say ‘No it’s not fun you’re scaring people, you can’t do that’ he’s like ‘No no no it’s all a joke its all for fun’ and I say ‘yea you can’t do that’. </w:t>
       </w:r>
     </w:p>
     <w:p>
@@ -1816,7 +1824,7 @@
           <w:szCs w:val="20"/>
           <w:rtl w:val="0"/>
         </w:rPr>
-        <w:t xml:space="preserve">How did I get that through the dreamworld with so much accuracy?”</w:t>
+        <w:t xml:space="preserve">How did I get that through the dreamworld with so much accuracy?..”</w:t>
       </w:r>
     </w:p>
     <w:p>
@@ -1950,7 +1958,7 @@
           <w:szCs w:val="20"/>
           <w:rtl w:val="0"/>
         </w:rPr>
-        <w:t xml:space="preserve">I was reminded of something that happened to us not that long before. During a visit to the Big Island of Hawaii in February 2021, my wife Malia and I spent a day exploring the eastern side of the island. We had a day planned visiting some of the lava tubes and caves that dot the landscape, and seeing some of the beaches north of Hilo. Our plan for later in the day was to venture up to the observatory on Mauna Kea to see the sunset and stargaze at 11,000 feet. We had planned to take some microdose mushroom capsules before sunset. People knew we were in Hawaii, but we had not mentioned our plans for that day to anyone.</w:t>
+        <w:t xml:space="preserve">I was reminded of something that happened to my wife and I not that long before. During a visit to the Big Island of Hawaii in February 2021, we spent a day exploring the eastern side of the island. We had a day planned visiting some of the lava tubes and caves that dot the landscape, and seeing some of the beaches north of Hilo. Our plan for later in the day was to venture up to the observatory on Mauna Kea to see the sunset and stargaze at 11,000 feet. We had planned to take some microdose mushroom capsules before sunset. People knew we were in Hawaii, but we had not mentioned our plans for that day to anyone.</w:t>
       </w:r>
     </w:p>
     <w:p>
@@ -2027,7 +2035,7 @@
           <w:szCs w:val="20"/>
           <w:rtl w:val="0"/>
         </w:rPr>
-        <w:t xml:space="preserve">“…I just woke up from an afternoon nap and you both were in a dream with me. We were in a cave near the ocean that you need to crawl into, and then it opened up inside. We had a fire going, it was beautiful, we dug through the roof of the cave so we could see the stars.”</w:t>
+        <w:t xml:space="preserve">“I just woke up from an afternoon nap and you both were in a dream with me. We were in a cave near the ocean that you need to crawl into, and then it opened up inside. We had a fire going, it was beautiful, we dug through the roof of the cave so we could see the stars.”</w:t>
       </w:r>
     </w:p>
     <w:p>
@@ -2307,7 +2315,7 @@
             <w:u w:val="single"/>
             <w:rtl w:val="0"/>
           </w:rPr>
-          <w:t xml:space="preserve">https://youtu.be/RikSCx4-fbM</w:t>
+          <w:t xml:space="preserve">https://youtu.be/VFfSCnEq6UM</w:t>
         </w:r>
       </w:hyperlink>
       <w:r>
@@ -2361,7 +2369,9 @@
           <w:szCs w:val="20"/>
           <w:rtl w:val="0"/>
         </w:rPr>
-        <w:t xml:space="preserve">“So I go to bed and I’m laying in bed, and full blown experience, I can barely sleep because all the colors are keeping me awake and my mind is racing....and then I have a lucid dream. And I’m dreaming and I wake up and I go downstairs and I go ‘I had this crazy dream…I saw</w:t>
+        <w:t xml:space="preserve">“So I go to bed and I’m laying in bed, and full blown experience, I can barely sleep because all the colors are keeping me awake and my mind is racing....and then</w:t>
+        <w:tab/>
+        <w:t xml:space="preserve"> I have a lucid dream. And I’m dreaming and I wake up and I go downstairs and I go ‘I had this crazy dream…I saw</w:t>
       </w:r>
       <w:r>
         <w:rPr>
@@ -2567,7 +2577,7 @@
           <w:szCs w:val="20"/>
           <w:rtl w:val="0"/>
         </w:rPr>
-        <w:t xml:space="preserve">Joe lets out an audible gasp.</w:t>
+        <w:t xml:space="preserve">Rogan lets out an audible gasp.</w:t>
       </w:r>
     </w:p>
     <w:p>
@@ -2792,7 +2802,7 @@
           <w:szCs w:val="20"/>
           <w:rtl w:val="0"/>
         </w:rPr>
-        <w:t xml:space="preserve">“To a degree yes and you know, at one point I realize I just don’t care…This is true, this happened to me.  And you know, I can push the envelope on these ideas because the credibility of my research is well established..So I’m telling you things and I’m not making these things up. I don’t have to.”</w:t>
+        <w:t xml:space="preserve">“To a degree yes and you know, at one point I realize I just don’t care. This is true, this happened to me.  And you know, I can push the envelope on these ideas because the credibility of my research is well established..So I’m telling you things and I’m not making these things up. I don’t have to.”</w:t>
       </w:r>
     </w:p>
     <w:p>
@@ -3135,11 +3145,23 @@
       </w:pPr>
       <w:r>
         <w:rPr>
-          <w:sz w:val="20"/>
-          <w:szCs w:val="20"/>
-          <w:rtl w:val="0"/>
-        </w:rPr>
-        <w:br w:type="textWrapping"/>
+          <w:rtl w:val="0"/>
+        </w:rPr>
+      </w:r>
+    </w:p>
+    <w:p>
+      <w:pPr>
+        <w:rPr>
+          <w:sz w:val="20"/>
+          <w:szCs w:val="20"/>
+        </w:rPr>
+      </w:pPr>
+      <w:r>
+        <w:rPr>
+          <w:sz w:val="20"/>
+          <w:szCs w:val="20"/>
+          <w:rtl w:val="0"/>
+        </w:rPr>
         <w:t xml:space="preserve">The ripples from a stone thrown into a pond don’t form before the stone penetrates the water. </w:t>
       </w:r>
     </w:p>
@@ -3227,7 +3249,7 @@
           <w:szCs w:val="20"/>
           <w:rtl w:val="0"/>
         </w:rPr>
-        <w:t xml:space="preserve">The third example comes from another episode of the Joe Rogan podcast, this time with Aubrey Marcus. This was really the first podcast interview that I had seen after having had my own experience that gave me a bit of reassurance that I was not alone in experiencing this. The preceding anecdote with Kyle Buller and Paul Stamets came after. </w:t>
+        <w:t xml:space="preserve">The third example comes from another episode of the Joe Rogan podcast, this time with Aubrey Marcus. This was really the first podcast interview that I had seen after having had my own experience that gave me a bit of reassurance that I was not alone in experiencing this. The preceding anecdote with Kyle Buller and Paul Stamets came to me in the years after this realization. And they keep coming in.  </w:t>
       </w:r>
     </w:p>
     <w:p>
@@ -3319,7 +3341,7 @@
             <w:u w:val="single"/>
             <w:rtl w:val="0"/>
           </w:rPr>
-          <w:t xml:space="preserve">https://youtu.be/ol4zQ2nYCdE</w:t>
+          <w:t xml:space="preserve">https://youtu.be/HSy3vrWU7m8</w:t>
         </w:r>
       </w:hyperlink>
       <w:r>
@@ -3328,7 +3350,7 @@
           <w:szCs w:val="20"/>
           <w:rtl w:val="0"/>
         </w:rPr>
-        <w:t xml:space="preserve"> &gt;&lt;/div&gt;</w:t>
+        <w:t xml:space="preserve">&gt;&lt;/div&gt;</w:t>
       </w:r>
     </w:p>
     <w:p>
@@ -3373,7 +3395,7 @@
           <w:szCs w:val="20"/>
           <w:rtl w:val="0"/>
         </w:rPr>
-        <w:t xml:space="preserve">“So anyways, we’re going to Peru to drink Ayahuasca, we’re going to meet Don Howard who we’ve done two documentaries with now..Awesome guy, he’s like Gandalf the White Wizard.</w:t>
+        <w:t xml:space="preserve">“...So anyways, we’re going to Peru to drink Ayahuasca, we’re going to meet Don Howard who we’ve done two documentaries with now..Awesome guy, he’s like Gandalf the White Wizard.</w:t>
       </w:r>
     </w:p>
     <w:p>
@@ -3457,7 +3479,7 @@
           <w:szCs w:val="20"/>
           <w:rtl w:val="0"/>
         </w:rPr>
-        <w:t xml:space="preserve"> out there I had this feeling like ‘man somethings going to come up here’, because something is in my psyche that’s incredibly specific about this..” </w:t>
+        <w:t xml:space="preserve"> out there I had this feeling like ‘man somethings going to come up here’, because something is in my psyche that’s incredibly specific about this…” </w:t>
       </w:r>
     </w:p>
     <w:p>
@@ -3950,22 +3972,23 @@
           <w:rtl w:val="0"/>
         </w:rPr>
         <w:t xml:space="preserve"> </w:t>
-      </w:r>
-    </w:p>
-    <w:p>
-      <w:pPr>
-        <w:rPr>
-          <w:sz w:val="20"/>
-          <w:szCs w:val="20"/>
-        </w:rPr>
-      </w:pPr>
-      <w:r>
-        <w:rPr>
-          <w:sz w:val="20"/>
-          <w:szCs w:val="20"/>
-          <w:rtl w:val="0"/>
-        </w:rPr>
-        <w:t xml:space="preserve">In this dream, I was holding onto a liquid metallic oblong spherical-shaped object. I was accompanied by someone else as I had known them when I was a child. We had our arms extended outwards, seemingly connected to this object. We stood seemingly still but were at the same time traveling </w:t>
+        <w:tab/>
+      </w:r>
+    </w:p>
+    <w:p>
+      <w:pPr>
+        <w:rPr>
+          <w:sz w:val="20"/>
+          <w:szCs w:val="20"/>
+        </w:rPr>
+      </w:pPr>
+      <w:r>
+        <w:rPr>
+          <w:sz w:val="20"/>
+          <w:szCs w:val="20"/>
+          <w:rtl w:val="0"/>
+        </w:rPr>
+        <w:t xml:space="preserve">In this dream, I was holding onto a liquid metallic oblong spherical-shaped object. Accompanying me was someone else that I knew well, but they appeared as they were when I was just a young child. We had our arms extended outwards, seemingly connected to this object. We stood seemingly still but were at the same time traveling </w:t>
       </w:r>
       <w:r>
         <w:rPr>
@@ -3982,36 +4005,36 @@
           <w:szCs w:val="20"/>
           <w:rtl w:val="0"/>
         </w:rPr>
-        <w:t xml:space="preserve"> of an uphill slope of a mountain. The ground below us and the trees in front of us split into pieces, and moved along a disc shaped path around us and reformed in our wake. We crested the mountain and shot up into the sky. </w:t>
-      </w:r>
-    </w:p>
-    <w:p>
-      <w:pPr>
-        <w:rPr>
-          <w:sz w:val="20"/>
-          <w:szCs w:val="20"/>
-        </w:rPr>
-      </w:pPr>
-      <w:r>
-        <w:rPr>
-          <w:rtl w:val="0"/>
-        </w:rPr>
-      </w:r>
-    </w:p>
-    <w:p>
-      <w:pPr>
-        <w:rPr>
-          <w:sz w:val="20"/>
-          <w:szCs w:val="20"/>
-        </w:rPr>
-      </w:pPr>
-      <w:r>
-        <w:rPr>
-          <w:sz w:val="20"/>
-          <w:szCs w:val="20"/>
-          <w:rtl w:val="0"/>
-        </w:rPr>
-        <w:t xml:space="preserve">Then the entire scene changed. I was no longer traveling, but was instead viewing a dimly lit room from a distance, almost as if staring into a shoebox diorama. I had physical sensations, and felt the emotion of pure </w:t>
+        <w:t xml:space="preserve"> of an uphill slope of a mountain. The ground below us crumbled and the trees in front of us split into pieces, and moved along a disc shaped path around us and reformed in our wake. We crested the mountain and shot up into the sky. </w:t>
+      </w:r>
+    </w:p>
+    <w:p>
+      <w:pPr>
+        <w:rPr>
+          <w:sz w:val="20"/>
+          <w:szCs w:val="20"/>
+        </w:rPr>
+      </w:pPr>
+      <w:r>
+        <w:rPr>
+          <w:rtl w:val="0"/>
+        </w:rPr>
+      </w:r>
+    </w:p>
+    <w:p>
+      <w:pPr>
+        <w:rPr>
+          <w:sz w:val="20"/>
+          <w:szCs w:val="20"/>
+        </w:rPr>
+      </w:pPr>
+      <w:r>
+        <w:rPr>
+          <w:sz w:val="20"/>
+          <w:szCs w:val="20"/>
+          <w:rtl w:val="0"/>
+        </w:rPr>
+        <w:t xml:space="preserve">Then the entire scene changed. I was no longer traveling, but was instead viewing a dimly lit room from a distance, almost as if staring into a shoebox diorama. I experienced a full body emotion of pure </w:t>
       </w:r>
       <w:r>
         <w:rPr>
@@ -4111,7 +4134,7 @@
           <w:szCs w:val="20"/>
           <w:rtl w:val="0"/>
         </w:rPr>
-        <w:t xml:space="preserve"> one mean?’ I knew at that point that there must have been some reason as to why this was happening but hadn’t discovered the other examples of Paul Stamets, Kyle Buller, and Aubrey Marcus yet. In these experiences and the conversations that they led to, I pieced together something about my own life that shook me to my core. I can confidently say that this was one of the most significant events of my life. Understand that this information is deeply personal, and I will share the details when it is all ready to be shared. </w:t>
+        <w:t xml:space="preserve"> one mean?’ I knew at that point that there must have been some reason as to why this was happening but I had not yet heard of any other examples of this. In these experiences and the conversations that they led to, I pieced together something about my own life that shook me to my core. I can confidently say that this was one of the most significant events of my life. Understand that this information is deeply personal, and I will share more details when it is all ready to be shared. </w:t>
       </w:r>
     </w:p>
     <w:p>
@@ -4424,7 +4447,7 @@
           <w:szCs w:val="20"/>
           <w:rtl w:val="0"/>
         </w:rPr>
-        <w:t xml:space="preserve">..this is not by any means a new invention, for it can be found in all epochs and in all places, and it reappears time and time again, independent of tradition..” [p20].  </w:t>
+        <w:t xml:space="preserve">..this is not by any means a new invention, for it can be found in all epochs and in all places, and it reappears time and time again, independent of tradition..”  </w:t>
       </w:r>
     </w:p>
     <w:p>
@@ -4533,7 +4556,7 @@
           <w:szCs w:val="20"/>
           <w:rtl w:val="0"/>
         </w:rPr>
-        <w:t xml:space="preserve">I have also had UFO encounters while awake. Four times I have seen something anomalous in the sky, including a blinking or flashing ball of light(twice), a pulsating light. And most bizarrely,  a dark and completely silent disk like object with no visible means of propulsion that traversed the length of Highway 29 from our view in the middle of the day that my wife and I saw, two hours before we were to drink Ayahuasca.</w:t>
+        <w:t xml:space="preserve">I have also had UFO encounters while awake. Four times I have seen something anomalous in the sky, including a blinking or flashing ball of light(twice), a pulsating light. And most mysteriously, a dark and completely silent disk like object with no visible means of propulsion that traversed the length of Highway 29 from our view about a kilometer off of the road, as we were set back amongst the rocks.  This particular one occurred in broad daylight, the middle of the day that my wife and I saw, two hours before we were to provide music for an Ayahuasca group..</w:t>
       </w:r>
     </w:p>
     <w:p>
@@ -4703,7 +4726,7 @@
           <w:szCs w:val="20"/>
           <w:rtl w:val="0"/>
         </w:rPr>
-        <w:t xml:space="preserve"> He had a character based off of him in Steven Spieldberg’s 1977 film “Close Encounters of the Third </w:t>
+        <w:t xml:space="preserve"> A main character is based off of him in Steven Spieldberg’s 1977 film “Close Encounters of the Third </w:t>
       </w:r>
       <w:r>
         <w:rPr>
@@ -4719,7 +4742,7 @@
           <w:szCs w:val="20"/>
           <w:rtl w:val="0"/>
         </w:rPr>
-        <w:t xml:space="preserve">. Vallee is well known for researching the commonalities in UFO reports in modern times with those from before the ‘modern era’ of this strange phenomenon. He is one of many who notice the same patterns in the accounts. He compares modern UFO encounters with tales of apparitions from the middle ages, and faerie lore from Europe and Asia. In a nutshell, same script, different costumes, worldwide, and not confined to the post WWII ‘Roswell’ era. This goes back to before prehistory, to the time of our cave dwelling ancestors. </w:t>
+        <w:t xml:space="preserve">. Vallee is well known for researching the commonalities in UFO reports in modern times with those from before the ‘modern era’ of this strange phenomenon. He is one of many who notice the same patterns in the accounts. He compares modern UFO encounters with tales of apparitions from the middle ages, and faerie lore from Europe and Asia. In a nutshell, same script, different costumes, worldwide, and not confined to the post WWII ‘Roswell’ era. This goes back to before prehistory, at least to the time of our cave dwelling and hunter gatherer ancestors. </w:t>
       </w:r>
     </w:p>
     <w:p>

</xml_diff>

<commit_message>
add about author section
</commit_message>
<xml_diff>
--- a/public/StrangeRipples.docx
+++ b/public/StrangeRipples.docx
@@ -309,15 +309,15 @@
           <w:szCs w:val="20"/>
           <w:rtl w:val="0"/>
         </w:rPr>
-        <w:t xml:space="preserve">in the form of a large oval spherical cloud protruding from the right side of my view. My attention is drawn to it, and just as suddenly, </w:t>
-      </w:r>
-      <w:r>
-        <w:rPr>
-          <w:sz w:val="20"/>
-          <w:szCs w:val="20"/>
-          <w:rtl w:val="0"/>
-        </w:rPr>
-        <w:t xml:space="preserve">the </w:t>
+        <w:t xml:space="preserve">in the form of a large oval spherical cloud protruding from the right side of my view. My attention is drawn to it, and just as suddenly I am paralyzed. Th</w:t>
+      </w:r>
+      <w:r>
+        <w:rPr>
+          <w:sz w:val="20"/>
+          <w:szCs w:val="20"/>
+          <w:rtl w:val="0"/>
+        </w:rPr>
+        <w:t xml:space="preserve">e </w:t>
       </w:r>
       <w:r>
         <w:rPr>
@@ -359,7 +359,7 @@
           <w:szCs w:val="20"/>
           <w:rtl w:val="0"/>
         </w:rPr>
-        <w:t xml:space="preserve"> I am paralyzed, and as this happens. The object appears to transform from a gaseous state into a gigantic solid disk, several miles wide. It motions inwards towards the center of my view. I can feel a clenching in my chest. The </w:t>
+        <w:t xml:space="preserve"> The object appears to transform from a gaseous state into a gigantic solid disk, several miles wide. It motions inwards towards the center of my view. I can feel a clenching in my chest. The </w:t>
       </w:r>
       <w:r>
         <w:rPr>
@@ -563,36 +563,36 @@
           <w:szCs w:val="20"/>
           <w:rtl w:val="0"/>
         </w:rPr>
-        <w:t xml:space="preserve">In my experience, these two biologics are catalysts for these expperiences. </w:t>
-      </w:r>
-    </w:p>
-    <w:p>
-      <w:pPr>
-        <w:rPr>
-          <w:sz w:val="20"/>
-          <w:szCs w:val="20"/>
-        </w:rPr>
-      </w:pPr>
-      <w:r>
-        <w:rPr>
-          <w:rtl w:val="0"/>
-        </w:rPr>
-      </w:r>
-    </w:p>
-    <w:p>
-      <w:pPr>
-        <w:rPr>
-          <w:sz w:val="20"/>
-          <w:szCs w:val="20"/>
-        </w:rPr>
-      </w:pPr>
-      <w:r>
-        <w:rPr>
-          <w:sz w:val="20"/>
-          <w:szCs w:val="20"/>
-          <w:rtl w:val="0"/>
-        </w:rPr>
-        <w:t xml:space="preserve">However, herein lies the conceptual challenge. When I refer to them as ‘catalysts’, our mind defaults to understanding within the confines of temporal causality – the only framework we’ve come to trust, the ‘natural law’ we term as </w:t>
+        <w:t xml:space="preserve">In my experience, these two biologics are catalysts for these experiences. </w:t>
+      </w:r>
+    </w:p>
+    <w:p>
+      <w:pPr>
+        <w:rPr>
+          <w:sz w:val="20"/>
+          <w:szCs w:val="20"/>
+        </w:rPr>
+      </w:pPr>
+      <w:r>
+        <w:rPr>
+          <w:rtl w:val="0"/>
+        </w:rPr>
+      </w:r>
+    </w:p>
+    <w:p>
+      <w:pPr>
+        <w:rPr>
+          <w:sz w:val="20"/>
+          <w:szCs w:val="20"/>
+        </w:rPr>
+      </w:pPr>
+      <w:r>
+        <w:rPr>
+          <w:sz w:val="20"/>
+          <w:szCs w:val="20"/>
+          <w:rtl w:val="0"/>
+        </w:rPr>
+        <w:t xml:space="preserve">However, herein lies the conceptual challenge. When I refer to them as ‘catalysts’, our mind defaults to an understanding within the confines of temporal causality – the only framework we’ve come to trust, the ‘natural law’ we term as </w:t>
       </w:r>
       <w:r>
         <w:rPr>
@@ -643,7 +643,7 @@
           <w:szCs w:val="20"/>
           <w:rtl w:val="0"/>
         </w:rPr>
-        <w:t xml:space="preserve"> I’m here to show you something incredibly strange, and also something that you can experience for yourself. If you’re about to drink Ayahuasca you might not want to read this. Though I know there really is nothing I could say that would ‘spoil’ the experience for you. I am writing this because I have to start </w:t>
+        <w:t xml:space="preserve"> I’m here to show you something incredibly strange, and also something that you may be able to experience for yourself. Know there really is nothing I could say that would ‘spoil’ it for you. I am writing this because I have to start </w:t>
       </w:r>
       <w:r>
         <w:rPr>
@@ -697,7 +697,7 @@
           <w:szCs w:val="20"/>
           <w:rtl w:val="0"/>
         </w:rPr>
-        <w:t xml:space="preserve">Fast forward to now. At any given moment, someone somewhere is about to have their first experience with a psychedelic. And for that person, or even for the reader who researches just out of curiosity, when entering into the expanding informational realm of the psychedelic renaissance, a person can develop many expectations of what kind of experience they may have when it is </w:t>
+        <w:t xml:space="preserve">Fast forward to now. At any given moment, someone somewhere is about to have their first experience with one of these materials. And for that person, or even for the reader who researches just out of curiosity, when entering into the expanding informational realm of the psychedelic renaissance, a person can develop many expectations of what kind of experience they may have when it is </w:t>
       </w:r>
       <w:r>
         <w:rPr>
@@ -714,7 +714,7 @@
           <w:szCs w:val="20"/>
           <w:rtl w:val="0"/>
         </w:rPr>
-        <w:t xml:space="preserve"> turn. It is only natural to build some sort of picture beforehand. The altered state carries with it a series of strange interpretations and anecdotes in our modern day culture that has undoubtedly been shaped by </w:t>
+        <w:t xml:space="preserve"> turn. It is only natural to build up some sort of picture beforehand. The altered state carries with it a series of strange interpretations and anecdotes in our modern day culture that has undoubtedly been shaped by </w:t>
       </w:r>
       <w:r>
         <w:rPr>
@@ -938,7 +938,7 @@
           <w:szCs w:val="20"/>
           <w:rtl w:val="0"/>
         </w:rPr>
-        <w:t xml:space="preserve">There is an intensity and lucidity to them, certain themes and images repeat themselves. You could even say that they are experienced with part of your awake mind. They are </w:t>
+        <w:t xml:space="preserve">There is an intensity and lucidity to them, certain themes and images repeat themselves. You could even say that they are experienced with part of your awake mind. In one case I could feel my bedsheets under me. They are </w:t>
       </w:r>
       <w:r>
         <w:rPr>
@@ -3059,7 +3059,7 @@
           <w:szCs w:val="20"/>
           <w:rtl w:val="0"/>
         </w:rPr>
-        <w:t xml:space="preserve">It is not every night that you dream of fields of hundreds of dead cattle, and not every day that you see one less than a week afterwards. So, what are the chances? Is this strange coincidence? Is this synchronicity?</w:t>
+        <w:t xml:space="preserve">It is not every night that you dream of fields of hundreds of dead cattle, and not every day that you see one less than a week afterwards. So, what are the chances? Is this a coincidence? Is this synchronicity?</w:t>
       </w:r>
     </w:p>
     <w:p>
@@ -3850,7 +3850,7 @@
           <w:szCs w:val="20"/>
           <w:rtl w:val="0"/>
         </w:rPr>
-        <w:t xml:space="preserve">’ I would respond to it with, ‘Is Mickey Mouse real? No. Is the intelligence that drew Mickey Mouse real? Yes.’ This concept seems entirely incomprehensible to some people, no doubt because of the stigma that mental illness carries.  </w:t>
+        <w:t xml:space="preserve">’ I would respond to it with, ‘Is Mickey Mouse real? No. Is the intelligence that drew Mickey Mouse real? Yes.’ For some, this concept may appear entirely incomprehensible, likely influenced by the stigma associated with mental illness.</w:t>
       </w:r>
     </w:p>
     <w:p>
@@ -3880,22 +3880,6 @@
           <w:rtl w:val="0"/>
         </w:rPr>
         <w:t xml:space="preserve">The dream team makes us think outside of the box, it breaks internal barriers. And of the many other things that Ayahuasca does, I think one thing that all who have experienced it would agree on is it makes us confront our fears. </w:t>
-      </w:r>
-    </w:p>
-    <w:p>
-      <w:pPr>
-        <w:rPr>
-          <w:sz w:val="20"/>
-          <w:szCs w:val="20"/>
-        </w:rPr>
-      </w:pPr>
-      <w:r>
-        <w:rPr>
-          <w:sz w:val="20"/>
-          <w:szCs w:val="20"/>
-          <w:rtl w:val="0"/>
-        </w:rPr>
-        <w:t xml:space="preserve"> </w:t>
       </w:r>
     </w:p>
     <w:p>
@@ -4110,7 +4094,7 @@
           <w:szCs w:val="20"/>
           <w:rtl w:val="0"/>
         </w:rPr>
-        <w:t xml:space="preserve">In this dream which took place sometime in the early Fall of 2017, I was holding onto a liquid metallic disk-shaped object. Accompanying me was someone else that I knew well, but they appeared as they were when I was just a young child. We had our arms extended outwards, seemingly connected to this object. We stood seemingly still but were at the same time traveling </w:t>
+        <w:t xml:space="preserve">In this dream which occurred in the early Fall of 2017, I was holding onto a liquid metallic disk-shaped object. Accompanying me was someone else that I knew well, but they appeared as they were when I was just a young child. We had our arms extended outwards, seemingly connected to this object. We stood seemingly still but were at the same time traveling </w:t>
       </w:r>
       <w:r>
         <w:rPr>
@@ -4127,7 +4111,7 @@
           <w:szCs w:val="20"/>
           <w:rtl w:val="0"/>
         </w:rPr>
-        <w:t xml:space="preserve"> of an uphill slope of a mountain. The ground below us crumbled and the trees in front of us split into pieces, and moved along a disc shaped path around us and reformed in our wake. We crested the mountain and shot up into the sky. </w:t>
+        <w:t xml:space="preserve"> of an uphill slope of a mountain. The ground below us crumbled and the trees in front of us split into pieces, moving along a disc shaped path around us and reforming in our wake, like water moving around a ship. We crested the mountain and shot up into the sky. </w:t>
       </w:r>
     </w:p>
     <w:p>
@@ -4424,20 +4408,36 @@
       </w:r>
       <w:r>
         <w:rPr>
+          <w:sz w:val="20"/>
+          <w:szCs w:val="20"/>
+          <w:rtl w:val="0"/>
+        </w:rPr>
+        <w:t xml:space="preserve">delirious products of intoxication</w:t>
+      </w:r>
+      <w:r>
+        <w:rPr>
+          <w:sz w:val="20"/>
+          <w:szCs w:val="20"/>
+          <w:rtl w:val="0"/>
+        </w:rPr>
+        <w:t xml:space="preserve"> or fever, not the plain lies of eyewitnesses. </w:t>
+      </w:r>
+      <w:r>
+        <w:rPr>
           <w:b w:val="1"/>
           <w:sz w:val="20"/>
           <w:szCs w:val="20"/>
           <w:rtl w:val="0"/>
         </w:rPr>
-        <w:t xml:space="preserve">delirious products of intoxication</w:t>
-      </w:r>
-      <w:r>
-        <w:rPr>
-          <w:sz w:val="20"/>
-          <w:szCs w:val="20"/>
-          <w:rtl w:val="0"/>
-        </w:rPr>
-        <w:t xml:space="preserve"> or fever, not the plain lies of eyewitnesses. </w:t>
+        <w:t xml:space="preserve">What is as a rule seen is the body of round shape</w:t>
+      </w:r>
+      <w:r>
+        <w:rPr>
+          <w:sz w:val="20"/>
+          <w:szCs w:val="20"/>
+          <w:rtl w:val="0"/>
+        </w:rPr>
+        <w:t xml:space="preserve">, </w:t>
       </w:r>
       <w:r>
         <w:rPr>
@@ -4446,15 +4446,31 @@
           <w:szCs w:val="20"/>
           <w:rtl w:val="0"/>
         </w:rPr>
-        <w:t xml:space="preserve">What is as a rule seen is the body of round shape</w:t>
-      </w:r>
-      <w:r>
-        <w:rPr>
-          <w:sz w:val="20"/>
-          <w:szCs w:val="20"/>
-          <w:rtl w:val="0"/>
-        </w:rPr>
-        <w:t xml:space="preserve">, </w:t>
+        <w:t xml:space="preserve">disk-like or spherical</w:t>
+      </w:r>
+      <w:r>
+        <w:rPr>
+          <w:sz w:val="20"/>
+          <w:szCs w:val="20"/>
+          <w:rtl w:val="0"/>
+        </w:rPr>
+        <w:t xml:space="preserve">, glowing or shining </w:t>
+      </w:r>
+      <w:r>
+        <w:rPr>
+          <w:sz w:val="20"/>
+          <w:szCs w:val="20"/>
+          <w:rtl w:val="0"/>
+        </w:rPr>
+        <w:t xml:space="preserve">fierily</w:t>
+      </w:r>
+      <w:r>
+        <w:rPr>
+          <w:sz w:val="20"/>
+          <w:szCs w:val="20"/>
+          <w:rtl w:val="0"/>
+        </w:rPr>
+        <w:t xml:space="preserve"> in different colors, or more seldom, </w:t>
       </w:r>
       <w:r>
         <w:rPr>
@@ -4463,31 +4479,15 @@
           <w:szCs w:val="20"/>
           <w:rtl w:val="0"/>
         </w:rPr>
-        <w:t xml:space="preserve">disk-like or spherical</w:t>
-      </w:r>
-      <w:r>
-        <w:rPr>
-          <w:sz w:val="20"/>
-          <w:szCs w:val="20"/>
-          <w:rtl w:val="0"/>
-        </w:rPr>
-        <w:t xml:space="preserve">, glowing or shining </w:t>
-      </w:r>
-      <w:r>
-        <w:rPr>
-          <w:sz w:val="20"/>
-          <w:szCs w:val="20"/>
-          <w:rtl w:val="0"/>
-        </w:rPr>
-        <w:t xml:space="preserve">fierily</w:t>
-      </w:r>
-      <w:r>
-        <w:rPr>
-          <w:sz w:val="20"/>
-          <w:szCs w:val="20"/>
-          <w:rtl w:val="0"/>
-        </w:rPr>
-        <w:t xml:space="preserve"> in different colors, or more seldom, </w:t>
+        <w:t xml:space="preserve">a cigar shaped or cylindrical figure</w:t>
+      </w:r>
+      <w:r>
+        <w:rPr>
+          <w:sz w:val="20"/>
+          <w:szCs w:val="20"/>
+          <w:rtl w:val="0"/>
+        </w:rPr>
+        <w:t xml:space="preserve"> of various sizes. It is reported that occasionally they are invisible to the naked eye but leave a ‘blip’ on the radar screen. </w:t>
       </w:r>
       <w:r>
         <w:rPr>
@@ -4496,40 +4496,23 @@
           <w:szCs w:val="20"/>
           <w:rtl w:val="0"/>
         </w:rPr>
-        <w:t xml:space="preserve">a cigar shaped or cylindrical figure</w:t>
-      </w:r>
-      <w:r>
-        <w:rPr>
-          <w:sz w:val="20"/>
-          <w:szCs w:val="20"/>
-          <w:rtl w:val="0"/>
-        </w:rPr>
-        <w:t xml:space="preserve"> of various sizes. It is reported that occasionally they are invisible to the naked eye but leave a ‘blip’ on the radar screen. </w:t>
+        <w:t xml:space="preserve">The round bodies in particular are figures such as the unconscious produces in </w:t>
       </w:r>
       <w:r>
         <w:rPr>
           <w:b w:val="1"/>
           <w:sz w:val="20"/>
           <w:szCs w:val="20"/>
-          <w:rtl w:val="0"/>
-        </w:rPr>
-        <w:t xml:space="preserve">The round bodies in particular are figures such as the unconscious produces in </w:t>
+          <w:u w:val="single"/>
+          <w:rtl w:val="0"/>
+        </w:rPr>
+        <w:t xml:space="preserve">dreams</w:t>
       </w:r>
       <w:r>
         <w:rPr>
           <w:b w:val="1"/>
           <w:sz w:val="20"/>
           <w:szCs w:val="20"/>
-          <w:u w:val="single"/>
-          <w:rtl w:val="0"/>
-        </w:rPr>
-        <w:t xml:space="preserve">dreams</w:t>
-      </w:r>
-      <w:r>
-        <w:rPr>
-          <w:b w:val="1"/>
-          <w:sz w:val="20"/>
-          <w:szCs w:val="20"/>
           <w:rtl w:val="0"/>
         </w:rPr>
         <w:t xml:space="preserve">, visions, etc</w:t>
@@ -4620,36 +4603,36 @@
           <w:szCs w:val="20"/>
           <w:rtl w:val="0"/>
         </w:rPr>
-        <w:t xml:space="preserve">In today’s culture, mentioning disk shaped objects in the sky or UFOs, or their more contemporary acronym UAP (unidentified aerial phenomenon) brings up quite a lot of baggage. </w:t>
-      </w:r>
-    </w:p>
-    <w:p>
-      <w:pPr>
-        <w:rPr>
-          <w:sz w:val="20"/>
-          <w:szCs w:val="20"/>
-        </w:rPr>
-      </w:pPr>
-      <w:r>
-        <w:rPr>
-          <w:rtl w:val="0"/>
-        </w:rPr>
-      </w:r>
-    </w:p>
-    <w:p>
-      <w:pPr>
-        <w:rPr>
-          <w:sz w:val="20"/>
-          <w:szCs w:val="20"/>
-        </w:rPr>
-      </w:pPr>
-      <w:r>
-        <w:rPr>
-          <w:sz w:val="20"/>
-          <w:szCs w:val="20"/>
-          <w:rtl w:val="0"/>
-        </w:rPr>
-        <w:t xml:space="preserve">I have also had UFO encounters while awake, and the timing of these experiences in relation to what </w:t>
+        <w:t xml:space="preserve">In today’s culture, mentioning disk shaped objects in the sky or UFOs, or their more contemporary acronym UAP (unidentified aerial phenomenon, they’re not always solid objects) brings up quite a lot of baggage, which will undoubtedly become their own chapters in this. For now, this story is weird enough. </w:t>
+      </w:r>
+    </w:p>
+    <w:p>
+      <w:pPr>
+        <w:rPr>
+          <w:sz w:val="20"/>
+          <w:szCs w:val="20"/>
+        </w:rPr>
+      </w:pPr>
+      <w:r>
+        <w:rPr>
+          <w:rtl w:val="0"/>
+        </w:rPr>
+      </w:r>
+    </w:p>
+    <w:p>
+      <w:pPr>
+        <w:rPr>
+          <w:sz w:val="20"/>
+          <w:szCs w:val="20"/>
+        </w:rPr>
+      </w:pPr>
+      <w:r>
+        <w:rPr>
+          <w:sz w:val="20"/>
+          <w:szCs w:val="20"/>
+          <w:rtl w:val="0"/>
+        </w:rPr>
+        <w:t xml:space="preserve">And the reason is this: I have also had UFO encounters while awake, and the timing of these experiences in relation to what </w:t>
       </w:r>
       <w:r>
         <w:rPr>
@@ -4666,7 +4649,7 @@
           <w:szCs w:val="20"/>
           <w:rtl w:val="0"/>
         </w:rPr>
-        <w:t xml:space="preserve"> was going on, is quite telling.  Four times I have seen something anomalous in the sky, including a blinking or a flashing/pulsating orb, a pulsating light. And most mysteriously, my wife and I witnessed a dark and completely silent object with no visible means of propulsion that traversed our view parallel to 29 Palms Highway in the Mojave desert. These aerial phenomenon never resembled solid objects. It was like a dark </w:t>
+        <w:t xml:space="preserve"> was going on, is quite telling.  Four times I have seen something anomalous in the sky, including a blinking or a flashing/pulsating orb, a pulsating light. Most mysteriously, my wife and I witnessed a dark and completely silent object with no visible means of propulsion that traversed our view parallel to 29 Palms Highway in the Mojave desert. These aerial phenomenon never resembled solid objects. It was like a dark liquid metallic </w:t>
       </w:r>
       <w:r>
         <w:rPr>
@@ -4683,7 +4666,7 @@
           <w:szCs w:val="20"/>
           <w:rtl w:val="0"/>
         </w:rPr>
-        <w:t xml:space="preserve"> that was rotating. This particular one occurred in broad daylight, and was witnessed by myself and I, two hours before we were to provide music for an Ayahuasca group.</w:t>
+        <w:t xml:space="preserve"> that was rotating. This particular one occurred in broad daylight, two hours before we were to provide music for an Ayahuasca group.</w:t>
       </w:r>
     </w:p>
     <w:p>
@@ -4788,7 +4771,7 @@
           <w:szCs w:val="20"/>
           <w:rtl w:val="0"/>
         </w:rPr>
-        <w:t xml:space="preserve">, that is a separate article) In the examples I have provided we have three data points: dreams, tryptamine based psychedelics, and UFOs. A venn diagram with the three would have each overlapping with a big question mark in the middle.</w:t>
+        <w:t xml:space="preserve">, that is also a separate article) In the examples I have provided we have three data points: dreams, tryptamine based psychedelics, and UFOs. A venn diagram with the three would have each overlapping with a big question mark in the middle. </w:t>
       </w:r>
     </w:p>
     <w:p>
@@ -5348,7 +5331,7 @@
         <w:rPr>
           <w:rtl w:val="0"/>
         </w:rPr>
-        <w:t xml:space="preserve">The connection between dreams and altered states of consciousness is deeply rooted in indigenous traditions in regards to their knowledge of medicinal plants. In the book “The Secret Teachings of Plants: The Intelligence of the Heart of Nature”, author Stephen Harold Buhner talks about how indigenous healers from all over the world know about the plant Yarrow’s healing abilities, even on different continents, independent of each other. When asked how they knew, they all said the plant ‘came to them in a dream, and told them.’ </w:t>
+        <w:t xml:space="preserve">The connection between dreams and altered states of consciousness is deeply rooted in global  indigenous traditions in regards to knowledge of medicinal plants, and may even have been a central part of ancient Greek culture. In the book “The Secret Teachings of Plants: The Intelligence of the Heart of Nature”, author Stephen Harold Buhner talks about how indigenous healers from all over the world know about the plant Yarrow’s healing abilities, even on different continents, independent of each other. When asked how they knew, they all said the plant ‘came to them in a dream, and told them.’ </w:t>
       </w:r>
     </w:p>
     <w:p>
@@ -5478,7 +5461,7 @@
         <w:rPr>
           <w:rtl w:val="0"/>
         </w:rPr>
-        <w:t xml:space="preserve">Such narratives highlight the profound connection between the dream realm, altered states of consciousness induced by plants and fungi, and a tremendous mystery thatr has clearly been present with humanity for a </w:t>
+        <w:t xml:space="preserve">Such narratives highlight the profound connection between the dream realm, altered states of consciousness induced by plants and fungi, and a tremendous mystery that has clearly been present with humanity for a </w:t>
       </w:r>
       <w:r>
         <w:rPr>
@@ -5559,7 +5542,7 @@
         <w:rPr>
           <w:rtl w:val="0"/>
         </w:rPr>
-        <w:t xml:space="preserve">What Ayahuasca and Psilocybin mushrooms have in common are specific chemical compounds within their makeup. Psilocin, found in mushrooms, contains 4-hydroxy-N-dimethyltryptamine. And Ayahuasca, made from the vine which is its namesake, contains Beta-carboline alkaloids, including compounds like harmaline, harmine, or d-tetrahydroharmine. The leaves of plants like Psychotria viridis or D. caberana, which are used in Ayahuasca brews, contain the powerful psychoactive compound N, N-Dimethyltryptamine (DMT). </w:t>
+        <w:t xml:space="preserve">What Ayahuasca and Psilocybin mushrooms have in common are specific chemical compounds within their makeup. Psilocin, found in mushrooms, contains 4-hydroxy-N-dimethyltryptamine. Ayahuasca, made from the vine which is its namesake, contains Beta-carboline alkaloids, including compounds like harmaline, harmine, or d-tetrahydroharmine. The leaves of plants like Psychotria viridis or D. caberana, which are used in Ayahuasca brews, contain the powerful psychoactive compound N, N-Dimethyltryptamine (DMT). </w:t>
       </w:r>
     </w:p>
     <w:p>
@@ -5601,7 +5584,7 @@
         <w:rPr>
           <w:rtl w:val="0"/>
         </w:rPr>
-        <w:t xml:space="preserve">Interestingly, the dream experiences seem to be unique to Ayahuasca and mushroom journeys, and are not typically reported with synthesized or extracted DMT experiences. This observation suggests that there might be more complexity to the molecular combination DMT and harmala and beta-carboline alkaloids than a purely materialistic or reductionist perspective can explain. The interplay between these compounds and the human mind remains a captivating mystery. Of the many things that I am trying to demonstrate here, this is one that I would underscore the most: There is a schism in the psychedelic renaissance between materialists who believe that these compounds can be synthesized in a lab, the molecules adjusted, and the formula tinkered with to produce designer drug with a desirable effect. There is another school of thought and those who do not think that the full experiential potential of them can be synthesized. Applying the pharmaceutical formula to Ayahuasca has the ability to cause tremendous damage. They believe that the true expression of these compounds comes as mother nature. The molecular compounds are already perfect. </w:t>
+        <w:t xml:space="preserve">Interestingly, the dream experiences seem to be unique to Ayahuasca and mushroom journeys, and are not typically reported with synthesized or extracted DMT experiences. This observation suggests that the molecular combination of DMT, harmala, and beta-carboline alkaloids may possess more complexity than a purely materialistic or reductionist perspective can explain. The interplay between these compounds and the human mind continues to be a captivating mystery. Of the many things that I am trying to demonstrate here, this is one that I would underscore the most: There is a schism in the psychedelic renaissance between materialists who believe that these compounds and their experiences can be synthesized in a lab and those who do not think that the full experiential potential of them can be synthesized. </w:t>
       </w:r>
     </w:p>
     <w:p>
@@ -6076,7 +6059,7 @@
           <w:szCs w:val="20"/>
           <w:rtl w:val="0"/>
         </w:rPr>
-        <w:t xml:space="preserve">The two get into the reluctance researchers in academia who do not want to tarnish their reputations want to be public about their experimentation with psychedelics, thus reinforcing the stigma, and hindering genuine progress into </w:t>
+        <w:t xml:space="preserve">The two get into the reluctance researchers in academia who do not want to tarnish their reputations want to be public about their experimentation with psychedelics, thus reinforcing the stigma. </w:t>
       </w:r>
     </w:p>
     <w:p>
@@ -6242,7 +6225,7 @@
           <w:szCs w:val="20"/>
           <w:rtl w:val="0"/>
         </w:rPr>
-        <w:t xml:space="preserve">Joe chimes in…</w:t>
+        <w:t xml:space="preserve">Joe chimes in.</w:t>
         <w:br w:type="textWrapping"/>
       </w:r>
     </w:p>
@@ -6337,7 +6320,7 @@
           <w:szCs w:val="20"/>
           <w:rtl w:val="0"/>
         </w:rPr>
-        <w:t xml:space="preserve">Brian explores the pagan continuity hypothesis. In the context of his book, this hypothesis suggests that the Christian tradition pof a wine based sacrament has some roots in the Eleusinian Mystery tradition of the Ancient Greeks. A common practice among Greek philosophers was the practice of </w:t>
+        <w:t xml:space="preserve">Brian explores the pagan continuity hypothesis. In the context of his book, this hypothesis suggests that the Christian tradition of a wine based sacrament has some roots in the Eleusinian Mystery tradition of the Ancient Greeks. A common practice among Greek philosophers was the practice of </w:t>
       </w:r>
       <w:r>
         <w:rPr>
@@ -6509,7 +6492,7 @@
           <w:szCs w:val="20"/>
           <w:rtl w:val="0"/>
         </w:rPr>
-        <w:t xml:space="preserve"> that these altered states carry unfortunately. You cannot be trusted if you’ve done drugs. You can be a drunk, but if you experienced any of the other more magnificent states of mind that this world has to offer you, you’re demonized. You’re discredited.</w:t>
+        <w:t xml:space="preserve"> that these altered states carry unfortunately. You cannot be trusted if you’ve done drugs. You can be a drunk, but if you experienced any of the other more magnificent states of mind that this world has to offer you, you are discredited and your career put in jeopardy.</w:t>
       </w:r>
     </w:p>
     <w:p>
@@ -6747,6 +6730,67 @@
           <w:szCs w:val="20"/>
           <w:rtl w:val="0"/>
         </w:rPr>
+        <w:t xml:space="preserve">&lt;div id=quote&gt;</w:t>
+      </w:r>
+    </w:p>
+    <w:p>
+      <w:pPr>
+        <w:rPr>
+          <w:sz w:val="20"/>
+          <w:szCs w:val="20"/>
+        </w:rPr>
+      </w:pPr>
+      <w:r>
+        <w:rPr>
+          <w:sz w:val="20"/>
+          <w:szCs w:val="20"/>
+          <w:rtl w:val="0"/>
+        </w:rPr>
+        <w:t xml:space="preserve">“I’m going to kill you, but it’s just a joke. It’s just a lesson.” - Ayahuasca </w:t>
+      </w:r>
+    </w:p>
+    <w:p>
+      <w:pPr>
+        <w:rPr>
+          <w:sz w:val="20"/>
+          <w:szCs w:val="20"/>
+        </w:rPr>
+      </w:pPr>
+      <w:r>
+        <w:rPr>
+          <w:sz w:val="20"/>
+          <w:szCs w:val="20"/>
+          <w:rtl w:val="0"/>
+        </w:rPr>
+        <w:t xml:space="preserve">&lt;/div&gt;</w:t>
+      </w:r>
+    </w:p>
+    <w:p>
+      <w:pPr>
+        <w:rPr>
+          <w:sz w:val="20"/>
+          <w:szCs w:val="20"/>
+        </w:rPr>
+      </w:pPr>
+      <w:r>
+        <w:rPr>
+          <w:rtl w:val="0"/>
+        </w:rPr>
+      </w:r>
+    </w:p>
+    <w:p>
+      <w:pPr>
+        <w:rPr>
+          <w:sz w:val="20"/>
+          <w:szCs w:val="20"/>
+        </w:rPr>
+      </w:pPr>
+      <w:r>
+        <w:rPr>
+          <w:sz w:val="20"/>
+          <w:szCs w:val="20"/>
+          <w:rtl w:val="0"/>
+        </w:rPr>
         <w:t xml:space="preserve">Another term that the indigenous of the upper Amazon use to describe Ayahuasca is ‘plant teacher’</w:t>
       </w:r>
       <w:r>
@@ -6764,7 +6808,7 @@
           <w:szCs w:val="20"/>
           <w:rtl w:val="0"/>
         </w:rPr>
-        <w:t xml:space="preserve">She is just one of many. In many of these experiences,  it feels like encountering a very old and wise teacher.</w:t>
+        <w:t xml:space="preserve">She is just one of many. In many of these experiences, it feels like encountering a very old and wise teacher, who sometimes has a very peculiar sense of humor.</w:t>
       </w:r>
     </w:p>
     <w:p>
@@ -6794,15 +6838,7 @@
           <w:szCs w:val="20"/>
           <w:rtl w:val="0"/>
         </w:rPr>
-        <w:t xml:space="preserve">While these ideas may seem weird, they reach a point where they reinforce themselves.</w:t>
-      </w:r>
-      <w:r>
-        <w:rPr>
-          <w:sz w:val="20"/>
-          <w:szCs w:val="20"/>
-          <w:rtl w:val="0"/>
-        </w:rPr>
-        <w:t xml:space="preserve"> </w:t>
+        <w:t xml:space="preserve">Although these ideas may initially seem strange, they reach a point where they reinforce themselves. </w:t>
       </w:r>
       <w:r>
         <w:rPr>
@@ -6811,21 +6847,16 @@
           <w:highlight w:val="white"/>
           <w:rtl w:val="0"/>
         </w:rPr>
-        <w:t xml:space="preserve">These experiences point to something larger than just the effects of drugs. There is a bias in the psychedelic research world towards materialistic consciousness. There are voices within the community that do not know how to conceptualize these experiences and their meaning. There are those who do not make any distinction with this communion that takes place with this ‘other’ intelligence, with psychosis. Some individuals do not recognize the value in these primary religious experiences. This is of particular importance because the psychedelic renaissance consists of many companies that are altering the molecules in an attempt to null the ‘mystical’ qualities in order to make them more marketable as antidepressants. </w:t>
-      </w:r>
-    </w:p>
-    <w:p>
-      <w:pPr>
+        <w:t xml:space="preserve">These experiences point to something larger than just the effects of drugs. </w:t>
+      </w:r>
+      <w:r>
         <w:rPr>
           <w:sz w:val="20"/>
           <w:szCs w:val="20"/>
           <w:highlight w:val="white"/>
-        </w:rPr>
-      </w:pPr>
-      <w:r>
-        <w:rPr>
-          <w:rtl w:val="0"/>
-        </w:rPr>
+          <w:rtl w:val="0"/>
+        </w:rPr>
+        <w:t xml:space="preserve">Some voices within the community struggle to conceptualize these experiences and their meaning, with individuals who fail to distinguish between the communion with this 'other' intelligence and psychosis. Some individuals do not recognize the value in these primary religious experiences. This holds particular significance as the psychedelic renaissance involves many parties altering molecules and creating designer drugs in an attempt to eliminate the 'mystical' qualities and make them more marketable as antidepressants.</w:t>
       </w:r>
     </w:p>
     <w:p>
@@ -6838,75 +6869,55 @@
       </w:pPr>
       <w:r>
         <w:rPr>
+          <w:rtl w:val="0"/>
+        </w:rPr>
+      </w:r>
+    </w:p>
+    <w:p>
+      <w:pPr>
+        <w:rPr>
+          <w:sz w:val="20"/>
+          <w:szCs w:val="20"/>
+        </w:rPr>
+      </w:pPr>
+      <w:r>
+        <w:rPr>
           <w:sz w:val="20"/>
           <w:szCs w:val="20"/>
           <w:highlight w:val="white"/>
           <w:rtl w:val="0"/>
         </w:rPr>
-        <w:t xml:space="preserve">These are not antidepressants. They pertain directly to some of the most profound questions that we as humans face regarding our existence. </w:t>
-      </w:r>
-    </w:p>
-    <w:p>
-      <w:pPr>
-        <w:rPr>
-          <w:sz w:val="20"/>
-          <w:szCs w:val="20"/>
-          <w:highlight w:val="white"/>
-        </w:rPr>
-      </w:pPr>
-      <w:r>
-        <w:rPr>
-          <w:rtl w:val="0"/>
-        </w:rPr>
-      </w:r>
-    </w:p>
-    <w:p>
-      <w:pPr>
-        <w:rPr>
-          <w:sz w:val="20"/>
-          <w:szCs w:val="20"/>
-          <w:highlight w:val="white"/>
-        </w:rPr>
-      </w:pPr>
-      <w:r>
-        <w:rPr>
-          <w:sz w:val="20"/>
-          <w:szCs w:val="20"/>
-          <w:highlight w:val="white"/>
-          <w:rtl w:val="0"/>
-        </w:rPr>
-        <w:t xml:space="preserve">Furthermore, as the psychedelic renaissance progresses, it becomes apparent that we may only be scratching the surface of these profound connections.</w:t>
-      </w:r>
-    </w:p>
-    <w:p>
-      <w:pPr>
-        <w:rPr>
-          <w:sz w:val="20"/>
-          <w:szCs w:val="20"/>
-          <w:highlight w:val="white"/>
-        </w:rPr>
-      </w:pPr>
-      <w:r>
-        <w:rPr>
-          <w:rtl w:val="0"/>
-        </w:rPr>
-      </w:r>
-    </w:p>
-    <w:p>
-      <w:pPr>
-        <w:rPr>
-          <w:sz w:val="20"/>
-          <w:szCs w:val="20"/>
-        </w:rPr>
-      </w:pPr>
-      <w:r>
-        <w:rPr>
-          <w:sz w:val="20"/>
-          <w:szCs w:val="20"/>
-          <w:rtl w:val="0"/>
-        </w:rPr>
-        <w:t xml:space="preserve">Considering all this, we can reconsider the question skeptics often ask:”'Is it'real or is it 'imagined?” Maybe the answer is ‘both’. </w:t>
-      </w:r>
+        <w:t xml:space="preserve">These are not antidepressants. It’s not always rose-y. They pertain directly to some of the most profound questions that we as humans face regarding our existence. Furthermore, as the psychedelic renaissance progresses, it becomes apparent that we may only be scratching the surface of these profound connections. </w:t>
+      </w:r>
+      <w:r>
+        <w:rPr>
+          <w:sz w:val="20"/>
+          <w:szCs w:val="20"/>
+          <w:rtl w:val="0"/>
+        </w:rPr>
+        <w:t xml:space="preserve">Considering all this, we can reconsider the question skeptics often ask ”Is it real or is it imagined?” Maybe the answer is ‘both’. </w:t>
+      </w:r>
+    </w:p>
+    <w:p>
+      <w:pPr>
+        <w:rPr>
+          <w:sz w:val="20"/>
+          <w:szCs w:val="20"/>
+        </w:rPr>
+      </w:pPr>
+      <w:r>
+        <w:rPr>
+          <w:rtl w:val="0"/>
+        </w:rPr>
+      </w:r>
+    </w:p>
+    <w:p>
+      <w:pPr>
+        <w:rPr>
+          <w:sz w:val="20"/>
+          <w:szCs w:val="20"/>
+        </w:rPr>
+      </w:pPr>
       <w:r>
         <w:rPr>
           <w:sz w:val="20"/>
@@ -6931,6 +6942,35 @@
     </w:p>
     <w:p>
       <w:pPr>
+        <w:rPr>
+          <w:sz w:val="20"/>
+          <w:szCs w:val="20"/>
+        </w:rPr>
+      </w:pPr>
+      <w:r>
+        <w:rPr>
+          <w:sz w:val="20"/>
+          <w:szCs w:val="20"/>
+          <w:rtl w:val="0"/>
+        </w:rPr>
+        <w:t xml:space="preserve">Aya Dreams</w:t>
+      </w:r>
+    </w:p>
+    <w:p>
+      <w:pPr>
+        <w:rPr>
+          <w:sz w:val="20"/>
+          <w:szCs w:val="20"/>
+        </w:rPr>
+      </w:pPr>
+      <w:r>
+        <w:rPr>
+          <w:rtl w:val="0"/>
+        </w:rPr>
+      </w:r>
+    </w:p>
+    <w:p>
+      <w:pPr>
         <w:rPr/>
       </w:pPr>
       <w:r>
@@ -6939,9 +6979,7 @@
           <w:szCs w:val="20"/>
           <w:rtl w:val="0"/>
         </w:rPr>
-        <w:t xml:space="preserve">Aya Dreams</w:t>
-        <w:br w:type="textWrapping"/>
-        <w:br w:type="textWrapping"/>
+        <w:t xml:space="preserve">&lt;div id=horizontalLine&gt;&lt;/div&gt;</w:t>
       </w:r>
       <w:r>
         <w:rPr>

</xml_diff>

<commit_message>
fix about section style
</commit_message>
<xml_diff>
--- a/public/StrangeRipples.docx
+++ b/public/StrangeRipples.docx
@@ -113,7 +113,7 @@
           <w:szCs w:val="20"/>
           <w:rtl w:val="0"/>
         </w:rPr>
-        <w:t xml:space="preserve">-If you do not make it all the way through, make sure not to skip watching these [</w:t>
+        <w:t xml:space="preserve">If you do not make it all the way through, make sure not to skip watching these [</w:t>
       </w:r>
       <w:hyperlink r:id="rId6">
         <w:r>
@@ -189,7 +189,7 @@
           <w:szCs w:val="20"/>
           <w:rtl w:val="0"/>
         </w:rPr>
-        <w:t xml:space="preserve">-This material may be updated.</w:t>
+        <w:t xml:space="preserve">This material may be updated.</w:t>
       </w:r>
     </w:p>
     <w:p>
@@ -338,7 +338,7 @@
           <w:szCs w:val="20"/>
           <w:rtl w:val="0"/>
         </w:rPr>
-        <w:t xml:space="preserve">in the form of a large oval spherical cloud protruding from the right side of my view. My attention is drawn to it, and just as suddenly I am paralyzed. Th</w:t>
+        <w:t xml:space="preserve">in the form of a large oval spherical cloud protruding from the right side of my view. My attention is drawn to it, and just as suddenly, th</w:t>
       </w:r>
       <w:r>
         <w:rPr>
@@ -380,7 +380,7 @@
           <w:szCs w:val="20"/>
           <w:rtl w:val="0"/>
         </w:rPr>
-        <w:t xml:space="preserve">within me.</w:t>
+        <w:t xml:space="preserve">within me. I am paralyzed.</w:t>
       </w:r>
       <w:r>
         <w:rPr>
@@ -492,7 +492,7 @@
           <w:szCs w:val="20"/>
           <w:rtl w:val="0"/>
         </w:rPr>
-        <w:t xml:space="preserve">“Just a dream” I say to myself, or so I thought at the time. I am also completely oblivious to the turn that my life and view of reality will take in about a month’s time, a multi-year journey set into motion by an encounter with a potent, mind-altering plant. This journey is also a journey of books and an exploration of ideas, and of how we form expectations, preconceptions, and misconceptions.  </w:t>
+        <w:t xml:space="preserve">“Just a dream” I say to myself. I am completely oblivious to the turn that my life and view of reality will take in about a month’s time, a multi-year journey set into motion by an encounter with a potent, mind-altering plant.</w:t>
       </w:r>
     </w:p>
     <w:p>
@@ -538,36 +538,65 @@
           <w:szCs w:val="20"/>
           <w:rtl w:val="0"/>
         </w:rPr>
-        <w:t xml:space="preserve">”</w:t>
-      </w:r>
-    </w:p>
-    <w:p>
-      <w:pPr>
-        <w:rPr>
-          <w:sz w:val="20"/>
-          <w:szCs w:val="20"/>
-        </w:rPr>
-      </w:pPr>
-      <w:r>
-        <w:rPr>
-          <w:rtl w:val="0"/>
-        </w:rPr>
-      </w:r>
-    </w:p>
-    <w:p>
-      <w:pPr>
-        <w:rPr>
-          <w:sz w:val="20"/>
-          <w:szCs w:val="20"/>
-        </w:rPr>
-      </w:pPr>
-      <w:r>
-        <w:rPr>
-          <w:sz w:val="20"/>
-          <w:szCs w:val="20"/>
-          <w:rtl w:val="0"/>
-        </w:rPr>
-        <w:t xml:space="preserve">This story relates to psychedelic experiences with both Psilocybin mushrooms and Ayahuasca. These plants and fungi would more appropriately be called ‘the dream team’, and an even more accurate roster of this team would include many more plants throughout the world, but this is not a Grimoire, and neither you nor I have all day. These are my own accounts along with those of others, some of whom I know and others who I have never met. However, this piece is less about what happens in the immediate hours after one has been ingested, and more about the experiences that are detached, oddly, sometimes taking place </w:t>
+        <w:t xml:space="preserve">” </w:t>
+      </w:r>
+    </w:p>
+    <w:p>
+      <w:pPr>
+        <w:rPr>
+          <w:sz w:val="20"/>
+          <w:szCs w:val="20"/>
+        </w:rPr>
+      </w:pPr>
+      <w:r>
+        <w:rPr>
+          <w:rtl w:val="0"/>
+        </w:rPr>
+      </w:r>
+    </w:p>
+    <w:p>
+      <w:pPr>
+        <w:rPr>
+          <w:sz w:val="20"/>
+          <w:szCs w:val="20"/>
+        </w:rPr>
+      </w:pPr>
+      <w:r>
+        <w:rPr>
+          <w:sz w:val="20"/>
+          <w:szCs w:val="20"/>
+          <w:rtl w:val="0"/>
+        </w:rPr>
+        <w:t xml:space="preserve">This journey is also a journey of books and an exploration of ideas, and of how we form expectations, preconceptions, and misconceptions. This story relates to psychedelic experiences with both Psilocybin mushrooms and Ayahuasca. These plants and fungi would more appropriately be called ‘the dream team’, and an even more accurate roster of this team would include many more plants throughout the world, but this is not a Grimoire, and neither you nor I have all day. </w:t>
+      </w:r>
+    </w:p>
+    <w:p>
+      <w:pPr>
+        <w:rPr>
+          <w:sz w:val="20"/>
+          <w:szCs w:val="20"/>
+        </w:rPr>
+      </w:pPr>
+      <w:r>
+        <w:rPr>
+          <w:rtl w:val="0"/>
+        </w:rPr>
+      </w:r>
+    </w:p>
+    <w:p>
+      <w:pPr>
+        <w:rPr>
+          <w:sz w:val="20"/>
+          <w:szCs w:val="20"/>
+        </w:rPr>
+      </w:pPr>
+      <w:r>
+        <w:rPr>
+          <w:sz w:val="20"/>
+          <w:szCs w:val="20"/>
+          <w:rtl w:val="0"/>
+        </w:rPr>
+        <w:t xml:space="preserve">These are my own accounts along with those of others, some of whom I know and others who I have never met. However, this piece is less about what happens in the immediate hours after one has been ingested, and more about the experiences that are detached, oddly, sometimes taking place </w:t>
       </w:r>
       <w:r>
         <w:rPr>
@@ -592,7 +621,7 @@
           <w:szCs w:val="20"/>
           <w:rtl w:val="0"/>
         </w:rPr>
-        <w:t xml:space="preserve">In my experience, these two biologics are catalysts for these experiences. </w:t>
+        <w:t xml:space="preserve">In my experience, these two biological organisms are catalysts for these experiences. </w:t>
       </w:r>
     </w:p>
     <w:p>
@@ -743,7 +772,7 @@
           <w:szCs w:val="20"/>
           <w:rtl w:val="0"/>
         </w:rPr>
-        <w:t xml:space="preserve"> turn. It is only natural to build up some sort of picture beforehand. The altered state carries with it a series of strange interpretations and anecdotes in our modern day culture that has undoubtedly been shaped by </w:t>
+        <w:t xml:space="preserve"> turn. The altered state carries with it a series of strange interpretations and anecdotes in our modern day culture that has undoubtedly been shaped by </w:t>
       </w:r>
       <w:r>
         <w:rPr>
@@ -967,7 +996,7 @@
           <w:szCs w:val="20"/>
           <w:rtl w:val="0"/>
         </w:rPr>
-        <w:t xml:space="preserve">There is an intensity and lucidity to them, certain themes and images repeat themselves. You could even say that they are experienced with part of your awake mind. In one case I could feel my bedsheets under me. They are </w:t>
+        <w:t xml:space="preserve">There is an intensity and lucidity to them, certain themes and images repeat themselves. You could even say that they are experienced with part of your awake mind. In one of mine I could feel my bedsheets under me. They are </w:t>
       </w:r>
       <w:r>
         <w:rPr>
@@ -1146,7 +1175,7 @@
           <w:szCs w:val="20"/>
           <w:rtl w:val="0"/>
         </w:rPr>
-        <w:t xml:space="preserve">Before I had heard about this ceremony, Ayahuasca existed as something that I had watched a YouTube video about or heard some friends talk about in the years prior. I won’t kid you, some of those things sounded pretty strange. In all of those conversations and all the articles and books that I had read regarding the topic since, I had never heard one could enter or re-enter the experience not in the immediacy of ingestion, specifically in dreams. And in relation to this article’s opening, I had also possessed somewhat of an interest with the UFO topic. I had an experience as a kid that I have never been able to explain. Up to my very first Aya dream, I had never considered UFOs as being anything other than an ‘externalized’ experience.</w:t>
+        <w:t xml:space="preserve">Before I had heard about this ceremony, Ayahuasca existed as something that I had watched a YouTube video about or heard some friends talk about in the years prior. I won’t kid you, some of those things sounded pretty strange. In all of those conversations and all the articles and books that I had read regarding the topic since, I had never heard one could enter or re-enter the experience not in the immediacy of ingestion, specifically in dreams. And in relation to this article’s opening, I had also possessed somewhat of an interest with the UFO topic. I experienced something as a kid that I have never been able to explain. Up to my very first Aya dream, I had never considered UFOs as being anything other than an ‘externalized’ experience.</w:t>
       </w:r>
       <w:r>
         <w:rPr>
@@ -1391,6 +1420,52 @@
       </w:pPr>
       <w:r>
         <w:rPr>
+          <w:rtl w:val="0"/>
+        </w:rPr>
+      </w:r>
+    </w:p>
+    <w:p>
+      <w:pPr>
+        <w:rPr>
+          <w:sz w:val="20"/>
+          <w:szCs w:val="20"/>
+        </w:rPr>
+      </w:pPr>
+      <w:r>
+        <w:rPr>
+          <w:sz w:val="20"/>
+          <w:szCs w:val="20"/>
+          <w:rtl w:val="0"/>
+        </w:rPr>
+        <w:t xml:space="preserve">It speaks volumes to just how strange and mysterious the mushroom and plant’s interaction with the human mind really are, as well as to the power of these substances to connect us with these other aspects of our own reality normally not accessible to us. This includes encountering what some people have described as ‘</w:t>
+      </w:r>
+      <w:r>
+        <w:rPr>
+          <w:i w:val="1"/>
+          <w:sz w:val="20"/>
+          <w:szCs w:val="20"/>
+          <w:rtl w:val="0"/>
+        </w:rPr>
+        <w:t xml:space="preserve">an intelligence that transcends time and space</w:t>
+      </w:r>
+      <w:r>
+        <w:rPr>
+          <w:sz w:val="20"/>
+          <w:szCs w:val="20"/>
+          <w:rtl w:val="0"/>
+        </w:rPr>
+        <w:t xml:space="preserve">.’ </w:t>
+      </w:r>
+    </w:p>
+    <w:p>
+      <w:pPr>
+        <w:rPr>
+          <w:sz w:val="20"/>
+          <w:szCs w:val="20"/>
+        </w:rPr>
+      </w:pPr>
+      <w:r>
+        <w:rPr>
           <w:sz w:val="20"/>
           <w:szCs w:val="20"/>
           <w:rtl w:val="0"/>
@@ -1411,53 +1486,7 @@
           <w:szCs w:val="20"/>
           <w:rtl w:val="0"/>
         </w:rPr>
-        <w:t xml:space="preserve">Not long after realizing the extraordinary nature of these dreams, I took note of some interesting anecdotes from various podcasts, suggesting that this phenomenon is part of the bigger picture of the psychedelic landscape that has not come to our awareness yet. There is no one speaking about this at psychedelic conventions. There is no one doing studies on this. </w:t>
-      </w:r>
-    </w:p>
-    <w:p>
-      <w:pPr>
-        <w:rPr>
-          <w:sz w:val="20"/>
-          <w:szCs w:val="20"/>
-        </w:rPr>
-      </w:pPr>
-      <w:r>
-        <w:rPr>
-          <w:rtl w:val="0"/>
-        </w:rPr>
-      </w:r>
-    </w:p>
-    <w:p>
-      <w:pPr>
-        <w:rPr>
-          <w:sz w:val="20"/>
-          <w:szCs w:val="20"/>
-        </w:rPr>
-      </w:pPr>
-      <w:r>
-        <w:rPr>
-          <w:sz w:val="20"/>
-          <w:szCs w:val="20"/>
-          <w:rtl w:val="0"/>
-        </w:rPr>
-        <w:t xml:space="preserve">It speaks volumes to just how strange and mysterious the mushroom and plant’s interaction with the human mind really are, as well as to the power of these substances to connect us with these other aspects of our own reality normally not accessible to us. This includes encountering what some people have described as ‘</w:t>
-      </w:r>
-      <w:r>
-        <w:rPr>
-          <w:i w:val="1"/>
-          <w:sz w:val="20"/>
-          <w:szCs w:val="20"/>
-          <w:rtl w:val="0"/>
-        </w:rPr>
-        <w:t xml:space="preserve">an intelligence that transcends time and space</w:t>
-      </w:r>
-      <w:r>
-        <w:rPr>
-          <w:sz w:val="20"/>
-          <w:szCs w:val="20"/>
-          <w:rtl w:val="0"/>
-        </w:rPr>
-        <w:t xml:space="preserve">.’ </w:t>
+        <w:t xml:space="preserve">Not long uncomfortably grasping the extraordinary nature of my own dreams, I took note of some interesting anecdotes from various podcasts, suggesting that this phenomenon is part of the bigger picture of the psychedelic landscape that has not come to our awareness yet. There is no one speaking about this at psychedelic conventions. There is noone including this in surveys for research purposes. There is no one doing studies on this. There is no data.</w:t>
       </w:r>
     </w:p>
     <w:p>
@@ -2051,7 +2080,7 @@
           <w:szCs w:val="20"/>
           <w:rtl w:val="0"/>
         </w:rPr>
-        <w:t xml:space="preserve">It is important to note that besides the dreamlike state that the psychedelic produces in the immediate, these experiences mostly take place detached from any ingestion of any substance at all. In my experience they quite frequently occur in the run up to the two main psychedelics that I am involved with, Psilocybin mushrooms and the Ayahuasca brew. But, as you will see in the next example, the dreams can happen separated from any ingestion of a psychedelic, by longer periods, sometimes by </w:t>
+        <w:t xml:space="preserve">It is important to note that besides the dreamlike state that the psychedelic produces in the immediate, these experiences mostly take place detached from any ingestion of any substance at all. In my experience they quite frequently occur in the run up to the two main psychedelics that have been involved with, Psilocybin mushrooms and the Ayahuasca brew. But, as you will see in the next example, the dreams can happen separated from any ingestion of a psychedelic, by longer periods, sometimes by </w:t>
       </w:r>
       <w:r>
         <w:rPr>
@@ -2140,7 +2169,7 @@
           <w:szCs w:val="20"/>
           <w:rtl w:val="0"/>
         </w:rPr>
-        <w:t xml:space="preserve">Early on in our adventures, we got a text message from someone who had attended one of our mushroom ceremonies over a year prior, but we had not seen in person since.</w:t>
+        <w:t xml:space="preserve">Early on in our adventures, we got a text message from someone who had attended one of our mushroom ceremonies over a year prior.</w:t>
       </w:r>
     </w:p>
     <w:p>
@@ -3088,36 +3117,7 @@
           <w:szCs w:val="20"/>
           <w:rtl w:val="0"/>
         </w:rPr>
-        <w:t xml:space="preserve">It is not every night that you dream of fields of hundreds of dead cattle, and not every day that you see one less than a week afterwards. So, what are the chances? Is this a coincidence? Is this synchronicity?</w:t>
-      </w:r>
-    </w:p>
-    <w:p>
-      <w:pPr>
-        <w:rPr>
-          <w:sz w:val="20"/>
-          <w:szCs w:val="20"/>
-        </w:rPr>
-      </w:pPr>
-      <w:r>
-        <w:rPr>
-          <w:rtl w:val="0"/>
-        </w:rPr>
-      </w:r>
-    </w:p>
-    <w:p>
-      <w:pPr>
-        <w:rPr>
-          <w:sz w:val="20"/>
-          <w:szCs w:val="20"/>
-        </w:rPr>
-      </w:pPr>
-      <w:r>
-        <w:rPr>
-          <w:sz w:val="20"/>
-          <w:szCs w:val="20"/>
-          <w:rtl w:val="0"/>
-        </w:rPr>
-        <w:t xml:space="preserve">Again, we find a mushroom as a strange companion. Paul Stamets actually did eat the mushrooms in real life, and did fall asleep and had that dream within the effect of the mushroom journey itself. However, the </w:t>
+        <w:t xml:space="preserve">It is not every night that you dream of fields of hundreds of dead cattle, and not every day that you see one less than a week afterwards. So, what are the chances? Again, we find a mushroom as a strange companion. Paul Stamets actually did eat the mushrooms in real life, and did fall asleep and had that dream within the effect of the mushroom journey itself. However, the </w:t>
       </w:r>
       <w:r>
         <w:rPr>
@@ -3400,7 +3400,7 @@
           <w:szCs w:val="20"/>
           <w:rtl w:val="0"/>
         </w:rPr>
-        <w:t xml:space="preserve">The third example comes from another episode of the Joe Rogan podcast, this time with Aubrey Marcus. This was really the first podcast interview that I had seen after having had my own experience that gave me a bit of reassurance that I was not alone in experiencing this. The preceding anecdote with Kyle Buller and Paul Stamets came to me in the years after this realization. And they keep coming in.  </w:t>
+        <w:t xml:space="preserve">The third example comes from another episode of the Joe Rogan podcast, this time with Aubrey Marcus. The preceding anecdote with Kyle Buller and Paul Stamets came to me in the years after this realization. And they keep coming in. This was really the first podcast interview that I had seen after having had my own experience that gave me a bit of reassurance that I was not alone in experiencing this.  </w:t>
       </w:r>
     </w:p>
     <w:p>
@@ -3704,7 +3704,7 @@
           <w:szCs w:val="20"/>
           <w:rtl w:val="0"/>
         </w:rPr>
-        <w:t xml:space="preserve">Aubrey Marcus’ dreams included the context of a date on which he would drink Ayahuasca. While in Peru, during his experience with Ayahuasca on that particular date, the same ‘entity’ that visited I’m in his dream returns, appearing as the same ‘demon-head nosferatu looking thing’. The entity comes to Aubrey and rips his heart out of his chest, holding it in front of him, all while giving him lessons about the power of his heart. After imparting this wisdom, the entity seals his heart back inside his chest and sends him on his way not as a nosferatu like demon creature, but as a big, smiling buddha-monkey, with the message “we are the pleasure monkeys”. At the time of his dream, he was aware that he would be drinking Ayahuasca ‘sometime around that date.’ He doesn’t chalk it up to anything supernatural because it’s ‘all part of [his] subconscious.’ I beg to differ.</w:t>
+        <w:t xml:space="preserve">Aubrey Marcus’ dreams included the context of a date on which he would drink Ayahuasca. While in Peru, during his experience with Ayahuasca on that particular date, the same ‘entity’ that visited him in his dream returns, appearing as the same ‘demon-head nosferatu looking thing’. The entity comes to Aubrey and rips his heart out of his chest, holding it in front of him, all while giving him lessons about the power of his heart. After imparting this wisdom, the entity seals his heart back inside his chest and sends him on his way not as a nosferatu like demon creature, but as a big, smiling buddha-monkey, with the message “we are the pleasure monkeys”. At the time of his dream, he was aware that he would be drinking Ayahuasca ‘sometime around that date.’ He doesn’t chalk it up to anything supernatural because it is ‘all part of [his] subconscious.’ I beg to differ.</w:t>
       </w:r>
     </w:p>
     <w:p>
@@ -3736,53 +3736,53 @@
           <w:szCs w:val="20"/>
           <w:rtl w:val="0"/>
         </w:rPr>
-        <w:t xml:space="preserve">The dream that I opened this chapter with also occurred about a month prior to my first time drinking Ayahuasca. The big difference between Aubrey’s and my own experience is that a month prior to my first time drinking the brew, I had no idea that I would be imbibing it. The possibility of drinking it was not anywhere in my scope. My dream did not reference a date as Aubrey’s did. My dream’s </w:t>
-      </w:r>
-      <w:r>
-        <w:rPr>
-          <w:i w:val="1"/>
-          <w:sz w:val="20"/>
-          <w:szCs w:val="20"/>
-          <w:rtl w:val="0"/>
-        </w:rPr>
-        <w:t xml:space="preserve">context </w:t>
-      </w:r>
-      <w:r>
-        <w:rPr>
-          <w:sz w:val="20"/>
-          <w:szCs w:val="20"/>
-          <w:rtl w:val="0"/>
-        </w:rPr>
-        <w:t xml:space="preserve">was sensory in nature.</w:t>
-      </w:r>
-    </w:p>
-    <w:p>
-      <w:pPr>
-        <w:rPr>
-          <w:sz w:val="20"/>
-          <w:szCs w:val="20"/>
-        </w:rPr>
-      </w:pPr>
-      <w:r>
-        <w:rPr>
-          <w:rtl w:val="0"/>
-        </w:rPr>
-      </w:r>
-    </w:p>
-    <w:p>
-      <w:pPr>
-        <w:rPr>
-          <w:sz w:val="20"/>
-          <w:szCs w:val="20"/>
-        </w:rPr>
-      </w:pPr>
-      <w:r>
-        <w:rPr>
-          <w:sz w:val="20"/>
-          <w:szCs w:val="20"/>
-          <w:rtl w:val="0"/>
-        </w:rPr>
-        <w:t xml:space="preserve">That particular dream’s sensory nature was quite similar to the animate and sensory nature of the Ayahuasca experience in the immediacy of ingestion. I have even experienced little hallmarks of that very first experience later on in Ayahuasca and Mushroom journeys, a reference to a location, and physical/emotional sensations. It is as if the same artist were using the same brushes to create it. As with Aubrey’s experience, the dream was the preview and later, the Ayahuasca “journey” itself was the continuation. In both his experience and mine, there was another ‘presence’ in the dream, which seemed to have control over what </w:t>
+        <w:t xml:space="preserve">The dream that I opened this chapter with also occurred about a month prior to my first time drinking Ayahuasca. The big difference between Aubrey’s and my own experience is that a month prior to my first time drinking the brew, I had no idea that I would be imbibing it. This possibility was never anywhere in my scope. My dream did not reference a date as Aubrey’s did. But our dreams both contained </w:t>
+      </w:r>
+      <w:r>
+        <w:rPr>
+          <w:i w:val="1"/>
+          <w:sz w:val="20"/>
+          <w:szCs w:val="20"/>
+          <w:rtl w:val="0"/>
+        </w:rPr>
+        <w:t xml:space="preserve">context</w:t>
+      </w:r>
+      <w:r>
+        <w:rPr>
+          <w:sz w:val="20"/>
+          <w:szCs w:val="20"/>
+          <w:rtl w:val="0"/>
+        </w:rPr>
+        <w:t xml:space="preserve"> that would later return.</w:t>
+      </w:r>
+    </w:p>
+    <w:p>
+      <w:pPr>
+        <w:rPr>
+          <w:sz w:val="20"/>
+          <w:szCs w:val="20"/>
+        </w:rPr>
+      </w:pPr>
+      <w:r>
+        <w:rPr>
+          <w:rtl w:val="0"/>
+        </w:rPr>
+      </w:r>
+    </w:p>
+    <w:p>
+      <w:pPr>
+        <w:rPr>
+          <w:sz w:val="20"/>
+          <w:szCs w:val="20"/>
+        </w:rPr>
+      </w:pPr>
+      <w:r>
+        <w:rPr>
+          <w:sz w:val="20"/>
+          <w:szCs w:val="20"/>
+          <w:rtl w:val="0"/>
+        </w:rPr>
+        <w:t xml:space="preserve">That particular dream’s animate and sensory nature was identical to the Ayahuasca experience in the effects of ingestion. I have even experienced little hallmarks of that very first experience later on in Ayahuasca and Mushroom journeys, a reference to a location, and physical/emotional sensations. It is as if the same artist were using the same brushes to create it. As with Aubrey’s experience, the dream was the preview and later, the Ayahuasca “journey” itself was the continuation. In both his experience and mine, there was another ‘presence’ in the dream, which seemed to have control over what </w:t>
       </w:r>
       <w:r>
         <w:rPr>
@@ -3799,7 +3799,7 @@
           <w:szCs w:val="20"/>
           <w:rtl w:val="0"/>
         </w:rPr>
-        <w:t xml:space="preserve">were experiencing. As crazy as it sounds, this is what I would argue is a central attribute of the Ayahuasca experience. I did not make the connection for a while. This first dream was like getting a preview of what was to come a month later. The contextual clues from my first pre-Aya dream would not return for close to two years, at which point I had been drinking Ayahuasca monthly. The dreams came back, and they continue to this very day. </w:t>
+        <w:t xml:space="preserve">were experiencing. As crazy as it sounds, this is what I would argue is a central attribute of the Ayahuasca experience. I did not make the connection for a while. After all, a side effect of a drug isn’t supposed to occur before a drug is taken. This first dream was like getting a preview of what was to come a month later. The contextual clues from my first aya dream would not return for close to two years, at which point I had been helping out at the ceremonies, and had been drinking Ayahuasca monthly. The dreams came back, and they continue to this very day. </w:t>
       </w:r>
     </w:p>
     <w:p>
@@ -3953,7 +3953,7 @@
           <w:szCs w:val="20"/>
           <w:rtl w:val="0"/>
         </w:rPr>
-        <w:t xml:space="preserve">A month after I dreamt of a disk in the sky, I experienced a death of sorts. And with it I came to the intense realization that there were many other ways of experiencing and much more to this existence than I could ever have conceived of prior. In the years since, I have experienced the myriad ways that this ‘other’ intelligence can present itself. Including a somewhat reliable way of encountering what I now confidently describe as “a</w:t>
+        <w:t xml:space="preserve">A month after I dreamt of a disk in the sky, I experienced a death of sorts. And with it I came to the intense realization that there were many other ways of experiencing and much more to this existence than I could ever have conceived of prior. In the years of ‘medicine work’ and integration sinceI have experienced the myriad ways that this ‘other’ intelligence can present itself. Including a somewhat reliable way of encountering what I now confidently describe as “a</w:t>
       </w:r>
       <w:r>
         <w:rPr>
@@ -4036,7 +4036,7 @@
           <w:szCs w:val="20"/>
           <w:rtl w:val="0"/>
         </w:rPr>
-        <w:t xml:space="preserve"> came in the form of approximately five of these dreams. About a year and a half into my journey with the plants, the dreams started happening again. It seemed to me like I had to recognize their importance, their relevance. I had to realize that this was not a flashback. This was not ‘dream psychosis’. This was not a ‘projection of my subconscious’. This was a very ‘real’ phenomenon. Once I formed that realization, the rest of the dreams started rolling in. Like being fed little bite sized chunks of information to digest and reflect upon.</w:t>
+        <w:t xml:space="preserve"> came about a year and a half into my journey with the plants, the dreams started happening again. Except that there were at least five of them. It seemed to me like I had to recognize their importance, their relevance. I had to realize that this was not a flashback. This was not ‘dream psychosis’. This was not a ‘projection of my subconscious’. This was a very ‘real’ phenomenon. Once I formed that realization, the rest of the dreams started rolling in. Like being fed little bite sized chunks of information to digest.</w:t>
       </w:r>
     </w:p>
     <w:p>
@@ -4223,35 +4223,6 @@
           <w:szCs w:val="20"/>
           <w:rtl w:val="0"/>
         </w:rPr>
-        <w:t xml:space="preserve">“Another disk”, I thought. </w:t>
-      </w:r>
-    </w:p>
-    <w:p>
-      <w:pPr>
-        <w:rPr>
-          <w:sz w:val="20"/>
-          <w:szCs w:val="20"/>
-        </w:rPr>
-      </w:pPr>
-      <w:r>
-        <w:rPr>
-          <w:rtl w:val="0"/>
-        </w:rPr>
-      </w:r>
-    </w:p>
-    <w:p>
-      <w:pPr>
-        <w:rPr>
-          <w:sz w:val="20"/>
-          <w:szCs w:val="20"/>
-        </w:rPr>
-      </w:pPr>
-      <w:r>
-        <w:rPr>
-          <w:sz w:val="20"/>
-          <w:szCs w:val="20"/>
-          <w:rtl w:val="0"/>
-        </w:rPr>
         <w:t xml:space="preserve">I sat with that for a few weeks, wondering, ‘What did </w:t>
       </w:r>
       <w:r>
@@ -4269,36 +4240,36 @@
           <w:szCs w:val="20"/>
           <w:rtl w:val="0"/>
         </w:rPr>
-        <w:t xml:space="preserve"> one mean?’ I knew at that point that there must have been some reason as to why this was happening but I had not discovered the preceding anecdotes or heard of any other examples of this. In these experiences and the conversations that they led to, I pieced together something about my own life that shook me to my core. I learned about a series of events in relation to my life that were ‘true’, that I had no knowledge or conception of prior. It had not yet taken on this dimension. Understand that this information is deeply personal, and I will share more details when it is all ready to be shared. </w:t>
-      </w:r>
-    </w:p>
-    <w:p>
-      <w:pPr>
-        <w:rPr>
-          <w:sz w:val="20"/>
-          <w:szCs w:val="20"/>
-        </w:rPr>
-      </w:pPr>
-      <w:r>
-        <w:rPr>
-          <w:rtl w:val="0"/>
-        </w:rPr>
-      </w:r>
-    </w:p>
-    <w:p>
-      <w:pPr>
-        <w:rPr>
-          <w:sz w:val="20"/>
-          <w:szCs w:val="20"/>
-        </w:rPr>
-      </w:pPr>
-      <w:r>
-        <w:rPr>
-          <w:sz w:val="20"/>
-          <w:szCs w:val="20"/>
-          <w:rtl w:val="0"/>
-        </w:rPr>
-        <w:t xml:space="preserve">There are various schools of thought regarding unconscious and subconscious memories and traumas. Some branches of thought do link UFO experiences with traumatic memories recollected from other parts of the experiencer’s life. I don’t particularly subscribe to one or another of them, although they are interesting. They must hold some tiny truths in relation to this extraordinarily strange puzzle. </w:t>
+        <w:t xml:space="preserve"> one mean?’ I knew at that point that there must have been some reason as to why this was happening but I had not yet discovered the dreams of Kyle, Paul and Aubrey. I had never  heard of any other examples of this. In these experiences and the conversations that they led to, I pieced together something about my own life that shook me to my core. I learned about a series of events in relation to my life that were ‘true’, that I had no knowledge or conception of prior. It had not yet taken on this dimension. Understand that this information is deeply personal, and I will share more details when it is all ready to be shared. </w:t>
+      </w:r>
+    </w:p>
+    <w:p>
+      <w:pPr>
+        <w:rPr>
+          <w:sz w:val="20"/>
+          <w:szCs w:val="20"/>
+        </w:rPr>
+      </w:pPr>
+      <w:r>
+        <w:rPr>
+          <w:rtl w:val="0"/>
+        </w:rPr>
+      </w:r>
+    </w:p>
+    <w:p>
+      <w:pPr>
+        <w:rPr>
+          <w:sz w:val="20"/>
+          <w:szCs w:val="20"/>
+        </w:rPr>
+      </w:pPr>
+      <w:r>
+        <w:rPr>
+          <w:sz w:val="20"/>
+          <w:szCs w:val="20"/>
+          <w:rtl w:val="0"/>
+        </w:rPr>
+        <w:t xml:space="preserve">There are various schools of thought regarding unconscious and subconscious memories and traumas. Some branches of thought do link UFO experiences with traumatic memories recollected from other parts of the experiencer’s life. Accounts of abductions and accounts of Indigenous Shamans entering the dream realm do sound very similar. They must hold some tiny truths in relation to this extraordinarily strange puzzle. </w:t>
       </w:r>
     </w:p>
     <w:p>
@@ -4598,7 +4569,7 @@
           <w:szCs w:val="20"/>
           <w:rtl w:val="0"/>
         </w:rPr>
-        <w:t xml:space="preserve">The imagery of the disk, the sphere, the golden wheel, the mandala, is something that transcends time periods and cultural backgrounds. Maybe it is an image that something deep down inside of us comprehends in a strange way. If anything, what this really indicates is that I am far from the first person to experience a UFO or disk-like object in a dream. </w:t>
+        <w:t xml:space="preserve">The imagery of the disk, the sphere, the golden wheel, the mandala, is something that transcends time periods and cultural backgrounds. Maybe it is an image that something deep down inside of us comprehends in a strange way. If anything, what this really indicates is that I am far from the first person to experience a UFO or disk-like object in a dream. In my experience it was like an intelligence represented as a disk appeared to me outside of my current understanding of time, and was conjoined by other experiences where objects operated outside of my understanding of space and gravity. Time, space, gravity. </w:t>
       </w:r>
       <w:r>
         <w:rPr>
@@ -4678,7 +4649,7 @@
           <w:szCs w:val="20"/>
           <w:rtl w:val="0"/>
         </w:rPr>
-        <w:t xml:space="preserve"> was going on, is quite telling.  Four times I have seen something anomalous in the sky, including a blinking or a flashing/pulsating orb, a pulsating light. Most mysteriously, my wife and I witnessed a dark and completely silent object with no visible means of propulsion that traversed our view parallel to 29 Palms Highway in the Mojave desert. These aerial phenomenon never resembled solid objects. It was like a dark liquid metallic </w:t>
+        <w:t xml:space="preserve"> was going on, is quite suggestive. Four times I have seen something anomalous in the sky, including a blinking or a flashing and pulsating orb. Most mysteriously, my wife and I witnessed a dark and completely silent object with no visible means of propulsion that traversed our view parallel to 29 Palms Highway in the Mojave desert. These aerial phenomenon never resembled solid objects. It was like a dark liquid metallic </w:t>
       </w:r>
       <w:r>
         <w:rPr>
@@ -4741,7 +4712,7 @@
           <w:szCs w:val="20"/>
           <w:rtl w:val="0"/>
         </w:rPr>
-        <w:t xml:space="preserve"> an ayahuasca ceremony or in the hours after the major effects have subsided. Never in the immediacy of ingestion has this happened. If I include the experiences of my friends, that number grows, and also includes similar sightings surrounding psilocybin mushroom experiences. </w:t>
+        <w:t xml:space="preserve"> an ayahuasca ceremony or in the hours after the major effects have subsided. Never in the immediacy of ingestion has this happened. If I include the experiences of my friends, that number grows, and also includes similar sightings surrounding psilocybin mushroom experiences. I think that if two supernatural events take place hours detached from each other, that those events have some sort of causal connection.</w:t>
       </w:r>
     </w:p>
     <w:p>
@@ -4800,7 +4771,7 @@
           <w:szCs w:val="20"/>
           <w:rtl w:val="0"/>
         </w:rPr>
-        <w:t xml:space="preserve">, that is also a separate article) In the examples I have provided we have three data points: dreams, tryptamine based psychedelics, and UFOs. A venn diagram with the three would have each overlapping with a big question mark in the middle. </w:t>
+        <w:t xml:space="preserve">, that is also a separate article). In the examples I have provided we have three data points: dreams, tryptamine based psychedelics, and UFOs. A venn diagram with the three would have each overlapping with a big question mark in the middle.  </w:t>
       </w:r>
     </w:p>
     <w:p>
@@ -4901,7 +4872,7 @@
           <w:szCs w:val="20"/>
           <w:rtl w:val="0"/>
         </w:rPr>
-        <w:t xml:space="preserve">. Vallee is well known for researching the commonalities in UFO reports in modern times with those from before the ‘modern era’ of this strange phenomenon. He is one of many who notice the same patterns in the accounts. He compares modern UFO encounters with tales of apparitions from the middle ages, and faerie lore from Europe and Asia. In a nutshell, same script, different costumes, worldwide, and not confined to the post WWII ‘Roswell’ era. This phenomenon goes back to prehistory, at least to the time of our cave dwelling and hunter gatherer ancestors. </w:t>
+        <w:t xml:space="preserve">. Vallee is well known for researching the commonalities in UFO reports in modern times with those from before the ‘modern era’ of this strange phenomenon. He is one of many who notice the same patterns in accounts spread across cultures and time periods. He compares modern UFO encounters with tales of apparitions from the middle ages, and faerie lore from Europe and Asia. In a nutshell, same script, different costumes, worldwide, and not confined to the post WWII ‘Roswell’ era. This phenomenon goes back to prehistory. There are even indications of it in the art of our cave dwelling ancestors.</w:t>
       </w:r>
     </w:p>
     <w:p>
@@ -5299,7 +5270,7 @@
           <w:szCs w:val="20"/>
           <w:rtl w:val="0"/>
         </w:rPr>
-        <w:t xml:space="preserve">After Project Blue Book ended, he wrote of his experiences investigating the broader realm of anomalous experiences. He later</w:t>
+        <w:t xml:space="preserve">After Project Blue Book ended, Hynek wrote of his experiences investigating the broader realm of anomalous experiences. He later</w:t>
       </w:r>
       <w:r>
         <w:rPr>
@@ -5360,7 +5331,13 @@
         <w:rPr>
           <w:rtl w:val="0"/>
         </w:rPr>
-        <w:t xml:space="preserve">The connection between dreams and altered states of consciousness is deeply rooted in global  indigenous traditions in regards to knowledge of medicinal plants, and may even have been a central part of ancient Greek culture. In the book “The Secret Teachings of Plants: The Intelligence of the Heart of Nature”, author Stephen Harold Buhner talks about how indigenous healers from all over the world know about the plant Yarrow’s healing abilities, even on different continents, independent of each other. When asked how they knew, they all said the plant ‘came to them in a dream, and told them.’ </w:t>
+        <w:t xml:space="preserve">Pivoting back to the plants and fungi, t</w:t>
+      </w:r>
+      <w:r>
+        <w:rPr>
+          <w:rtl w:val="0"/>
+        </w:rPr>
+        <w:t xml:space="preserve">he connection between dreams and altered states of consciousness is deeply rooted in global indigenous traditions in regards to knowledge of medicinal plants, and may even have been a central part of ancient Greek culture. In the book “The Secret Teachings of Plants: The Intelligence of the Heart of Nature”, author Stephen Harold Buhner talks about how indigenous healers from all over the world know about the plant Yarrow’s healing abilities, even on different continents, independent of each other. When asked how they knew, they all said the plant ‘came to them in a dream, and told them.’ </w:t>
       </w:r>
     </w:p>
     <w:p>
@@ -5381,7 +5358,7 @@
         <w:rPr>
           <w:rtl w:val="0"/>
         </w:rPr>
-        <w:t xml:space="preserve">This archetypal experience is alive in the origin stories of Ayahuasca itself as well, as the instructions on which plants to use to make the brew are frequently said to have been delivered in a dream. In his excellent book on Amazonian Shamanism “Singing to the Plants”, Stephen Beyer mentions one of his teachers, </w:t>
+        <w:t xml:space="preserve">This archetypal experience is alive in the origin stories of Ayahuasca itself as well, as the instructions on which plants to use to make the brew are frequently said to have been delivered in a dream. In his excellent book on Amazonian Shamanism “Singing to the Plants”, Stephen Beyer connects this phenomenon with his teacher, </w:t>
       </w:r>
       <w:r>
         <w:rPr>
@@ -5457,7 +5434,20 @@
         <w:rPr>
           <w:rtl w:val="0"/>
         </w:rPr>
-        <w:t xml:space="preserve">a Maria was young, for example, it was the Virgin Mary, not the plant spirits, who appeared in her dreams, showed her the healing plants, and taught her the plants to heal specific diseases.”</w:t>
+        <w:t xml:space="preserve">a Maria was young, for example, it was </w:t>
+      </w:r>
+      <w:r>
+        <w:rPr>
+          <w:i w:val="1"/>
+          <w:rtl w:val="0"/>
+        </w:rPr>
+        <w:t xml:space="preserve">the Virgin Mary</w:t>
+      </w:r>
+      <w:r>
+        <w:rPr>
+          <w:rtl w:val="0"/>
+        </w:rPr>
+        <w:t xml:space="preserve">, not the plant spirits, who appeared in her dreams, showed her the healing plants, and taught her the plants to heal specific diseases.”</w:t>
       </w:r>
     </w:p>
     <w:p>
@@ -5490,20 +5480,7 @@
         <w:rPr>
           <w:rtl w:val="0"/>
         </w:rPr>
-        <w:t xml:space="preserve">Such narratives highlight the profound connection between the dream realm, altered states of consciousness induced by plants and fungi, and a tremendous mystery that has clearly been present with humanity for a </w:t>
-      </w:r>
-      <w:r>
-        <w:rPr>
-          <w:i w:val="1"/>
-          <w:rtl w:val="0"/>
-        </w:rPr>
-        <w:t xml:space="preserve">while</w:t>
-      </w:r>
-      <w:r>
-        <w:rPr>
-          <w:rtl w:val="0"/>
-        </w:rPr>
-        <w:t xml:space="preserve">. The intertwining of dreams, molecular compounds produced by nature, and human perception underscores the intricate relationship between the mind and the mysterious forces that co-inhabit this world with us, forces that humans have encountered repeatedly across cultures, locations and historical epochs.</w:t>
+        <w:t xml:space="preserve">Such narratives highlight the profound connection between the dream realm, altered states of consciousness induced by plants and fungi, and a tremendous mystery that has clearly been present with humanity for a very long time. The intertwining of dreams, molecular compounds produced by nature, and human perception underscores the intricate relationship between the mind and the mysterious forces that co-inhabit this world with us, forces that humans have encountered repeatedly across cultures, locations and historical epochs.</w:t>
       </w:r>
     </w:p>
     <w:p>
@@ -5522,16 +5499,10 @@
       </w:pPr>
       <w:r>
         <w:rPr>
-          <w:rtl w:val="0"/>
-        </w:rPr>
-        <w:t xml:space="preserve">An accepted theory referred to as </w:t>
-      </w:r>
-      <w:r>
-        <w:rPr>
-          <w:i w:val="1"/>
-          <w:rtl w:val="0"/>
-        </w:rPr>
-        <w:t xml:space="preserve">the</w:t>
+          <w:i w:val="1"/>
+          <w:rtl w:val="0"/>
+        </w:rPr>
+        <w:t xml:space="preserve">The</w:t>
       </w:r>
       <w:r>
         <w:rPr>
@@ -5544,13 +5515,32 @@
           <w:i w:val="1"/>
           <w:rtl w:val="0"/>
         </w:rPr>
-        <w:t xml:space="preserve">neuropsychological theory of cave art</w:t>
-      </w:r>
-      <w:r>
-        <w:rPr>
-          <w:rtl w:val="0"/>
-        </w:rPr>
-        <w:t xml:space="preserve"> states that our earliest encounters with these intelligences are immortalized in archaic cave art the world over. These primitive humans encountered what is still today regarded as one of the most impactful experiences a human can have. They have undoubtedly shaped humanity for eons, and manifests currently as the UFO experience, unbeknownst to us in this modern age. </w:t>
+        <w:t xml:space="preserve">neuropsychological theory of cave art </w:t>
+      </w:r>
+      <w:r>
+        <w:rPr>
+          <w:rtl w:val="0"/>
+        </w:rPr>
+        <w:t xml:space="preserve">is a</w:t>
+      </w:r>
+      <w:r>
+        <w:rPr>
+          <w:rtl w:val="0"/>
+        </w:rPr>
+        <w:t xml:space="preserve">n accepted academic theory referred to as</w:t>
+      </w:r>
+      <w:r>
+        <w:rPr>
+          <w:i w:val="1"/>
+          <w:rtl w:val="0"/>
+        </w:rPr>
+        <w:t xml:space="preserve">,</w:t>
+      </w:r>
+      <w:r>
+        <w:rPr>
+          <w:rtl w:val="0"/>
+        </w:rPr>
+        <w:t xml:space="preserve"> states that our earliest encounters with these intelligences are immortalized in archaic cave art the world over. These primitive humans encountered what is still today regarded as one of the most impactful experiences a human can have. They have undoubtedly shaped humanity for eons. unbeknownst to us in this modern age. </w:t>
       </w:r>
     </w:p>
     <w:p>
@@ -5571,7 +5561,19 @@
         <w:rPr>
           <w:rtl w:val="0"/>
         </w:rPr>
-        <w:t xml:space="preserve">What Ayahuasca and Psilocybin mushrooms have in common are specific chemical compounds within their makeup. Psilocin, found in mushrooms, contains 4-hydroxy-N-dimethyltryptamine. Ayahuasca, made from the vine which is its namesake, contains Beta-carboline alkaloids, including compounds like harmaline, harmine, or d-tetrahydroharmine. The leaves of plants like Psychotria viridis or D. caberana, which are used in Ayahuasca brews, contain the powerful psychoactive compound N, N-Dimethyltryptamine (DMT). </w:t>
+        <w:t xml:space="preserve">Ayahuasca and Psilocybin mushrooms have specific chemical compounds in common within their makeup. Psilocin, found in mushrooms, contains 4-hydroxy-N-</w:t>
+      </w:r>
+      <w:r>
+        <w:rPr>
+          <w:rtl w:val="0"/>
+        </w:rPr>
+        <w:t xml:space="preserve">Dimethyltryptamine</w:t>
+      </w:r>
+      <w:r>
+        <w:rPr>
+          <w:rtl w:val="0"/>
+        </w:rPr>
+        <w:t xml:space="preserve">. Ayahuasca, made from the vine which is its namesake, contains Beta-carboline alkaloids, including compounds like harmaline, harmine, or d-tetrahydroharmine. The leaves of plants like Psychotria viridis or D. caberana, which are used in Ayahuasca brews, contain the powerful psychoactive compound N, N-Dimethyltryptamine (DMT). Dimethyltryptamine has garnered various nicknames, such as "The God Molecule'', and "The Spirit Molecule," highlighting its profound effects on consciousness. A common myth in the psychedelic realm is that DMT is the active component in Ayahuasca. I would argue that it is not that simple. </w:t>
       </w:r>
     </w:p>
     <w:p>
@@ -5592,7 +5594,12 @@
         <w:rPr>
           <w:rtl w:val="0"/>
         </w:rPr>
-        <w:t xml:space="preserve">Dimethyltryptamine has garnered various nicknames, such as "The God Molecule", and "The Spirit Molecule," highlighting its profound effects on consciousness. A common myth in the psychedelic realm is that DMT is the active component in Ayahuasca. I would argue that it is not that simple. </w:t>
+        <w:t xml:space="preserve">Interestingly, the dream experiences seem to be unique to Ayahuasca and mushroom journeys, and are not typically reported with synthesized or extracted DMT experiences. This observation suggests that the molecular combination of DMT, harmala, and beta-carboline alkaloids may possess more complexity than a purely materialistic perspective can explain. The interplay between these compounds and the human mind continues to be a captivating mystery. Of the many things that I am trying to demonstrate here, this is one that I would underscore the most: There is a schism in the psychedelic renaissance between materialists who believe that these exact compounds and their associated experiences can be synthesized in a lab and those who claim that the full experiential potential of them cannot be synthesized. </w:t>
+      </w:r>
+      <w:r>
+        <w:rPr>
+          <w:rtl w:val="0"/>
+        </w:rPr>
       </w:r>
     </w:p>
     <w:p>
@@ -5613,7 +5620,7 @@
         <w:rPr>
           <w:rtl w:val="0"/>
         </w:rPr>
-        <w:t xml:space="preserve">Interestingly, the dream experiences seem to be unique to Ayahuasca and mushroom journeys, and are not typically reported with synthesized or extracted DMT experiences. This observation suggests that the molecular combination of DMT, harmala, and beta-carboline alkaloids may possess more complexity than a purely materialistic or reductionist perspective can explain. The interplay between these compounds and the human mind continues to be a captivating mystery. Of the many things that I am trying to demonstrate here, this is one that I would underscore the most: There is a schism in the psychedelic renaissance between materialists who believe that these compounds and their experiences can be synthesized in a lab and those who do not think that the full experiential potential of them can be synthesized. </w:t>
+        <w:t xml:space="preserve">The common thread among the dreams experienced by individuals like myself, Paul Stamets, Aubrey Marcus, Kyle Buller, and our friend lies in the consumption of DMT containing biological specimens. </w:t>
       </w:r>
     </w:p>
     <w:p>
@@ -5634,7 +5641,7 @@
         <w:rPr>
           <w:rtl w:val="0"/>
         </w:rPr>
-        <w:t xml:space="preserve">The common thread among the dreams experienced by individuals like myself, Paul Stamets, Aubrey Marcus, Kyle Buller, and our friend lies in the consumption of DMT containing biological specimens. </w:t>
+        <w:t xml:space="preserve">From an evolutionary perspective, the common ancestor of plants and fungi is estimated to have existed around 1.1 billion years ago during the Proterozoic Eon. This organism likely possessed characteristics similar to both modern plants and fungi. Over time, these lineages diverged, leading to the diverse plant kingdom and fungi we recognize today. Before plants existed, the earth was covered in mushrooms that were as tall as houses and trees. While the earliest plants grew out of the ground, fungal mycelium acted as their roots.</w:t>
       </w:r>
     </w:p>
     <w:p>
@@ -5655,7 +5662,7 @@
         <w:rPr>
           <w:rtl w:val="0"/>
         </w:rPr>
-        <w:t xml:space="preserve">From an evolutionary perspective, the common ancestor of plants and fungi is estimated to have existed around 1.1 billion years ago during the Proterozoic Eon. This organism likely possessed characteristics similar to both modern plants and fungi. Over time, these lineages diverged, leading to the diverse plant kingdom and fungi we recognize today. Before plants existed, the earth was covered in mushrooms that were as tall as houses and trees. While the earliest plants grew out of the ground, fungal mycelium acted as their roots.</w:t>
+        <w:t xml:space="preserve">The re-creation of these profound experiences with synthetic counterparts remains a topic of debate in the psychedelic community. However, current studies often do not delve deeply into the intricacies of these experiences before the drug is taken. After all, why would they? A side effect of a drug doesn’t happen before the drug is taken.</w:t>
       </w:r>
     </w:p>
     <w:p>
@@ -5676,7 +5683,7 @@
         <w:rPr>
           <w:rtl w:val="0"/>
         </w:rPr>
-        <w:t xml:space="preserve">The re-creation of these profound experiences with synthetic counterparts remains a topic of debate in the psychedelic community. However, current studies often do not delve deeply into the intricacies of these experiences before the drug is taken. After all, why would they? A side effect of a drug doesn’t happen before the drug is taken.</w:t>
+        <w:t xml:space="preserve">Does any given person know when they are wearing ideological blinders? Does an entire scientific establishment?</w:t>
       </w:r>
     </w:p>
     <w:p>
@@ -5691,37 +5698,16 @@
     </w:p>
     <w:p>
       <w:pPr>
-        <w:rPr/>
-      </w:pPr>
-      <w:r>
-        <w:rPr>
-          <w:rtl w:val="0"/>
-        </w:rPr>
-        <w:t xml:space="preserve">Does any given person know when they are wearing ideological blinders? Does an entire scientific establishment?</w:t>
-      </w:r>
-    </w:p>
-    <w:p>
-      <w:pPr>
-        <w:rPr/>
-      </w:pPr>
-      <w:r>
-        <w:rPr>
-          <w:rtl w:val="0"/>
-        </w:rPr>
-      </w:r>
-    </w:p>
-    <w:p>
-      <w:pPr>
-        <w:rPr>
-          <w:sz w:val="20"/>
-          <w:szCs w:val="20"/>
-        </w:rPr>
-      </w:pPr>
-      <w:r>
-        <w:rPr>
-          <w:rtl w:val="0"/>
-        </w:rPr>
-        <w:t xml:space="preserve">This raises questions about the potential loss of essential aspects of the psychedelic experience due to a lack of data or the hesitancy to explore those realms of the experience that may be regarded as too ‘woo-woo’. It is essential to recognize the significance of these experiences and their potential impact on our understanding of human consciousness. Ignoring or dismissing these aspects could prevent us from making groundbreaking discoveries. </w:t>
+        <w:rPr>
+          <w:sz w:val="20"/>
+          <w:szCs w:val="20"/>
+        </w:rPr>
+      </w:pPr>
+      <w:r>
+        <w:rPr>
+          <w:rtl w:val="0"/>
+        </w:rPr>
+        <w:t xml:space="preserve">This raises questions about the potential loss of essential aspects of the psychedelic experience due to a lack of data or the hesitancy to explore those realms of the experience that may be regarded as too ‘woo-woo’. It is essential to recognize the significance of these experiences and their potential impact on our understanding of human consciousness. Ignoring or dismissing these aspects could prevent us from making groundbreaking scientific and spiritual discoveries. </w:t>
       </w:r>
       <w:r>
         <w:rPr>
@@ -5758,7 +5744,7 @@
           <w:highlight w:val="white"/>
           <w:rtl w:val="0"/>
         </w:rPr>
-        <w:t xml:space="preserve">. It would be a shame if the scientific establishment was ‘missing the forest for the trees’ in their quest to produce the next generation of antidepressants.</w:t>
+        <w:t xml:space="preserve">. It would be a shame if the scientific establishment was ‘missing the forest for the trees’ in their quest to create novel designer molecules which robbed the experiencer of the experience, and cash in on what they view as the next generation of antidepressants. </w:t>
       </w:r>
       <w:r>
         <w:rPr>
@@ -5821,11 +5807,53 @@
       </w:pPr>
       <w:r>
         <w:rPr>
-          <w:sz w:val="20"/>
-          <w:szCs w:val="20"/>
-          <w:rtl w:val="0"/>
-        </w:rPr>
-        <w:t xml:space="preserve">And the same ripples don’t appear before we know of a stone, a pond, or a ripple. In other words, it is not reasonable to think that these dream experiences are the result of the power of suggestion, or “someone said you’d have weird dreams, that’s why that happened”.</w:t>
+          <w:rtl w:val="0"/>
+        </w:rPr>
+      </w:r>
+    </w:p>
+    <w:p>
+      <w:pPr>
+        <w:rPr>
+          <w:sz w:val="20"/>
+          <w:szCs w:val="20"/>
+        </w:rPr>
+      </w:pPr>
+      <w:r>
+        <w:rPr>
+          <w:sz w:val="20"/>
+          <w:szCs w:val="20"/>
+          <w:rtl w:val="0"/>
+        </w:rPr>
+        <w:t xml:space="preserve">The same ripples don’t appear before we know of a stone, a pond, or a ripple. </w:t>
+      </w:r>
+    </w:p>
+    <w:p>
+      <w:pPr>
+        <w:rPr>
+          <w:sz w:val="20"/>
+          <w:szCs w:val="20"/>
+        </w:rPr>
+      </w:pPr>
+      <w:r>
+        <w:rPr>
+          <w:rtl w:val="0"/>
+        </w:rPr>
+      </w:r>
+    </w:p>
+    <w:p>
+      <w:pPr>
+        <w:rPr>
+          <w:sz w:val="20"/>
+          <w:szCs w:val="20"/>
+        </w:rPr>
+      </w:pPr>
+      <w:r>
+        <w:rPr>
+          <w:sz w:val="20"/>
+          <w:szCs w:val="20"/>
+          <w:rtl w:val="0"/>
+        </w:rPr>
+        <w:t xml:space="preserve">In other words, it is not reasonable to think that these dream experiences are the result of the power of suggestion, or “someone said you’d have weird dreams,and that’s why you had that experience”. </w:t>
       </w:r>
     </w:p>
     <w:p>
@@ -5920,7 +5948,7 @@
           <w:szCs w:val="20"/>
           <w:rtl w:val="0"/>
         </w:rPr>
-        <w:t xml:space="preserve">, Brian Muraresku writes about the historical role of mind altering plants and fungi in the Ancient Greek world up to the present day. He does so without ever having experienced a psychedelic substance himself , to ‘maintain objectivity’. </w:t>
+        <w:t xml:space="preserve">, Brian Muraresku writes about the historical role of mind altering plants and fungi in the Ancient Greek world up to the present day. He does so without ever having experienced a psychedelic substance himself, to ‘maintain objectivity’. </w:t>
       </w:r>
     </w:p>
     <w:p>
@@ -6088,7 +6116,7 @@
           <w:szCs w:val="20"/>
           <w:rtl w:val="0"/>
         </w:rPr>
-        <w:t xml:space="preserve">The two get into the reluctance researchers in academia who do not want to tarnish their reputations want to be public about their experimentation with psychedelics, thus reinforcing the stigma. </w:t>
+        <w:t xml:space="preserve">The two get into the reluctance of researchers in academia who do not want to tarnish their reputations, thus reinforcing the stigma these materials unnecessarily carry.</w:t>
       </w:r>
     </w:p>
     <w:p>
@@ -6209,7 +6237,7 @@
           <w:szCs w:val="20"/>
           <w:rtl w:val="0"/>
         </w:rPr>
-        <w:t xml:space="preserve">“That’s who I write about in the book. Professor Ruck, 88 years old. He’s still at Boston University in the late 70s when they unleashed that hypothesis and it really impacted his career in the eighties and nineties and beyond. I was aware of that. That’s partly the reason why I haven’t tried psychedelics. I wasn’t personally called to that experience.”</w:t>
+        <w:t xml:space="preserve">“That’s who I write about in the book. Professor [Carl] Ruck, 88 years old. He’s at Boston University. In the late 70s when they unleashed that hypothesis it really impacted his career in the eighties and nineties and beyond. I was aware of that. That’s partly the reason why I haven’t tried psychedelics. I wasn’t personally called to that experience.”</w:t>
       </w:r>
     </w:p>
     <w:p>
@@ -6287,7 +6315,7 @@
           <w:szCs w:val="20"/>
           <w:rtl w:val="0"/>
         </w:rPr>
-        <w:t xml:space="preserve">“If you were a guy who did psychedelics and then you’re reporting on psychedelics,then people would be like ‘Oh this is confirmation bias. This guy wants to believe this’, but instead, since you haven’t it’s probably better for the overall acceptance of your research that you’re looking at it purely from an academic perspective. You’re just looking at fact-based evidence-based historically-based and trying to find the data.</w:t>
+        <w:t xml:space="preserve">“If you were a guy who did psychedelics and then you’re reporting on psychedelics ,then people would be like ‘Oh this is confirmation bias. This guy wants to believe this’, but instead, since you haven’t it’s probably better for the overall acceptance of your research that you’re looking at it purely from an academic perspective. You’re just looking at fact-based evidence-based historically-based and trying to find the data.</w:t>
       </w:r>
     </w:p>
     <w:p>
@@ -6349,7 +6377,35 @@
           <w:szCs w:val="20"/>
           <w:rtl w:val="0"/>
         </w:rPr>
-        <w:t xml:space="preserve">Brian explores the pagan continuity hypothesis. In the context of his book, this hypothesis suggests that the Christian tradition of a wine based sacrament has some roots in the Eleusinian Mystery tradition of the Ancient Greeks. A common practice among Greek philosophers was the practice of </w:t>
+        <w:t xml:space="preserve">Brian explores the pagan continuity hypothesis, in short, the theory that Christian traditions are based on earlier pagan traditions that it assimilated. This is not a new theory, in fact it was even written about by </w:t>
+      </w:r>
+      <w:hyperlink r:id="rId20">
+        <w:r>
+          <w:rPr>
+            <w:color w:val="1155cc"/>
+            <w:sz w:val="20"/>
+            <w:szCs w:val="20"/>
+            <w:u w:val="single"/>
+            <w:rtl w:val="0"/>
+          </w:rPr>
+          <w:t xml:space="preserve">Martin Luther King, Jr</w:t>
+        </w:r>
+      </w:hyperlink>
+      <w:r>
+        <w:rPr>
+          <w:sz w:val="20"/>
+          <w:szCs w:val="20"/>
+          <w:rtl w:val="0"/>
+        </w:rPr>
+        <w:t xml:space="preserve"> in 1950.</w:t>
+      </w:r>
+      <w:r>
+        <w:rPr>
+          <w:sz w:val="20"/>
+          <w:szCs w:val="20"/>
+          <w:rtl w:val="0"/>
+        </w:rPr>
+        <w:t xml:space="preserve"> In the context of his book, this hypothesis suggests that the Christian tradition of a wine based sacrament has some roots in the Eleusinian Mystery tradition of the Ancient Greeks. A common practice among Greek philosophers was the practice of </w:t>
       </w:r>
       <w:r>
         <w:rPr>
@@ -6429,36 +6485,36 @@
           <w:szCs w:val="20"/>
           <w:rtl w:val="0"/>
         </w:rPr>
-        <w:t xml:space="preserve">The theory is that during that time period, alcoholic beverages were different. Quite often, medicinal and mind-altering plants were mixed in. The alcohol used served to preserve and decoct the chemical components from the plant materials into the wine itself. In short, the point was not to get drunk. The fermented juice was merely a carrier of something else which produced an experience that is closer to Ayahuasca than to the communal wine served in the Catholic Mass today.</w:t>
-      </w:r>
-    </w:p>
-    <w:p>
-      <w:pPr>
-        <w:rPr>
-          <w:sz w:val="20"/>
-          <w:szCs w:val="20"/>
-        </w:rPr>
-      </w:pPr>
-      <w:r>
-        <w:rPr>
-          <w:rtl w:val="0"/>
-        </w:rPr>
-      </w:r>
-    </w:p>
-    <w:p>
-      <w:pPr>
-        <w:rPr>
-          <w:sz w:val="20"/>
-          <w:szCs w:val="20"/>
-        </w:rPr>
-      </w:pPr>
-      <w:r>
-        <w:rPr>
-          <w:sz w:val="20"/>
-          <w:szCs w:val="20"/>
-          <w:rtl w:val="0"/>
-        </w:rPr>
-        <w:t xml:space="preserve">An important detail of his account is that though he has never consumed a psychedelic in real life, he has consumed the </w:t>
+        <w:t xml:space="preserve">The theory is that during the time period Ancient Greece and prior, alcoholic beverages were very different from what they are today. Quite often, medicinal and mind-altering plants were mixed in. The alcohol used served to preserve and decoct the chemical components from the plant materials into the wine itself, which was then drunk in small amounts. In short, the point was not to get drunk off of alcohol. The fermented juice was merely a carrier of something else which produced an experience that is closer to Ayahuasca than to the communal wine served in the Catholic Mass for the past 1600 years.</w:t>
+      </w:r>
+    </w:p>
+    <w:p>
+      <w:pPr>
+        <w:rPr>
+          <w:sz w:val="20"/>
+          <w:szCs w:val="20"/>
+        </w:rPr>
+      </w:pPr>
+      <w:r>
+        <w:rPr>
+          <w:rtl w:val="0"/>
+        </w:rPr>
+      </w:r>
+    </w:p>
+    <w:p>
+      <w:pPr>
+        <w:rPr>
+          <w:sz w:val="20"/>
+          <w:szCs w:val="20"/>
+        </w:rPr>
+      </w:pPr>
+      <w:r>
+        <w:rPr>
+          <w:sz w:val="20"/>
+          <w:szCs w:val="20"/>
+          <w:rtl w:val="0"/>
+        </w:rPr>
+        <w:t xml:space="preserve">An important detail of his account is that though Brian has never consumed a psychedelic in real life, he has consumed the </w:t>
       </w:r>
       <w:r>
         <w:rPr>
@@ -6569,7 +6625,7 @@
         <w:br w:type="textWrapping"/>
         <w:t xml:space="preserve">I browse Reddit one day and I come across a post appropriately titled </w:t>
       </w:r>
-      <w:hyperlink r:id="rId20">
+      <w:hyperlink r:id="rId21">
         <w:r>
           <w:rPr>
             <w:color w:val="1155cc"/>
@@ -6775,7 +6831,7 @@
           <w:szCs w:val="20"/>
           <w:rtl w:val="0"/>
         </w:rPr>
-        <w:t xml:space="preserve">“I’m going to kill you, but it’s just a joke. It’s just a lesson.” - Ayahuasca </w:t>
+        <w:t xml:space="preserve">“I’m going to kill you, but it’s just a joke. Consider it a lesson.” - Ayahuasca </w:t>
       </w:r>
     </w:p>
     <w:p>
@@ -6837,7 +6893,7 @@
           <w:szCs w:val="20"/>
           <w:rtl w:val="0"/>
         </w:rPr>
-        <w:t xml:space="preserve">She is just one of many. In many of these experiences, it feels like encountering a very old and wise teacher, who sometimes has a very peculiar sense of humor.</w:t>
+        <w:t xml:space="preserve">She is just one of many. To me, in many of these experiences, it feels like encountering a very old and wise teacher, who sometimes has a very peculiar sense of humor that can sometimes be quite morbid. </w:t>
       </w:r>
     </w:p>
     <w:p>
@@ -6916,7 +6972,7 @@
           <w:highlight w:val="white"/>
           <w:rtl w:val="0"/>
         </w:rPr>
-        <w:t xml:space="preserve">These are not antidepressants. It’s not always rose-y. They pertain directly to some of the most profound questions that we as humans face regarding our existence. Furthermore, as the psychedelic renaissance progresses, it becomes apparent that we may only be scratching the surface of these profound connections. </w:t>
+        <w:t xml:space="preserve">These are not antidepressants. It’s not always rosey. This pertains directly to some of the most profound questions that we as humans face regarding our existence. Furthermore, as the psychedelic renaissance progresses, it becomes apparent that we may only be scratching the surface of these profound connections. </w:t>
       </w:r>
       <w:r>
         <w:rPr>
@@ -6953,7 +7009,7 @@
           <w:szCs w:val="20"/>
           <w:rtl w:val="0"/>
         </w:rPr>
-        <w:t xml:space="preserve">This is where I find part of my purpose in this renaissance of sorts. </w:t>
+        <w:t xml:space="preserve">This is where I find part of my purpose in this renaissance. </w:t>
       </w:r>
     </w:p>
     <w:p>

</xml_diff>

<commit_message>
added Suspense, changes not apparent
</commit_message>
<xml_diff>
--- a/public/StrangeRipples.docx
+++ b/public/StrangeRipples.docx
@@ -38,7 +38,15 @@
         <w:rPr>
           <w:rtl w:val="0"/>
         </w:rPr>
-        <w:t xml:space="preserve">By Danny Byrne</w:t>
+        <w:t xml:space="preserve">By Danny Byrne </w:t>
+      </w:r>
+      <w:r>
+        <w:rPr>
+          <w:sz w:val="20"/>
+          <w:szCs w:val="20"/>
+          <w:rtl w:val="0"/>
+        </w:rPr>
+        <w:t xml:space="preserve">&lt;div id=datestamp&gt;&lt;/div&gt;</w:t>
       </w:r>
       <w:r>
         <w:rPr>
@@ -234,35 +242,6 @@
           <w:szCs w:val="20"/>
           <w:rtl w:val="0"/>
         </w:rPr>
-        <w:t xml:space="preserve">&lt;div id=datestamp&gt;&lt;/div&gt;</w:t>
-      </w:r>
-    </w:p>
-    <w:p>
-      <w:pPr>
-        <w:rPr>
-          <w:sz w:val="20"/>
-          <w:szCs w:val="20"/>
-        </w:rPr>
-      </w:pPr>
-      <w:r>
-        <w:rPr>
-          <w:rtl w:val="0"/>
-        </w:rPr>
-      </w:r>
-    </w:p>
-    <w:p>
-      <w:pPr>
-        <w:rPr>
-          <w:sz w:val="20"/>
-          <w:szCs w:val="20"/>
-        </w:rPr>
-      </w:pPr>
-      <w:r>
-        <w:rPr>
-          <w:sz w:val="20"/>
-          <w:szCs w:val="20"/>
-          <w:rtl w:val="0"/>
-        </w:rPr>
         <w:t xml:space="preserve">&lt;div id=horizontalLine&gt;&lt;/div&gt;</w:t>
       </w:r>
     </w:p>
@@ -521,7 +500,7 @@
           <w:szCs w:val="20"/>
           <w:rtl w:val="0"/>
         </w:rPr>
-        <w:t xml:space="preserve">In his 1990 book ‘The Botany of Desire’, Michael Pollan (of How to Change Your Mind fame) examines humanity’s intricate relationship with plants. In a small passage in the introduction of the book, he describes the gardens that humans have maintained throughout history. Gardens that are tended purposefully to include plants that can heal, plants that can kill, and a few “...with the astounding power to alter consciousness—even to </w:t>
+        <w:t xml:space="preserve">In his 1990 book ‘The Botany of Desire’, Michael Pollan (of “How to Change Your Mind” fame) examines humanity’s intricate relationship with plants. In a small passage in the introduction of the book, he describes the gardens that humans have maintained throughout history. Gardens that are tended purposefully to include plants that can heal, plants that can kill, and a few “...with the astounding power to alter consciousness—even to </w:t>
       </w:r>
       <w:r>
         <w:rPr>

</xml_diff>

<commit_message>
cooment out quotecontainer props
</commit_message>
<xml_diff>
--- a/public/StrangeRipples.docx
+++ b/public/StrangeRipples.docx
@@ -69,21 +69,10 @@
         </w:rPr>
         <w:tab/>
       </w:r>
-    </w:p>
-    <w:p>
-      <w:pPr>
-        <w:rPr>
-          <w:sz w:val="20"/>
-          <w:szCs w:val="20"/>
-        </w:rPr>
-      </w:pPr>
-      <w:r>
-        <w:rPr>
-          <w:sz w:val="20"/>
-          <w:szCs w:val="20"/>
-          <w:rtl w:val="0"/>
-        </w:rPr>
-        <w:t xml:space="preserve">&lt;div id=quote&gt;</w:t>
+      <w:r>
+        <w:rPr>
+          <w:rtl w:val="0"/>
+        </w:rPr>
       </w:r>
     </w:p>
     <w:p>
@@ -198,22 +187,6 @@
           <w:rtl w:val="0"/>
         </w:rPr>
         <w:t xml:space="preserve">This material may be updated.</w:t>
-      </w:r>
-    </w:p>
-    <w:p>
-      <w:pPr>
-        <w:rPr>
-          <w:sz w:val="20"/>
-          <w:szCs w:val="20"/>
-        </w:rPr>
-      </w:pPr>
-      <w:r>
-        <w:rPr>
-          <w:sz w:val="20"/>
-          <w:szCs w:val="20"/>
-          <w:rtl w:val="0"/>
-        </w:rPr>
-        <w:t xml:space="preserve">&lt;/div&gt; </w:t>
       </w:r>
     </w:p>
     <w:p>

</xml_diff>

<commit_message>
update docx - M read
</commit_message>
<xml_diff>
--- a/public/StrangeRipples.docx
+++ b/public/StrangeRipples.docx
@@ -244,7 +244,7 @@
           <w:szCs w:val="20"/>
           <w:rtl w:val="0"/>
         </w:rPr>
-        <w:t xml:space="preserve">It is nighttime. I am looking down one of the many canyons that form the hills of Hollywood, California. The Canyon opens to the expanse of the Los Angeles basin, with the lights of its city grid stretching out to the horizon.</w:t>
+        <w:t xml:space="preserve">It is nighttime. I am looking down one of the many canyons that form the hills of Hollywood, California. The Canyon opens to the expanse of the Los Angeles basin, with the grid of city lights stretching out to the horizon.</w:t>
       </w:r>
     </w:p>
     <w:p>
@@ -332,15 +332,15 @@
           <w:szCs w:val="20"/>
           <w:rtl w:val="0"/>
         </w:rPr>
-        <w:t xml:space="preserve">within me. I am paralyzed.</w:t>
-      </w:r>
-      <w:r>
-        <w:rPr>
-          <w:sz w:val="20"/>
-          <w:szCs w:val="20"/>
-          <w:rtl w:val="0"/>
-        </w:rPr>
-        <w:t xml:space="preserve"> The object appears to transform from a gaseous state into a gigantic solid disk, several miles wide. It motions inwards towards the center of my view. I can feel a clenching in my chest. The </w:t>
+        <w:t xml:space="preserve">within me. I am paralyzed as the</w:t>
+      </w:r>
+      <w:r>
+        <w:rPr>
+          <w:sz w:val="20"/>
+          <w:szCs w:val="20"/>
+          <w:rtl w:val="0"/>
+        </w:rPr>
+        <w:t xml:space="preserve"> object appears to transform from a gaseous state into a gigantic solid disk, several miles wide. It motions inwards towards the center of my view. I can feel a clenching in my chest. The </w:t>
       </w:r>
       <w:r>
         <w:rPr>
@@ -415,36 +415,36 @@
           <w:szCs w:val="20"/>
           <w:rtl w:val="0"/>
         </w:rPr>
-        <w:t xml:space="preserve">I look around, I feel my bedsheets underneath me, and see the sun peeking into the window. It is May of 2015 and I am 31 years old. Just another day at the start of my thirties. Another day in the sprawl.</w:t>
-      </w:r>
-    </w:p>
-    <w:p>
-      <w:pPr>
-        <w:rPr>
-          <w:sz w:val="20"/>
-          <w:szCs w:val="20"/>
-        </w:rPr>
-      </w:pPr>
-      <w:r>
-        <w:rPr>
-          <w:rtl w:val="0"/>
-        </w:rPr>
-      </w:r>
-    </w:p>
-    <w:p>
-      <w:pPr>
-        <w:rPr>
-          <w:sz w:val="20"/>
-          <w:szCs w:val="20"/>
-        </w:rPr>
-      </w:pPr>
-      <w:r>
-        <w:rPr>
-          <w:sz w:val="20"/>
-          <w:szCs w:val="20"/>
-          <w:rtl w:val="0"/>
-        </w:rPr>
-        <w:t xml:space="preserve">“Just a dream” I say to myself. I am completely oblivious to the turn that my life and view of reality will take in about a month’s time, a multi-year journey set into motion by an encounter with a potent, mind-altering plant.</w:t>
+        <w:t xml:space="preserve">I look around, I feel my bedsheets underneath me and see the sun peeking into the window. It is May of 2015 and I am 31 years old. Just another day at the start of my thirties. Another day in the sprawl.</w:t>
+      </w:r>
+    </w:p>
+    <w:p>
+      <w:pPr>
+        <w:rPr>
+          <w:sz w:val="20"/>
+          <w:szCs w:val="20"/>
+        </w:rPr>
+      </w:pPr>
+      <w:r>
+        <w:rPr>
+          <w:rtl w:val="0"/>
+        </w:rPr>
+      </w:r>
+    </w:p>
+    <w:p>
+      <w:pPr>
+        <w:rPr>
+          <w:sz w:val="20"/>
+          <w:szCs w:val="20"/>
+        </w:rPr>
+      </w:pPr>
+      <w:r>
+        <w:rPr>
+          <w:sz w:val="20"/>
+          <w:szCs w:val="20"/>
+          <w:rtl w:val="0"/>
+        </w:rPr>
+        <w:t xml:space="preserve">“Just a dream” I say to myself. I am completely oblivious to the turn that my life and view of reality will take in about a month’s time, a multi-year journey set into motion by an encounter with a potent, mind-altering plant. This journey is also a journey of books and an exploration of ideas, and of how we form expectations, preconceptions, and misconceptions.</w:t>
       </w:r>
     </w:p>
     <w:p>
@@ -519,7 +519,7 @@
           <w:szCs w:val="20"/>
           <w:rtl w:val="0"/>
         </w:rPr>
-        <w:t xml:space="preserve">This journey is also a journey of books and an exploration of ideas, and of how we form expectations, preconceptions, and misconceptions. This story relates to psychedelic experiences with both Psilocybin mushrooms and Ayahuasca. These plants and fungi would more appropriately be called ‘the dream team’, and an even more accurate roster of this team would include many more plants throughout the world, but this is not a Grimoire, and neither you nor I have all day. </w:t>
+        <w:t xml:space="preserve">This story relates to psychedelic experiences with both Psilocybin mushrooms and Ayahuasca. These plants and fungi would more appropriately be called ‘the dream team’, and an even more accurate roster of this team would include many more plants throughout the world, but this is not a Grimoire, and neither you nor I have all day. </w:t>
       </w:r>
     </w:p>
     <w:p>
@@ -653,7 +653,7 @@
           <w:szCs w:val="20"/>
           <w:rtl w:val="0"/>
         </w:rPr>
-        <w:t xml:space="preserve"> I’m here to show you something incredibly strange, and also something that you may be able to experience for yourself. Know there really is nothing I could say that would ‘spoil’ it for you. I am writing this because I have to start </w:t>
+        <w:t xml:space="preserve"> I’m here to show you something incredibly strange, and also something that you may be able to experience for yourself. Know that there really is nothing I could say that would ‘spoil’ it for you. I am writing this because I have to start </w:t>
       </w:r>
       <w:r>
         <w:rPr>
@@ -707,7 +707,15 @@
           <w:szCs w:val="20"/>
           <w:rtl w:val="0"/>
         </w:rPr>
-        <w:t xml:space="preserve">Fast forward to now. At any given moment, someone somewhere is about to have their first experience with one of these materials. And for that person, or even for the reader who researches just out of curiosity, when entering into the expanding informational realm of the psychedelic renaissance, a person can develop many expectations of what kind of experience they may have when it is </w:t>
+        <w:t xml:space="preserve">Right now, a</w:t>
+      </w:r>
+      <w:r>
+        <w:rPr>
+          <w:sz w:val="20"/>
+          <w:szCs w:val="20"/>
+          <w:rtl w:val="0"/>
+        </w:rPr>
+        <w:t xml:space="preserve">t any given moment, someone somewhere is about to have their first experience with one of these materials. And for that person, or even for the reader who researches just out of curiosity, when entering into the expanding informational realm of the psychedelic renaissance, a person can develop many expectations of what kind of experience they may have when it is </w:t>
       </w:r>
       <w:r>
         <w:rPr>
@@ -770,7 +778,7 @@
           <w:szCs w:val="20"/>
           <w:rtl w:val="0"/>
         </w:rPr>
-        <w:t xml:space="preserve">So, for a newcomer to the ever expanding realm of the psychedelic, questions may arise. </w:t>
+        <w:t xml:space="preserve">So, for a newcomer to the ever expanding realm of the psychedelic, these questions may arise:</w:t>
       </w:r>
     </w:p>
     <w:p>
@@ -948,7 +956,7 @@
           <w:szCs w:val="20"/>
           <w:rtl w:val="0"/>
         </w:rPr>
-        <w:t xml:space="preserve">There is an intensity and lucidity to them, certain themes and images repeat themselves. You could even say that they are experienced with part of your awake mind. In one of mine I could feel my bedsheets under me. They are </w:t>
+        <w:t xml:space="preserve">There is an intensity and lucidity to them, certain themes and images repeat themselves. You could even say that they are experienced with part of your awake mind. In one example that I will share in a future piece, I could actually feel my bedsheets under me. These dreams are </w:t>
       </w:r>
       <w:r>
         <w:rPr>
@@ -990,60 +998,91 @@
           <w:szCs w:val="20"/>
           <w:rtl w:val="0"/>
         </w:rPr>
-        <w:t xml:space="preserve">, or a side effect, is because of one important distinction.</w:t>
-      </w:r>
-    </w:p>
-    <w:p>
-      <w:pPr>
-        <w:rPr>
-          <w:sz w:val="20"/>
-          <w:szCs w:val="20"/>
-        </w:rPr>
-      </w:pPr>
-      <w:r>
-        <w:rPr>
-          <w:rtl w:val="0"/>
-        </w:rPr>
-      </w:r>
-    </w:p>
-    <w:p>
-      <w:pPr>
-        <w:rPr>
-          <w:sz w:val="20"/>
-          <w:szCs w:val="20"/>
-        </w:rPr>
-      </w:pPr>
-      <w:r>
-        <w:rPr>
-          <w:sz w:val="20"/>
-          <w:szCs w:val="20"/>
-          <w:rtl w:val="0"/>
-        </w:rPr>
-        <w:t xml:space="preserve">Simply put, that reason is this: a side effect of a drug isn’t supposed to take place before a drug is taken. Or to spin one of the most prevalent of the modern misconceptions of altered states on its head, you can kind of grasp just how bizarre this phenomenon really is with the following statement:</w:t>
-      </w:r>
-    </w:p>
-    <w:p>
-      <w:pPr>
-        <w:rPr>
-          <w:sz w:val="20"/>
-          <w:szCs w:val="20"/>
-        </w:rPr>
-      </w:pPr>
-      <w:r>
-        <w:rPr>
-          <w:rtl w:val="0"/>
-        </w:rPr>
-      </w:r>
-    </w:p>
-    <w:p>
-      <w:pPr>
-        <w:rPr>
-          <w:sz w:val="20"/>
-          <w:szCs w:val="20"/>
-        </w:rPr>
-      </w:pPr>
-      <w:r>
-        <w:rPr>
+        <w:t xml:space="preserve">, or a side effect, is because of one important distinction. Simply put, that reason is this: </w:t>
+      </w:r>
+    </w:p>
+    <w:p>
+      <w:pPr>
+        <w:rPr>
+          <w:sz w:val="20"/>
+          <w:szCs w:val="20"/>
+        </w:rPr>
+      </w:pPr>
+      <w:r>
+        <w:rPr>
+          <w:rtl w:val="0"/>
+        </w:rPr>
+      </w:r>
+    </w:p>
+    <w:p>
+      <w:pPr>
+        <w:rPr>
+          <w:sz w:val="20"/>
+          <w:szCs w:val="20"/>
+        </w:rPr>
+      </w:pPr>
+      <w:r>
+        <w:rPr>
+          <w:sz w:val="20"/>
+          <w:szCs w:val="20"/>
+          <w:rtl w:val="0"/>
+        </w:rPr>
+        <w:t xml:space="preserve">A side effect of a drug isn’t supposed to take place before a drug is taken. </w:t>
+      </w:r>
+    </w:p>
+    <w:p>
+      <w:pPr>
+        <w:rPr>
+          <w:sz w:val="20"/>
+          <w:szCs w:val="20"/>
+        </w:rPr>
+      </w:pPr>
+      <w:r>
+        <w:rPr>
+          <w:rtl w:val="0"/>
+        </w:rPr>
+      </w:r>
+    </w:p>
+    <w:p>
+      <w:pPr>
+        <w:rPr>
+          <w:sz w:val="20"/>
+          <w:szCs w:val="20"/>
+        </w:rPr>
+      </w:pPr>
+      <w:r>
+        <w:rPr>
+          <w:sz w:val="20"/>
+          <w:szCs w:val="20"/>
+          <w:rtl w:val="0"/>
+        </w:rPr>
+        <w:t xml:space="preserve">Or to spin one of the most prevalent of the modern misconceptions of altered states on its head, you can kind of grasp just how bizarre this phenomenon really is with the following statement:</w:t>
+      </w:r>
+    </w:p>
+    <w:p>
+      <w:pPr>
+        <w:rPr>
+          <w:sz w:val="20"/>
+          <w:szCs w:val="20"/>
+        </w:rPr>
+      </w:pPr>
+      <w:r>
+        <w:rPr>
+          <w:rtl w:val="0"/>
+        </w:rPr>
+      </w:r>
+    </w:p>
+    <w:p>
+      <w:pPr>
+        <w:rPr>
+          <w:i w:val="1"/>
+          <w:sz w:val="20"/>
+          <w:szCs w:val="20"/>
+        </w:rPr>
+      </w:pPr>
+      <w:r>
+        <w:rPr>
+          <w:i w:val="1"/>
           <w:sz w:val="20"/>
           <w:szCs w:val="20"/>
           <w:rtl w:val="0"/>
@@ -1094,7 +1133,7 @@
           <w:szCs w:val="20"/>
           <w:rtl w:val="0"/>
         </w:rPr>
-        <w:t xml:space="preserve">.’ Eventually, I would learn exactly how. One month before I drank the pungent sweet brew for the first time on June 19th 2015, I had no idea I would be imbibing in it. I was not actively seeking it. I had heard of it and some of its effects, but I had little idea of what it actually entailed. Yet it was in this period that I had the most bizarre dream of my life up until that point. As I would come to realize, this dream with a disk in the sky eerily mirrored many facets and characteristics of the Ayahuasca experience itself.</w:t>
+        <w:t xml:space="preserve">.’ Eventually, I would learn exactly how. One month before I drank the pungent sweet brew for the first time on June 19th 2015, I had no idea I would be imbibing in it. I was not actively seeking it. I had heard of it and some of its effects, but I had little idea of what it actually entailed. Yet it was in this period that I had the most bizarre dream of my life up until that point. As I would come to realize, this dream with a disk in the sky eerily mirrored many facets and shared many characteristics of the Ayahuasca experience itself.</w:t>
       </w:r>
     </w:p>
     <w:p>
@@ -1127,7 +1166,7 @@
           <w:szCs w:val="20"/>
           <w:rtl w:val="0"/>
         </w:rPr>
-        <w:t xml:space="preserve">Before I had heard about this ceremony, Ayahuasca existed as something that I had watched a YouTube video about or heard some friends talk about in the years prior. I won’t kid you, some of those things sounded pretty strange. In all of those conversations and all the articles and books that I had read regarding the topic since, I had never heard one could enter or re-enter the experience not in the immediacy of ingestion, specifically in dreams. And in relation to this article’s opening, I had also possessed somewhat of an interest with the UFO topic. I experienced something as a kid that I have never been able to explain. Up to my very first Aya dream, I had never considered UFOs as being anything other than an ‘externalized’ experience.</w:t>
+        <w:t xml:space="preserve">Before I had heard about this ceremony, Ayahuasca existed as something that I had watched a YouTube video about or heard some friends talk about in the years prior. I won’t kid you, some of those things sounded pretty strange. In all of those conversations and all the articles and books that I had read regarding the topic since, I had never heard one could enter or re-enter the experience not in the immediacy of ingestion, specifically in dreams. And in relation to this article’s opening, I had also possessed somewhat of an interest in the UFO topic. I experienced something as a kid that I have never been able to explain. Up to my very first Aya dream, I had never considered UFOs as being anything other than an ‘externalized’ experience.</w:t>
       </w:r>
       <w:r>
         <w:rPr>
@@ -1210,7 +1249,7 @@
           <w:szCs w:val="20"/>
           <w:rtl w:val="0"/>
         </w:rPr>
-        <w:t xml:space="preserve">Less than a month after this dream with the disk in the sky, I traveled to a property a few hours outside the city in a secluded area, and for the first of many times since, I drank the thick pungently sweet tasting brew. That night I died a death of sorts, and began what at the time of this writing has been an eight and half year journey into psychedelic ceremony guardianship and co-facilitation. </w:t>
+        <w:t xml:space="preserve">Less than a month after this dream with the disk in the sky, I traveled to a property a few hours outside the city in a secluded area, and for the first of many times since, I drank the thick and pungently sweet tasting brew. That night I died a death of sorts, and began what at the time of this writing has been an eight and half year journey into psychedelic ceremony guardianship and co-facilitation. </w:t>
       </w:r>
     </w:p>
     <w:p>
@@ -1293,7 +1332,7 @@
           <w:szCs w:val="20"/>
           <w:rtl w:val="0"/>
         </w:rPr>
-        <w:t xml:space="preserve">Quite often these dreams will contain some kind of </w:t>
+        <w:t xml:space="preserve">Quite often these dreams contain some kind of </w:t>
       </w:r>
       <w:r>
         <w:rPr>
@@ -1438,7 +1477,7 @@
           <w:szCs w:val="20"/>
           <w:rtl w:val="0"/>
         </w:rPr>
-        <w:t xml:space="preserve">Not long uncomfortably grasping the extraordinary nature of my own dreams, I took note of some interesting anecdotes from various podcasts, suggesting that this phenomenon is part of the bigger picture of the psychedelic landscape that has not come to our awareness yet. There is no one speaking about this at psychedelic conventions. There is noone including this in surveys for research purposes. There is no one doing studies on this. There is no data.</w:t>
+        <w:t xml:space="preserve">Not long after uncomfortably grasping the extraordinary nature of my own dreams, I took note of some interesting anecdotes from various podcasts, suggesting that this phenomenon is part of the bigger picture of the psychedelic landscape that has not come to our awareness yet. There is no one speaking about this at psychedelic conventions. There is no one including this in surveys for research purposes. There is no one doing studies on this. There is no data.</w:t>
       </w:r>
     </w:p>
     <w:p>
@@ -1849,7 +1888,6 @@
       </w:r>
       <w:r>
         <w:rPr>
-          <w:b w:val="1"/>
           <w:sz w:val="20"/>
           <w:szCs w:val="20"/>
           <w:rtl w:val="0"/>
@@ -1968,7 +2006,7 @@
             <w:u w:val="single"/>
             <w:rtl w:val="0"/>
           </w:rPr>
-          <w:t xml:space="preserve">Here’s the news story about what occurred that day</w:t>
+          <w:t xml:space="preserve">Here is the news story about what occurred that day</w:t>
         </w:r>
       </w:hyperlink>
       <w:r>
@@ -2273,7 +2311,83 @@
           <w:szCs w:val="20"/>
           <w:rtl w:val="0"/>
         </w:rPr>
-        <w:t xml:space="preserve">These occurrences leave us somewhat baffled. We can’t help but ask “What are the odds that this is a coincidence?” Such experiences lend themselves to the theory that these plants and fungi have </w:t>
+        <w:t xml:space="preserve">These occurrences leave us somewhat baffled. We can’t help but ask “What are the odds that this is a coincidence?” The dream and the real life occurrence are always </w:t>
+      </w:r>
+      <w:r>
+        <w:rPr>
+          <w:i w:val="1"/>
+          <w:sz w:val="20"/>
+          <w:szCs w:val="20"/>
+          <w:rtl w:val="0"/>
+        </w:rPr>
+        <w:t xml:space="preserve">out of time</w:t>
+      </w:r>
+      <w:r>
+        <w:rPr>
+          <w:sz w:val="20"/>
+          <w:szCs w:val="20"/>
+          <w:rtl w:val="0"/>
+        </w:rPr>
+        <w:t xml:space="preserve"> or </w:t>
+      </w:r>
+      <w:r>
+        <w:rPr>
+          <w:i w:val="1"/>
+          <w:sz w:val="20"/>
+          <w:szCs w:val="20"/>
+          <w:rtl w:val="0"/>
+        </w:rPr>
+        <w:t xml:space="preserve">out of scope </w:t>
+      </w:r>
+      <w:r>
+        <w:rPr>
+          <w:sz w:val="20"/>
+          <w:szCs w:val="20"/>
+          <w:rtl w:val="0"/>
+        </w:rPr>
+        <w:t xml:space="preserve">in a particular way. They are events that are unfolding as we dream or unknown events from the past, and even more strangely, </w:t>
+      </w:r>
+      <w:r>
+        <w:rPr>
+          <w:i w:val="1"/>
+          <w:sz w:val="20"/>
+          <w:szCs w:val="20"/>
+          <w:rtl w:val="0"/>
+        </w:rPr>
+        <w:t xml:space="preserve">sometimes</w:t>
+      </w:r>
+      <w:r>
+        <w:rPr>
+          <w:sz w:val="20"/>
+          <w:szCs w:val="20"/>
+          <w:rtl w:val="0"/>
+        </w:rPr>
+        <w:t xml:space="preserve"> they are </w:t>
+      </w:r>
+      <w:r>
+        <w:rPr>
+          <w:sz w:val="20"/>
+          <w:szCs w:val="20"/>
+          <w:rtl w:val="0"/>
+        </w:rPr>
+        <w:t xml:space="preserve">events that have </w:t>
+      </w:r>
+      <w:r>
+        <w:rPr>
+          <w:i w:val="1"/>
+          <w:sz w:val="20"/>
+          <w:szCs w:val="20"/>
+          <w:rtl w:val="0"/>
+        </w:rPr>
+        <w:t xml:space="preserve">yet to happen</w:t>
+      </w:r>
+      <w:r>
+        <w:rPr>
+          <w:sz w:val="20"/>
+          <w:szCs w:val="20"/>
+          <w:rtl w:val="0"/>
+        </w:rPr>
+        <w:t xml:space="preserve">. Such experiences lend themselves to the theory that these plants and fungi have </w:t>
       </w:r>
       <w:r>
         <w:rPr>
@@ -2290,66 +2404,7 @@
           <w:szCs w:val="20"/>
           <w:rtl w:val="0"/>
         </w:rPr>
-        <w:t xml:space="preserve"> qualities. The dream and the real life occurrence are always </w:t>
-      </w:r>
-      <w:r>
-        <w:rPr>
-          <w:i w:val="1"/>
-          <w:sz w:val="20"/>
-          <w:szCs w:val="20"/>
-          <w:rtl w:val="0"/>
-        </w:rPr>
-        <w:t xml:space="preserve">out of time</w:t>
-      </w:r>
-      <w:r>
-        <w:rPr>
-          <w:sz w:val="20"/>
-          <w:szCs w:val="20"/>
-          <w:rtl w:val="0"/>
-        </w:rPr>
-        <w:t xml:space="preserve"> or </w:t>
-      </w:r>
-      <w:r>
-        <w:rPr>
-          <w:i w:val="1"/>
-          <w:sz w:val="20"/>
-          <w:szCs w:val="20"/>
-          <w:rtl w:val="0"/>
-        </w:rPr>
-        <w:t xml:space="preserve">out of scope </w:t>
-      </w:r>
-      <w:r>
-        <w:rPr>
-          <w:sz w:val="20"/>
-          <w:szCs w:val="20"/>
-          <w:rtl w:val="0"/>
-        </w:rPr>
-        <w:t xml:space="preserve">in a particular way. Events that are unfolding as we dream or unknown events from the past, and even more strangely, </w:t>
-      </w:r>
-      <w:r>
-        <w:rPr>
-          <w:i w:val="1"/>
-          <w:sz w:val="20"/>
-          <w:szCs w:val="20"/>
-          <w:rtl w:val="0"/>
-        </w:rPr>
-        <w:t xml:space="preserve">sometimes</w:t>
-      </w:r>
-      <w:r>
-        <w:rPr>
-          <w:sz w:val="20"/>
-          <w:szCs w:val="20"/>
-          <w:rtl w:val="0"/>
-        </w:rPr>
-        <w:t xml:space="preserve"> they are </w:t>
-      </w:r>
-      <w:r>
-        <w:rPr>
-          <w:sz w:val="20"/>
-          <w:szCs w:val="20"/>
-          <w:rtl w:val="0"/>
-        </w:rPr>
-        <w:t xml:space="preserve">events that are yet to unfold. Of course, there is actually no such thing as ‘the supernatural’, there is only the natural, and the rest is just what we have yet to understand.</w:t>
+        <w:t xml:space="preserve"> qualities. Of course, there is actually no such thing as ‘the supernatural’, there is only the natural, and the rest is just what we have yet to understand.</w:t>
       </w:r>
     </w:p>
     <w:p>
@@ -2369,19 +2424,54 @@
     <w:p>
       <w:pPr>
         <w:rPr>
-          <w:sz w:val="20"/>
-          <w:szCs w:val="20"/>
-        </w:rPr>
-      </w:pPr>
-      <w:r>
-        <w:rPr>
           <w:rFonts w:ascii="Roboto" w:cs="Roboto" w:eastAsia="Roboto" w:hAnsi="Roboto"/>
           <w:sz w:val="20"/>
           <w:szCs w:val="20"/>
           <w:highlight w:val="white"/>
-          <w:rtl w:val="0"/>
-        </w:rPr>
-        <w:t xml:space="preserve">Delving deeper into the mysteries surrounding magic mushrooms, a narrative is shared by renowned mycologist and author Paul Stamets on the Joe Rogan Podcast #1035 from November 7, 2017. In this segment, Paul recounts a day in his youth when he and some companions stumbled upon a patch of mushrooms in the wild. Once identified as a strain of psilocybe, they decided to ingest them.</w:t>
+        </w:rPr>
+      </w:pPr>
+      <w:r>
+        <w:rPr>
+          <w:rFonts w:ascii="Roboto" w:cs="Roboto" w:eastAsia="Roboto" w:hAnsi="Roboto"/>
+          <w:sz w:val="20"/>
+          <w:szCs w:val="20"/>
+          <w:highlight w:val="white"/>
+          <w:rtl w:val="0"/>
+        </w:rPr>
+        <w:t xml:space="preserve">Delving deeper into the mysteries surrounding magic mushrooms, a narrative is shared by renowned mycologist and author Paul Stamets on the Joe Rogan Podcast #1035 from November 7, 2017. You may dislike Joe Rogan all that you want, but that does not diminish the importance of the stories like this that are shared by his guests. </w:t>
+      </w:r>
+    </w:p>
+    <w:p>
+      <w:pPr>
+        <w:rPr>
+          <w:rFonts w:ascii="Roboto" w:cs="Roboto" w:eastAsia="Roboto" w:hAnsi="Roboto"/>
+          <w:sz w:val="20"/>
+          <w:szCs w:val="20"/>
+          <w:highlight w:val="white"/>
+        </w:rPr>
+      </w:pPr>
+      <w:r>
+        <w:rPr>
+          <w:rtl w:val="0"/>
+        </w:rPr>
+      </w:r>
+    </w:p>
+    <w:p>
+      <w:pPr>
+        <w:rPr>
+          <w:sz w:val="20"/>
+          <w:szCs w:val="20"/>
+        </w:rPr>
+      </w:pPr>
+      <w:r>
+        <w:rPr>
+          <w:rFonts w:ascii="Roboto" w:cs="Roboto" w:eastAsia="Roboto" w:hAnsi="Roboto"/>
+          <w:sz w:val="20"/>
+          <w:szCs w:val="20"/>
+          <w:highlight w:val="white"/>
+          <w:rtl w:val="0"/>
+        </w:rPr>
+        <w:t xml:space="preserve">In this segment, Paul recounts a day in his youth when he and some companions stumbled upon a patch of mushrooms in the wild. Once identified as a strain of psilocybe, they decided to ingest them.</w:t>
       </w:r>
       <w:r>
         <w:rPr>
@@ -2754,7 +2844,7 @@
           <w:szCs w:val="20"/>
           <w:rtl w:val="0"/>
         </w:rPr>
-        <w:t xml:space="preserve">“..How do you explain that?  I entered I think into the multiverse.”</w:t>
+        <w:t xml:space="preserve">“..How do you explain that? [I think] I entered into the multiverse.”</w:t>
       </w:r>
     </w:p>
     <w:p>
@@ -3086,7 +3176,7 @@
           <w:szCs w:val="20"/>
           <w:rtl w:val="0"/>
         </w:rPr>
-        <w:t xml:space="preserve"> of that dream had not happened yet. In Paul’s dream he had to rush to his cabin to save his research (presumably about mushrooms), then the scene cuts to a field full of dead cows. Both of which is what he experienced the following week.</w:t>
+        <w:t xml:space="preserve"> of that dream had not happened yet. In Paul’s dream he had to rush to his cabin to save his research (presumably about mushrooms), then the scene cuts to a field full of dead cows. Both of which he experienced in real life the following week.</w:t>
       </w:r>
     </w:p>
     <w:p>
@@ -3255,17 +3345,19 @@
     <w:p>
       <w:pPr>
         <w:rPr>
-          <w:sz w:val="20"/>
-          <w:szCs w:val="20"/>
-        </w:rPr>
-      </w:pPr>
-      <w:r>
-        <w:rPr>
-          <w:sz w:val="20"/>
-          <w:szCs w:val="20"/>
-          <w:rtl w:val="0"/>
-        </w:rPr>
-        <w:t xml:space="preserve">The ripples from a stone thrown into a pond don’t form before the stone penetrates the water. </w:t>
+          <w:i w:val="1"/>
+          <w:sz w:val="20"/>
+          <w:szCs w:val="20"/>
+        </w:rPr>
+      </w:pPr>
+      <w:r>
+        <w:rPr>
+          <w:i w:val="1"/>
+          <w:sz w:val="20"/>
+          <w:szCs w:val="20"/>
+          <w:rtl w:val="0"/>
+        </w:rPr>
+        <w:t xml:space="preserve">The ripples from a stone thrown into a pond do not form before the stone penetrates the water. </w:t>
       </w:r>
     </w:p>
     <w:p>
@@ -3323,36 +3415,36 @@
           <w:szCs w:val="20"/>
           <w:rtl w:val="0"/>
         </w:rPr>
-        <w:t xml:space="preserve">This dream phenomenon is not limited to psilocybin mushrooms, in fact some of the most interesting cases of this, including my own, revolve around the ingestion of the amazonian plant brew Ayahuasca.</w:t>
-      </w:r>
-    </w:p>
-    <w:p>
-      <w:pPr>
-        <w:rPr>
-          <w:sz w:val="20"/>
-          <w:szCs w:val="20"/>
-        </w:rPr>
-      </w:pPr>
-      <w:r>
-        <w:rPr>
-          <w:rtl w:val="0"/>
-        </w:rPr>
-      </w:r>
-    </w:p>
-    <w:p>
-      <w:pPr>
-        <w:rPr>
-          <w:sz w:val="20"/>
-          <w:szCs w:val="20"/>
-        </w:rPr>
-      </w:pPr>
-      <w:r>
-        <w:rPr>
-          <w:sz w:val="20"/>
-          <w:szCs w:val="20"/>
-          <w:rtl w:val="0"/>
-        </w:rPr>
-        <w:t xml:space="preserve">The third example comes from another episode of the Joe Rogan podcast, this time with Aubrey Marcus. The preceding anecdote with Kyle Buller and Paul Stamets came to me in the years after this realization. And they keep coming in. This was really the first podcast interview that I had seen after having had my own experience that gave me a bit of reassurance that I was not alone in experiencing this.  </w:t>
+        <w:t xml:space="preserve">This dream phenomenon is not limited to psilocybin mushrooms, in fact some of the most interesting cases of this, including my own, revolve around the ingestion of the amazonian plant brew Ayahuasca. And the experiences with Ayahuasca are actually very distinct from the experiences with mushrooms. The ‘Strange Ripples’ metaphor applies even moreso.</w:t>
+      </w:r>
+    </w:p>
+    <w:p>
+      <w:pPr>
+        <w:rPr>
+          <w:sz w:val="20"/>
+          <w:szCs w:val="20"/>
+        </w:rPr>
+      </w:pPr>
+      <w:r>
+        <w:rPr>
+          <w:rtl w:val="0"/>
+        </w:rPr>
+      </w:r>
+    </w:p>
+    <w:p>
+      <w:pPr>
+        <w:rPr>
+          <w:sz w:val="20"/>
+          <w:szCs w:val="20"/>
+        </w:rPr>
+      </w:pPr>
+      <w:r>
+        <w:rPr>
+          <w:sz w:val="20"/>
+          <w:szCs w:val="20"/>
+          <w:rtl w:val="0"/>
+        </w:rPr>
+        <w:t xml:space="preserve">The third example comes from another episode of the Joe Rogan podcast, this time with Aubrey Marcus. This was really the first podcast interview that I had seen after having had my own experience that gave me a bit of reassurance that I was not alone in experiencing this. </w:t>
       </w:r>
     </w:p>
     <w:p>
@@ -3627,36 +3719,53 @@
           <w:szCs w:val="20"/>
           <w:rtl w:val="0"/>
         </w:rPr>
-        <w:t xml:space="preserve">He would drink a month later on that date and experience just one of the many reasons why the word ‘Ayahuasca’ translates from Quechua as ‘the vine of the dead’ or ‘vine of death’.</w:t>
-      </w:r>
-    </w:p>
-    <w:p>
-      <w:pPr>
-        <w:rPr>
-          <w:sz w:val="20"/>
-          <w:szCs w:val="20"/>
-        </w:rPr>
-      </w:pPr>
-      <w:r>
-        <w:rPr>
-          <w:rtl w:val="0"/>
-        </w:rPr>
-      </w:r>
-    </w:p>
-    <w:p>
-      <w:pPr>
-        <w:rPr>
-          <w:sz w:val="20"/>
-          <w:szCs w:val="20"/>
-        </w:rPr>
-      </w:pPr>
-      <w:r>
-        <w:rPr>
-          <w:sz w:val="20"/>
-          <w:szCs w:val="20"/>
-          <w:rtl w:val="0"/>
-        </w:rPr>
-        <w:t xml:space="preserve">Aubrey Marcus’ dreams included the context of a date on which he would drink Ayahuasca. While in Peru, during his experience with Ayahuasca on that particular date, the same ‘entity’ that visited him in his dream returns, appearing as the same ‘demon-head nosferatu looking thing’. The entity comes to Aubrey and rips his heart out of his chest, holding it in front of him, all while giving him lessons about the power of his heart. After imparting this wisdom, the entity seals his heart back inside his chest and sends him on his way not as a nosferatu like demon creature, but as a big, smiling buddha-monkey, with the message “we are the pleasure monkeys”. At the time of his dream, he was aware that he would be drinking Ayahuasca ‘sometime around that date.’ He doesn’t chalk it up to anything supernatural because it is ‘all part of [his] subconscious.’ I beg to differ.</w:t>
+        <w:t xml:space="preserve">He would drink a month later on that date and experience just one of the many reasons why the word ‘Ayahuasca’ translates from Quechua as ‘vine of death’. Now, before you go thinking that this is something from an Indiana Jones movie, consider this:</w:t>
+      </w:r>
+    </w:p>
+    <w:p>
+      <w:pPr>
+        <w:rPr>
+          <w:sz w:val="20"/>
+          <w:szCs w:val="20"/>
+        </w:rPr>
+      </w:pPr>
+      <w:r>
+        <w:rPr>
+          <w:rtl w:val="0"/>
+        </w:rPr>
+      </w:r>
+    </w:p>
+    <w:p>
+      <w:pPr>
+        <w:rPr>
+          <w:sz w:val="20"/>
+          <w:szCs w:val="20"/>
+        </w:rPr>
+      </w:pPr>
+      <w:r>
+        <w:rPr>
+          <w:sz w:val="20"/>
+          <w:szCs w:val="20"/>
+          <w:rtl w:val="0"/>
+        </w:rPr>
+        <w:t xml:space="preserve">Aubrey Marcus’ dreams included the </w:t>
+      </w:r>
+      <w:r>
+        <w:rPr>
+          <w:i w:val="1"/>
+          <w:sz w:val="20"/>
+          <w:szCs w:val="20"/>
+          <w:rtl w:val="0"/>
+        </w:rPr>
+        <w:t xml:space="preserve">context</w:t>
+      </w:r>
+      <w:r>
+        <w:rPr>
+          <w:sz w:val="20"/>
+          <w:szCs w:val="20"/>
+          <w:rtl w:val="0"/>
+        </w:rPr>
+        <w:t xml:space="preserve"> of a date on which he would drink Ayahuasca. While in Peru, during his experience with Ayahuasca on that particular date, the same ‘entity’ that visited him in his dream returns, appearing as the same ‘demon-head nosferatu looking thing’. The entity comes to Aubrey and rips his heart out of his chest, holding it in front of him, all while giving him lessons about the power of his heart. After imparting this wisdom, the entity seals his heart back inside his chest and sends him on his way, not as a “nosferatu-like demon”, but as a big, smiling buddha-monkey, with the message “we are the pleasure monkeys”. At the time of his dream, he was aware that he would be drinking Ayahuasca ‘sometime around that date.’ He doesn’t chalk it up to anything supernatural because it is ‘all part of [his] subconscious.’ I beg to differ.</w:t>
       </w:r>
     </w:p>
     <w:p>
@@ -3688,7 +3797,7 @@
           <w:szCs w:val="20"/>
           <w:rtl w:val="0"/>
         </w:rPr>
-        <w:t xml:space="preserve">The dream that I opened this chapter with also occurred about a month prior to my first time drinking Ayahuasca. The big difference between Aubrey’s and my own experience is that a month prior to my first time drinking the brew, I had no idea that I would be imbibing it. This possibility was never anywhere in my scope. My dream did not reference a date as Aubrey’s did. But our dreams both contained </w:t>
+        <w:t xml:space="preserve">The dream that I opened this piece with also occurred about a month prior to my first time drinking Ayahuasca. The big difference between Aubrey’s and my own experience is that a month prior to my first time drinking the brew, I had no idea that I would be imbibing it. This possibility was never anywhere in my scope. My dream did not reference a date as Aubrey’s did. But our dreams both contained </w:t>
       </w:r>
       <w:r>
         <w:rPr>
@@ -3705,36 +3814,54 @@
           <w:szCs w:val="20"/>
           <w:rtl w:val="0"/>
         </w:rPr>
-        <w:t xml:space="preserve"> that would later return.</w:t>
-      </w:r>
-    </w:p>
-    <w:p>
-      <w:pPr>
-        <w:rPr>
-          <w:sz w:val="20"/>
-          <w:szCs w:val="20"/>
-        </w:rPr>
-      </w:pPr>
-      <w:r>
-        <w:rPr>
-          <w:rtl w:val="0"/>
-        </w:rPr>
-      </w:r>
-    </w:p>
-    <w:p>
-      <w:pPr>
-        <w:rPr>
-          <w:sz w:val="20"/>
-          <w:szCs w:val="20"/>
-        </w:rPr>
-      </w:pPr>
-      <w:r>
-        <w:rPr>
-          <w:sz w:val="20"/>
-          <w:szCs w:val="20"/>
-          <w:rtl w:val="0"/>
-        </w:rPr>
-        <w:t xml:space="preserve">That particular dream’s animate and sensory nature was identical to the Ayahuasca experience in the effects of ingestion. I have even experienced little hallmarks of that very first experience later on in Ayahuasca and Mushroom journeys, a reference to a location, and physical/emotional sensations. It is as if the same artist were using the same brushes to create it. As with Aubrey’s experience, the dream was the preview and later, the Ayahuasca “journey” itself was the continuation. In both his experience and mine, there was another ‘presence’ in the dream, which seemed to have control over what </w:t>
+        <w:t xml:space="preserve"> that would later return during our Ayahuasca experiences.</w:t>
+      </w:r>
+    </w:p>
+    <w:p>
+      <w:pPr>
+        <w:rPr>
+          <w:sz w:val="20"/>
+          <w:szCs w:val="20"/>
+        </w:rPr>
+      </w:pPr>
+      <w:r>
+        <w:rPr>
+          <w:rtl w:val="0"/>
+        </w:rPr>
+      </w:r>
+    </w:p>
+    <w:p>
+      <w:pPr>
+        <w:rPr>
+          <w:sz w:val="20"/>
+          <w:szCs w:val="20"/>
+        </w:rPr>
+      </w:pPr>
+      <w:r>
+        <w:rPr>
+          <w:sz w:val="20"/>
+          <w:szCs w:val="20"/>
+          <w:rtl w:val="0"/>
+        </w:rPr>
+        <w:t xml:space="preserve">That particular dream’s animate and sensory nature was identical to the Ayahuasca experience in the effects of ingestion. I have even experienced little hallmarks of my first, pre-Aya dream experience later on in Ayahuasca and Mushroom journeys, a reference to a real location, and physical/emotional sensations, </w:t>
+      </w:r>
+      <w:r>
+        <w:rPr>
+          <w:b w:val="1"/>
+          <w:sz w:val="20"/>
+          <w:szCs w:val="20"/>
+          <w:u w:val="single"/>
+          <w:rtl w:val="0"/>
+        </w:rPr>
+        <w:t xml:space="preserve">context</w:t>
+      </w:r>
+      <w:r>
+        <w:rPr>
+          <w:sz w:val="20"/>
+          <w:szCs w:val="20"/>
+          <w:rtl w:val="0"/>
+        </w:rPr>
+        <w:t xml:space="preserve">. It is as if the same artist were using the same brushes to create it. As with Aubrey’s experience, the dream was the preview and later, the Ayahuasca “journey” itself was the continuation. In both his experience and mine, there was another ‘presence’ in the dream, which seemed to have control over what </w:t>
       </w:r>
       <w:r>
         <w:rPr>
@@ -3751,36 +3878,78 @@
           <w:szCs w:val="20"/>
           <w:rtl w:val="0"/>
         </w:rPr>
-        <w:t xml:space="preserve">were experiencing. As crazy as it sounds, this is what I would argue is a central attribute of the Ayahuasca experience. I did not make the connection for a while. After all, a side effect of a drug isn’t supposed to occur before a drug is taken. This first dream was like getting a preview of what was to come a month later. The contextual clues from my first aya dream would not return for close to two years, at which point I had been helping out at the ceremonies, and had been drinking Ayahuasca monthly. The dreams came back, and they continue to this very day. </w:t>
-      </w:r>
-    </w:p>
-    <w:p>
-      <w:pPr>
-        <w:rPr>
-          <w:sz w:val="20"/>
-          <w:szCs w:val="20"/>
-        </w:rPr>
-      </w:pPr>
-      <w:r>
-        <w:rPr>
-          <w:rtl w:val="0"/>
-        </w:rPr>
-      </w:r>
-    </w:p>
-    <w:p>
-      <w:pPr>
-        <w:rPr>
-          <w:sz w:val="20"/>
-          <w:szCs w:val="20"/>
-        </w:rPr>
-      </w:pPr>
-      <w:r>
-        <w:rPr>
-          <w:sz w:val="20"/>
-          <w:szCs w:val="20"/>
-          <w:rtl w:val="0"/>
-        </w:rPr>
-        <w:t xml:space="preserve">In my experience, Ayahuasca is an artist and a curator and our mind is the gallery and the canvas. You could also say that Ayahuasca is the playwright, the stage, and the characters. You may notice one character that stands out a bit more than the others, one that is more prominent. When detractors discuss the </w:t>
+        <w:t xml:space="preserve">were experiencing. As crazy as it sounds, this is what I would argue is a central attribute of the Ayahuasca experience. This is what the </w:t>
+      </w:r>
+      <w:r>
+        <w:rPr>
+          <w:i w:val="1"/>
+          <w:sz w:val="20"/>
+          <w:szCs w:val="20"/>
+          <w:rtl w:val="0"/>
+        </w:rPr>
+        <w:t xml:space="preserve">entity </w:t>
+      </w:r>
+      <w:r>
+        <w:rPr>
+          <w:sz w:val="20"/>
+          <w:szCs w:val="20"/>
+          <w:rtl w:val="0"/>
+        </w:rPr>
+        <w:t xml:space="preserve">experience is. </w:t>
+      </w:r>
+      <w:r>
+        <w:rPr>
+          <w:sz w:val="20"/>
+          <w:szCs w:val="20"/>
+          <w:rtl w:val="0"/>
+        </w:rPr>
+        <w:t xml:space="preserve">I did not make this connection for a while because I lacked </w:t>
+      </w:r>
+      <w:r>
+        <w:rPr>
+          <w:i w:val="1"/>
+          <w:sz w:val="20"/>
+          <w:szCs w:val="20"/>
+          <w:rtl w:val="0"/>
+        </w:rPr>
+        <w:t xml:space="preserve">context. </w:t>
+      </w:r>
+      <w:r>
+        <w:rPr>
+          <w:sz w:val="20"/>
+          <w:szCs w:val="20"/>
+          <w:rtl w:val="0"/>
+        </w:rPr>
+        <w:t xml:space="preserve">After all, a side effect of a drug isn’t supposed to occur before a drug is taken. This first dream was like getting a preview of what was to come a month later. The contextual clues from my first aya dream would not return for close to two years, at which point I had been helping out at the ceremonies, and had been drinking Ayahuasca monthly. The dreams came back, and in a strange sense they continue to this very day. </w:t>
+      </w:r>
+    </w:p>
+    <w:p>
+      <w:pPr>
+        <w:rPr>
+          <w:sz w:val="20"/>
+          <w:szCs w:val="20"/>
+        </w:rPr>
+      </w:pPr>
+      <w:r>
+        <w:rPr>
+          <w:rtl w:val="0"/>
+        </w:rPr>
+      </w:r>
+    </w:p>
+    <w:p>
+      <w:pPr>
+        <w:rPr>
+          <w:sz w:val="20"/>
+          <w:szCs w:val="20"/>
+        </w:rPr>
+      </w:pPr>
+      <w:r>
+        <w:rPr>
+          <w:sz w:val="20"/>
+          <w:szCs w:val="20"/>
+          <w:rtl w:val="0"/>
+        </w:rPr>
+        <w:t xml:space="preserve">In my experience, Ayahuasca is an artist and a curator and our perceptions are the gallery and the canvas. You could also say that Ayahuasca is the playwright, the stage, and the characters. You may notice one character that stands out a bit more than the others, one that is more prominent. When detractors discuss the </w:t>
       </w:r>
       <w:r>
         <w:rPr>
@@ -3831,36 +4000,36 @@
           <w:szCs w:val="20"/>
           <w:rtl w:val="0"/>
         </w:rPr>
-        <w:t xml:space="preserve">’ I would respond to it with, ‘Is Mickey Mouse real? No. Is the intelligence that drew Mickey Mouse real? Yes.’ For some, this concept may appear entirely incomprehensible, likely influenced by the stigma associated with mental illness.</w:t>
-      </w:r>
-    </w:p>
-    <w:p>
-      <w:pPr>
-        <w:rPr>
-          <w:sz w:val="20"/>
-          <w:szCs w:val="20"/>
-        </w:rPr>
-      </w:pPr>
-      <w:r>
-        <w:rPr>
-          <w:rtl w:val="0"/>
-        </w:rPr>
-      </w:r>
-    </w:p>
-    <w:p>
-      <w:pPr>
-        <w:rPr>
-          <w:sz w:val="20"/>
-          <w:szCs w:val="20"/>
-        </w:rPr>
-      </w:pPr>
-      <w:r>
-        <w:rPr>
-          <w:sz w:val="20"/>
-          <w:szCs w:val="20"/>
-          <w:rtl w:val="0"/>
-        </w:rPr>
-        <w:t xml:space="preserve">The dream team makes us think outside of the box, it breaks internal barriers. And of the many other things that Ayahuasca does, I think one thing that all who have experienced it would agree on is it makes us confront our fears. </w:t>
+        <w:t xml:space="preserve">’ I would respond to it with, ‘Is Mickey Mouse real? No. Is the intelligence that drew Mickey Mouse real? Yes.’ In a follow up blogpiece to this, I will show you how this is theoretically possible, and has been conceived of many times, usually in science fiction stories.  For some, this concept may appear entirely incomprehensible.</w:t>
+      </w:r>
+    </w:p>
+    <w:p>
+      <w:pPr>
+        <w:rPr>
+          <w:sz w:val="20"/>
+          <w:szCs w:val="20"/>
+        </w:rPr>
+      </w:pPr>
+      <w:r>
+        <w:rPr>
+          <w:rtl w:val="0"/>
+        </w:rPr>
+      </w:r>
+    </w:p>
+    <w:p>
+      <w:pPr>
+        <w:rPr>
+          <w:sz w:val="20"/>
+          <w:szCs w:val="20"/>
+        </w:rPr>
+      </w:pPr>
+      <w:r>
+        <w:rPr>
+          <w:sz w:val="20"/>
+          <w:szCs w:val="20"/>
+          <w:rtl w:val="0"/>
+        </w:rPr>
+        <w:t xml:space="preserve">The dream team makes us think outside of the box, and of the many other things that Ayahuasca does, I think one thing that all who have experienced it would agree on is it makes us confront our fears. </w:t>
       </w:r>
     </w:p>
     <w:p>
@@ -3905,7 +4074,7 @@
           <w:szCs w:val="20"/>
           <w:rtl w:val="0"/>
         </w:rPr>
-        <w:t xml:space="preserve">A month after I dreamt of a disk in the sky, I experienced a death of sorts. And with it I came to the intense realization that there were many other ways of experiencing and much more to this existence than I could ever have conceived of prior. In the years of ‘medicine work’ and integration sinceI have experienced the myriad ways that this ‘other’ intelligence can present itself. Including a somewhat reliable way of encountering what I now confidently describe as “a</w:t>
+        <w:t xml:space="preserve">A month after I dreamt of a disk in the sky, I drank Ayahuasca and I experienced a death of sorts. With this came the intense realization that there were many other ways of experiencing and much more to this existence than I could ever have conceived of prior. In the many years since, I have experienced the myriad ways that this ‘other’ intelligence can present itself. Including a somewhat reliable way of encountering what I now confidently describe as “a</w:t>
       </w:r>
       <w:r>
         <w:rPr>
@@ -3980,44 +4149,44 @@
           <w:szCs w:val="20"/>
           <w:rtl w:val="0"/>
         </w:rPr>
-        <w:t xml:space="preserve">The impetus</w:t>
-      </w:r>
-      <w:r>
-        <w:rPr>
-          <w:sz w:val="20"/>
-          <w:szCs w:val="20"/>
-          <w:rtl w:val="0"/>
-        </w:rPr>
-        <w:t xml:space="preserve"> came about a year and a half into my journey with the plants, the dreams started happening again. Except that there were at least five of them. It seemed to me like I had to recognize their importance, their relevance. I had to realize that this was not a flashback. This was not ‘dream psychosis’. This was not a ‘projection of my subconscious’. This was a very ‘real’ phenomenon. Once I formed that realization, the rest of the dreams started rolling in. Like being fed little bite sized chunks of information to digest.</w:t>
-      </w:r>
-    </w:p>
-    <w:p>
-      <w:pPr>
-        <w:rPr>
-          <w:sz w:val="20"/>
-          <w:szCs w:val="20"/>
-        </w:rPr>
-      </w:pPr>
-      <w:r>
-        <w:rPr>
-          <w:rtl w:val="0"/>
-        </w:rPr>
-      </w:r>
-    </w:p>
-    <w:p>
-      <w:pPr>
-        <w:rPr>
-          <w:sz w:val="20"/>
-          <w:szCs w:val="20"/>
-        </w:rPr>
-      </w:pPr>
-      <w:r>
-        <w:rPr>
-          <w:sz w:val="20"/>
-          <w:szCs w:val="20"/>
-          <w:rtl w:val="0"/>
-        </w:rPr>
-        <w:t xml:space="preserve">This series of dreams which took place over two years were book-ended by dreams where I was in the presence of </w:t>
+        <w:t xml:space="preserve">Two years into my </w:t>
+      </w:r>
+      <w:r>
+        <w:rPr>
+          <w:sz w:val="20"/>
+          <w:szCs w:val="20"/>
+          <w:rtl w:val="0"/>
+        </w:rPr>
+        <w:t xml:space="preserve">journey with the plants, the dreams started happening again. Except that there were at least five of them. It seemed to me like I had to recognize their importance, their relevance. I had to realize that this was not a flashback. This was not ‘dream psychosis’. This was not a ‘projection of my subconscious’. This was a very ‘real’ phenomenon. Once I formed that realization, the rest of the dreams started rolling in. Like being fed little bite sized chunks of information to digest.</w:t>
+      </w:r>
+    </w:p>
+    <w:p>
+      <w:pPr>
+        <w:rPr>
+          <w:sz w:val="20"/>
+          <w:szCs w:val="20"/>
+        </w:rPr>
+      </w:pPr>
+      <w:r>
+        <w:rPr>
+          <w:rtl w:val="0"/>
+        </w:rPr>
+      </w:r>
+    </w:p>
+    <w:p>
+      <w:pPr>
+        <w:rPr>
+          <w:sz w:val="20"/>
+          <w:szCs w:val="20"/>
+        </w:rPr>
+      </w:pPr>
+      <w:r>
+        <w:rPr>
+          <w:sz w:val="20"/>
+          <w:szCs w:val="20"/>
+          <w:rtl w:val="0"/>
+        </w:rPr>
+        <w:t xml:space="preserve">Even more bizarrely, this series of dreams which took place over two years were book-ended by dreams where I was in the presence of </w:t>
       </w:r>
       <w:r>
         <w:rPr>
@@ -4075,7 +4244,7 @@
           <w:szCs w:val="20"/>
           <w:rtl w:val="0"/>
         </w:rPr>
-        <w:t xml:space="preserve">In this dream which occurred in the early Fall of 2017, I was holding onto a liquid metallic disk-shaped object. Accompanying me was someone else that I knew well, but they appeared as they were when I was just a young child. We had our arms extended outwards, seemingly connected to this object. We stood seemingly still but were at the same time traveling </w:t>
+        <w:t xml:space="preserve">In this dream which occurred in the early Fall of 2017, I was holding onto a liquid metallic disk-shaped object. Accompanying me was someone else that I knew well, but they appeared as they would have been when I was just a young child. We had our arms extended outwards, seemingly connected to this object. We stood seemingly still but were at the same time traveling </w:t>
       </w:r>
       <w:r>
         <w:rPr>
@@ -4092,45 +4261,36 @@
           <w:szCs w:val="20"/>
           <w:rtl w:val="0"/>
         </w:rPr>
-        <w:t xml:space="preserve"> of an uphill slope of a mountain. The ground below us crumbled and the trees in front of us split into pieces, moving along a disc shaped path around us and reforming in our wake, like water moving around a ship. We crested the mountain and shot up into the sky. </w:t>
-      </w:r>
-    </w:p>
-    <w:p>
-      <w:pPr>
-        <w:rPr>
-          <w:sz w:val="20"/>
-          <w:szCs w:val="20"/>
-        </w:rPr>
-      </w:pPr>
-      <w:r>
-        <w:rPr>
-          <w:rtl w:val="0"/>
-        </w:rPr>
-      </w:r>
-    </w:p>
-    <w:p>
-      <w:pPr>
-        <w:rPr>
-          <w:sz w:val="20"/>
-          <w:szCs w:val="20"/>
-        </w:rPr>
-      </w:pPr>
-      <w:r>
-        <w:rPr>
-          <w:sz w:val="20"/>
-          <w:szCs w:val="20"/>
-          <w:rtl w:val="0"/>
-        </w:rPr>
-        <w:t xml:space="preserve">Then the entire scene changed. I was instead viewing a dimly lit room from a distance, almost as if staring into a shoebox diorama. I experienced a full body emotion of pure </w:t>
-      </w:r>
-      <w:r>
-        <w:rPr>
-          <w:i w:val="1"/>
-          <w:sz w:val="20"/>
-          <w:szCs w:val="20"/>
-          <w:rtl w:val="0"/>
-        </w:rPr>
-        <w:t xml:space="preserve">disgust</w:t>
+        <w:t xml:space="preserve"> of an uphill slope of a mountain. The ground below us crumbled and the trees in front of us split into pieces, moving along a disc shaped path around us, above us and below us, reforming in our wake, like water moving around a ship. We crested the mountain and shot up into the sky. </w:t>
+      </w:r>
+    </w:p>
+    <w:p>
+      <w:pPr>
+        <w:rPr>
+          <w:sz w:val="20"/>
+          <w:szCs w:val="20"/>
+        </w:rPr>
+      </w:pPr>
+      <w:r>
+        <w:rPr>
+          <w:rtl w:val="0"/>
+        </w:rPr>
+      </w:r>
+    </w:p>
+    <w:p>
+      <w:pPr>
+        <w:rPr>
+          <w:sz w:val="20"/>
+          <w:szCs w:val="20"/>
+        </w:rPr>
+      </w:pPr>
+      <w:r>
+        <w:rPr>
+          <w:sz w:val="20"/>
+          <w:szCs w:val="20"/>
+          <w:rtl w:val="0"/>
+        </w:rPr>
+        <w:t xml:space="preserve">Then the entire scene changed. I was instead viewing a dimly lit room from a distance, almost as if staring into a shoebox diorama. I experienced an intense emotion</w:t>
       </w:r>
       <w:r>
         <w:rPr>
@@ -4175,7 +4335,7 @@
           <w:szCs w:val="20"/>
           <w:rtl w:val="0"/>
         </w:rPr>
-        <w:t xml:space="preserve">I sat with that for a few weeks, wondering, ‘What did </w:t>
+        <w:t xml:space="preserve">I sat with the contents of this dream for a few weeks, wondering, ‘What did </w:t>
       </w:r>
       <w:r>
         <w:rPr>
@@ -4192,7 +4352,7 @@
           <w:szCs w:val="20"/>
           <w:rtl w:val="0"/>
         </w:rPr>
-        <w:t xml:space="preserve"> one mean?’ I knew at that point that there must have been some reason as to why this was happening but I had not yet discovered the dreams of Kyle, Paul and Aubrey. I had never  heard of any other examples of this. In these experiences and the conversations that they led to, I pieced together something about my own life that shook me to my core. I learned about a series of events in relation to my life that were ‘true’, that I had no knowledge or conception of prior. It had not yet taken on this dimension. Understand that this information is deeply personal, and I will share more details when it is all ready to be shared. </w:t>
+        <w:t xml:space="preserve"> one mean?’ I knew at that point that there must have been some reason as to why this was happening, but I had not yet discovered the dreams of Kyle, Paul and Aubrey. I had never heard of any other examples of this. In these experiences and the conversations that they led to, I pieced together something about my own life that shook me to my core. I learned about a series of events in relation to my life that were ‘true’, that I had no knowledge of or had ever conceived of prior. It had not yet taken on this dimension. Understand that this information is deeply personal, and I will share more details when it is all ready to be shared. </w:t>
       </w:r>
     </w:p>
     <w:p>
@@ -4305,13 +4465,33 @@
           <w:szCs w:val="20"/>
           <w:rtl w:val="0"/>
         </w:rPr>
+        <w:t xml:space="preserve">, </w:t>
+      </w:r>
+      <w:r>
+        <w:rPr>
+          <w:sz w:val="20"/>
+          <w:szCs w:val="20"/>
+          <w:rtl w:val="0"/>
+        </w:rPr>
+        <w:t xml:space="preserve">and in particular the experience of UFOs in </w:t>
+      </w:r>
+      <w:r>
+        <w:rPr>
+          <w:i w:val="1"/>
+          <w:sz w:val="20"/>
+          <w:szCs w:val="20"/>
+          <w:rtl w:val="0"/>
+        </w:rPr>
+        <w:t xml:space="preserve">dreams</w:t>
+      </w:r>
+      <w:r>
+        <w:rPr>
+          <w:sz w:val="20"/>
+          <w:szCs w:val="20"/>
+          <w:rtl w:val="0"/>
+        </w:rPr>
         <w:t xml:space="preserve">.</w:t>
       </w:r>
-      <w:r>
-        <w:rPr>
-          <w:rtl w:val="0"/>
-        </w:rPr>
-      </w:r>
     </w:p>
     <w:p>
       <w:pPr>
@@ -4521,70 +4701,70 @@
           <w:szCs w:val="20"/>
           <w:rtl w:val="0"/>
         </w:rPr>
-        <w:t xml:space="preserve">The imagery of the disk, the sphere, the golden wheel, the mandala, is something that transcends time periods and cultural backgrounds. Maybe it is an image that something deep down inside of us comprehends in a strange way. If anything, what this really indicates is that I am far from the first person to experience a UFO or disk-like object in a dream. In my experience it was like an intelligence represented as a disk appeared to me outside of my current understanding of time, and was conjoined by other experiences where objects operated outside of my understanding of space and gravity. Time, space, gravity. </w:t>
-      </w:r>
-      <w:r>
-        <w:rPr>
-          <w:rtl w:val="0"/>
-        </w:rPr>
-      </w:r>
-    </w:p>
-    <w:p>
-      <w:pPr>
-        <w:rPr>
-          <w:sz w:val="20"/>
-          <w:szCs w:val="20"/>
-        </w:rPr>
-      </w:pPr>
-      <w:r>
-        <w:rPr>
-          <w:rtl w:val="0"/>
-        </w:rPr>
-      </w:r>
-    </w:p>
-    <w:p>
-      <w:pPr>
-        <w:rPr>
-          <w:sz w:val="20"/>
-          <w:szCs w:val="20"/>
-        </w:rPr>
-      </w:pPr>
-      <w:r>
-        <w:rPr>
-          <w:sz w:val="20"/>
-          <w:szCs w:val="20"/>
-          <w:rtl w:val="0"/>
-        </w:rPr>
-        <w:t xml:space="preserve">In today’s culture, mentioning disk shaped objects in the sky or UFOs, or their more contemporary acronym UAP (unidentified aerial phenomenon, they’re not always solid objects) brings up quite a lot of baggage, which will undoubtedly become their own chapters in this. For now, this story is weird enough. </w:t>
-      </w:r>
-    </w:p>
-    <w:p>
-      <w:pPr>
-        <w:rPr>
-          <w:sz w:val="20"/>
-          <w:szCs w:val="20"/>
-        </w:rPr>
-      </w:pPr>
-      <w:r>
-        <w:rPr>
-          <w:rtl w:val="0"/>
-        </w:rPr>
-      </w:r>
-    </w:p>
-    <w:p>
-      <w:pPr>
-        <w:rPr>
-          <w:sz w:val="20"/>
-          <w:szCs w:val="20"/>
-        </w:rPr>
-      </w:pPr>
-      <w:r>
-        <w:rPr>
-          <w:sz w:val="20"/>
-          <w:szCs w:val="20"/>
-          <w:rtl w:val="0"/>
-        </w:rPr>
-        <w:t xml:space="preserve">And the reason is this: I have also had UFO encounters while awake, and the timing of these experiences in relation to what </w:t>
+        <w:t xml:space="preserve">The imagery of the disk, the sphere, the golden wheel, the mandala, is something that transcends time periods and cultural backgrounds. Maybe it is an image that something deep down inside of us comprehends in a strange way. If anything, what this really indicates is that I am far from the first person to experience a UFO or disk-like object in a dream. </w:t>
+      </w:r>
+      <w:r>
+        <w:rPr>
+          <w:rtl w:val="0"/>
+        </w:rPr>
+      </w:r>
+    </w:p>
+    <w:p>
+      <w:pPr>
+        <w:rPr>
+          <w:sz w:val="20"/>
+          <w:szCs w:val="20"/>
+        </w:rPr>
+      </w:pPr>
+      <w:r>
+        <w:rPr>
+          <w:rtl w:val="0"/>
+        </w:rPr>
+      </w:r>
+    </w:p>
+    <w:p>
+      <w:pPr>
+        <w:rPr>
+          <w:sz w:val="20"/>
+          <w:szCs w:val="20"/>
+        </w:rPr>
+      </w:pPr>
+      <w:r>
+        <w:rPr>
+          <w:sz w:val="20"/>
+          <w:szCs w:val="20"/>
+          <w:rtl w:val="0"/>
+        </w:rPr>
+        <w:t xml:space="preserve">In today’s culture, mentioning disk shaped objects in the sky or UFOs, or their more contemporary acronym UAP (unidentified aerial phenomenon, they’re not always solid objects) brings up quite a lot of baggage. This subject will undoubtedly become their own chapters in this. For now, this story is weird enough. </w:t>
+      </w:r>
+    </w:p>
+    <w:p>
+      <w:pPr>
+        <w:rPr>
+          <w:sz w:val="20"/>
+          <w:szCs w:val="20"/>
+        </w:rPr>
+      </w:pPr>
+      <w:r>
+        <w:rPr>
+          <w:rtl w:val="0"/>
+        </w:rPr>
+      </w:r>
+    </w:p>
+    <w:p>
+      <w:pPr>
+        <w:rPr>
+          <w:sz w:val="20"/>
+          <w:szCs w:val="20"/>
+        </w:rPr>
+      </w:pPr>
+      <w:r>
+        <w:rPr>
+          <w:sz w:val="20"/>
+          <w:szCs w:val="20"/>
+          <w:rtl w:val="0"/>
+        </w:rPr>
+        <w:t xml:space="preserve">I have also had UFO encounters while awake, and the timing of these experiences in relation to what </w:t>
       </w:r>
       <w:r>
         <w:rPr>
@@ -4601,7 +4781,36 @@
           <w:szCs w:val="20"/>
           <w:rtl w:val="0"/>
         </w:rPr>
-        <w:t xml:space="preserve"> was going on, is quite suggestive. Four times I have seen something anomalous in the sky, including a blinking or a flashing and pulsating orb. Most mysteriously, my wife and I witnessed a dark and completely silent object with no visible means of propulsion that traversed our view parallel to 29 Palms Highway in the Mojave desert. These aerial phenomenon never resembled solid objects. It was like a dark liquid metallic </w:t>
+        <w:t xml:space="preserve"> was going on, is quite suggestive. Four times I have seen something anomalous in the sky,  most commonly appearing as a blinking/flashing/pulsating orb. </w:t>
+      </w:r>
+    </w:p>
+    <w:p>
+      <w:pPr>
+        <w:rPr>
+          <w:sz w:val="20"/>
+          <w:szCs w:val="20"/>
+        </w:rPr>
+      </w:pPr>
+      <w:r>
+        <w:rPr>
+          <w:rtl w:val="0"/>
+        </w:rPr>
+      </w:r>
+    </w:p>
+    <w:p>
+      <w:pPr>
+        <w:rPr>
+          <w:sz w:val="20"/>
+          <w:szCs w:val="20"/>
+        </w:rPr>
+      </w:pPr>
+      <w:r>
+        <w:rPr>
+          <w:sz w:val="20"/>
+          <w:szCs w:val="20"/>
+          <w:rtl w:val="0"/>
+        </w:rPr>
+        <w:t xml:space="preserve">Most mysteriously, my wife and I witnessed a dark and completely silent object with no visible means of propulsion that traversed our view parallel to 29 Palms Highway in the Mojave desert. These aerial phenomena never resembled solid objects. It was like a dark liquid metallic </w:t>
       </w:r>
       <w:r>
         <w:rPr>
@@ -4664,13 +4873,29 @@
           <w:szCs w:val="20"/>
           <w:rtl w:val="0"/>
         </w:rPr>
-        <w:t xml:space="preserve"> an ayahuasca ceremony or in the hours after the major effects have subsided. Never in the immediacy of ingestion has this happened. If I include the experiences of my friends, that number grows, and also includes similar sightings surrounding psilocybin mushroom experiences. I think that if two supernatural events take place hours detached from each other, that those events have some sort of causal connection.</w:t>
-      </w:r>
-    </w:p>
-    <w:p>
-      <w:pPr>
-        <w:rPr>
-          <w:i w:val="1"/>
+        <w:t xml:space="preserve"> an ayahuasca ceremony or in the hours after the major effects have subsided. Never in the immediacy of ingestion has this happened, so I didn’t see this because I ‘was on drugs’. If I include the experiences of my friends, that number grows, and also includes similar sightings surrounding psilocybin mushroom experiences. I think that if two seemingly different supernatural events take place hours detached from each other, then those events have some sort of causal connection. In my dream experiences it was like an intelligence presenting itself as a disk appeared to me outside of my understanding of </w:t>
+      </w:r>
+      <w:r>
+        <w:rPr>
+          <w:i w:val="1"/>
+          <w:sz w:val="20"/>
+          <w:szCs w:val="20"/>
+          <w:rtl w:val="0"/>
+        </w:rPr>
+        <w:t xml:space="preserve">causality</w:t>
+      </w:r>
+      <w:r>
+        <w:rPr>
+          <w:sz w:val="20"/>
+          <w:szCs w:val="20"/>
+          <w:rtl w:val="0"/>
+        </w:rPr>
+        <w:t xml:space="preserve">, of time. This was later accompanied by other awake time experiences where actual physical objects operated outside of my understanding of space and gravity. Time, space, and gravity. </w:t>
+      </w:r>
+    </w:p>
+    <w:p>
+      <w:pPr>
+        <w:rPr>
           <w:sz w:val="20"/>
           <w:szCs w:val="20"/>
         </w:rPr>
@@ -5133,54 +5358,19 @@
           <w:szCs w:val="20"/>
           <w:rtl w:val="0"/>
         </w:rPr>
-        <w:t xml:space="preserve">Jacques Valee was a student of J. Allen Hynek, of </w:t>
-      </w:r>
-      <w:r>
-        <w:rPr>
-          <w:i w:val="1"/>
-          <w:sz w:val="20"/>
-          <w:szCs w:val="20"/>
-          <w:rtl w:val="0"/>
-        </w:rPr>
-        <w:t xml:space="preserve">Project</w:t>
-      </w:r>
-      <w:r>
-        <w:rPr>
-          <w:i w:val="1"/>
-          <w:sz w:val="20"/>
-          <w:szCs w:val="20"/>
-          <w:rtl w:val="0"/>
-        </w:rPr>
-        <w:t xml:space="preserve"> Blue Book </w:t>
-      </w:r>
-      <w:r>
-        <w:rPr>
-          <w:sz w:val="20"/>
-          <w:szCs w:val="20"/>
-          <w:rtl w:val="0"/>
-        </w:rPr>
-        <w:t xml:space="preserve">fame</w:t>
-      </w:r>
-      <w:r>
-        <w:rPr>
-          <w:i w:val="1"/>
-          <w:sz w:val="20"/>
-          <w:szCs w:val="20"/>
-          <w:rtl w:val="0"/>
-        </w:rPr>
-        <w:t xml:space="preserve">. </w:t>
-      </w:r>
-      <w:r>
-        <w:rPr>
-          <w:sz w:val="20"/>
-          <w:szCs w:val="20"/>
-          <w:rtl w:val="0"/>
-        </w:rPr>
-        <w:t xml:space="preserve">This was</w:t>
-      </w:r>
-      <w:r>
-        <w:rPr>
-          <w:i w:val="1"/>
+        <w:t xml:space="preserve">This idea is also present in the work of Harvard Psychology professor John Mack. He observed that the boundary between dream states and what might be considered ‘real’ experiences was often blurred in abduction narratives. For some ‘experiencers’, abductions occurred during sleep or in states that closely resembled dreaming, yet these experiences carried a sense of reality and consistency that was hard to dismiss. Mack also explored the transpersonal dimensions of alien abduction experiences, suggesting that they might represent a form of engagement with a broader consciousness or reality. He posited that these experiences could serve as a catalyst for personal transformation and a </w:t>
+      </w:r>
+      <w:r>
+        <w:rPr>
+          <w:sz w:val="20"/>
+          <w:szCs w:val="20"/>
+          <w:u w:val="single"/>
+          <w:rtl w:val="0"/>
+        </w:rPr>
+        <w:t xml:space="preserve">deeper understanding of one’s place in the universe.</w:t>
+      </w:r>
+      <w:r>
+        <w:rPr>
           <w:sz w:val="20"/>
           <w:szCs w:val="20"/>
           <w:rtl w:val="0"/>
@@ -5193,73 +5383,7 @@
           <w:szCs w:val="20"/>
           <w:rtl w:val="0"/>
         </w:rPr>
-        <w:t xml:space="preserve">a government program whose stated purpose was to investigate the UFO phenomenon, but has since become the subject of much scrutiny, even by Hynek himself. </w:t>
-      </w:r>
-    </w:p>
-    <w:p>
-      <w:pPr>
-        <w:rPr>
-          <w:sz w:val="20"/>
-          <w:szCs w:val="20"/>
-        </w:rPr>
-      </w:pPr>
-      <w:r>
-        <w:rPr>
-          <w:rtl w:val="0"/>
-        </w:rPr>
-      </w:r>
-    </w:p>
-    <w:p>
-      <w:pPr>
-        <w:rPr>
-          <w:sz w:val="20"/>
-          <w:szCs w:val="20"/>
-        </w:rPr>
-      </w:pPr>
-      <w:r>
-        <w:rPr>
-          <w:sz w:val="20"/>
-          <w:szCs w:val="20"/>
-          <w:rtl w:val="0"/>
-        </w:rPr>
-        <w:t xml:space="preserve">After Project Blue Book ended, Hynek wrote of his experiences investigating the broader realm of anomalous experiences. He later</w:t>
-      </w:r>
-      <w:r>
-        <w:rPr>
-          <w:sz w:val="20"/>
-          <w:szCs w:val="20"/>
-          <w:rtl w:val="0"/>
-        </w:rPr>
-        <w:t xml:space="preserve"> proposed the idea that some UFO sightings and encounters might be related to psychological and dreamlike experiences rather than physical phenomena. Hynek suggested that the interpretation of such experiences should consider the psychological and emotional factors involved, and he explores the possibility that some UFO encounters may be rooted in dream states or altered states of consciousness.</w:t>
-      </w:r>
-    </w:p>
-    <w:p>
-      <w:pPr>
-        <w:rPr>
-          <w:sz w:val="20"/>
-          <w:szCs w:val="20"/>
-        </w:rPr>
-      </w:pPr>
-      <w:r>
-        <w:rPr>
-          <w:rtl w:val="0"/>
-        </w:rPr>
-      </w:r>
-    </w:p>
-    <w:p>
-      <w:pPr>
-        <w:rPr>
-          <w:sz w:val="20"/>
-          <w:szCs w:val="20"/>
-        </w:rPr>
-      </w:pPr>
-      <w:r>
-        <w:rPr>
-          <w:sz w:val="20"/>
-          <w:szCs w:val="20"/>
-          <w:rtl w:val="0"/>
-        </w:rPr>
-        <w:t xml:space="preserve">While dreams were not a central focus of Hynek's work, he acknowledged their relevance to the study of UFOs and the experiences reported by witnesses. His writings expressed a broader interest in understanding the subjective aspects of the UFO phenomenon and the potential role of human perception and psychology, and he examined altered states of consciousness as carriers to these experiences. I can certainly attest to that. </w:t>
+        <w:t xml:space="preserve">John Mack faced criticism for his departure from mainstream psychological interpretations. In Richard Blumenthal’s biography </w:t>
       </w:r>
     </w:p>
     <w:p>
@@ -5283,13 +5407,13 @@
         <w:rPr>
           <w:rtl w:val="0"/>
         </w:rPr>
-        <w:t xml:space="preserve">Pivoting back to the plants and fungi, t</w:t>
-      </w:r>
-      <w:r>
-        <w:rPr>
-          <w:rtl w:val="0"/>
-        </w:rPr>
-        <w:t xml:space="preserve">he connection between dreams and altered states of consciousness is deeply rooted in global indigenous traditions in regards to knowledge of medicinal plants, and may even have been a central part of ancient Greek culture. In the book “The Secret Teachings of Plants: The Intelligence of the Heart of Nature”, author Stephen Harold Buhner talks about how indigenous healers from all over the world know about the plant Yarrow’s healing abilities, even on different continents, independent of each other. When asked how they knew, they all said the plant ‘came to them in a dream, and told them.’ </w:t>
+        <w:t xml:space="preserve">The</w:t>
+      </w:r>
+      <w:r>
+        <w:rPr>
+          <w:rtl w:val="0"/>
+        </w:rPr>
+        <w:t xml:space="preserve"> connection between dreams and altered states of consciousness is deeply rooted in global indigenous traditions in regards to knowledge of medicinal plants, and may even have been a central part of ancient Greek religion and culture. In the book “The Secret Teachings of Plants: The Intelligence of the Heart of Nature”, author Stephen Harold Buhner talks about how indigenous healers from all over the world know about the plant Yarrow’s healing abilities, even on different continents, independent of each other. When asked how they knew, they all said the plant ‘came to them in a dream, and told them.’ </w:t>
       </w:r>
     </w:p>
     <w:p>
@@ -5614,28 +5738,7 @@
         <w:rPr>
           <w:rtl w:val="0"/>
         </w:rPr>
-        <w:t xml:space="preserve">The re-creation of these profound experiences with synthetic counterparts remains a topic of debate in the psychedelic community. However, current studies often do not delve deeply into the intricacies of these experiences before the drug is taken. After all, why would they? A side effect of a drug doesn’t happen before the drug is taken.</w:t>
-      </w:r>
-    </w:p>
-    <w:p>
-      <w:pPr>
-        <w:rPr/>
-      </w:pPr>
-      <w:r>
-        <w:rPr>
-          <w:rtl w:val="0"/>
-        </w:rPr>
-      </w:r>
-    </w:p>
-    <w:p>
-      <w:pPr>
-        <w:rPr/>
-      </w:pPr>
-      <w:r>
-        <w:rPr>
-          <w:rtl w:val="0"/>
-        </w:rPr>
-        <w:t xml:space="preserve">Does any given person know when they are wearing ideological blinders? Does an entire scientific establishment?</w:t>
+        <w:t xml:space="preserve">The re-creation of these profound experiences with synthetic counterparts remains a topic of debate in the psychedelic community. However, current studies often do not delve deeply into the intricacies of these experiences before the drug is taken. After all, why would they? A side effect of a drug isn’t supposed to happen before the drug is taken.</w:t>
       </w:r>
     </w:p>
     <w:p>
@@ -5805,7 +5908,7 @@
           <w:szCs w:val="20"/>
           <w:rtl w:val="0"/>
         </w:rPr>
-        <w:t xml:space="preserve">In other words, it is not reasonable to think that these dream experiences are the result of the power of suggestion, or “someone said you’d have weird dreams,and that’s why you had that experience”. </w:t>
+        <w:t xml:space="preserve">In other words, it is not reasonable to think that these dream experiences are the result of the power of suggestion and expectancy effects, i.e. “someone said you’d experience it, and that’s why you had that experience”. </w:t>
       </w:r>
     </w:p>
     <w:p>
@@ -5929,7 +6032,7 @@
           <w:szCs w:val="20"/>
           <w:rtl w:val="0"/>
         </w:rPr>
-        <w:t xml:space="preserve">Despite this, he has dreamt of drinking this ancient Greek potion, twice.</w:t>
+        <w:t xml:space="preserve">Despite this, he has dreamt of drinking a hypothesized ancient Greek psychedelic potion, twice.</w:t>
       </w:r>
     </w:p>
     <w:p>
@@ -6267,7 +6370,7 @@
           <w:szCs w:val="20"/>
           <w:rtl w:val="0"/>
         </w:rPr>
-        <w:t xml:space="preserve">“If you were a guy who did psychedelics and then you’re reporting on psychedelics ,then people would be like ‘Oh this is confirmation bias. This guy wants to believe this’, but instead, since you haven’t it’s probably better for the overall acceptance of your research that you’re looking at it purely from an academic perspective. You’re just looking at fact-based evidence-based historically-based and trying to find the data.</w:t>
+        <w:t xml:space="preserve">“If you were a guy who did psychedelics and then you’re reporting on psychedelics ,then people would be like ‘Oh this is confirmation bias. This guy wants to believe this’, but instead, since you haven’t it’s probably better for the overall acceptance of your research that you’re looking at it purely from an academic perspective. You’re just looking at fact-based evidence-based historically-based and trying to find the data.”</w:t>
       </w:r>
     </w:p>
     <w:p>
@@ -6483,7 +6586,7 @@
           <w:szCs w:val="20"/>
           <w:rtl w:val="0"/>
         </w:rPr>
-        <w:t xml:space="preserve">in his dreams, and even felt its effects in his dream. I would argue that he is experiencing the same phenomenon as myself, Paul Stamets, Kyle Buller and Audrey Marcus.</w:t>
+        <w:t xml:space="preserve">and even felt its effects in his dreams. I would argue that he is experiencing the same phenomenon as myself, Paul Stamets, Kyle Buller and Audrey Marcus.</w:t>
       </w:r>
     </w:p>
     <w:p>
@@ -6558,7 +6661,7 @@
           <w:szCs w:val="20"/>
           <w:rtl w:val="0"/>
         </w:rPr>
-        <w:t xml:space="preserve">So, the question arises: why do we drink psychedelic potions in our dreams? What prompts us to dream of UFOs?</w:t>
+        <w:t xml:space="preserve">So, the questions arises: why do we drink psychedelic potions in our dreams? </w:t>
       </w:r>
     </w:p>
     <w:p>
@@ -6624,7 +6727,7 @@
           <w:szCs w:val="20"/>
           <w:rtl w:val="0"/>
         </w:rPr>
-        <w:t xml:space="preserve">Another strange echo of a sound I’ve heard before.</w:t>
+        <w:t xml:space="preserve">And I hear another strange echo of a sound I’ve heard before.</w:t>
       </w:r>
     </w:p>
     <w:p>
@@ -6893,7 +6996,7 @@
           <w:highlight w:val="white"/>
           <w:rtl w:val="0"/>
         </w:rPr>
-        <w:t xml:space="preserve">Some voices within the community struggle to conceptualize these experiences and their meaning, with individuals who fail to distinguish between the communion with this 'other' intelligence and psychosis. Some individuals do not recognize the value in these primary religious experiences. This holds particular significance as the psychedelic renaissance involves many parties altering molecules and creating designer drugs in an attempt to eliminate the 'mystical' qualities and make them more marketable as antidepressants.</w:t>
+        <w:t xml:space="preserve">Some voices within the community struggle to conceptualize these experiences and their meaning, with individuals who fail to distinguish between the communion with this 'other' intelligence and psychosis. Some individuals do not recognize the value in these primary religious experiences. This holds particular significance, as the psychedelic renaissance involves many parties altering molecules and creating designer drugs in an attempt to eliminate the 'mystical' qualities and make them more marketable as antidepressants.</w:t>
       </w:r>
     </w:p>
     <w:p>
@@ -6924,7 +7027,7 @@
           <w:highlight w:val="white"/>
           <w:rtl w:val="0"/>
         </w:rPr>
-        <w:t xml:space="preserve">These are not antidepressants. It’s not always rosey. This pertains directly to some of the most profound questions that we as humans face regarding our existence. Furthermore, as the psychedelic renaissance progresses, it becomes apparent that we may only be scratching the surface of these profound connections. </w:t>
+        <w:t xml:space="preserve">These are not antidepressants. It’s not always rose colored. This pertains directly to some of the most profound questions that we as humans face regarding our existence. Furthermore, as the psychedelic renaissance progresses, it becomes apparent that we may only be scratching the surface of these profound connections. </w:t>
       </w:r>
       <w:r>
         <w:rPr>
@@ -6933,6 +7036,35 @@
           <w:rtl w:val="0"/>
         </w:rPr>
         <w:t xml:space="preserve">Considering all this, we can reconsider the question skeptics often ask ”Is it real or is it imagined?” Maybe the answer is ‘both’. </w:t>
+      </w:r>
+    </w:p>
+    <w:p>
+      <w:pPr>
+        <w:rPr>
+          <w:sz w:val="20"/>
+          <w:szCs w:val="20"/>
+        </w:rPr>
+      </w:pPr>
+      <w:r>
+        <w:rPr>
+          <w:rtl w:val="0"/>
+        </w:rPr>
+      </w:r>
+    </w:p>
+    <w:p>
+      <w:pPr>
+        <w:rPr>
+          <w:sz w:val="20"/>
+          <w:szCs w:val="20"/>
+        </w:rPr>
+      </w:pPr>
+      <w:r>
+        <w:rPr>
+          <w:sz w:val="20"/>
+          <w:szCs w:val="20"/>
+          <w:rtl w:val="0"/>
+        </w:rPr>
+        <w:t xml:space="preserve">In order to truly understand the implications of these experiences, we must “Embrace the Mystical”.</w:t>
       </w:r>
     </w:p>
     <w:p>

</xml_diff>

<commit_message>
add info stlye component
</commit_message>
<xml_diff>
--- a/public/StrangeRipples.docx
+++ b/public/StrangeRipples.docx
@@ -32,7 +32,10 @@
     </w:p>
     <w:p>
       <w:pPr>
-        <w:rPr/>
+        <w:rPr>
+          <w:sz w:val="20"/>
+          <w:szCs w:val="20"/>
+        </w:rPr>
       </w:pPr>
       <w:r>
         <w:rPr>
@@ -42,14 +45,6 @@
       </w:r>
       <w:r>
         <w:rPr>
-          <w:sz w:val="20"/>
-          <w:szCs w:val="20"/>
-          <w:rtl w:val="0"/>
-        </w:rPr>
-        <w:t xml:space="preserve">&lt;div id=datestamp&gt;&lt;/div&gt;</w:t>
-      </w:r>
-      <w:r>
-        <w:rPr>
           <w:rtl w:val="0"/>
         </w:rPr>
       </w:r>
@@ -68,6 +63,22 @@
           <w:rtl w:val="0"/>
         </w:rPr>
         <w:tab/>
+      </w:r>
+    </w:p>
+    <w:p>
+      <w:pPr>
+        <w:rPr>
+          <w:sz w:val="20"/>
+          <w:szCs w:val="20"/>
+        </w:rPr>
+      </w:pPr>
+      <w:r>
+        <w:rPr>
+          <w:sz w:val="20"/>
+          <w:szCs w:val="20"/>
+          <w:rtl w:val="0"/>
+        </w:rPr>
+        <w:t xml:space="preserve">&lt;div id=info&gt;</w:t>
       </w:r>
       <w:r>
         <w:rPr>
@@ -198,6 +209,22 @@
       </w:pPr>
       <w:r>
         <w:rPr>
+          <w:sz w:val="20"/>
+          <w:szCs w:val="20"/>
+          <w:rtl w:val="0"/>
+        </w:rPr>
+        <w:t xml:space="preserve">&lt;/div&gt;</w:t>
+      </w:r>
+    </w:p>
+    <w:p>
+      <w:pPr>
+        <w:rPr>
+          <w:sz w:val="20"/>
+          <w:szCs w:val="20"/>
+        </w:rPr>
+      </w:pPr>
+      <w:r>
+        <w:rPr>
           <w:rtl w:val="0"/>
         </w:rPr>
       </w:r>
@@ -216,6 +243,50 @@
           <w:rtl w:val="0"/>
         </w:rPr>
         <w:t xml:space="preserve">&lt;div id=horizontalLine&gt;&lt;/div&gt;</w:t>
+      </w:r>
+    </w:p>
+    <w:p>
+      <w:pPr>
+        <w:rPr>
+          <w:sz w:val="20"/>
+          <w:szCs w:val="20"/>
+        </w:rPr>
+      </w:pPr>
+      <w:r>
+        <w:rPr>
+          <w:rtl w:val="0"/>
+        </w:rPr>
+      </w:r>
+    </w:p>
+    <w:p>
+      <w:pPr>
+        <w:rPr/>
+      </w:pPr>
+      <w:r>
+        <w:rPr>
+          <w:sz w:val="20"/>
+          <w:szCs w:val="20"/>
+          <w:rtl w:val="0"/>
+        </w:rPr>
+        <w:t xml:space="preserve">&lt;div id=datestamp&gt;&lt;/div&gt;</w:t>
+      </w:r>
+      <w:r>
+        <w:rPr>
+          <w:rtl w:val="0"/>
+        </w:rPr>
+      </w:r>
+    </w:p>
+    <w:p>
+      <w:pPr>
+        <w:rPr>
+          <w:sz w:val="20"/>
+          <w:szCs w:val="20"/>
+        </w:rPr>
+      </w:pPr>
+      <w:r>
+        <w:rPr>
+          <w:rtl w:val="0"/>
+        </w:rPr>
       </w:r>
     </w:p>
     <w:p>

</xml_diff>

<commit_message>
adjust infobox border color, update docx
</commit_message>
<xml_diff>
--- a/public/StrangeRipples.docx
+++ b/public/StrangeRipples.docx
@@ -142,7 +142,7 @@
           <w:highlight w:val="white"/>
           <w:rtl w:val="0"/>
         </w:rPr>
-        <w:t xml:space="preserve">If you do not make it all the way through, make sure not to skip watching these [</w:t>
+        <w:t xml:space="preserve">--This is a 30 - 45 minute estimate read. If you do not make it all the way through, make sure not to skip watching these [</w:t>
       </w:r>
       <w:hyperlink r:id="rId6">
         <w:r>
@@ -218,12 +218,26 @@
       </w:pPr>
       <w:r>
         <w:rPr>
-          <w:sz w:val="20"/>
-          <w:szCs w:val="20"/>
-          <w:highlight w:val="white"/>
-          <w:rtl w:val="0"/>
-        </w:rPr>
-        <w:t xml:space="preserve">This material may be updated.</w:t>
+          <w:rtl w:val="0"/>
+        </w:rPr>
+      </w:r>
+    </w:p>
+    <w:p>
+      <w:pPr>
+        <w:rPr>
+          <w:sz w:val="20"/>
+          <w:szCs w:val="20"/>
+          <w:highlight w:val="white"/>
+        </w:rPr>
+      </w:pPr>
+      <w:r>
+        <w:rPr>
+          <w:sz w:val="20"/>
+          <w:szCs w:val="20"/>
+          <w:highlight w:val="white"/>
+          <w:rtl w:val="0"/>
+        </w:rPr>
+        <w:t xml:space="preserve">-This material may be updated.</w:t>
       </w:r>
     </w:p>
     <w:p>
@@ -665,7 +679,7 @@
           <w:highlight w:val="white"/>
           <w:rtl w:val="0"/>
         </w:rPr>
-        <w:t xml:space="preserve">These are my own accounts along with those of others–some of whom I know and others I have never met. However, this piece is less about what happens in the immediate hours after one has been ingested, and more about dream experiences that are detached, oddly, sometimes taking place </w:t>
+        <w:t xml:space="preserve">These are my own accounts along with those of others–some of whom I know and others I have never met. However, this piece is less about the odd effect in the immediate hours after one has been ingested, and more about experiences that are detached, oddly, sometimes taking place </w:t>
       </w:r>
       <w:r>
         <w:rPr>
@@ -1118,7 +1132,7 @@
           <w:highlight w:val="white"/>
           <w:rtl w:val="0"/>
         </w:rPr>
-        <w:t xml:space="preserve">There is an intensity and lucidity to them, certain themes and images repeat themselves. You could even say that they are experienced with part of your awake mind. These dreams are </w:t>
+        <w:t xml:space="preserve">There is a clarity, intensity, and lucidity to them, certain themes and images repeat themselves. You could even say that they are experienced with part of your awake mind. These dreams are </w:t>
       </w:r>
       <w:r>
         <w:rPr>
@@ -1313,7 +1327,39 @@
           <w:highlight w:val="white"/>
           <w:rtl w:val="0"/>
         </w:rPr>
-        <w:t xml:space="preserve">.’ Eventually, I would learn exactly how. One month before I drank the pungent sweet brew for the first time on June 19th 2015, I had no idea I would be imbibing it. I was not actively seeking it. Although I had heard of it and some of its immediate effects, I had little idea of what it actually entailed. I won’t kid you, some of those things sounded pretty strange. Yet, it was in this period that I had the most bizarre dream of my life up until that point. As I would come to realize, this dream with a disk in the sky eerily mirrored many facets and shared many characteristics of the Ayahuasca experience itself.</w:t>
+        <w:t xml:space="preserve">.’ I didn’t really realize it at the time, but I had already experienced how  </w:t>
+      </w:r>
+    </w:p>
+    <w:p>
+      <w:pPr>
+        <w:rPr>
+          <w:sz w:val="20"/>
+          <w:szCs w:val="20"/>
+          <w:highlight w:val="white"/>
+        </w:rPr>
+      </w:pPr>
+      <w:r>
+        <w:rPr>
+          <w:rtl w:val="0"/>
+        </w:rPr>
+      </w:r>
+    </w:p>
+    <w:p>
+      <w:pPr>
+        <w:rPr>
+          <w:sz w:val="20"/>
+          <w:szCs w:val="20"/>
+          <w:highlight w:val="white"/>
+        </w:rPr>
+      </w:pPr>
+      <w:r>
+        <w:rPr>
+          <w:sz w:val="20"/>
+          <w:szCs w:val="20"/>
+          <w:highlight w:val="white"/>
+          <w:rtl w:val="0"/>
+        </w:rPr>
+        <w:t xml:space="preserve">One month before I drank the pungent sweet brew for the first time on June 19th 2015, I had no idea I would be imbibing it. I was not actively seeking it. Although I had heard of it and some of its immediate effects, I had little idea of what it actually entailed. I won’t kid you, some of those things sounded pretty strange. Yet, it was in this period that I had the most bizarre dream of my life up until that point. As I would come to realize, this dream with a disk in the sky eerily mirrored many facets and shared many characteristics of the Ayahuasca experience itself.</w:t>
       </w:r>
     </w:p>
     <w:p>
@@ -2346,7 +2392,7 @@
           <w:highlight w:val="white"/>
           <w:rtl w:val="0"/>
         </w:rPr>
-        <w:t xml:space="preserve">It is important to reiterate that besides the dreamlike state produced by psychedelics, these experiences mostly take place detached from any ingestion of any substance at all. In my experience they quite frequently occur in the run up to the two main psychedelics that have been involved with, Psilocybin mushrooms and the Ayahuasca brew. However, as the next example will show, the dreams can happen separated from any ingestion of a psychedelic by longer time periods, sometimes by </w:t>
+        <w:t xml:space="preserve">It is important to reiterate that besides the dreamlike state produced by psychedelics, these experiences mostly take place detached from any ingestion of any substance at all. In my experience they quite frequently occur in the run up to the two main psychedelics that have been involved with, Psilocybin mushrooms and the Ayahuasca brew. However the dreams can also happen separated from any ingestion of a psychedelic by longer time periods, sometimes by </w:t>
       </w:r>
       <w:r>
         <w:rPr>
@@ -2772,7 +2818,7 @@
           <w:highlight w:val="white"/>
           <w:rtl w:val="0"/>
         </w:rPr>
-        <w:t xml:space="preserve">Regardless of one's opinion of Joe Rogan, the format and topics of his podcast encourage guests to share such experiences openly.</w:t>
+        <w:t xml:space="preserve">Regardless of one's opinion of Joe Rogan, the format and topics of his podcast encourage guests to share such experiences openly</w:t>
       </w:r>
       <w:r>
         <w:rPr>
@@ -3946,7 +3992,7 @@
           <w:highlight w:val="white"/>
           <w:rtl w:val="0"/>
         </w:rPr>
-        <w:t xml:space="preserve">Given the strangeness of it all, it was comforting to know I was not alone in these experiences</w:t>
+        <w:t xml:space="preserve">Given the strangeness of it all, it was comforting to know I was not alone</w:t>
       </w:r>
       <w:r>
         <w:rPr>
@@ -4323,7 +4369,7 @@
           <w:highlight w:val="white"/>
           <w:rtl w:val="0"/>
         </w:rPr>
-        <w:t xml:space="preserve"> of a date on which he would drink Ayahuasca. While in Peru, during his experience with Ayahuasca on that particular date, the same ‘entity’ from his dream returns, appearing as the same ‘demon-head nosferatu looking thing’. The entity comes to Aubrey and rips his heart out of his chest, holding it in front of him, all while giving him lessons about the power of his heart. After imparting this wisdom, the entity seals his heart back inside his chest and sends him on his way, not as a “nosferatu-like demon”, but as a big, smiling buddha-monkey. At the time of his dream, he was aware that he would be drinking Ayahuasca ‘sometime around that date.’ He doesn’t chalk it up to anything supernatural because it is ‘all part of [his] subconscious.’ I beg to differ.</w:t>
+        <w:t xml:space="preserve"> of a date on which he would drink Ayahuasca. While in Peru, during his experience with Ayahuasca on that particular date, the same ‘entity’ from his dream returns, appearing as the same “demon-head nosferatu looking thing”. The entity comes to Aubrey and rips his heart out of his chest, holding it in front of him, all while giving him lessons about the power of his heart. After imparting this wisdom, the entity seals his heart back inside his chest and sends him on his way, not as a “nosferatu-like demon”, but as a big, smiling buddha-monkey. At the time of his dream, he was aware that he would be drinking Ayahuasca “sometime around that date.” He doesn’t chalk it up to anything supernatural because it is “all part of [his] subconscious.” I beg to differ.</w:t>
       </w:r>
     </w:p>
     <w:p>
@@ -4360,7 +4406,7 @@
           <w:highlight w:val="white"/>
           <w:rtl w:val="0"/>
         </w:rPr>
-        <w:t xml:space="preserve">Similarly, the dream I described at the beginning of this piece occurred about a month before my first Ayahuasca session.</w:t>
+        <w:t xml:space="preserve">Similarly, the dream I described at the beginning of this piece occurred about a month before my first Ayahuasca session</w:t>
       </w:r>
       <w:r>
         <w:rPr>
@@ -6146,11 +6192,19 @@
           <w:highlight w:val="white"/>
           <w:rtl w:val="0"/>
         </w:rPr>
-        <w:t xml:space="preserve"> can be implemented, and this is the mechanism by which UFO events are generated...We could also imagine that for centuries some superior intelligence has been projecting into our environment (chosen for reasons best known to that intelligence) various artificial objects whose creation is a pure form of art. Perhaps it enjoys our puzzlement, or perhaps it is trying to </w:t>
-      </w:r>
-      <w:r>
-        <w:rPr>
-          <w:i w:val="1"/>
+        <w:t xml:space="preserve"> can be implemented, and this is the mechanism by which UFO events are generated...We could also imagine that for centuries some superior intelligence has been projecting into our environment (chosen for reasons best known to that intelligence) various artificial objects whose creation is a pure form of art. Perhaps it enjoys our puzzlement, or perhaps it is trying to</w:t>
+      </w:r>
+      <w:r>
+        <w:rPr>
+          <w:sz w:val="20"/>
+          <w:szCs w:val="20"/>
+          <w:highlight w:val="white"/>
+          <w:rtl w:val="0"/>
+        </w:rPr>
+        <w:t xml:space="preserve"> </w:t>
+      </w:r>
+      <w:r>
+        <w:rPr>
           <w:sz w:val="20"/>
           <w:szCs w:val="20"/>
           <w:highlight w:val="white"/>
@@ -6448,7 +6502,26 @@
           <w:highlight w:val="white"/>
           <w:rtl w:val="0"/>
         </w:rPr>
-        <w:t xml:space="preserve">. In the book “The Secret Teachings of Plants: The Intelligence of the Heart of Nature”, author Stephen Harold Buhner speaks on how indigenous healers from all over the world know about the plant Yarrow’s healing abilities, even on different continents, independent of each other. When asked how they knew, they all said the plant ‘came to them in a dream, and told them.’ </w:t>
+        <w:t xml:space="preserve">. In the book </w:t>
+      </w:r>
+      <w:r>
+        <w:rPr>
+          <w:i w:val="1"/>
+          <w:sz w:val="20"/>
+          <w:szCs w:val="20"/>
+          <w:highlight w:val="white"/>
+          <w:rtl w:val="0"/>
+        </w:rPr>
+        <w:t xml:space="preserve">The Secret Teachings of Plants: The Intelligence of the Heart of Nature</w:t>
+      </w:r>
+      <w:r>
+        <w:rPr>
+          <w:sz w:val="20"/>
+          <w:szCs w:val="20"/>
+          <w:highlight w:val="white"/>
+          <w:rtl w:val="0"/>
+        </w:rPr>
+        <w:t xml:space="preserve">, author Stephen Harold Buhner speaks on how indigenous healers from all over the world know about the plant Yarrow’s healing abilities, even on different continents, independent of each other. When asked how they knew, they all said the plant ‘came to them in a dream, and told them.’ </w:t>
       </w:r>
     </w:p>
     <w:p>
@@ -6673,7 +6746,7 @@
           <w:highlight w:val="white"/>
           <w:rtl w:val="0"/>
         </w:rPr>
-        <w:t xml:space="preserve">The intertwining of dreams, molecular compounds produced by nature, and human perception underscores the intricate relationship between the mind and a mysterious forces that co-inhabit this world with us, forces that humans have encountered repeatedly across cultures, locations and historical epochs. Such narratives highlight this profound connection.</w:t>
+        <w:t xml:space="preserve">The intertwining of dreams, molecular compounds produced by nature, and human perception underscores the intricate relationship between the mind and the mysterious forces that co-inhabit this world with us, forces that humans have encountered repeatedly across cultures, locations and historical epochs (forces? Or a force? Does that sound like a familiar kind of question?) Such narratives highlight this profound connection. </w:t>
       </w:r>
     </w:p>
     <w:p>
@@ -6790,7 +6863,7 @@
           <w:highlight w:val="white"/>
           <w:rtl w:val="0"/>
         </w:rPr>
-        <w:t xml:space="preserve">Ayahuasca and Psilocybin mushrooms share specific chemical compounds within their makeup</w:t>
+        <w:t xml:space="preserve">Ayahuasca and Psilocybin mushrooms are rooted in indigenous botanical wisdom. They also share a few molecular compounds in common within their makeup</w:t>
       </w:r>
       <w:r>
         <w:rPr>
@@ -6819,18 +6892,16 @@
         </w:rPr>
         <w:t xml:space="preserve">. Ayahuasca vine contains Beta-carboline alkaloids, including compounds like harmaline, harmine, or d-tetrahydroharmine. The leaves of plants like Psychotria viridis or </w:t>
       </w:r>
-      <w:hyperlink r:id="rId18">
-        <w:r>
-          <w:rPr>
-            <w:rFonts w:ascii="Roboto" w:cs="Roboto" w:eastAsia="Roboto" w:hAnsi="Roboto"/>
-            <w:sz w:val="20"/>
-            <w:szCs w:val="20"/>
-            <w:highlight w:val="white"/>
-            <w:rtl w:val="0"/>
-          </w:rPr>
-          <w:t xml:space="preserve">Diplopterys cabrerana</w:t>
-        </w:r>
-      </w:hyperlink>
+      <w:r>
+        <w:rPr>
+          <w:rFonts w:ascii="Roboto" w:cs="Roboto" w:eastAsia="Roboto" w:hAnsi="Roboto"/>
+          <w:sz w:val="20"/>
+          <w:szCs w:val="20"/>
+          <w:highlight w:val="white"/>
+          <w:rtl w:val="0"/>
+        </w:rPr>
+        <w:t xml:space="preserve">Diplopterys cabrerana</w:t>
+      </w:r>
       <w:r>
         <w:rPr>
           <w:sz w:val="20"/>
@@ -6848,7 +6919,7 @@
           <w:highlight w:val="white"/>
           <w:rtl w:val="0"/>
         </w:rPr>
-        <w:t xml:space="preserve">Dimethyltryptamine has garnered various nicknames, such as 'The God Molecule' and 'The Spirit Molecule,' highlighting its profound effects on consciousness.</w:t>
+        <w:t xml:space="preserve">Dimethyltryptamine has garnered various nicknames, such as 'The God Molecule' and 'The Spirit Molecule,' highlighting its profound effects on consciousness</w:t>
       </w:r>
       <w:r>
         <w:rPr>
@@ -7094,12 +7165,8 @@
       </w:r>
       <w:r>
         <w:rPr>
-          <w:sz w:val="20"/>
-          <w:szCs w:val="20"/>
-          <w:highlight w:val="white"/>
-          <w:rtl w:val="0"/>
-        </w:rPr>
-        <w:t xml:space="preserve">: </w:t>
+          <w:rtl w:val="0"/>
+        </w:rPr>
       </w:r>
     </w:p>
     <w:p>
@@ -7197,7 +7264,7 @@
           <w:highlight w:val="white"/>
           <w:rtl w:val="0"/>
         </w:rPr>
-        <w:t xml:space="preserve">’.</w:t>
+        <w:t xml:space="preserve">.’</w:t>
       </w:r>
       <w:r>
         <w:rPr>
@@ -7236,7 +7303,7 @@
         </w:rPr>
         <w:t xml:space="preserve">In the final days editing this piece, I take note of </w:t>
       </w:r>
-      <w:hyperlink r:id="rId19">
+      <w:hyperlink r:id="rId18">
         <w:r>
           <w:rPr>
             <w:sz w:val="20"/>
@@ -7287,7 +7354,7 @@
           <w:highlight w:val="white"/>
           <w:rtl w:val="0"/>
         </w:rPr>
-        <w:t xml:space="preserve">Brian is a lawyer turned author with a background in classical languages: Latin, Greek and Sanskrit.</w:t>
+        <w:t xml:space="preserve">Brian is a lawyer turned author with a background in classical languages: Latin, Greek and Sanskrit. </w:t>
       </w:r>
       <w:r>
         <w:rPr>
@@ -7372,7 +7439,7 @@
         </w:rPr>
         <w:t xml:space="preserve">&lt;div id=video src=</w:t>
       </w:r>
-      <w:hyperlink r:id="rId20">
+      <w:hyperlink r:id="rId19">
         <w:r>
           <w:rPr>
             <w:sz w:val="20"/>
@@ -7782,7 +7849,7 @@
           <w:highlight w:val="white"/>
           <w:rtl w:val="0"/>
         </w:rPr>
-        <w:t xml:space="preserve">Brian explores the pagan continuity hypothesis, which posits that Christian traditions are based on earlier pagan traditions they assimilated.</w:t>
+        <w:t xml:space="preserve">Brian explores the pagan continuity hypothesis, which posits that Christian traditions are based on earlier pagan traditions that were assimilated into Christianity.</w:t>
       </w:r>
       <w:r>
         <w:rPr>
@@ -7793,7 +7860,7 @@
         </w:rPr>
         <w:t xml:space="preserve"> This is not a new theory; in fact, it was discussed in an academic paper by </w:t>
       </w:r>
-      <w:hyperlink r:id="rId21">
+      <w:hyperlink r:id="rId20">
         <w:r>
           <w:rPr>
             <w:sz w:val="20"/>
@@ -7939,7 +8006,7 @@
           <w:highlight w:val="white"/>
           <w:rtl w:val="0"/>
         </w:rPr>
-        <w:t xml:space="preserve">. Quite often, medicinal and mind-altering plants were mixed in. The alcohol served to preserve and decoct the chemical components from the plant materials into the wine itself, which was then drunk in small amounts. In short, the point was not to get drunk off of alcohol. The fermented juice was merely a carrier of something else which produced an experience that is closer to Ayahuasca than it is to the communal wine served in the Catholic Mass for the past 1600 years.</w:t>
+        <w:t xml:space="preserve">. Quite often, medicinal and mind-altering plants were mixed in. The alcohol served to preserve and decoct the chemical components from the plant materials into the wine itself, which was then drunk in small amounts. In short, the point was not to get drunk off of alcohol. The fermented juice was merely a carrier of something else which produced an experience that is closer to Ayahuasca than it is to the communal wine served in the Catholic Mass.</w:t>
       </w:r>
     </w:p>
     <w:p>
@@ -8052,50 +8119,46 @@
           <w:highlight w:val="white"/>
           <w:rtl w:val="0"/>
         </w:rPr>
-        <w:t xml:space="preserve">You can be a drunk, but if you have experienced any of the more magnificent states of mind that this world offers, historically, you are discredited and your career is put in jeopardy.</w:t>
-      </w:r>
-      <w:r>
-        <w:rPr>
-          <w:rtl w:val="0"/>
-        </w:rPr>
-      </w:r>
-    </w:p>
-    <w:p>
-      <w:pPr>
-        <w:rPr>
-          <w:sz w:val="20"/>
-          <w:szCs w:val="20"/>
-          <w:highlight w:val="white"/>
-        </w:rPr>
-      </w:pPr>
-      <w:r>
-        <w:rPr>
-          <w:rtl w:val="0"/>
-        </w:rPr>
-      </w:r>
-    </w:p>
-    <w:p>
-      <w:pPr>
-        <w:rPr>
-          <w:sz w:val="20"/>
-          <w:szCs w:val="20"/>
-          <w:highlight w:val="white"/>
-        </w:rPr>
-      </w:pPr>
-      <w:r>
+        <w:t xml:space="preserve">You can be a drunk, but if you have experienced any of the more magnificent states of mind that this world has to offer, historically, you are discredited and your career is put in jeopardy.</w:t>
+      </w:r>
+      <w:r>
+        <w:rPr>
+          <w:rtl w:val="0"/>
+        </w:rPr>
+      </w:r>
+    </w:p>
+    <w:p>
+      <w:pPr>
+        <w:rPr>
+          <w:sz w:val="20"/>
+          <w:szCs w:val="20"/>
+          <w:highlight w:val="white"/>
+        </w:rPr>
+      </w:pPr>
+      <w:r>
+        <w:rPr>
+          <w:rtl w:val="0"/>
+        </w:rPr>
+      </w:r>
+    </w:p>
+    <w:p>
+      <w:pPr>
         <w:rPr>
           <w:rFonts w:ascii="Roboto" w:cs="Roboto" w:eastAsia="Roboto" w:hAnsi="Roboto"/>
           <w:sz w:val="20"/>
           <w:szCs w:val="20"/>
           <w:highlight w:val="white"/>
+        </w:rPr>
+      </w:pPr>
+      <w:r>
+        <w:rPr>
+          <w:rFonts w:ascii="Roboto" w:cs="Roboto" w:eastAsia="Roboto" w:hAnsi="Roboto"/>
+          <w:sz w:val="20"/>
+          <w:szCs w:val="20"/>
+          <w:highlight w:val="white"/>
           <w:rtl w:val="0"/>
         </w:rPr>
         <w:t xml:space="preserve">So, the question arises: Why do we drink psychedelic potions in our dreams?</w:t>
-      </w:r>
-      <w:r>
-        <w:rPr>
-          <w:rtl w:val="0"/>
-        </w:rPr>
       </w:r>
     </w:p>
     <w:p>
@@ -8116,7 +8179,7 @@
         <w:br w:type="textWrapping"/>
         <w:t xml:space="preserve">I browse Reddit one day and I come across a post appropriately titled </w:t>
       </w:r>
-      <w:hyperlink r:id="rId22">
+      <w:hyperlink r:id="rId21">
         <w:r>
           <w:rPr>
             <w:sz w:val="20"/>
@@ -8167,7 +8230,7 @@
           <w:highlight w:val="white"/>
           <w:rtl w:val="0"/>
         </w:rPr>
-        <w:t xml:space="preserve">And I hear another strange echo of a sound I’ve heard before.</w:t>
+        <w:t xml:space="preserve">As I make my way through it, I hear another strange echo of a sound I’ve heard before.</w:t>
       </w:r>
     </w:p>
     <w:p>
@@ -8337,7 +8400,7 @@
           <w:highlight w:val="white"/>
           <w:rtl w:val="0"/>
         </w:rPr>
-        <w:t xml:space="preserve">“I’m going to kill you, but it’s just a joke. Consider it a lesson.” - Ayahuasca </w:t>
+        <w:t xml:space="preserve">“I’m going to kill you, but it’s just a joke. Consider it a lesson.” - the intelligence behind Ayahuasca brew and psilocybin mushrooms</w:t>
       </w:r>
     </w:p>
     <w:p>
@@ -8416,7 +8479,7 @@
           <w:highlight w:val="white"/>
           <w:rtl w:val="0"/>
         </w:rPr>
-        <w:t xml:space="preserve">To me, many of these experiences feel like encounters with a very old and wise teacher who sometimes displays a peculiar and even morbid sense of humor</w:t>
+        <w:t xml:space="preserve">To me, many of these experiences feel like encounters with a very old and wise teacher, who sometimes displays a peculiar and even morbid sense of humor</w:t>
       </w:r>
       <w:r>
         <w:rPr>

</xml_diff>

<commit_message>
update about section, update docx
</commit_message>
<xml_diff>
--- a/public/StrangeRipples.docx
+++ b/public/StrangeRipples.docx
@@ -647,39 +647,39 @@
           <w:highlight w:val="white"/>
           <w:rtl w:val="0"/>
         </w:rPr>
-        <w:t xml:space="preserve">This is a journey of books and an exploration of ideas, and of how we form expectations, preconceptions, and misconceptions. This story relates to psychedelic experiences with both Psilocybin mushrooms and Ayahuasca. These plants and fungi would more appropriately be called ‘the dream team’, and an even more accurate roster of this team would include many more plants throughout the world, but this is not a Grimoire, and neither you nor I have all day. </w:t>
-      </w:r>
-    </w:p>
-    <w:p>
-      <w:pPr>
-        <w:rPr>
-          <w:sz w:val="20"/>
-          <w:szCs w:val="20"/>
-          <w:highlight w:val="white"/>
-        </w:rPr>
-      </w:pPr>
-      <w:r>
-        <w:rPr>
-          <w:rtl w:val="0"/>
-        </w:rPr>
-      </w:r>
-    </w:p>
-    <w:p>
-      <w:pPr>
-        <w:rPr>
-          <w:sz w:val="20"/>
-          <w:szCs w:val="20"/>
-          <w:highlight w:val="white"/>
-        </w:rPr>
-      </w:pPr>
-      <w:r>
-        <w:rPr>
-          <w:sz w:val="20"/>
-          <w:szCs w:val="20"/>
-          <w:highlight w:val="white"/>
-          <w:rtl w:val="0"/>
-        </w:rPr>
-        <w:t xml:space="preserve">These are my own accounts along with those of others–some of whom I know and others I have never met. However, this piece is less about the odd effect in the immediate hours after one has been ingested, and more about experiences that are detached, oddly, sometimes taking place </w:t>
+        <w:t xml:space="preserve">This is a journey of books and an exploration of ideas, and of how we form expectations, preconceptions, and misconceptions. This story relates to psychedelic experiences with both Psilocybin mushrooms and Ayahuasca. These plants and fungi would more appropriately be called ‘the dream team’, and an even more accurate roster of this team would include many more plants throughout the world. </w:t>
+      </w:r>
+    </w:p>
+    <w:p>
+      <w:pPr>
+        <w:rPr>
+          <w:sz w:val="20"/>
+          <w:szCs w:val="20"/>
+          <w:highlight w:val="white"/>
+        </w:rPr>
+      </w:pPr>
+      <w:r>
+        <w:rPr>
+          <w:rtl w:val="0"/>
+        </w:rPr>
+      </w:r>
+    </w:p>
+    <w:p>
+      <w:pPr>
+        <w:rPr>
+          <w:sz w:val="20"/>
+          <w:szCs w:val="20"/>
+          <w:highlight w:val="white"/>
+        </w:rPr>
+      </w:pPr>
+      <w:r>
+        <w:rPr>
+          <w:sz w:val="20"/>
+          <w:szCs w:val="20"/>
+          <w:highlight w:val="white"/>
+          <w:rtl w:val="0"/>
+        </w:rPr>
+        <w:t xml:space="preserve">These are my own accounts along with those of others–some of whom I know and others I have never met. However, this piece is less about the effects in the immediate hours after one has been ingested, and more about experiences that are detached, oddly, sometimes taking place </w:t>
       </w:r>
       <w:r>
         <w:rPr>
@@ -3310,7 +3310,7 @@
           <w:highlight w:val="white"/>
           <w:rtl w:val="0"/>
         </w:rPr>
-        <w:t xml:space="preserve">“..How do you explain that? I think I entered into the multiverse.”</w:t>
+        <w:t xml:space="preserve">“How do you explain that? I think I entered into the multiverse.”</w:t>
         <w:tab/>
       </w:r>
     </w:p>
@@ -4470,24 +4470,13 @@
       </w:r>
       <w:r>
         <w:rPr>
-          <w:b w:val="1"/>
           <w:sz w:val="20"/>
           <w:szCs w:val="20"/>
           <w:highlight w:val="white"/>
           <w:u w:val="single"/>
           <w:rtl w:val="0"/>
         </w:rPr>
-        <w:t xml:space="preserve">context</w:t>
-      </w:r>
-      <w:r>
-        <w:rPr>
-          <w:sz w:val="20"/>
-          <w:szCs w:val="20"/>
-          <w:highlight w:val="white"/>
-          <w:u w:val="single"/>
-          <w:rtl w:val="0"/>
-        </w:rPr>
-        <w:t xml:space="preserve">&lt;/u&gt;</w:t>
+        <w:t xml:space="preserve">context&lt;/u&gt;</w:t>
       </w:r>
       <w:r>
         <w:rPr>
@@ -4515,7 +4504,16 @@
           <w:highlight w:val="white"/>
           <w:rtl w:val="0"/>
         </w:rPr>
-        <w:t xml:space="preserve">were experiencing. As crazy as it sounds, this is a central attribute of the Ayahuasca experience. This is what the </w:t>
+        <w:t xml:space="preserve">were experiencing. As crazy as it sounds, this is a central attribute of the Ayahuasca experience. In my experience, this is what the </w:t>
+      </w:r>
+      <w:r>
+        <w:rPr>
+          <w:sz w:val="20"/>
+          <w:szCs w:val="20"/>
+          <w:highlight w:val="white"/>
+          <w:rtl w:val="0"/>
+        </w:rPr>
+        <w:t xml:space="preserve">entity</w:t>
       </w:r>
       <w:r>
         <w:rPr>
@@ -4525,16 +4523,35 @@
           <w:highlight w:val="white"/>
           <w:rtl w:val="0"/>
         </w:rPr>
-        <w:t xml:space="preserve">entity </w:t>
-      </w:r>
-      <w:r>
-        <w:rPr>
-          <w:sz w:val="20"/>
-          <w:szCs w:val="20"/>
-          <w:highlight w:val="white"/>
-          <w:rtl w:val="0"/>
-        </w:rPr>
-        <w:t xml:space="preserve">experience is. </w:t>
+        <w:t xml:space="preserve"> </w:t>
+      </w:r>
+      <w:r>
+        <w:rPr>
+          <w:sz w:val="20"/>
+          <w:szCs w:val="20"/>
+          <w:highlight w:val="white"/>
+          <w:rtl w:val="0"/>
+        </w:rPr>
+        <w:t xml:space="preserve">experience </w:t>
+      </w:r>
+      <w:r>
+        <w:rPr>
+          <w:i w:val="1"/>
+          <w:sz w:val="20"/>
+          <w:szCs w:val="20"/>
+          <w:highlight w:val="white"/>
+          <w:rtl w:val="0"/>
+        </w:rPr>
+        <w:t xml:space="preserve">is</w:t>
+      </w:r>
+      <w:r>
+        <w:rPr>
+          <w:sz w:val="20"/>
+          <w:szCs w:val="20"/>
+          <w:highlight w:val="white"/>
+          <w:rtl w:val="0"/>
+        </w:rPr>
+        <w:t xml:space="preserve">. </w:t>
       </w:r>
       <w:r>
         <w:rPr>
@@ -5157,7 +5174,7 @@
           <w:highlight w:val="white"/>
           <w:rtl w:val="0"/>
         </w:rPr>
-        <w:t xml:space="preserve">Accounts of “alien abductions” and narratives of Indigenous Shamans entering the dream realm bear striking similarities.</w:t>
+        <w:t xml:space="preserve">Accounts of “alien abductions” and narratives of Indigenous Shamans entering the spirit realm in their rituals bear striking similarities.</w:t>
       </w:r>
       <w:r>
         <w:rPr>
@@ -5230,7 +5247,7 @@
           <w:highlight w:val="white"/>
           <w:rtl w:val="0"/>
         </w:rPr>
-        <w:t xml:space="preserve">In his essay “UFOs: A Modern Mystery of Things Seen in the Skies”, first published on New Years Day 1958, the psychologist Carl Jung discusses the </w:t>
+        <w:t xml:space="preserve">In his essay “UFOs: A Modern Mystery of Things Seen in the Skies”, first published on New Years Day 1958, the psychologist Carl Jung discusses the psychological aspects of the UFO phenomenon</w:t>
       </w:r>
       <w:r>
         <w:rPr>
@@ -5240,368 +5257,432 @@
           <w:highlight w:val="white"/>
           <w:rtl w:val="0"/>
         </w:rPr>
-        <w:t xml:space="preserve">psychological</w:t>
-      </w:r>
-      <w:r>
-        <w:rPr>
-          <w:sz w:val="20"/>
-          <w:szCs w:val="20"/>
-          <w:highlight w:val="white"/>
-          <w:rtl w:val="0"/>
-        </w:rPr>
-        <w:t xml:space="preserve"> aspects of the UFO phenomenon</w:t>
-      </w:r>
-      <w:r>
+        <w:t xml:space="preserve">, </w:t>
+      </w:r>
+      <w:r>
+        <w:rPr>
+          <w:sz w:val="20"/>
+          <w:szCs w:val="20"/>
+          <w:highlight w:val="white"/>
+          <w:rtl w:val="0"/>
+        </w:rPr>
+        <w:t xml:space="preserve">and in particular the experience of UFOs in dreams.</w:t>
+      </w:r>
+    </w:p>
+    <w:p>
+      <w:pPr>
         <w:rPr>
           <w:i w:val="1"/>
           <w:sz w:val="20"/>
           <w:szCs w:val="20"/>
           <w:highlight w:val="white"/>
+        </w:rPr>
+      </w:pPr>
+      <w:r>
+        <w:rPr>
+          <w:rtl w:val="0"/>
+        </w:rPr>
+      </w:r>
+    </w:p>
+    <w:p>
+      <w:pPr>
+        <w:rPr>
+          <w:sz w:val="20"/>
+          <w:szCs w:val="20"/>
+          <w:highlight w:val="white"/>
+        </w:rPr>
+      </w:pPr>
+      <w:r>
+        <w:rPr>
+          <w:sz w:val="20"/>
+          <w:szCs w:val="20"/>
+          <w:highlight w:val="white"/>
+          <w:rtl w:val="0"/>
+        </w:rPr>
+        <w:t xml:space="preserve">&lt;div id=quote&gt;</w:t>
+      </w:r>
+    </w:p>
+    <w:p>
+      <w:pPr>
+        <w:rPr>
+          <w:sz w:val="20"/>
+          <w:szCs w:val="20"/>
+          <w:highlight w:val="white"/>
+        </w:rPr>
+      </w:pPr>
+      <w:r>
+        <w:rPr>
+          <w:sz w:val="20"/>
+          <w:szCs w:val="20"/>
+          <w:highlight w:val="white"/>
+          <w:rtl w:val="0"/>
+        </w:rPr>
+        <w:t xml:space="preserve">“Not only are Ufos seen, they are of course dreamt about. This is particularly interesting to the psychologist, because the dreams tell us in what sense they are understood by the unconscious…Certain objects are seen in the earth’s atmosphere, both by day and by night, which are unlike any known meteorological phenomena. They are not meteors, not misidentified fixed stars, not ‘temperature inversions,’ not cloud formations, not migrating birds, not aerial balloons, not balls of fire. And certainly not the </w:t>
+      </w:r>
+      <w:r>
+        <w:rPr>
+          <w:sz w:val="20"/>
+          <w:szCs w:val="20"/>
+          <w:highlight w:val="white"/>
+          <w:rtl w:val="0"/>
+        </w:rPr>
+        <w:t xml:space="preserve">delirious products of intoxication</w:t>
+      </w:r>
+      <w:r>
+        <w:rPr>
+          <w:sz w:val="20"/>
+          <w:szCs w:val="20"/>
+          <w:highlight w:val="white"/>
+          <w:rtl w:val="0"/>
+        </w:rPr>
+        <w:t xml:space="preserve"> or fever, not the plain lies of eyewitnesses. </w:t>
+      </w:r>
+      <w:r>
+        <w:rPr>
+          <w:b w:val="1"/>
+          <w:sz w:val="20"/>
+          <w:szCs w:val="20"/>
+          <w:highlight w:val="white"/>
+          <w:rtl w:val="0"/>
+        </w:rPr>
+        <w:t xml:space="preserve">What is as a rule seen is the body of round shape</w:t>
+      </w:r>
+      <w:r>
+        <w:rPr>
+          <w:sz w:val="20"/>
+          <w:szCs w:val="20"/>
+          <w:highlight w:val="white"/>
           <w:rtl w:val="0"/>
         </w:rPr>
         <w:t xml:space="preserve">, </w:t>
       </w:r>
       <w:r>
         <w:rPr>
-          <w:sz w:val="20"/>
-          <w:szCs w:val="20"/>
-          <w:highlight w:val="white"/>
-          <w:rtl w:val="0"/>
-        </w:rPr>
-        <w:t xml:space="preserve">and in particular the experience of UFOs in </w:t>
-      </w:r>
-      <w:r>
+          <w:b w:val="1"/>
+          <w:sz w:val="20"/>
+          <w:szCs w:val="20"/>
+          <w:highlight w:val="white"/>
+          <w:rtl w:val="0"/>
+        </w:rPr>
+        <w:t xml:space="preserve">disk-like or spherical</w:t>
+      </w:r>
+      <w:r>
+        <w:rPr>
+          <w:sz w:val="20"/>
+          <w:szCs w:val="20"/>
+          <w:highlight w:val="white"/>
+          <w:rtl w:val="0"/>
+        </w:rPr>
+        <w:t xml:space="preserve">, glowing or shining </w:t>
+      </w:r>
+      <w:r>
+        <w:rPr>
+          <w:sz w:val="20"/>
+          <w:szCs w:val="20"/>
+          <w:highlight w:val="white"/>
+          <w:rtl w:val="0"/>
+        </w:rPr>
+        <w:t xml:space="preserve">fierily</w:t>
+      </w:r>
+      <w:r>
+        <w:rPr>
+          <w:sz w:val="20"/>
+          <w:szCs w:val="20"/>
+          <w:highlight w:val="white"/>
+          <w:rtl w:val="0"/>
+        </w:rPr>
+        <w:t xml:space="preserve"> in different colors, or more seldom, </w:t>
+      </w:r>
+      <w:r>
+        <w:rPr>
+          <w:b w:val="1"/>
+          <w:sz w:val="20"/>
+          <w:szCs w:val="20"/>
+          <w:highlight w:val="white"/>
+          <w:rtl w:val="0"/>
+        </w:rPr>
+        <w:t xml:space="preserve">a cigar shaped or cylindrical figure</w:t>
+      </w:r>
+      <w:r>
+        <w:rPr>
+          <w:sz w:val="20"/>
+          <w:szCs w:val="20"/>
+          <w:highlight w:val="white"/>
+          <w:rtl w:val="0"/>
+        </w:rPr>
+        <w:t xml:space="preserve"> of various sizes. It is reported that occasionally they are invisible to the naked eye but leave a ‘blip’ on the radar screen. </w:t>
+      </w:r>
+      <w:r>
+        <w:rPr>
+          <w:b w:val="1"/>
+          <w:sz w:val="20"/>
+          <w:szCs w:val="20"/>
+          <w:highlight w:val="white"/>
+          <w:rtl w:val="0"/>
+        </w:rPr>
+        <w:t xml:space="preserve">The round bodies in particular are figures such as the unconscious produces in </w:t>
+      </w:r>
+      <w:r>
+        <w:rPr>
+          <w:b w:val="1"/>
+          <w:sz w:val="20"/>
+          <w:szCs w:val="20"/>
+          <w:highlight w:val="white"/>
+          <w:u w:val="single"/>
+          <w:rtl w:val="0"/>
+        </w:rPr>
+        <w:t xml:space="preserve">dreams</w:t>
+      </w:r>
+      <w:r>
+        <w:rPr>
+          <w:b w:val="1"/>
+          <w:sz w:val="20"/>
+          <w:szCs w:val="20"/>
+          <w:highlight w:val="white"/>
+          <w:rtl w:val="0"/>
+        </w:rPr>
+        <w:t xml:space="preserve">, visions, etc</w:t>
+      </w:r>
+      <w:r>
+        <w:rPr>
+          <w:sz w:val="20"/>
+          <w:szCs w:val="20"/>
+          <w:highlight w:val="white"/>
+          <w:rtl w:val="0"/>
+        </w:rPr>
+        <w:t xml:space="preserve">..this is not by any means a new invention, for it can be found in all epochs and in all places, and it reappears time and time again, independent of tradition..”  </w:t>
+      </w:r>
+    </w:p>
+    <w:p>
+      <w:pPr>
+        <w:rPr>
+          <w:sz w:val="20"/>
+          <w:szCs w:val="20"/>
+          <w:highlight w:val="white"/>
+        </w:rPr>
+      </w:pPr>
+      <w:r>
+        <w:rPr>
+          <w:sz w:val="20"/>
+          <w:szCs w:val="20"/>
+          <w:highlight w:val="white"/>
+          <w:rtl w:val="0"/>
+        </w:rPr>
+        <w:t xml:space="preserve">&lt;/div&gt;</w:t>
+      </w:r>
+    </w:p>
+    <w:p>
+      <w:pPr>
+        <w:rPr>
+          <w:sz w:val="20"/>
+          <w:szCs w:val="20"/>
+          <w:highlight w:val="white"/>
+        </w:rPr>
+      </w:pPr>
+      <w:r>
+        <w:rPr>
+          <w:rtl w:val="0"/>
+        </w:rPr>
+      </w:r>
+    </w:p>
+    <w:p>
+      <w:pPr>
         <w:rPr>
           <w:i w:val="1"/>
           <w:sz w:val="20"/>
           <w:szCs w:val="20"/>
           <w:highlight w:val="white"/>
-          <w:rtl w:val="0"/>
-        </w:rPr>
-        <w:t xml:space="preserve">dreams</w:t>
-      </w:r>
-      <w:r>
-        <w:rPr>
-          <w:sz w:val="20"/>
-          <w:szCs w:val="20"/>
-          <w:highlight w:val="white"/>
-          <w:rtl w:val="0"/>
-        </w:rPr>
-        <w:t xml:space="preserve">.</w:t>
-      </w:r>
-    </w:p>
-    <w:p>
-      <w:pPr>
+        </w:rPr>
+      </w:pPr>
+      <w:r>
+        <w:rPr>
+          <w:sz w:val="20"/>
+          <w:szCs w:val="20"/>
+          <w:highlight w:val="white"/>
+          <w:rtl w:val="0"/>
+        </w:rPr>
+        <w:t xml:space="preserve">The imagery of the disk, the sphere, the golden wheel, the mandala, is something that transcends time periods and cultural backgrounds. Maybe it is an image that something deep down inside of us comprehends in a strange way. If anything, what this really indicates is that I am far from the first person to experience a UFO or disk-like object in a dream. </w:t>
+      </w:r>
+      <w:r>
+        <w:rPr>
+          <w:rtl w:val="0"/>
+        </w:rPr>
+      </w:r>
+    </w:p>
+    <w:p>
+      <w:pPr>
+        <w:rPr>
+          <w:sz w:val="20"/>
+          <w:szCs w:val="20"/>
+          <w:highlight w:val="white"/>
+        </w:rPr>
+      </w:pPr>
+      <w:r>
+        <w:rPr>
+          <w:rtl w:val="0"/>
+        </w:rPr>
+      </w:r>
+    </w:p>
+    <w:p>
+      <w:pPr>
+        <w:rPr>
+          <w:sz w:val="20"/>
+          <w:szCs w:val="20"/>
+          <w:highlight w:val="white"/>
+        </w:rPr>
+      </w:pPr>
+      <w:r>
+        <w:rPr>
+          <w:rFonts w:ascii="Roboto" w:cs="Roboto" w:eastAsia="Roboto" w:hAnsi="Roboto"/>
+          <w:sz w:val="20"/>
+          <w:szCs w:val="20"/>
+          <w:highlight w:val="white"/>
+          <w:rtl w:val="0"/>
+        </w:rPr>
+        <w:t xml:space="preserve">In contemporary culture, mentioning disk-shaped objects in the sky, UFOs, or their more modern term, UAP (unidentified anomalous phenomenon—which aren't always solid objects), carries significant baggage.</w:t>
+      </w:r>
+      <w:r>
+        <w:rPr>
+          <w:sz w:val="20"/>
+          <w:szCs w:val="20"/>
+          <w:highlight w:val="white"/>
+          <w:rtl w:val="0"/>
+        </w:rPr>
+        <w:t xml:space="preserve"> This subject will undoubtedly become their own chapters in this. For now, this story is just starting to get weird. It only gets more strange.</w:t>
+      </w:r>
+    </w:p>
+    <w:p>
+      <w:pPr>
+        <w:rPr>
+          <w:sz w:val="20"/>
+          <w:szCs w:val="20"/>
+          <w:highlight w:val="white"/>
+        </w:rPr>
+      </w:pPr>
+      <w:r>
+        <w:rPr>
+          <w:rtl w:val="0"/>
+        </w:rPr>
+      </w:r>
+    </w:p>
+    <w:p>
+      <w:pPr>
+        <w:rPr>
+          <w:sz w:val="20"/>
+          <w:szCs w:val="20"/>
+          <w:highlight w:val="white"/>
+        </w:rPr>
+      </w:pPr>
+      <w:r>
+        <w:rPr>
+          <w:sz w:val="20"/>
+          <w:szCs w:val="20"/>
+          <w:highlight w:val="white"/>
+          <w:rtl w:val="0"/>
+        </w:rPr>
+        <w:t xml:space="preserve">I have also had UFO encounters while awake, and the timing of these experiences in relation to what </w:t>
+      </w:r>
+      <w:r>
         <w:rPr>
           <w:i w:val="1"/>
           <w:sz w:val="20"/>
           <w:szCs w:val="20"/>
           <w:highlight w:val="white"/>
-        </w:rPr>
-      </w:pPr>
-      <w:r>
-        <w:rPr>
-          <w:rtl w:val="0"/>
-        </w:rPr>
-      </w:r>
-    </w:p>
-    <w:p>
-      <w:pPr>
-        <w:rPr>
-          <w:sz w:val="20"/>
-          <w:szCs w:val="20"/>
-          <w:highlight w:val="white"/>
-        </w:rPr>
-      </w:pPr>
-      <w:r>
-        <w:rPr>
-          <w:sz w:val="20"/>
-          <w:szCs w:val="20"/>
-          <w:highlight w:val="white"/>
-          <w:rtl w:val="0"/>
-        </w:rPr>
-        <w:t xml:space="preserve">&lt;div id=quote&gt;</w:t>
-      </w:r>
-    </w:p>
-    <w:p>
-      <w:pPr>
-        <w:rPr>
-          <w:sz w:val="20"/>
-          <w:szCs w:val="20"/>
-          <w:highlight w:val="white"/>
-        </w:rPr>
-      </w:pPr>
-      <w:r>
-        <w:rPr>
-          <w:sz w:val="20"/>
-          <w:szCs w:val="20"/>
-          <w:highlight w:val="white"/>
-          <w:rtl w:val="0"/>
-        </w:rPr>
-        <w:t xml:space="preserve">“Not only are Ufos seen, they are of course dreamt about. This is particularly interesting to the psychologist, because the dreams tell us in what sense they are understood by the unconscious…Certain objects are seen in the earth’s atmosphere, both by day and by night, which are unlike any known meteorological phenomena. They are not meteors, not misidentified fixed stars, not ‘temperature inversions,’ not cloud formations, not migrating birds, not aerial balloons, not balls of fire. And certainly not the </w:t>
-      </w:r>
-      <w:r>
-        <w:rPr>
-          <w:sz w:val="20"/>
-          <w:szCs w:val="20"/>
-          <w:highlight w:val="white"/>
-          <w:rtl w:val="0"/>
-        </w:rPr>
-        <w:t xml:space="preserve">delirious products of intoxication</w:t>
-      </w:r>
-      <w:r>
-        <w:rPr>
-          <w:sz w:val="20"/>
-          <w:szCs w:val="20"/>
-          <w:highlight w:val="white"/>
-          <w:rtl w:val="0"/>
-        </w:rPr>
-        <w:t xml:space="preserve"> or fever, not the plain lies of eyewitnesses. </w:t>
-      </w:r>
-      <w:r>
-        <w:rPr>
-          <w:b w:val="1"/>
-          <w:sz w:val="20"/>
-          <w:szCs w:val="20"/>
-          <w:highlight w:val="white"/>
-          <w:rtl w:val="0"/>
-        </w:rPr>
-        <w:t xml:space="preserve">What is as a rule seen is the body of round shape</w:t>
-      </w:r>
-      <w:r>
-        <w:rPr>
-          <w:sz w:val="20"/>
-          <w:szCs w:val="20"/>
-          <w:highlight w:val="white"/>
-          <w:rtl w:val="0"/>
-        </w:rPr>
-        <w:t xml:space="preserve">, </w:t>
-      </w:r>
-      <w:r>
-        <w:rPr>
-          <w:b w:val="1"/>
-          <w:sz w:val="20"/>
-          <w:szCs w:val="20"/>
-          <w:highlight w:val="white"/>
-          <w:rtl w:val="0"/>
-        </w:rPr>
-        <w:t xml:space="preserve">disk-like or spherical</w:t>
-      </w:r>
-      <w:r>
-        <w:rPr>
-          <w:sz w:val="20"/>
-          <w:szCs w:val="20"/>
-          <w:highlight w:val="white"/>
-          <w:rtl w:val="0"/>
-        </w:rPr>
-        <w:t xml:space="preserve">, glowing or shining </w:t>
-      </w:r>
-      <w:r>
-        <w:rPr>
-          <w:sz w:val="20"/>
-          <w:szCs w:val="20"/>
-          <w:highlight w:val="white"/>
-          <w:rtl w:val="0"/>
-        </w:rPr>
-        <w:t xml:space="preserve">fierily</w:t>
-      </w:r>
-      <w:r>
-        <w:rPr>
-          <w:sz w:val="20"/>
-          <w:szCs w:val="20"/>
-          <w:highlight w:val="white"/>
-          <w:rtl w:val="0"/>
-        </w:rPr>
-        <w:t xml:space="preserve"> in different colors, or more seldom, </w:t>
-      </w:r>
-      <w:r>
-        <w:rPr>
-          <w:b w:val="1"/>
-          <w:sz w:val="20"/>
-          <w:szCs w:val="20"/>
-          <w:highlight w:val="white"/>
-          <w:rtl w:val="0"/>
-        </w:rPr>
-        <w:t xml:space="preserve">a cigar shaped or cylindrical figure</w:t>
-      </w:r>
-      <w:r>
-        <w:rPr>
-          <w:sz w:val="20"/>
-          <w:szCs w:val="20"/>
-          <w:highlight w:val="white"/>
-          <w:rtl w:val="0"/>
-        </w:rPr>
-        <w:t xml:space="preserve"> of various sizes. It is reported that occasionally they are invisible to the naked eye but leave a ‘blip’ on the radar screen. </w:t>
-      </w:r>
-      <w:r>
-        <w:rPr>
-          <w:b w:val="1"/>
-          <w:sz w:val="20"/>
-          <w:szCs w:val="20"/>
-          <w:highlight w:val="white"/>
-          <w:rtl w:val="0"/>
-        </w:rPr>
-        <w:t xml:space="preserve">The round bodies in particular are figures such as the unconscious produces in </w:t>
-      </w:r>
-      <w:r>
-        <w:rPr>
-          <w:b w:val="1"/>
-          <w:sz w:val="20"/>
-          <w:szCs w:val="20"/>
-          <w:highlight w:val="white"/>
-          <w:u w:val="single"/>
-          <w:rtl w:val="0"/>
-        </w:rPr>
-        <w:t xml:space="preserve">dreams</w:t>
-      </w:r>
-      <w:r>
-        <w:rPr>
-          <w:b w:val="1"/>
-          <w:sz w:val="20"/>
-          <w:szCs w:val="20"/>
-          <w:highlight w:val="white"/>
-          <w:rtl w:val="0"/>
-        </w:rPr>
-        <w:t xml:space="preserve">, visions, etc</w:t>
-      </w:r>
-      <w:r>
-        <w:rPr>
-          <w:sz w:val="20"/>
-          <w:szCs w:val="20"/>
-          <w:highlight w:val="white"/>
-          <w:rtl w:val="0"/>
-        </w:rPr>
-        <w:t xml:space="preserve">..this is not by any means a new invention, for it can be found in all epochs and in all places, and it reappears time and time again, independent of tradition..”  </w:t>
-      </w:r>
-    </w:p>
-    <w:p>
-      <w:pPr>
-        <w:rPr>
-          <w:sz w:val="20"/>
-          <w:szCs w:val="20"/>
-          <w:highlight w:val="white"/>
-        </w:rPr>
-      </w:pPr>
-      <w:r>
-        <w:rPr>
-          <w:sz w:val="20"/>
-          <w:szCs w:val="20"/>
-          <w:highlight w:val="white"/>
-          <w:rtl w:val="0"/>
-        </w:rPr>
-        <w:t xml:space="preserve">&lt;/div&gt;</w:t>
-      </w:r>
-    </w:p>
-    <w:p>
-      <w:pPr>
-        <w:rPr>
-          <w:sz w:val="20"/>
-          <w:szCs w:val="20"/>
-          <w:highlight w:val="white"/>
-        </w:rPr>
-      </w:pPr>
-      <w:r>
-        <w:rPr>
-          <w:rtl w:val="0"/>
-        </w:rPr>
-      </w:r>
-    </w:p>
-    <w:p>
-      <w:pPr>
+          <w:rtl w:val="0"/>
+        </w:rPr>
+        <w:t xml:space="preserve">else</w:t>
+      </w:r>
+      <w:r>
+        <w:rPr>
+          <w:sz w:val="20"/>
+          <w:szCs w:val="20"/>
+          <w:highlight w:val="white"/>
+          <w:rtl w:val="0"/>
+        </w:rPr>
+        <w:t xml:space="preserve"> was going on, is quite suggestive. Five times (at least) I have seen something anomalous in the sky, most commonly appearing as a blinking, flashing, or pulsating orb, except for the time that it wasn’t.</w:t>
+      </w:r>
+    </w:p>
+    <w:p>
+      <w:pPr>
+        <w:rPr>
+          <w:sz w:val="20"/>
+          <w:szCs w:val="20"/>
+          <w:highlight w:val="white"/>
+        </w:rPr>
+      </w:pPr>
+      <w:r>
+        <w:rPr>
+          <w:rtl w:val="0"/>
+        </w:rPr>
+      </w:r>
+    </w:p>
+    <w:p>
+      <w:pPr>
+        <w:rPr>
+          <w:sz w:val="20"/>
+          <w:szCs w:val="20"/>
+          <w:highlight w:val="white"/>
+        </w:rPr>
+      </w:pPr>
+      <w:r>
+        <w:rPr>
+          <w:sz w:val="20"/>
+          <w:szCs w:val="20"/>
+          <w:highlight w:val="white"/>
+          <w:rtl w:val="0"/>
+        </w:rPr>
+        <w:t xml:space="preserve">I believe it is no coincidence that of those five times, four of these occurrences have happened either in the hours </w:t>
+      </w:r>
+      <w:r>
         <w:rPr>
           <w:i w:val="1"/>
           <w:sz w:val="20"/>
           <w:szCs w:val="20"/>
           <w:highlight w:val="white"/>
-        </w:rPr>
-      </w:pPr>
-      <w:r>
-        <w:rPr>
-          <w:sz w:val="20"/>
-          <w:szCs w:val="20"/>
-          <w:highlight w:val="white"/>
-          <w:rtl w:val="0"/>
-        </w:rPr>
-        <w:t xml:space="preserve">The imagery of the disk, the sphere, the golden wheel, the mandala, is something that transcends time periods and cultural backgrounds. Maybe it is an image that something deep down inside of us comprehends in a strange way. If anything, what this really indicates is that I am far from the first person to experience a UFO or disk-like object in a dream. </w:t>
-      </w:r>
-      <w:r>
-        <w:rPr>
-          <w:rtl w:val="0"/>
-        </w:rPr>
-      </w:r>
-    </w:p>
-    <w:p>
-      <w:pPr>
-        <w:rPr>
-          <w:sz w:val="20"/>
-          <w:szCs w:val="20"/>
-          <w:highlight w:val="white"/>
-        </w:rPr>
-      </w:pPr>
-      <w:r>
-        <w:rPr>
-          <w:rtl w:val="0"/>
-        </w:rPr>
-      </w:r>
-    </w:p>
-    <w:p>
-      <w:pPr>
-        <w:rPr>
-          <w:sz w:val="20"/>
-          <w:szCs w:val="20"/>
-          <w:highlight w:val="white"/>
-        </w:rPr>
-      </w:pPr>
-      <w:r>
-        <w:rPr>
-          <w:rFonts w:ascii="Roboto" w:cs="Roboto" w:eastAsia="Roboto" w:hAnsi="Roboto"/>
-          <w:sz w:val="20"/>
-          <w:szCs w:val="20"/>
-          <w:highlight w:val="white"/>
-          <w:rtl w:val="0"/>
-        </w:rPr>
-        <w:t xml:space="preserve">In contemporary culture, mentioning disk-shaped objects in the sky, UFOs, or their more modern term, UAP (unidentified anomalous phenomenon—which aren't always solid objects), carries significant baggage.</w:t>
-      </w:r>
-      <w:r>
-        <w:rPr>
-          <w:sz w:val="20"/>
-          <w:szCs w:val="20"/>
-          <w:highlight w:val="white"/>
-          <w:rtl w:val="0"/>
-        </w:rPr>
-        <w:t xml:space="preserve"> This subject will undoubtedly become their own chapters in this. For now, this story is just starting to get weird. It only gets more strange.</w:t>
-      </w:r>
-    </w:p>
-    <w:p>
-      <w:pPr>
-        <w:rPr>
-          <w:sz w:val="20"/>
-          <w:szCs w:val="20"/>
-          <w:highlight w:val="white"/>
-        </w:rPr>
-      </w:pPr>
-      <w:r>
-        <w:rPr>
-          <w:rtl w:val="0"/>
-        </w:rPr>
-      </w:r>
-    </w:p>
-    <w:p>
-      <w:pPr>
-        <w:rPr>
-          <w:sz w:val="20"/>
-          <w:szCs w:val="20"/>
-          <w:highlight w:val="white"/>
-        </w:rPr>
-      </w:pPr>
-      <w:r>
-        <w:rPr>
-          <w:sz w:val="20"/>
-          <w:szCs w:val="20"/>
-          <w:highlight w:val="white"/>
-          <w:rtl w:val="0"/>
-        </w:rPr>
-        <w:t xml:space="preserve">I have also had UFO encounters while awake, and the timing of these experiences in relation to what </w:t>
+          <w:rtl w:val="0"/>
+        </w:rPr>
+        <w:t xml:space="preserve">before</w:t>
+      </w:r>
+      <w:r>
+        <w:rPr>
+          <w:sz w:val="20"/>
+          <w:szCs w:val="20"/>
+          <w:highlight w:val="white"/>
+          <w:rtl w:val="0"/>
+        </w:rPr>
+        <w:t xml:space="preserve"> an ayahuasca ceremony or in the hours after the major effects have subsided. Never in the immediacy of ingestion has this happened. I didn’t see this because I ‘was on drugs’. If I include the experiences of my friends, that number grows, and also includes similar sightings surrounding psilocybin mushroom experiences. </w:t>
+      </w:r>
+    </w:p>
+    <w:p>
+      <w:pPr>
+        <w:rPr>
+          <w:sz w:val="20"/>
+          <w:szCs w:val="20"/>
+          <w:highlight w:val="white"/>
+        </w:rPr>
+      </w:pPr>
+      <w:r>
+        <w:rPr>
+          <w:rtl w:val="0"/>
+        </w:rPr>
+      </w:r>
+    </w:p>
+    <w:p>
+      <w:pPr>
+        <w:rPr>
+          <w:sz w:val="20"/>
+          <w:szCs w:val="20"/>
+          <w:highlight w:val="white"/>
+        </w:rPr>
+      </w:pPr>
+      <w:r>
+        <w:rPr>
+          <w:sz w:val="20"/>
+          <w:szCs w:val="20"/>
+          <w:highlight w:val="white"/>
+          <w:rtl w:val="0"/>
+        </w:rPr>
+        <w:t xml:space="preserve">Most mysteriously, in 2018 my wife and I witnessed a dark, completely silent object with no visible means of propulsion, traversing the air maybe 100 feet above 29 Palms Highway in Joshua Tree. It was like a dark liquid metallic </w:t>
       </w:r>
       <w:r>
         <w:rPr>
@@ -5611,48 +5692,16 @@
           <w:highlight w:val="white"/>
           <w:rtl w:val="0"/>
         </w:rPr>
-        <w:t xml:space="preserve">else</w:t>
-      </w:r>
-      <w:r>
-        <w:rPr>
-          <w:sz w:val="20"/>
-          <w:szCs w:val="20"/>
-          <w:highlight w:val="white"/>
-          <w:rtl w:val="0"/>
-        </w:rPr>
-        <w:t xml:space="preserve"> was going on, is quite suggestive. Five times (at least) I have seen something anomalous in the sky, most commonly appearing as a blinking, flashing, or pulsating orb, except for the time that it wasn’t.</w:t>
-      </w:r>
-    </w:p>
-    <w:p>
-      <w:pPr>
-        <w:rPr>
-          <w:sz w:val="20"/>
-          <w:szCs w:val="20"/>
-          <w:highlight w:val="white"/>
-        </w:rPr>
-      </w:pPr>
-      <w:r>
-        <w:rPr>
-          <w:rtl w:val="0"/>
-        </w:rPr>
-      </w:r>
-    </w:p>
-    <w:p>
-      <w:pPr>
-        <w:rPr>
-          <w:sz w:val="20"/>
-          <w:szCs w:val="20"/>
-          <w:highlight w:val="white"/>
-        </w:rPr>
-      </w:pPr>
-      <w:r>
-        <w:rPr>
-          <w:sz w:val="20"/>
-          <w:szCs w:val="20"/>
-          <w:highlight w:val="white"/>
-          <w:rtl w:val="0"/>
-        </w:rPr>
-        <w:t xml:space="preserve">I believe it is no coincidence that of those five times, four of these occurrences have happened either in the hours </w:t>
+        <w:t xml:space="preserve">blob</w:t>
+      </w:r>
+      <w:r>
+        <w:rPr>
+          <w:sz w:val="20"/>
+          <w:szCs w:val="20"/>
+          <w:highlight w:val="white"/>
+          <w:rtl w:val="0"/>
+        </w:rPr>
+        <w:t xml:space="preserve"> that was rotating, its strange form traversing the length of our view from west to east on a warm spring afternoon. Its shape obscured the red desert rocks of hills that form the northern part of Joshua Tree National Park as it traversed our view with its strange, undulating form. This particular sighting took place two hours </w:t>
       </w:r>
       <w:r>
         <w:rPr>
@@ -5671,7 +5720,39 @@
           <w:highlight w:val="white"/>
           <w:rtl w:val="0"/>
         </w:rPr>
-        <w:t xml:space="preserve"> an ayahuasca ceremony or in the hours after the major effects have subsided. Never in the immediacy of ingestion has this happened. I didn’t see this because I ‘was on drugs’. If I include the experiences of my friends, that number grows, and also includes similar sightings surrounding psilocybin mushroom experiences. My logic tells me that if the supernatural exists, and if two seemingly different supernatural events take place hours detached from each other, then those events have some sort of causal or as Carl Jung would suggest, </w:t>
+        <w:t xml:space="preserve"> we were to provide music for an Ayahuasca group.</w:t>
+      </w:r>
+    </w:p>
+    <w:p>
+      <w:pPr>
+        <w:rPr>
+          <w:sz w:val="20"/>
+          <w:szCs w:val="20"/>
+          <w:highlight w:val="white"/>
+        </w:rPr>
+      </w:pPr>
+      <w:r>
+        <w:rPr>
+          <w:rtl w:val="0"/>
+        </w:rPr>
+      </w:r>
+    </w:p>
+    <w:p>
+      <w:pPr>
+        <w:rPr>
+          <w:sz w:val="20"/>
+          <w:szCs w:val="20"/>
+          <w:highlight w:val="white"/>
+        </w:rPr>
+      </w:pPr>
+      <w:r>
+        <w:rPr>
+          <w:sz w:val="20"/>
+          <w:szCs w:val="20"/>
+          <w:highlight w:val="white"/>
+          <w:rtl w:val="0"/>
+        </w:rPr>
+        <w:t xml:space="preserve">My logic tells me that if the supernatural exists, and if two seemingly different supernatural events take place hours detached from each other, then those events have some sort of causal or as Carl Jung would suggest, </w:t>
       </w:r>
       <w:r>
         <w:rPr>
@@ -5690,77 +5771,7 @@
           <w:highlight w:val="white"/>
           <w:rtl w:val="0"/>
         </w:rPr>
-        <w:t xml:space="preserve">connection. </w:t>
-      </w:r>
-    </w:p>
-    <w:p>
-      <w:pPr>
-        <w:rPr>
-          <w:sz w:val="20"/>
-          <w:szCs w:val="20"/>
-          <w:highlight w:val="white"/>
-        </w:rPr>
-      </w:pPr>
-      <w:r>
-        <w:rPr>
-          <w:rtl w:val="0"/>
-        </w:rPr>
-      </w:r>
-    </w:p>
-    <w:p>
-      <w:pPr>
-        <w:rPr>
-          <w:sz w:val="20"/>
-          <w:szCs w:val="20"/>
-          <w:highlight w:val="white"/>
-        </w:rPr>
-      </w:pPr>
-      <w:r>
-        <w:rPr>
-          <w:sz w:val="20"/>
-          <w:szCs w:val="20"/>
-          <w:highlight w:val="white"/>
-          <w:rtl w:val="0"/>
-        </w:rPr>
-        <w:t xml:space="preserve">Most mysteriously, in 2018 my wife and I witnessed a dark, completely silent object with no visible means of propulsion, traversing the air maybe 100 feet above 29 Palms Highway in Joshua Tree. It was like a dark liquid metallic </w:t>
-      </w:r>
-      <w:r>
-        <w:rPr>
-          <w:i w:val="1"/>
-          <w:sz w:val="20"/>
-          <w:szCs w:val="20"/>
-          <w:highlight w:val="white"/>
-          <w:rtl w:val="0"/>
-        </w:rPr>
-        <w:t xml:space="preserve">blob</w:t>
-      </w:r>
-      <w:r>
-        <w:rPr>
-          <w:sz w:val="20"/>
-          <w:szCs w:val="20"/>
-          <w:highlight w:val="white"/>
-          <w:rtl w:val="0"/>
-        </w:rPr>
-        <w:t xml:space="preserve"> that was rotating, its strange form traversing the length of our view from west to east on a warm spring afternoon. Its shape obscured the red desert rocks of hills that form the northern part of Joshua Tree National Park as it traversed our view with its strange, undulating form. This particular sighting took place two hours </w:t>
-      </w:r>
-      <w:r>
-        <w:rPr>
-          <w:i w:val="1"/>
-          <w:sz w:val="20"/>
-          <w:szCs w:val="20"/>
-          <w:highlight w:val="white"/>
-          <w:rtl w:val="0"/>
-        </w:rPr>
-        <w:t xml:space="preserve">before</w:t>
-      </w:r>
-      <w:r>
-        <w:rPr>
-          <w:sz w:val="20"/>
-          <w:szCs w:val="20"/>
-          <w:highlight w:val="white"/>
-          <w:rtl w:val="0"/>
-        </w:rPr>
-        <w:t xml:space="preserve"> we were to provide music for an Ayahuasca group.</w:t>
+        <w:t xml:space="preserve">connection.</w:t>
       </w:r>
     </w:p>
     <w:p>
@@ -6460,7 +6471,7 @@
           <w:highlight w:val="white"/>
           <w:rtl w:val="0"/>
         </w:rPr>
-        <w:t xml:space="preserve">John Mack faced criticism for his departure from mainstream psychological interpretations, as many others with a similar disposition do.</w:t>
+        <w:t xml:space="preserve">John Mack faced criticism for his departure from mainstream psychological interpretations, as many others who share a similar disposition do.</w:t>
       </w:r>
     </w:p>
     <w:p>
@@ -6746,7 +6757,7 @@
           <w:highlight w:val="white"/>
           <w:rtl w:val="0"/>
         </w:rPr>
-        <w:t xml:space="preserve">The intertwining of dreams, molecular compounds produced by nature, and human perception underscores the intricate relationship between the mind and the mysterious forces that co-inhabit this world with us, forces that humans have encountered repeatedly across cultures, locations and historical epochs (forces? Or a force? Does that sound like a familiar kind of question?) Such narratives highlight this profound connection. </w:t>
+        <w:t xml:space="preserve">The intertwining of dreams, molecular compounds produced by nature, and human perception underscores the intricate relationship between the mind and the mysterious forces that co-inhabit this world with us, forces that humans have encountered repeatedly across cultures, locations and historical epochs. Such narratives highlight this profound connection. </w:t>
       </w:r>
     </w:p>
     <w:p>
@@ -6779,7 +6790,7 @@
           <w:highlight w:val="white"/>
           <w:rtl w:val="0"/>
         </w:rPr>
-        <w:t xml:space="preserve">The neuropsychological theory of cave art suggests that early humans immortalized their transformative experiences, including encounters with powerful natural elements, in cave paintings. This theory can also be extended to consider how such experiences and the environment influenced other aspects of prehistoric life, such as the development of medicinal plant knowledge among hunter-gatherer communities.</w:t>
+        <w:t xml:space="preserve">The neuropsychological theory of cave art suggests that archaic humans immortalized their transformative experiences, including encounters with powerful natural elements, in cave paintings. This theory can also be extended to consider how such experiences and the environment influenced other aspects of prehistoric life, such as the development of medicinal plant knowledge among hunter-gatherer communities.</w:t>
       </w:r>
     </w:p>
     <w:p>
@@ -6970,16 +6981,16 @@
           <w:highlight w:val="white"/>
           <w:rtl w:val="0"/>
         </w:rPr>
-        <w:t xml:space="preserve">Of the many things I am trying to demonstrate here, this is one I would underscore the most: a schism exists in the psychedelic space between materialists, who believe these compounds and their experiences can be synthesized in a lab, and those who argue their full experiential potential cannot be synthesized.</w:t>
-      </w:r>
-      <w:r>
-        <w:rPr>
-          <w:sz w:val="20"/>
-          <w:szCs w:val="20"/>
-          <w:highlight w:val="white"/>
-          <w:rtl w:val="0"/>
-        </w:rPr>
-        <w:t xml:space="preserve">. The re-creation of these profound experiences with synthetic counterparts remains a topic of debate in the psychedelic community. However, current studies often do not delve deeply into the intricacies of these experiences. These examples I have shared with you underscore why it is so important to not let one specific voice dominate the narrative on what these things even are.</w:t>
+        <w:t xml:space="preserve">Of the many things I am trying to demonstrate here, this is one I would underscore the most: a schism exists in the psychedelic space between materialists, who believe these compounds and their experiences can be synthesized in a lab, and those who argue their full experiential potential cannot be synthesized</w:t>
+      </w:r>
+      <w:r>
+        <w:rPr>
+          <w:sz w:val="20"/>
+          <w:szCs w:val="20"/>
+          <w:highlight w:val="white"/>
+          <w:rtl w:val="0"/>
+        </w:rPr>
+        <w:t xml:space="preserve">. The re-creation of these profound experiences with synthetic counterparts remains a topic of debate in the psychedelic community. However, current studies often do not delve deeply into the intricacies of these ‘other’ sorts of experiences. These examples I have shared with you underscore why it is so important to not let one specific voice dominate the narrative on what these things even are.</w:t>
       </w:r>
       <w:r>
         <w:rPr>
@@ -7114,7 +7125,7 @@
           <w:highlight w:val="white"/>
           <w:rtl w:val="0"/>
         </w:rPr>
-        <w:t xml:space="preserve">It would be a shame if the scientific establishment were 'missing the forest for the trees' in their quest to create novel designer molecules that rob experiencers of the experience and cash in on what they view as the next generation of antidepressants.</w:t>
+        <w:t xml:space="preserve">It would be a shame if the scientific establishment were 'missing the forest for the trees' in their quest to create novel designer molecules that rob experiencers of the experience and cash in on what they view as the next generation of antidepressants</w:t>
       </w:r>
       <w:r>
         <w:rPr>
@@ -8382,6 +8393,76 @@
           <w:highlight w:val="white"/>
           <w:rtl w:val="0"/>
         </w:rPr>
+        <w:t xml:space="preserve">Another term that indigenous peoples of the upper Amazon use to describe Ayahuasca is ‘plant teacher’</w:t>
+      </w:r>
+      <w:r>
+        <w:rPr>
+          <w:i w:val="1"/>
+          <w:sz w:val="20"/>
+          <w:szCs w:val="20"/>
+          <w:highlight w:val="white"/>
+          <w:rtl w:val="0"/>
+        </w:rPr>
+        <w:t xml:space="preserve">. </w:t>
+      </w:r>
+      <w:r>
+        <w:rPr>
+          <w:sz w:val="20"/>
+          <w:szCs w:val="20"/>
+          <w:highlight w:val="white"/>
+          <w:rtl w:val="0"/>
+        </w:rPr>
+        <w:t xml:space="preserve">She is just one of many. </w:t>
+      </w:r>
+      <w:r>
+        <w:rPr>
+          <w:rFonts w:ascii="Roboto" w:cs="Roboto" w:eastAsia="Roboto" w:hAnsi="Roboto"/>
+          <w:sz w:val="20"/>
+          <w:szCs w:val="20"/>
+          <w:highlight w:val="white"/>
+          <w:rtl w:val="0"/>
+        </w:rPr>
+        <w:t xml:space="preserve">To me, many of these experiences feel like encounters with a very old and wise teacher, who sometimes displays a peculiar and even morbid sense of humor</w:t>
+      </w:r>
+      <w:r>
+        <w:rPr>
+          <w:sz w:val="20"/>
+          <w:szCs w:val="20"/>
+          <w:highlight w:val="white"/>
+          <w:rtl w:val="0"/>
+        </w:rPr>
+        <w:t xml:space="preserve">. </w:t>
+      </w:r>
+    </w:p>
+    <w:p>
+      <w:pPr>
+        <w:rPr>
+          <w:sz w:val="20"/>
+          <w:szCs w:val="20"/>
+          <w:highlight w:val="white"/>
+        </w:rPr>
+      </w:pPr>
+      <w:r>
+        <w:rPr>
+          <w:rtl w:val="0"/>
+        </w:rPr>
+      </w:r>
+    </w:p>
+    <w:p>
+      <w:pPr>
+        <w:rPr>
+          <w:sz w:val="20"/>
+          <w:szCs w:val="20"/>
+          <w:highlight w:val="white"/>
+        </w:rPr>
+      </w:pPr>
+      <w:r>
+        <w:rPr>
+          <w:sz w:val="20"/>
+          <w:szCs w:val="20"/>
+          <w:highlight w:val="white"/>
+          <w:rtl w:val="0"/>
+        </w:rPr>
         <w:t xml:space="preserve">&lt;div id=quote&gt;</w:t>
       </w:r>
     </w:p>
@@ -8400,7 +8481,7 @@
           <w:highlight w:val="white"/>
           <w:rtl w:val="0"/>
         </w:rPr>
-        <w:t xml:space="preserve">“I’m going to kill you, but it’s just a joke. Consider it a lesson.” - the intelligence behind Ayahuasca brew and psilocybin mushrooms</w:t>
+        <w:t xml:space="preserve">“I’m going to kill you, but it’s just a joke. Consider it a lesson.” - the intelligence accessed with the Ayahuasca brew and Psilocybin mushrooms</w:t>
       </w:r>
     </w:p>
     <w:p>
@@ -8445,74 +8526,23 @@
       </w:pPr>
       <w:r>
         <w:rPr>
-          <w:sz w:val="20"/>
-          <w:szCs w:val="20"/>
-          <w:highlight w:val="white"/>
-          <w:rtl w:val="0"/>
-        </w:rPr>
-        <w:t xml:space="preserve">Another term that indigenous peoples of the upper Amazon use to describe Ayahuasca is ‘plant teacher’</w:t>
-      </w:r>
-      <w:r>
-        <w:rPr>
-          <w:i w:val="1"/>
-          <w:sz w:val="20"/>
-          <w:szCs w:val="20"/>
-          <w:highlight w:val="white"/>
-          <w:rtl w:val="0"/>
-        </w:rPr>
-        <w:t xml:space="preserve">. </w:t>
-      </w:r>
-      <w:r>
-        <w:rPr>
-          <w:sz w:val="20"/>
-          <w:szCs w:val="20"/>
-          <w:highlight w:val="white"/>
-          <w:rtl w:val="0"/>
-        </w:rPr>
-        <w:t xml:space="preserve">She is just one of many. </w:t>
-      </w:r>
-      <w:r>
-        <w:rPr>
           <w:rFonts w:ascii="Roboto" w:cs="Roboto" w:eastAsia="Roboto" w:hAnsi="Roboto"/>
           <w:sz w:val="20"/>
           <w:szCs w:val="20"/>
           <w:highlight w:val="white"/>
           <w:rtl w:val="0"/>
         </w:rPr>
-        <w:t xml:space="preserve">To me, many of these experiences feel like encounters with a very old and wise teacher, who sometimes displays a peculiar and even morbid sense of humor</w:t>
-      </w:r>
-      <w:r>
-        <w:rPr>
-          <w:sz w:val="20"/>
-          <w:szCs w:val="20"/>
-          <w:highlight w:val="white"/>
-          <w:rtl w:val="0"/>
-        </w:rPr>
-        <w:t xml:space="preserve">. </w:t>
-      </w:r>
-    </w:p>
-    <w:p>
-      <w:pPr>
-        <w:rPr>
-          <w:sz w:val="20"/>
-          <w:szCs w:val="20"/>
-          <w:highlight w:val="white"/>
-        </w:rPr>
-      </w:pPr>
-      <w:r>
-        <w:rPr>
-          <w:rtl w:val="0"/>
-        </w:rPr>
-      </w:r>
-    </w:p>
-    <w:p>
-      <w:pPr>
-        <w:rPr>
-          <w:sz w:val="20"/>
-          <w:szCs w:val="20"/>
-          <w:highlight w:val="white"/>
-        </w:rPr>
-      </w:pPr>
+        <w:t xml:space="preserve">Although these ideas may initially seem strange, they only really reinforce themselves</w:t>
+      </w:r>
+      <w:r>
+        <w:rPr>
+          <w:sz w:val="20"/>
+          <w:szCs w:val="20"/>
+          <w:highlight w:val="white"/>
+          <w:rtl w:val="0"/>
+        </w:rPr>
+        <w:t xml:space="preserve">. These experiences point to something larger than just the effects of drugs. </w:t>
+      </w:r>
       <w:r>
         <w:rPr>
           <w:rFonts w:ascii="Roboto" w:cs="Roboto" w:eastAsia="Roboto" w:hAnsi="Roboto"/>
@@ -8521,17 +8551,40 @@
           <w:highlight w:val="white"/>
           <w:rtl w:val="0"/>
         </w:rPr>
-        <w:t xml:space="preserve">Although these ideas may initially seem strange, they only really reinforce themselves</w:t>
-      </w:r>
-      <w:r>
-        <w:rPr>
-          <w:sz w:val="20"/>
-          <w:szCs w:val="20"/>
-          <w:highlight w:val="white"/>
-          <w:rtl w:val="0"/>
-        </w:rPr>
-        <w:t xml:space="preserve">. These experiences point to something larger than just the effects of drugs. </w:t>
-      </w:r>
+        <w:t xml:space="preserve">Some voices within the community struggle to conceptualize these experiences and their meanings, particularly those individuals who fail to distinguish between communion with this 'other' intelligence and psychosis</w:t>
+      </w:r>
+      <w:r>
+        <w:rPr>
+          <w:sz w:val="20"/>
+          <w:szCs w:val="20"/>
+          <w:highlight w:val="white"/>
+          <w:rtl w:val="0"/>
+        </w:rPr>
+        <w:t xml:space="preserve">. Some individuals do not recognize the value in these primary religious experiences.</w:t>
+      </w:r>
+    </w:p>
+    <w:p>
+      <w:pPr>
+        <w:rPr>
+          <w:sz w:val="20"/>
+          <w:szCs w:val="20"/>
+          <w:highlight w:val="white"/>
+        </w:rPr>
+      </w:pPr>
+      <w:r>
+        <w:rPr>
+          <w:rtl w:val="0"/>
+        </w:rPr>
+      </w:r>
+    </w:p>
+    <w:p>
+      <w:pPr>
+        <w:rPr>
+          <w:sz w:val="20"/>
+          <w:szCs w:val="20"/>
+          <w:highlight w:val="white"/>
+        </w:rPr>
+      </w:pPr>
       <w:r>
         <w:rPr>
           <w:rFonts w:ascii="Roboto" w:cs="Roboto" w:eastAsia="Roboto" w:hAnsi="Roboto"/>
@@ -8540,49 +8593,7 @@
           <w:highlight w:val="white"/>
           <w:rtl w:val="0"/>
         </w:rPr>
-        <w:t xml:space="preserve">Some voices within the community struggle to conceptualize these experiences and their meanings, particularly those individuals who fail to distinguish between communion with this 'other' intelligence and psychosis</w:t>
-      </w:r>
-      <w:r>
-        <w:rPr>
-          <w:sz w:val="20"/>
-          <w:szCs w:val="20"/>
-          <w:highlight w:val="white"/>
-          <w:rtl w:val="0"/>
-        </w:rPr>
-        <w:t xml:space="preserve">. Some individuals do not recognize the value in these primary religious experiences. This holds particular significance, as the psychedelic renaissance involves many parties altering molecules and creating designer drugs in an attempt to eliminate the 'mystical' qualities and make them more marketable as antidepressants.</w:t>
-      </w:r>
-    </w:p>
-    <w:p>
-      <w:pPr>
-        <w:rPr>
-          <w:sz w:val="20"/>
-          <w:szCs w:val="20"/>
-          <w:highlight w:val="white"/>
-        </w:rPr>
-      </w:pPr>
-      <w:r>
-        <w:rPr>
-          <w:rtl w:val="0"/>
-        </w:rPr>
-      </w:r>
-    </w:p>
-    <w:p>
-      <w:pPr>
-        <w:rPr>
-          <w:sz w:val="20"/>
-          <w:szCs w:val="20"/>
-          <w:highlight w:val="white"/>
-        </w:rPr>
-      </w:pPr>
-      <w:r>
-        <w:rPr>
-          <w:rFonts w:ascii="Roboto" w:cs="Roboto" w:eastAsia="Roboto" w:hAnsi="Roboto"/>
-          <w:sz w:val="20"/>
-          <w:szCs w:val="20"/>
-          <w:highlight w:val="white"/>
-          <w:rtl w:val="0"/>
-        </w:rPr>
-        <w:t xml:space="preserve">This directly pertains to some of the most profound questions we, as humans, face regarding our existence</w:t>
+        <w:t xml:space="preserve">The issue of psychedelics directly pertains to some of the most profound questions we, as humans, face regarding our existence</w:t>
       </w:r>
       <w:r>
         <w:rPr>

</xml_diff>

<commit_message>
added TLC Images Content
</commit_message>
<xml_diff>
--- a/public/StrangeRipples.docx
+++ b/public/StrangeRipples.docx
@@ -2287,13 +2287,11 @@
     <w:p>
       <w:pPr>
         <w:rPr>
-          <w:rFonts w:ascii="Roboto" w:cs="Roboto" w:eastAsia="Roboto" w:hAnsi="Roboto"/>
-          <w:highlight w:val="white"/>
-        </w:rPr>
-      </w:pPr>
-      <w:r>
-        <w:rPr>
-          <w:rFonts w:ascii="Roboto" w:cs="Roboto" w:eastAsia="Roboto" w:hAnsi="Roboto"/>
+          <w:highlight w:val="white"/>
+        </w:rPr>
+      </w:pPr>
+      <w:r>
+        <w:rPr>
           <w:highlight w:val="white"/>
           <w:rtl w:val="0"/>
         </w:rPr>
@@ -2301,7 +2299,6 @@
       </w:r>
       <w:r>
         <w:rPr>
-          <w:rFonts w:ascii="Roboto" w:cs="Roboto" w:eastAsia="Roboto" w:hAnsi="Roboto"/>
           <w:highlight w:val="white"/>
           <w:rtl w:val="0"/>
         </w:rPr>
@@ -2309,7 +2306,6 @@
       </w:r>
       <w:r>
         <w:rPr>
-          <w:rFonts w:ascii="Roboto" w:cs="Roboto" w:eastAsia="Roboto" w:hAnsi="Roboto"/>
           <w:highlight w:val="white"/>
           <w:rtl w:val="0"/>
         </w:rPr>
@@ -2317,7 +2313,6 @@
       </w:r>
       <w:r>
         <w:rPr>
-          <w:rFonts w:ascii="Roboto" w:cs="Roboto" w:eastAsia="Roboto" w:hAnsi="Roboto"/>
           <w:highlight w:val="white"/>
           <w:rtl w:val="0"/>
         </w:rPr>
@@ -2325,7 +2320,6 @@
       </w:r>
       <w:r>
         <w:rPr>
-          <w:rFonts w:ascii="Roboto" w:cs="Roboto" w:eastAsia="Roboto" w:hAnsi="Roboto"/>
           <w:highlight w:val="white"/>
           <w:rtl w:val="0"/>
         </w:rPr>
@@ -2335,25 +2329,23 @@
     <w:p>
       <w:pPr>
         <w:rPr>
-          <w:rFonts w:ascii="Roboto" w:cs="Roboto" w:eastAsia="Roboto" w:hAnsi="Roboto"/>
-          <w:highlight w:val="white"/>
-        </w:rPr>
-      </w:pPr>
-      <w:r>
-        <w:rPr>
-          <w:rtl w:val="0"/>
-        </w:rPr>
-      </w:r>
-    </w:p>
-    <w:p>
-      <w:pPr>
-        <w:rPr>
-          <w:highlight w:val="white"/>
-        </w:rPr>
-      </w:pPr>
-      <w:r>
-        <w:rPr>
-          <w:rFonts w:ascii="Roboto" w:cs="Roboto" w:eastAsia="Roboto" w:hAnsi="Roboto"/>
+          <w:highlight w:val="white"/>
+        </w:rPr>
+      </w:pPr>
+      <w:r>
+        <w:rPr>
+          <w:rtl w:val="0"/>
+        </w:rPr>
+      </w:r>
+    </w:p>
+    <w:p>
+      <w:pPr>
+        <w:rPr>
+          <w:highlight w:val="white"/>
+        </w:rPr>
+      </w:pPr>
+      <w:r>
+        <w:rPr>
           <w:highlight w:val="white"/>
           <w:rtl w:val="0"/>
         </w:rPr>
@@ -3002,7 +2994,6 @@
       </w:r>
       <w:r>
         <w:rPr>
-          <w:rFonts w:ascii="Roboto" w:cs="Roboto" w:eastAsia="Roboto" w:hAnsi="Roboto"/>
           <w:highlight w:val="white"/>
           <w:rtl w:val="0"/>
         </w:rPr>
@@ -3220,7 +3211,6 @@
       </w:r>
       <w:r>
         <w:rPr>
-          <w:rFonts w:ascii="Roboto" w:cs="Roboto" w:eastAsia="Roboto" w:hAnsi="Roboto"/>
           <w:highlight w:val="white"/>
           <w:rtl w:val="0"/>
         </w:rPr>
@@ -3408,6 +3398,23 @@
     </w:p>
     <w:p>
       <w:pPr>
+        <w:rPr/>
+      </w:pPr>
+      <w:r>
+        <w:rPr>
+          <w:highlight w:val="white"/>
+          <w:rtl w:val="0"/>
+        </w:rPr>
+        <w:t xml:space="preserve">&lt;img id=TLCNetflix /&gt;</w:t>
+      </w:r>
+      <w:r>
+        <w:rPr>
+          <w:rtl w:val="0"/>
+        </w:rPr>
+      </w:r>
+    </w:p>
+    <w:p>
+      <w:pPr>
         <w:spacing w:after="240" w:before="240" w:lineRule="auto"/>
         <w:rPr/>
       </w:pPr>
@@ -3439,7 +3446,24 @@
         <w:rPr>
           <w:rtl w:val="0"/>
         </w:rPr>
-        <w:t xml:space="preserve">The search area was calculated to be 17 km by 19 km — a region comparable in size to the stretch from Downtown Los Angeles to Santa Monica, down to Manhattan Beach, or roughly the size of Washington, D.C. This is a massive area, made even more difficult by the sheer density of the Amazon jungle. I recently returned from the region, having spent time about 200 miles south of the crash site. The jungle is so dense that visibility rarely extends beyond 20 feet before the foliage forms a wall you can’t see past.</w:t>
+        <w:t xml:space="preserve">The search area was calculated to be 17 km by 19 km roughly the size of Washington, D.C. This is a massive area, made even more difficult by the sheer density of the Amazon jungle. I recently returned from the region, having spent time in the Peruvian jungle about 200 miles south of the crash site. The jungle is so dense that visibility rarely extends beyond 20 feet before the foliage forms a wall you can’t see past.</w:t>
+      </w:r>
+    </w:p>
+    <w:p>
+      <w:pPr>
+        <w:rPr/>
+      </w:pPr>
+      <w:r>
+        <w:rPr>
+          <w:highlight w:val="white"/>
+          <w:rtl w:val="0"/>
+        </w:rPr>
+        <w:t xml:space="preserve">&lt;img id=TLCPlane /&gt;</w:t>
+      </w:r>
+      <w:r>
+        <w:rPr>
+          <w:rtl w:val="0"/>
+        </w:rPr>
       </w:r>
     </w:p>
     <w:p>
@@ -3464,7 +3488,19 @@
         <w:rPr>
           <w:rtl w:val="0"/>
         </w:rPr>
-        <w:t xml:space="preserve">, which was released on Netflix in the fall of 2024. When I started watching, I didn’t expect Ayahuasca to play such a prominent role in the story. I remembered seeing news reports when the event occurred, but, as is often the case, many important details went un- or under-reported. As the film unfolds, you witness the growing desperation among the rescuers as their hope of finding the children alive begins to fade. The commandos eventually tried a new tactic: searching at night. This is where the paranormal aspect of the story begins.</w:t>
+        <w:t xml:space="preserve">, which was released on Netflix in the fall of 2024. When I started watching, I didn’t expect Ayahuasca to play such a prominent role in the story. I remembered seeing news reports when the event occurred, but, as is often the case, many important details went un- or under-reported. As the film unfolds, you witness the growing desperation among the rescuers as their hope of finding the children alive begins to fade. The commandos eventually tried a new tactic, searching at night. </w:t>
+      </w:r>
+    </w:p>
+    <w:p>
+      <w:pPr>
+        <w:spacing w:after="240" w:before="240" w:lineRule="auto"/>
+        <w:rPr/>
+      </w:pPr>
+      <w:r>
+        <w:rPr>
+          <w:rtl w:val="0"/>
+        </w:rPr>
+        <w:t xml:space="preserve">Huitoto tribal elder Don Rubio details where the paranormal aspect of the story begins:</w:t>
       </w:r>
     </w:p>
     <w:p>
@@ -3489,7 +3525,32 @@
         <w:rPr>
           <w:rtl w:val="0"/>
         </w:rPr>
-        <w:t xml:space="preserve">“At night, we sometimes felt that people were walking around us. It felt like there were things going on that weren’t normal,” says Huitoto tribal elder Don Rubio.</w:t>
+        <w:t xml:space="preserve">“At night, we sometimes felt that people were walking around us. It felt like there were things going on that weren’t normal.” &lt;/div&gt;</w:t>
+      </w:r>
+    </w:p>
+    <w:p>
+      <w:pPr>
+        <w:spacing w:after="240" w:before="240" w:lineRule="auto"/>
+        <w:ind w:left="0" w:firstLine="0"/>
+        <w:rPr/>
+      </w:pPr>
+      <w:r>
+        <w:rPr>
+          <w:rtl w:val="0"/>
+        </w:rPr>
+        <w:t xml:space="preserve">One of the commandos adds:</w:t>
+      </w:r>
+    </w:p>
+    <w:p>
+      <w:pPr>
+        <w:ind w:left="0" w:firstLine="0"/>
+        <w:rPr/>
+      </w:pPr>
+      <w:r>
+        <w:rPr>
+          <w:rtl w:val="0"/>
+        </w:rPr>
+        <w:t xml:space="preserve">&lt;div id=quote&gt;</w:t>
       </w:r>
     </w:p>
     <w:p>
@@ -3502,6 +3563,32 @@
         <w:rPr>
           <w:rtl w:val="0"/>
         </w:rPr>
+        <w:t xml:space="preserve">“Lots of weird things happened. The GPS compasses started spinning rapidly. It was scary. We didn’t know what was happening to us — or who was there with us.”&lt;/div&gt;</w:t>
+      </w:r>
+    </w:p>
+    <w:p>
+      <w:pPr>
+        <w:spacing w:after="240" w:before="240" w:lineRule="auto"/>
+        <w:ind w:left="0" w:right="600" w:firstLine="0"/>
+        <w:rPr/>
+      </w:pPr>
+      <w:r>
+        <w:rPr>
+          <w:rtl w:val="0"/>
+        </w:rPr>
+        <w:t xml:space="preserve">“I’m a practicing Catholic. I’m a believer in the existence of God. But supernatural things exist. No doubt about it.”</w:t>
+      </w:r>
+    </w:p>
+    <w:p>
+      <w:pPr>
+        <w:spacing w:after="240" w:before="240" w:lineRule="auto"/>
+        <w:ind w:left="0" w:right="600" w:firstLine="0"/>
+        <w:rPr/>
+      </w:pPr>
+      <w:r>
+        <w:rPr>
+          <w:rtl w:val="0"/>
+        </w:rPr>
         <w:t xml:space="preserve">&lt;/div&gt;</w:t>
       </w:r>
     </w:p>
@@ -3515,7 +3602,20 @@
         <w:rPr>
           <w:rtl w:val="0"/>
         </w:rPr>
-        <w:t xml:space="preserve">One of the commandos adds:</w:t>
+        <w:t xml:space="preserve">On day 34 of the ordeal, military commander General Sánchez made the heartbreaking decision to abandon the search, leaving the Indigenous rescuers to continue alone. </w:t>
+      </w:r>
+    </w:p>
+    <w:p>
+      <w:pPr>
+        <w:spacing w:after="240" w:before="240" w:lineRule="auto"/>
+        <w:ind w:left="0" w:firstLine="0"/>
+        <w:rPr/>
+      </w:pPr>
+      <w:r>
+        <w:rPr>
+          <w:rtl w:val="0"/>
+        </w:rPr>
+        <w:t xml:space="preserve">Don Rubio continues:</w:t>
       </w:r>
     </w:p>
     <w:p>
@@ -3540,7 +3640,7 @@
         <w:rPr>
           <w:rtl w:val="0"/>
         </w:rPr>
-        <w:t xml:space="preserve">“Lots of weird things happened. The GPS compasses started spinning rapidly. It was scary. We didn’t know what was happening to us — or who was there with us. Don Rubio said, ‘Captain, the Duende got you.’”</w:t>
+        <w:t xml:space="preserve">“I told them, ‘Brothers, have faith’… There was one more thing we could try. Yagé, the plant of the gods. Besides yagé, there was no other solution.”</w:t>
       </w:r>
     </w:p>
     <w:p>
@@ -3566,7 +3666,20 @@
         <w:rPr>
           <w:rtl w:val="0"/>
         </w:rPr>
-        <w:t xml:space="preserve">The Duende is a leprechaun-like mythological creature said to roam the forest. The commando continues:</w:t>
+        <w:t xml:space="preserve">Ayahuasca is known as </w:t>
+      </w:r>
+      <w:r>
+        <w:rPr>
+          <w:b w:val="1"/>
+          <w:rtl w:val="0"/>
+        </w:rPr>
+        <w:t xml:space="preserve">yagé</w:t>
+      </w:r>
+      <w:r>
+        <w:rPr>
+          <w:rtl w:val="0"/>
+        </w:rPr>
+        <w:t xml:space="preserve"> in Colombian lineages like the Huitoto, Tukano, and Cofán.</w:t>
       </w:r>
     </w:p>
     <w:p>
@@ -3591,7 +3704,170 @@
         <w:rPr>
           <w:rtl w:val="0"/>
         </w:rPr>
-        <w:t xml:space="preserve">“I’m a practicing Catholic. I’m a believer in the existence of God. But supernatural things exist. No doubt about it.”</w:t>
+        <w:t xml:space="preserve">“Yagé would tell us where the children were.”</w:t>
+      </w:r>
+    </w:p>
+    <w:p>
+      <w:pPr>
+        <w:rPr/>
+      </w:pPr>
+      <w:r>
+        <w:rPr>
+          <w:rtl w:val="0"/>
+        </w:rPr>
+        <w:t xml:space="preserve">&lt;/div&gt;</w:t>
+      </w:r>
+    </w:p>
+    <w:p>
+      <w:pPr>
+        <w:rPr/>
+      </w:pPr>
+      <w:r>
+        <w:rPr>
+          <w:rtl w:val="0"/>
+        </w:rPr>
+      </w:r>
+    </w:p>
+    <w:p>
+      <w:pPr>
+        <w:rPr/>
+      </w:pPr>
+      <w:r>
+        <w:rPr>
+          <w:rtl w:val="0"/>
+        </w:rPr>
+        <w:t xml:space="preserve">The tribespeople had their village prepare the brew and conduct ritual prayers. The prepared yagé was then airlifted into the jungle by the Colombian military. The children’s father drank it, but the brew rejected him. The rest of the group had already arranged for a helicopter to take them out on the 40th day. Don Rubio drank the remaining portion on the night of the 39th day in the jungle.</w:t>
+      </w:r>
+    </w:p>
+    <w:p>
+      <w:pPr>
+        <w:rPr/>
+      </w:pPr>
+      <w:r>
+        <w:rPr>
+          <w:rtl w:val="0"/>
+        </w:rPr>
+      </w:r>
+    </w:p>
+    <w:p>
+      <w:pPr>
+        <w:rPr/>
+      </w:pPr>
+      <w:r>
+        <w:rPr>
+          <w:rtl w:val="0"/>
+        </w:rPr>
+        <w:t xml:space="preserve">&lt;div id=quote&gt;</w:t>
+      </w:r>
+    </w:p>
+    <w:p>
+      <w:pPr>
+        <w:rPr/>
+      </w:pPr>
+      <w:r>
+        <w:rPr>
+          <w:rtl w:val="0"/>
+        </w:rPr>
+        <w:t xml:space="preserve">“Whether we find them or not, we are leaving,” said one of the tribesmen.</w:t>
+      </w:r>
+    </w:p>
+    <w:p>
+      <w:pPr>
+        <w:rPr/>
+      </w:pPr>
+      <w:r>
+        <w:rPr>
+          <w:rtl w:val="0"/>
+        </w:rPr>
+        <w:t xml:space="preserve">“We’re finding the kids at 3 o’clock today. They are northwest of here,” said Don Rubio, alluding to the visions he received the night before. “That’s where the children are.”</w:t>
+      </w:r>
+    </w:p>
+    <w:p>
+      <w:pPr>
+        <w:rPr/>
+      </w:pPr>
+      <w:r>
+        <w:rPr>
+          <w:rtl w:val="0"/>
+        </w:rPr>
+        <w:t xml:space="preserve">&lt;/div&gt;</w:t>
+      </w:r>
+      <w:r>
+        <w:rPr>
+          <w:rtl w:val="0"/>
+        </w:rPr>
+      </w:r>
+    </w:p>
+    <w:p>
+      <w:pPr>
+        <w:spacing w:after="240" w:before="240" w:lineRule="auto"/>
+        <w:ind w:left="0" w:firstLine="0"/>
+        <w:rPr/>
+      </w:pPr>
+      <w:r>
+        <w:rPr>
+          <w:rtl w:val="0"/>
+        </w:rPr>
+        <w:t xml:space="preserve">The team searched far and wide in the northwest direction. At 2:00 p.m. that day, a group of four Huitoto from the Putumayo region found the children — emaciated, weak, and dehydrated, but alive. The children’s rescue on June 9, after an unimaginable 40 days alone in the jungle, sparked an outburst of national jubilation led by Colombian President Gustavo Petro, who described the rescue as “a miracle.”</w:t>
+      </w:r>
+    </w:p>
+    <w:p>
+      <w:pPr>
+        <w:spacing w:after="240" w:before="240" w:lineRule="auto"/>
+        <w:ind w:left="0" w:firstLine="0"/>
+        <w:rPr/>
+      </w:pPr>
+      <w:r>
+        <w:rPr>
+          <w:rtl w:val="0"/>
+        </w:rPr>
+        <w:t xml:space="preserve">The Ayahuasca connection made headlines, including coverage by </w:t>
+      </w:r>
+      <w:hyperlink r:id="rId15">
+        <w:r>
+          <w:rPr>
+            <w:b w:val="1"/>
+            <w:color w:val="1155cc"/>
+            <w:u w:val="single"/>
+            <w:rtl w:val="0"/>
+          </w:rPr>
+          <w:t xml:space="preserve">NBC</w:t>
+        </w:r>
+      </w:hyperlink>
+      <w:r>
+        <w:rPr>
+          <w:rtl w:val="0"/>
+        </w:rPr>
+        <w:t xml:space="preserve"> and </w:t>
+      </w:r>
+      <w:hyperlink r:id="rId16">
+        <w:r>
+          <w:rPr>
+            <w:b w:val="1"/>
+            <w:color w:val="1155cc"/>
+            <w:u w:val="single"/>
+            <w:rtl w:val="0"/>
+          </w:rPr>
+          <w:t xml:space="preserve">The Guardian</w:t>
+        </w:r>
+      </w:hyperlink>
+      <w:r>
+        <w:rPr>
+          <w:rtl w:val="0"/>
+        </w:rPr>
+        <w:t xml:space="preserve">, which noted:</w:t>
+      </w:r>
+    </w:p>
+    <w:p>
+      <w:pPr>
+        <w:ind w:left="0" w:firstLine="0"/>
+        <w:rPr/>
+      </w:pPr>
+      <w:r>
+        <w:rPr>
+          <w:rtl w:val="0"/>
+        </w:rPr>
+        <w:t xml:space="preserve">&lt;div id=quote&gt;</w:t>
       </w:r>
     </w:p>
     <w:p>
@@ -3604,7 +3880,89 @@
         <w:rPr>
           <w:rtl w:val="0"/>
         </w:rPr>
+        <w:t xml:space="preserve">“The crucial importance Indigenous groups can have in defending the Amazon from deforestation is increasingly accepted by researchers, along with the depth of their irreplaceable knowledge of the region’s flora and fauna.”</w:t>
+      </w:r>
+    </w:p>
+    <w:p>
+      <w:pPr>
+        <w:spacing w:after="240" w:before="240" w:lineRule="auto"/>
+        <w:ind w:left="0" w:right="600" w:firstLine="0"/>
+        <w:rPr/>
+      </w:pPr>
+      <w:r>
+        <w:rPr>
+          <w:rtl w:val="0"/>
+        </w:rPr>
+        <w:t xml:space="preserve">“The searchers also took yagé, or ayahuasca, a hallucinogenic plant-based drink which Indigenous faith healers say can open the mind to allow spiritual insight.”</w:t>
+      </w:r>
+    </w:p>
+    <w:p>
+      <w:pPr>
+        <w:spacing w:after="240" w:before="240" w:lineRule="auto"/>
+        <w:ind w:left="0" w:right="600" w:firstLine="0"/>
+        <w:rPr/>
+      </w:pPr>
+      <w:r>
+        <w:rPr>
+          <w:rtl w:val="0"/>
+        </w:rPr>
+        <w:t xml:space="preserve">“Some people become anacondas during these ceremonies, some tigers, others large birds. I don’t know what animals the Murui transformed into that night, but it is what brought them to circle back toward the crash site, where they found the kids,” </w:t>
+      </w:r>
+      <w:r>
+        <w:rPr>
+          <w:color w:val="121212"/>
+          <w:highlight w:val="white"/>
+          <w:rtl w:val="0"/>
+        </w:rPr>
+        <w:t xml:space="preserve">says Flavio Yepes, a member of the Sikuani community.</w:t>
+      </w:r>
+      <w:r>
+        <w:rPr>
+          <w:rtl w:val="0"/>
+        </w:rPr>
+      </w:r>
+    </w:p>
+    <w:p>
+      <w:pPr>
+        <w:spacing w:after="240" w:before="240" w:lineRule="auto"/>
+        <w:ind w:left="0" w:right="600" w:firstLine="0"/>
+        <w:rPr/>
+      </w:pPr>
+      <w:r>
+        <w:rPr>
+          <w:rtl w:val="0"/>
+        </w:rPr>
         <w:t xml:space="preserve">&lt;/div&gt;</w:t>
+      </w:r>
+    </w:p>
+    <w:p>
+      <w:pPr>
+        <w:spacing w:after="240" w:before="240" w:lineRule="auto"/>
+        <w:ind w:right="600"/>
+        <w:rPr/>
+      </w:pPr>
+      <w:r>
+        <w:rPr>
+          <w:rtl w:val="0"/>
+        </w:rPr>
+        <w:t xml:space="preserve">“Many of us had dreams which helped guide them towards the children,” said Luis Acosta, head of Columbia’s indigenous guard.</w:t>
+      </w:r>
+    </w:p>
+    <w:p>
+      <w:pPr>
+        <w:rPr/>
+      </w:pPr>
+      <w:r>
+        <w:rPr>
+          <w:highlight w:val="white"/>
+          <w:rtl w:val="0"/>
+        </w:rPr>
+        <w:t xml:space="preserve">&lt;img id=TLCRescue /&gt;</w:t>
+      </w:r>
+      <w:r>
+        <w:rPr>
+          <w:rtl w:val="0"/>
+        </w:rPr>
       </w:r>
     </w:p>
     <w:p>
@@ -3617,7 +3975,7 @@
         <w:rPr>
           <w:rtl w:val="0"/>
         </w:rPr>
-        <w:t xml:space="preserve">On day 34 of the ordeal, military commander General Sánchez made the heartbreaking decision to abandon the search, leaving the Indigenous rescuers to continue alone.</w:t>
+        <w:t xml:space="preserve">The Indigenous peoples of the upper Amazon have a spiritual address to the supernatural world.</w:t>
       </w:r>
     </w:p>
     <w:p>
@@ -3642,7 +4000,37 @@
         <w:rPr>
           <w:rtl w:val="0"/>
         </w:rPr>
-        <w:t xml:space="preserve">“I told them, ‘Brothers, have faith’… There was one more thing we could try. Yagé, the plant of the gods. Besides yagé, there was no other solution.”</w:t>
+        <w:t xml:space="preserve">“Indigenous elders performed rituals and consulted plant medicines to seek spiritual guidance on where the children might be.”</w:t>
+        <w:br w:type="textWrapping"/>
+        <w:t xml:space="preserve"> — </w:t>
+      </w:r>
+      <w:r>
+        <w:rPr>
+          <w:i w:val="1"/>
+          <w:rtl w:val="0"/>
+        </w:rPr>
+        <w:t xml:space="preserve">El Espectador</w:t>
+      </w:r>
+      <w:r>
+        <w:rPr>
+          <w:rtl w:val="0"/>
+        </w:rPr>
+        <w:t xml:space="preserve"> (May 2023)</w:t>
+        <w:br w:type="textWrapping"/>
+        <w:t xml:space="preserve"> — </w:t>
+      </w:r>
+      <w:r>
+        <w:rPr>
+          <w:i w:val="1"/>
+          <w:rtl w:val="0"/>
+        </w:rPr>
+        <w:t xml:space="preserve">Semana</w:t>
+      </w:r>
+      <w:r>
+        <w:rPr>
+          <w:rtl w:val="0"/>
+        </w:rPr>
+        <w:t xml:space="preserve"> (June 2023)</w:t>
       </w:r>
     </w:p>
     <w:p>
@@ -3661,339 +4049,13 @@
     <w:p>
       <w:pPr>
         <w:spacing w:after="240" w:before="240" w:lineRule="auto"/>
-        <w:ind w:left="0" w:firstLine="0"/>
+        <w:ind w:right="600"/>
         <w:rPr/>
       </w:pPr>
       <w:r>
         <w:rPr>
           <w:rtl w:val="0"/>
         </w:rPr>
-        <w:t xml:space="preserve">Ayahuasca is known as </w:t>
-      </w:r>
-      <w:r>
-        <w:rPr>
-          <w:b w:val="1"/>
-          <w:rtl w:val="0"/>
-        </w:rPr>
-        <w:t xml:space="preserve">yagé</w:t>
-      </w:r>
-      <w:r>
-        <w:rPr>
-          <w:rtl w:val="0"/>
-        </w:rPr>
-        <w:t xml:space="preserve"> in Colombian lineages like the Huitoto, Tukano, and Cofán.</w:t>
-      </w:r>
-    </w:p>
-    <w:p>
-      <w:pPr>
-        <w:ind w:left="0" w:firstLine="0"/>
-        <w:rPr/>
-      </w:pPr>
-      <w:r>
-        <w:rPr>
-          <w:rtl w:val="0"/>
-        </w:rPr>
-        <w:t xml:space="preserve">&lt;div id=quote&gt;</w:t>
-      </w:r>
-    </w:p>
-    <w:p>
-      <w:pPr>
-        <w:spacing w:after="240" w:before="240" w:lineRule="auto"/>
-        <w:ind w:left="0" w:right="600" w:firstLine="0"/>
-        <w:rPr/>
-      </w:pPr>
-      <w:r>
-        <w:rPr>
-          <w:rtl w:val="0"/>
-        </w:rPr>
-        <w:t xml:space="preserve">“Yagé would tell us where the children were.”</w:t>
-      </w:r>
-    </w:p>
-    <w:p>
-      <w:pPr>
-        <w:spacing w:after="240" w:before="240" w:lineRule="auto"/>
-        <w:ind w:left="0" w:right="600" w:firstLine="0"/>
-        <w:rPr/>
-      </w:pPr>
-      <w:r>
-        <w:rPr>
-          <w:rtl w:val="0"/>
-        </w:rPr>
-        <w:t xml:space="preserve">&lt;/div&gt;</w:t>
-      </w:r>
-    </w:p>
-    <w:p>
-      <w:pPr>
-        <w:spacing w:after="240" w:before="240" w:lineRule="auto"/>
-        <w:ind w:left="0" w:firstLine="0"/>
-        <w:rPr/>
-      </w:pPr>
-      <w:r>
-        <w:rPr>
-          <w:rtl w:val="0"/>
-        </w:rPr>
-        <w:t xml:space="preserve">The tribespeople had their village prepare the brew and conduct ritual prayers. The prepared yagé was then airlifted into the jungle by the Colombian military. The children’s father drank it, but the brew rejected him. The rest of the group had already arranged for a helicopter to take them out on the 40th day. Don Rubio drank the remaining portion on the night of the 39th day in the jungle.</w:t>
-      </w:r>
-    </w:p>
-    <w:p>
-      <w:pPr>
-        <w:ind w:left="0" w:firstLine="0"/>
-        <w:rPr/>
-      </w:pPr>
-      <w:r>
-        <w:rPr>
-          <w:rtl w:val="0"/>
-        </w:rPr>
-        <w:t xml:space="preserve">&lt;div id=quote&gt;</w:t>
-      </w:r>
-    </w:p>
-    <w:p>
-      <w:pPr>
-        <w:spacing w:after="240" w:before="240" w:lineRule="auto"/>
-        <w:ind w:left="0" w:right="600" w:firstLine="0"/>
-        <w:rPr/>
-      </w:pPr>
-      <w:r>
-        <w:rPr>
-          <w:rtl w:val="0"/>
-        </w:rPr>
-        <w:t xml:space="preserve">“Whether we find them or not, we are leaving,” said one of the tribesmen.</w:t>
-      </w:r>
-    </w:p>
-    <w:p>
-      <w:pPr>
-        <w:spacing w:after="240" w:before="240" w:lineRule="auto"/>
-        <w:ind w:left="0" w:right="600" w:firstLine="0"/>
-        <w:rPr/>
-      </w:pPr>
-      <w:r>
-        <w:rPr>
-          <w:rtl w:val="0"/>
-        </w:rPr>
-        <w:t xml:space="preserve">“We’re finding the kids at 3 o’clock today. They are northwest of here,” said Don Rubio, alluding to the visions he received the night before. “That’s where the children are.”</w:t>
-      </w:r>
-    </w:p>
-    <w:p>
-      <w:pPr>
-        <w:spacing w:after="240" w:before="240" w:lineRule="auto"/>
-        <w:ind w:left="0" w:right="600" w:firstLine="0"/>
-        <w:rPr/>
-      </w:pPr>
-      <w:r>
-        <w:rPr>
-          <w:rtl w:val="0"/>
-        </w:rPr>
-        <w:t xml:space="preserve">&lt;/div&gt;</w:t>
-      </w:r>
-    </w:p>
-    <w:p>
-      <w:pPr>
-        <w:spacing w:after="240" w:before="240" w:lineRule="auto"/>
-        <w:ind w:left="0" w:firstLine="0"/>
-        <w:rPr/>
-      </w:pPr>
-      <w:r>
-        <w:rPr>
-          <w:rtl w:val="0"/>
-        </w:rPr>
-        <w:t xml:space="preserve">The team searched far and wide in the northwest direction. At 2:00 p.m. that day, a group of four Huitoto from the Putumayo region found the children — emaciated, weak, and dehydrated, but alive. The children’s rescue on June 9, after an unimaginable 40 days alone in the jungle, sparked an outburst of national jubilation led by Colombian President Gustavo Petro, who described the rescue as “a miracle.”</w:t>
-      </w:r>
-    </w:p>
-    <w:p>
-      <w:pPr>
-        <w:spacing w:after="240" w:before="240" w:lineRule="auto"/>
-        <w:ind w:left="0" w:firstLine="0"/>
-        <w:rPr/>
-      </w:pPr>
-      <w:r>
-        <w:rPr>
-          <w:rtl w:val="0"/>
-        </w:rPr>
-        <w:t xml:space="preserve">The Ayahuasca connection made headlines, including coverage by </w:t>
-      </w:r>
-      <w:r>
-        <w:rPr>
-          <w:b w:val="1"/>
-          <w:rtl w:val="0"/>
-        </w:rPr>
-        <w:t xml:space="preserve">NBC</w:t>
-      </w:r>
-      <w:r>
-        <w:rPr>
-          <w:rtl w:val="0"/>
-        </w:rPr>
-        <w:t xml:space="preserve"> and </w:t>
-      </w:r>
-      <w:r>
-        <w:rPr>
-          <w:b w:val="1"/>
-          <w:rtl w:val="0"/>
-        </w:rPr>
-        <w:t xml:space="preserve">The Guardian</w:t>
-      </w:r>
-      <w:r>
-        <w:rPr>
-          <w:rtl w:val="0"/>
-        </w:rPr>
-        <w:t xml:space="preserve">, which noted:</w:t>
-      </w:r>
-    </w:p>
-    <w:p>
-      <w:pPr>
-        <w:ind w:left="0" w:firstLine="0"/>
-        <w:rPr/>
-      </w:pPr>
-      <w:r>
-        <w:rPr>
-          <w:rtl w:val="0"/>
-        </w:rPr>
-        <w:t xml:space="preserve">&lt;div id=quote&gt;</w:t>
-      </w:r>
-    </w:p>
-    <w:p>
-      <w:pPr>
-        <w:spacing w:after="240" w:before="240" w:lineRule="auto"/>
-        <w:ind w:left="0" w:right="600" w:firstLine="0"/>
-        <w:rPr/>
-      </w:pPr>
-      <w:r>
-        <w:rPr>
-          <w:rtl w:val="0"/>
-        </w:rPr>
-        <w:t xml:space="preserve">“The crucial importance Indigenous groups can have in defending the Amazon from deforestation is increasingly accepted by researchers, along with the depth of their irreplaceable knowledge of the region’s flora and fauna.”</w:t>
-      </w:r>
-    </w:p>
-    <w:p>
-      <w:pPr>
-        <w:spacing w:after="240" w:before="240" w:lineRule="auto"/>
-        <w:ind w:left="0" w:right="600" w:firstLine="0"/>
-        <w:rPr/>
-      </w:pPr>
-      <w:r>
-        <w:rPr>
-          <w:rtl w:val="0"/>
-        </w:rPr>
-        <w:t xml:space="preserve">“Many of us had dreams which helped guide them towards the children,” Acosta said.</w:t>
-      </w:r>
-    </w:p>
-    <w:p>
-      <w:pPr>
-        <w:spacing w:after="240" w:before="240" w:lineRule="auto"/>
-        <w:ind w:left="0" w:right="600" w:firstLine="0"/>
-        <w:rPr/>
-      </w:pPr>
-      <w:r>
-        <w:rPr>
-          <w:rtl w:val="0"/>
-        </w:rPr>
-        <w:t xml:space="preserve">“The searchers also took yagé, or ayahuasca, a hallucinogenic plant-based drink which Indigenous faith healers say can open the mind to allow spiritual insight.”</w:t>
-      </w:r>
-    </w:p>
-    <w:p>
-      <w:pPr>
-        <w:spacing w:after="240" w:before="240" w:lineRule="auto"/>
-        <w:ind w:left="0" w:right="600" w:firstLine="0"/>
-        <w:rPr/>
-      </w:pPr>
-      <w:r>
-        <w:rPr>
-          <w:rtl w:val="0"/>
-        </w:rPr>
-        <w:t xml:space="preserve">“Some people become anacondas during these ceremonies, some tigers, others large birds. I don’t know what animals the Murui transformed into that night, but it is what brought them to circle back toward the crash site, where they found the kids.”</w:t>
-      </w:r>
-    </w:p>
-    <w:p>
-      <w:pPr>
-        <w:spacing w:after="240" w:before="240" w:lineRule="auto"/>
-        <w:ind w:left="0" w:right="600" w:firstLine="0"/>
-        <w:rPr/>
-      </w:pPr>
-      <w:r>
-        <w:rPr>
-          <w:rtl w:val="0"/>
-        </w:rPr>
-        <w:t xml:space="preserve">&lt;/div&gt;</w:t>
-      </w:r>
-    </w:p>
-    <w:p>
-      <w:pPr>
-        <w:spacing w:after="240" w:before="240" w:lineRule="auto"/>
-        <w:ind w:left="0" w:firstLine="0"/>
-        <w:rPr/>
-      </w:pPr>
-      <w:r>
-        <w:rPr>
-          <w:rtl w:val="0"/>
-        </w:rPr>
-        <w:t xml:space="preserve">The Indigenous peoples of the upper Amazon have a spiritual address to the supernatural world.</w:t>
-      </w:r>
-    </w:p>
-    <w:p>
-      <w:pPr>
-        <w:ind w:left="0" w:firstLine="0"/>
-        <w:rPr/>
-      </w:pPr>
-      <w:r>
-        <w:rPr>
-          <w:rtl w:val="0"/>
-        </w:rPr>
-        <w:t xml:space="preserve">&lt;div id=quote&gt;</w:t>
-      </w:r>
-    </w:p>
-    <w:p>
-      <w:pPr>
-        <w:spacing w:after="240" w:before="240" w:lineRule="auto"/>
-        <w:ind w:left="0" w:right="600" w:firstLine="0"/>
-        <w:rPr/>
-      </w:pPr>
-      <w:r>
-        <w:rPr>
-          <w:rtl w:val="0"/>
-        </w:rPr>
-        <w:t xml:space="preserve">“Indigenous elders performed rituals and consulted plant medicines to seek spiritual guidance on where the children might be.”</w:t>
-        <w:br w:type="textWrapping"/>
-        <w:t xml:space="preserve"> — </w:t>
-      </w:r>
-      <w:r>
-        <w:rPr>
-          <w:i w:val="1"/>
-          <w:rtl w:val="0"/>
-        </w:rPr>
-        <w:t xml:space="preserve">El Espectador</w:t>
-      </w:r>
-      <w:r>
-        <w:rPr>
-          <w:rtl w:val="0"/>
-        </w:rPr>
-        <w:t xml:space="preserve"> (May 2023)</w:t>
-        <w:br w:type="textWrapping"/>
-        <w:t xml:space="preserve"> — </w:t>
-      </w:r>
-      <w:r>
-        <w:rPr>
-          <w:i w:val="1"/>
-          <w:rtl w:val="0"/>
-        </w:rPr>
-        <w:t xml:space="preserve">Semana</w:t>
-      </w:r>
-      <w:r>
-        <w:rPr>
-          <w:rtl w:val="0"/>
-        </w:rPr>
-        <w:t xml:space="preserve"> (June 2023)</w:t>
-      </w:r>
-    </w:p>
-    <w:p>
-      <w:pPr>
-        <w:spacing w:after="240" w:before="240" w:lineRule="auto"/>
-        <w:ind w:left="0" w:right="600" w:firstLine="0"/>
-        <w:rPr/>
-      </w:pPr>
-      <w:r>
-        <w:rPr>
-          <w:rtl w:val="0"/>
-        </w:rPr>
-        <w:t xml:space="preserve">&lt;/div&gt;</w:t>
       </w:r>
     </w:p>
     <w:p>
@@ -4019,7 +4081,6 @@
       </w:pPr>
       <w:r>
         <w:rPr>
-          <w:rFonts w:ascii="Roboto" w:cs="Roboto" w:eastAsia="Roboto" w:hAnsi="Roboto"/>
           <w:highlight w:val="white"/>
           <w:rtl w:val="0"/>
         </w:rPr>
@@ -4027,7 +4088,6 @@
       </w:r>
       <w:r>
         <w:rPr>
-          <w:rFonts w:ascii="Roboto" w:cs="Roboto" w:eastAsia="Roboto" w:hAnsi="Roboto"/>
           <w:highlight w:val="white"/>
           <w:rtl w:val="0"/>
         </w:rPr>
@@ -4182,7 +4242,6 @@
       </w:r>
       <w:r>
         <w:rPr>
-          <w:rFonts w:ascii="Roboto" w:cs="Roboto" w:eastAsia="Roboto" w:hAnsi="Roboto"/>
           <w:highlight w:val="white"/>
           <w:rtl w:val="0"/>
         </w:rPr>
@@ -4216,7 +4275,6 @@
       </w:pPr>
       <w:r>
         <w:rPr>
-          <w:rFonts w:ascii="Roboto" w:cs="Roboto" w:eastAsia="Roboto" w:hAnsi="Roboto"/>
           <w:highlight w:val="white"/>
           <w:rtl w:val="0"/>
         </w:rPr>
@@ -4231,7 +4289,6 @@
       </w:r>
       <w:r>
         <w:rPr>
-          <w:rFonts w:ascii="Roboto" w:cs="Roboto" w:eastAsia="Roboto" w:hAnsi="Roboto"/>
           <w:highlight w:val="white"/>
           <w:rtl w:val="0"/>
         </w:rPr>
@@ -4291,7 +4348,6 @@
       </w:pPr>
       <w:r>
         <w:rPr>
-          <w:rFonts w:ascii="Roboto" w:cs="Roboto" w:eastAsia="Roboto" w:hAnsi="Roboto"/>
           <w:highlight w:val="white"/>
           <w:rtl w:val="0"/>
         </w:rPr>
@@ -4325,7 +4381,6 @@
       </w:pPr>
       <w:r>
         <w:rPr>
-          <w:rFonts w:ascii="Roboto" w:cs="Roboto" w:eastAsia="Roboto" w:hAnsi="Roboto"/>
           <w:highlight w:val="white"/>
           <w:rtl w:val="0"/>
         </w:rPr>
@@ -4421,7 +4476,6 @@
       </w:pPr>
       <w:r>
         <w:rPr>
-          <w:rFonts w:ascii="Roboto" w:cs="Roboto" w:eastAsia="Roboto" w:hAnsi="Roboto"/>
           <w:highlight w:val="white"/>
           <w:rtl w:val="0"/>
         </w:rPr>
@@ -4487,7 +4541,6 @@
       </w:r>
       <w:r>
         <w:rPr>
-          <w:rFonts w:ascii="Roboto" w:cs="Roboto" w:eastAsia="Roboto" w:hAnsi="Roboto"/>
           <w:highlight w:val="white"/>
           <w:rtl w:val="0"/>
         </w:rPr>
@@ -4517,7 +4570,6 @@
       </w:r>
       <w:r>
         <w:rPr>
-          <w:rFonts w:ascii="Roboto" w:cs="Roboto" w:eastAsia="Roboto" w:hAnsi="Roboto"/>
           <w:highlight w:val="white"/>
           <w:rtl w:val="0"/>
         </w:rPr>
@@ -4651,7 +4703,6 @@
       </w:r>
       <w:r>
         <w:rPr>
-          <w:rFonts w:ascii="Roboto" w:cs="Roboto" w:eastAsia="Roboto" w:hAnsi="Roboto"/>
           <w:highlight w:val="white"/>
           <w:rtl w:val="0"/>
         </w:rPr>
@@ -4944,7 +4995,6 @@
       </w:pPr>
       <w:r>
         <w:rPr>
-          <w:rFonts w:ascii="Roboto" w:cs="Roboto" w:eastAsia="Roboto" w:hAnsi="Roboto"/>
           <w:highlight w:val="white"/>
           <w:rtl w:val="0"/>
         </w:rPr>
@@ -5237,7 +5287,7 @@
         </w:rPr>
         <w:t xml:space="preserve"> is defined as “a mutual relationship or connection between two or more things.” In regards to the wider UFO phenomenon, there isn’t much correlation in the overall accounts (actually, I take that back, there is a correlation with UFOs and </w:t>
       </w:r>
-      <w:hyperlink r:id="rId15">
+      <w:hyperlink r:id="rId17">
         <w:r>
           <w:rPr>
             <w:highlight w:val="white"/>
@@ -5256,18 +5306,10 @@
       </w:r>
       <w:r>
         <w:rPr>
-          <w:rFonts w:ascii="Roboto" w:cs="Roboto" w:eastAsia="Roboto" w:hAnsi="Roboto"/>
-          <w:highlight w:val="white"/>
-          <w:rtl w:val="0"/>
-        </w:rPr>
-        <w:t xml:space="preserve">A Venn diagram of these three would show each overlapping with a big question mark in the middle.</w:t>
-      </w:r>
-      <w:r>
-        <w:rPr>
-          <w:highlight w:val="white"/>
-          <w:rtl w:val="0"/>
-        </w:rPr>
-        <w:t xml:space="preserve">.</w:t>
+          <w:highlight w:val="white"/>
+          <w:rtl w:val="0"/>
+        </w:rPr>
+        <w:t xml:space="preserve">A Venn diagram of these three would show each overlapping with a big question mark in the middle..</w:t>
       </w:r>
       <w:r>
         <w:rPr>
@@ -5321,7 +5363,6 @@
       </w:pPr>
       <w:r>
         <w:rPr>
-          <w:rFonts w:ascii="Roboto" w:cs="Roboto" w:eastAsia="Roboto" w:hAnsi="Roboto"/>
           <w:highlight w:val="white"/>
           <w:rtl w:val="0"/>
         </w:rPr>
@@ -5329,7 +5370,6 @@
       </w:r>
       <w:r>
         <w:rPr>
-          <w:rFonts w:ascii="Roboto" w:cs="Roboto" w:eastAsia="Roboto" w:hAnsi="Roboto"/>
           <w:highlight w:val="white"/>
           <w:rtl w:val="0"/>
         </w:rPr>
@@ -5438,7 +5478,6 @@
       </w:r>
       <w:r>
         <w:rPr>
-          <w:rFonts w:ascii="Roboto" w:cs="Roboto" w:eastAsia="Roboto" w:hAnsi="Roboto"/>
           <w:highlight w:val="white"/>
           <w:rtl w:val="0"/>
         </w:rPr>
@@ -5719,7 +5758,6 @@
       </w:pPr>
       <w:r>
         <w:rPr>
-          <w:rFonts w:ascii="Roboto" w:cs="Roboto" w:eastAsia="Roboto" w:hAnsi="Roboto"/>
           <w:highlight w:val="white"/>
           <w:rtl w:val="0"/>
         </w:rPr>
@@ -5981,7 +6019,6 @@
       </w:r>
       <w:r>
         <w:rPr>
-          <w:rFonts w:ascii="Roboto" w:cs="Roboto" w:eastAsia="Roboto" w:hAnsi="Roboto"/>
           <w:highlight w:val="white"/>
           <w:rtl w:val="0"/>
         </w:rPr>
@@ -6015,7 +6052,6 @@
       </w:pPr>
       <w:r>
         <w:rPr>
-          <w:rFonts w:ascii="Roboto" w:cs="Roboto" w:eastAsia="Roboto" w:hAnsi="Roboto"/>
           <w:highlight w:val="white"/>
           <w:rtl w:val="0"/>
         </w:rPr>
@@ -6044,7 +6080,6 @@
       </w:r>
       <w:r>
         <w:rPr>
-          <w:rFonts w:ascii="Roboto" w:cs="Roboto" w:eastAsia="Roboto" w:hAnsi="Roboto"/>
           <w:highlight w:val="white"/>
           <w:rtl w:val="0"/>
         </w:rPr>
@@ -6059,7 +6094,6 @@
       </w:r>
       <w:r>
         <w:rPr>
-          <w:rFonts w:ascii="Roboto" w:cs="Roboto" w:eastAsia="Roboto" w:hAnsi="Roboto"/>
           <w:highlight w:val="white"/>
           <w:rtl w:val="0"/>
         </w:rPr>
@@ -6100,7 +6134,6 @@
       </w:r>
       <w:r>
         <w:rPr>
-          <w:rFonts w:ascii="Roboto" w:cs="Roboto" w:eastAsia="Roboto" w:hAnsi="Roboto"/>
           <w:highlight w:val="white"/>
           <w:rtl w:val="0"/>
         </w:rPr>
@@ -6216,7 +6249,6 @@
       </w:r>
       <w:r>
         <w:rPr>
-          <w:rFonts w:ascii="Roboto" w:cs="Roboto" w:eastAsia="Roboto" w:hAnsi="Roboto"/>
           <w:highlight w:val="white"/>
           <w:rtl w:val="0"/>
         </w:rPr>
@@ -6255,16 +6287,10 @@
       </w:pPr>
       <w:r>
         <w:rPr>
-          <w:rFonts w:ascii="Roboto" w:cs="Roboto" w:eastAsia="Roboto" w:hAnsi="Roboto"/>
           <w:highlight w:val="white"/>
           <w:rtl w:val="0"/>
         </w:rPr>
         <w:t xml:space="preserve">Let's reconceptualize this phenomenon with the following statements:</w:t>
-      </w:r>
-      <w:r>
-        <w:rPr>
-          <w:rtl w:val="0"/>
-        </w:rPr>
       </w:r>
     </w:p>
     <w:p>
@@ -6333,18 +6359,10 @@
       </w:pPr>
       <w:r>
         <w:rPr>
-          <w:rFonts w:ascii="Roboto" w:cs="Roboto" w:eastAsia="Roboto" w:hAnsi="Roboto"/>
-          <w:highlight w:val="white"/>
-          <w:rtl w:val="0"/>
-        </w:rPr>
-        <w:t xml:space="preserve">In other words, it is unreasonable to attribute these dream experiences solely to the power of suggestion and expectancy effects, i.e., 'someone said you'd experience it, and that’s why you did</w:t>
-      </w:r>
-      <w:r>
-        <w:rPr>
-          <w:highlight w:val="white"/>
-          <w:rtl w:val="0"/>
-        </w:rPr>
-        <w:t xml:space="preserve">.’</w:t>
+          <w:highlight w:val="white"/>
+          <w:rtl w:val="0"/>
+        </w:rPr>
+        <w:t xml:space="preserve">In other words, it is unreasonable to attribute these dream experiences solely to the power of suggestion and expectancy effects, i.e., 'someone said you'd experience it, and that’s why you did.’</w:t>
       </w:r>
       <w:r>
         <w:rPr>
@@ -6377,7 +6395,7 @@
         </w:rPr>
         <w:t xml:space="preserve">In the final days editing this piece, I take note of </w:t>
       </w:r>
-      <w:hyperlink r:id="rId16">
+      <w:hyperlink r:id="rId18">
         <w:r>
           <w:rPr>
             <w:highlight w:val="white"/>
@@ -6422,7 +6440,6 @@
       </w:r>
       <w:r>
         <w:rPr>
-          <w:rFonts w:ascii="Roboto" w:cs="Roboto" w:eastAsia="Roboto" w:hAnsi="Roboto"/>
           <w:highlight w:val="white"/>
           <w:rtl w:val="0"/>
         </w:rPr>
@@ -6487,7 +6504,7 @@
         </w:rPr>
         <w:t xml:space="preserve">&lt;div id=video src=</w:t>
       </w:r>
-      <w:hyperlink r:id="rId17">
+      <w:hyperlink r:id="rId19">
         <w:r>
           <w:rPr>
             <w:highlight w:val="white"/>
@@ -6811,7 +6828,6 @@
       </w:r>
       <w:r>
         <w:rPr>
-          <w:rFonts w:ascii="Roboto" w:cs="Roboto" w:eastAsia="Roboto" w:hAnsi="Roboto"/>
           <w:highlight w:val="white"/>
           <w:rtl w:val="0"/>
         </w:rPr>
@@ -6824,7 +6840,7 @@
         </w:rPr>
         <w:t xml:space="preserve"> This is not a new theory; in fact, it was discussed in an academic paper by </w:t>
       </w:r>
-      <w:hyperlink r:id="rId18">
+      <w:hyperlink r:id="rId20">
         <w:r>
           <w:rPr>
             <w:highlight w:val="white"/>
@@ -6850,7 +6866,6 @@
       </w:r>
       <w:r>
         <w:rPr>
-          <w:rFonts w:ascii="Roboto" w:cs="Roboto" w:eastAsia="Roboto" w:hAnsi="Roboto"/>
           <w:highlight w:val="white"/>
           <w:rtl w:val="0"/>
         </w:rPr>
@@ -6929,7 +6944,6 @@
       </w:pPr>
       <w:r>
         <w:rPr>
-          <w:rFonts w:ascii="Roboto" w:cs="Roboto" w:eastAsia="Roboto" w:hAnsi="Roboto"/>
           <w:highlight w:val="white"/>
           <w:rtl w:val="0"/>
         </w:rPr>
@@ -6963,7 +6977,6 @@
       </w:pPr>
       <w:r>
         <w:rPr>
-          <w:rFonts w:ascii="Roboto" w:cs="Roboto" w:eastAsia="Roboto" w:hAnsi="Roboto"/>
           <w:highlight w:val="white"/>
           <w:rtl w:val="0"/>
         </w:rPr>
@@ -6997,7 +7010,6 @@
       </w:pPr>
       <w:r>
         <w:rPr>
-          <w:rFonts w:ascii="Roboto" w:cs="Roboto" w:eastAsia="Roboto" w:hAnsi="Roboto"/>
           <w:highlight w:val="white"/>
           <w:rtl w:val="0"/>
         </w:rPr>
@@ -7027,7 +7039,6 @@
       </w:r>
       <w:r>
         <w:rPr>
-          <w:rFonts w:ascii="Roboto" w:cs="Roboto" w:eastAsia="Roboto" w:hAnsi="Roboto"/>
           <w:highlight w:val="white"/>
           <w:rtl w:val="0"/>
         </w:rPr>
@@ -7054,13 +7065,11 @@
     <w:p>
       <w:pPr>
         <w:rPr>
-          <w:rFonts w:ascii="Roboto" w:cs="Roboto" w:eastAsia="Roboto" w:hAnsi="Roboto"/>
-          <w:highlight w:val="white"/>
-        </w:rPr>
-      </w:pPr>
-      <w:r>
-        <w:rPr>
-          <w:rFonts w:ascii="Roboto" w:cs="Roboto" w:eastAsia="Roboto" w:hAnsi="Roboto"/>
+          <w:highlight w:val="white"/>
+        </w:rPr>
+      </w:pPr>
+      <w:r>
+        <w:rPr>
           <w:highlight w:val="white"/>
           <w:rtl w:val="0"/>
         </w:rPr>
@@ -7081,7 +7090,7 @@
         <w:br w:type="textWrapping"/>
         <w:t xml:space="preserve">I browse Reddit one day and I come across a post appropriately titled </w:t>
       </w:r>
-      <w:hyperlink r:id="rId19">
+      <w:hyperlink r:id="rId21">
         <w:r>
           <w:rPr>
             <w:highlight w:val="white"/>
@@ -7265,7 +7274,6 @@
       </w:r>
       <w:r>
         <w:rPr>
-          <w:rFonts w:ascii="Roboto" w:cs="Roboto" w:eastAsia="Roboto" w:hAnsi="Roboto"/>
           <w:highlight w:val="white"/>
           <w:rtl w:val="0"/>
         </w:rPr>
@@ -7368,7 +7376,6 @@
       </w:pPr>
       <w:r>
         <w:rPr>
-          <w:rFonts w:ascii="Roboto" w:cs="Roboto" w:eastAsia="Roboto" w:hAnsi="Roboto"/>
           <w:highlight w:val="white"/>
           <w:rtl w:val="0"/>
         </w:rPr>
@@ -7383,7 +7390,6 @@
       </w:r>
       <w:r>
         <w:rPr>
-          <w:rFonts w:ascii="Roboto" w:cs="Roboto" w:eastAsia="Roboto" w:hAnsi="Roboto"/>
           <w:highlight w:val="white"/>
           <w:rtl w:val="0"/>
         </w:rPr>
@@ -7417,7 +7423,6 @@
       </w:pPr>
       <w:r>
         <w:rPr>
-          <w:rFonts w:ascii="Roboto" w:cs="Roboto" w:eastAsia="Roboto" w:hAnsi="Roboto"/>
           <w:highlight w:val="white"/>
           <w:rtl w:val="0"/>
         </w:rPr>
@@ -7432,7 +7437,6 @@
       </w:r>
       <w:r>
         <w:rPr>
-          <w:rFonts w:ascii="Roboto" w:cs="Roboto" w:eastAsia="Roboto" w:hAnsi="Roboto"/>
           <w:highlight w:val="white"/>
           <w:rtl w:val="0"/>
         </w:rPr>
@@ -7466,7 +7470,6 @@
       </w:pPr>
       <w:r>
         <w:rPr>
-          <w:rFonts w:ascii="Roboto" w:cs="Roboto" w:eastAsia="Roboto" w:hAnsi="Roboto"/>
           <w:highlight w:val="white"/>
           <w:rtl w:val="0"/>
         </w:rPr>

</xml_diff>

<commit_message>
update docx, clean up dead code
</commit_message>
<xml_diff>
--- a/public/StrangeRipples.docx
+++ b/public/StrangeRipples.docx
@@ -161,6 +161,7 @@
       <w:hyperlink r:id="rId8">
         <w:r>
           <w:rPr>
+            <w:color w:val="1155cc"/>
             <w:highlight w:val="white"/>
             <w:u w:val="single"/>
             <w:rtl w:val="0"/>
@@ -3262,7 +3263,7 @@
           <w:highlight w:val="white"/>
           <w:rtl w:val="0"/>
         </w:rPr>
-        <w:t xml:space="preserve">In indigenous cosmology, one of the many uses of Ayahuasca is to commune with the spirits of plants in search for answers and guidance. It is commonly used as an aid on the hunt, to visualize where the next animal will be felled. It is said to help the experiencer visualize the location of lost items. For the Shaman who drinks Ayahuasca on night 39 of a remote</w:t>
+        <w:t xml:space="preserve">In indigenous cosmology, one of the many uses of Ayahuasca is to commune with the spirits of plants in search for answers and guidance. It is commonly used as an aid on the hunt, to visualize where the next animal will be felled. It is said to help the experiencer visualize the location of lost items. </w:t>
       </w:r>
     </w:p>
     <w:p>
@@ -3414,24 +3415,46 @@
     </w:p>
     <w:p>
       <w:pPr>
-        <w:rPr/>
-      </w:pPr>
-      <w:r>
-        <w:rPr>
-          <w:rtl w:val="0"/>
-        </w:rPr>
-      </w:r>
-    </w:p>
-    <w:p>
-      <w:pPr>
-        <w:rPr/>
-      </w:pPr>
-      <w:r>
-        <w:rPr>
-          <w:highlight w:val="white"/>
-          <w:rtl w:val="0"/>
-        </w:rPr>
-        <w:t xml:space="preserve">&lt;img id=TLCNetflix /&gt;</w:t>
+        <w:rPr>
+          <w:highlight w:val="white"/>
+        </w:rPr>
+      </w:pPr>
+      <w:r>
+        <w:rPr>
+          <w:rtl w:val="0"/>
+        </w:rPr>
+      </w:r>
+    </w:p>
+    <w:p>
+      <w:pPr>
+        <w:rPr>
+          <w:highlight w:val="white"/>
+        </w:rPr>
+      </w:pPr>
+      <w:r>
+        <w:rPr>
+          <w:highlight w:val="white"/>
+          <w:rtl w:val="0"/>
+        </w:rPr>
+        <w:t xml:space="preserve">&lt;div id=video src=</w:t>
+      </w:r>
+      <w:hyperlink r:id="rId15">
+        <w:r>
+          <w:rPr>
+            <w:color w:val="1155cc"/>
+            <w:highlight w:val="white"/>
+            <w:u w:val="single"/>
+            <w:rtl w:val="0"/>
+          </w:rPr>
+          <w:t xml:space="preserve">https://youtu.be/vH1OS2TnfrE</w:t>
+        </w:r>
+      </w:hyperlink>
+      <w:r>
+        <w:rPr>
+          <w:highlight w:val="white"/>
+          <w:rtl w:val="0"/>
+        </w:rPr>
+        <w:t xml:space="preserve">&gt;&lt;/div&gt;</w:t>
       </w:r>
       <w:r>
         <w:rPr>
@@ -3460,7 +3483,7 @@
         <w:rPr>
           <w:rtl w:val="0"/>
         </w:rPr>
-        <w:t xml:space="preserve">When the downed plane was located, searchers found the bodies of the three adults, but the four children were nowhere to be seen. There was evidence of their presence surrounding the wreckage, and a trail of debris led deeper into the jungle. What followed was a 40-day search — an event that may become one of the most public and widely publicized examples of the strange ripples that this phenomenon seems to create.</w:t>
+        <w:t xml:space="preserve">When the downed plane was located, searchers found the bodies of the three adults, but the four children were nowhere to be seen. There was evidence of their presence surrounding the wreckage, and a trail of items led deeper into the jungle. What followed was a 40-day search — an event that may become one of the most public and widely publicized examples of the strange ripples that this phenomenon seems to create.</w:t>
       </w:r>
     </w:p>
     <w:p>
@@ -3472,7 +3495,7 @@
         <w:rPr>
           <w:rtl w:val="0"/>
         </w:rPr>
-        <w:t xml:space="preserve">The search area was calculated to be 17 km by 19 km roughly the size of Washington, D.C. This is a massive area, made even more difficult by the sheer density of the Amazon jungle. I recently returned from the region, having spent time in the Peruvian jungle about 200 miles south of the crash site. The jungle is so dense that visibility rarely extends beyond 50 feet before the foliage forms a wall you can’t see past.</w:t>
+        <w:t xml:space="preserve">The search area was calculated to be 17 km by 19 km, roughly the size of Washington, D.C. This is a massive area, made even more difficult by the sheer density of the Amazon jungle. I recently returned from the region, having spent time in the Peruvian jungle about 200 miles south of the crash site. The jungle is so dense that visibility rarely extends beyond 50 feet before the foliage forms a wall you can’t see past.</w:t>
         <w:tab/>
       </w:r>
     </w:p>
@@ -3590,7 +3613,7 @@
         <w:rPr>
           <w:rtl w:val="0"/>
         </w:rPr>
-        <w:t xml:space="preserve">“Lots of weird things happened. The GPS compasses started spinning rapidly. It was scary. We didn’t know what was happening to us — or who was there with us.”&lt;/div&gt;</w:t>
+        <w:t xml:space="preserve">“Lots of weird things happened. The GPS compasses started spinning rapidly. It was scary. We didn’t know what was happening to us — or who was there with us..I’m a practicing Catholic. I’m a believer in the existence of God. But supernatural things exist. No doubt about it.”</w:t>
       </w:r>
     </w:p>
     <w:p>
@@ -3603,7 +3626,45 @@
         <w:rPr>
           <w:rtl w:val="0"/>
         </w:rPr>
-        <w:t xml:space="preserve">“I’m a practicing Catholic. I’m a believer in the existence of God. But supernatural things exist. No doubt about it.”</w:t>
+        <w:t xml:space="preserve">&lt;/div&gt;</w:t>
+      </w:r>
+    </w:p>
+    <w:p>
+      <w:pPr>
+        <w:spacing w:after="240" w:before="240" w:lineRule="auto"/>
+        <w:ind w:left="0" w:firstLine="0"/>
+        <w:rPr/>
+      </w:pPr>
+      <w:r>
+        <w:rPr>
+          <w:rtl w:val="0"/>
+        </w:rPr>
+        <w:t xml:space="preserve">On day 34 of the ordeal, military commander General Sánchez made the heartbreaking decision to abandon the search, leaving the Indigenous rescuers to continue alone. </w:t>
+      </w:r>
+    </w:p>
+    <w:p>
+      <w:pPr>
+        <w:spacing w:after="240" w:before="240" w:lineRule="auto"/>
+        <w:ind w:left="0" w:firstLine="0"/>
+        <w:rPr/>
+      </w:pPr>
+      <w:r>
+        <w:rPr>
+          <w:rtl w:val="0"/>
+        </w:rPr>
+        <w:t xml:space="preserve">Don Rubio continues:</w:t>
+      </w:r>
+    </w:p>
+    <w:p>
+      <w:pPr>
+        <w:ind w:left="0" w:firstLine="0"/>
+        <w:rPr/>
+      </w:pPr>
+      <w:r>
+        <w:rPr>
+          <w:rtl w:val="0"/>
+        </w:rPr>
+        <w:t xml:space="preserve">&lt;div id=quote&gt;</w:t>
       </w:r>
     </w:p>
     <w:p>
@@ -3616,6 +3677,19 @@
         <w:rPr>
           <w:rtl w:val="0"/>
         </w:rPr>
+        <w:t xml:space="preserve">“I told them, ‘Brothers, have faith’… There was one more thing we could try. Yagé, the plant of the gods. Besides yagé, there was no other solution..Yagé would tell us where the children were.”</w:t>
+      </w:r>
+    </w:p>
+    <w:p>
+      <w:pPr>
+        <w:spacing w:after="240" w:before="240" w:lineRule="auto"/>
+        <w:ind w:left="0" w:right="600" w:firstLine="0"/>
+        <w:rPr/>
+      </w:pPr>
+      <w:r>
+        <w:rPr>
+          <w:rtl w:val="0"/>
+        </w:rPr>
         <w:t xml:space="preserve">&lt;/div&gt;</w:t>
       </w:r>
     </w:p>
@@ -3629,7 +3703,85 @@
         <w:rPr>
           <w:rtl w:val="0"/>
         </w:rPr>
-        <w:t xml:space="preserve">On day 34 of the ordeal, military commander General Sánchez made the heartbreaking decision to abandon the search, leaving the Indigenous rescuers to continue alone. </w:t>
+        <w:t xml:space="preserve">Ayahuasca is known as </w:t>
+      </w:r>
+      <w:r>
+        <w:rPr>
+          <w:b w:val="1"/>
+          <w:rtl w:val="0"/>
+        </w:rPr>
+        <w:t xml:space="preserve">yagé</w:t>
+      </w:r>
+      <w:r>
+        <w:rPr>
+          <w:rtl w:val="0"/>
+        </w:rPr>
+        <w:t xml:space="preserve"> in Colombian lineages like the Huitoto, Tukano, and Cofán.</w:t>
+      </w:r>
+      <w:r>
+        <w:rPr>
+          <w:rtl w:val="0"/>
+        </w:rPr>
+      </w:r>
+    </w:p>
+    <w:p>
+      <w:pPr>
+        <w:spacing w:after="240" w:before="240" w:lineRule="auto"/>
+        <w:rPr/>
+      </w:pPr>
+      <w:r>
+        <w:rPr>
+          <w:rtl w:val="0"/>
+        </w:rPr>
+        <w:t xml:space="preserve">The tribespeople had their village prepare the brew and conduct ritual prayers. The prepared yagé was then airlifted into the jungle by the Colombian military. The rest of the group had already arranged for a helicopter to take them out on the 40th day. Don Rubio drank the remaining portion on the 39th night in the jungle.</w:t>
+      </w:r>
+    </w:p>
+    <w:p>
+      <w:pPr>
+        <w:spacing w:after="240" w:before="240" w:lineRule="auto"/>
+        <w:rPr/>
+      </w:pPr>
+      <w:r>
+        <w:rPr>
+          <w:rtl w:val="0"/>
+        </w:rPr>
+        <w:t xml:space="preserve">&lt;div id=quote&gt; </w:t>
+      </w:r>
+    </w:p>
+    <w:p>
+      <w:pPr>
+        <w:spacing w:after="240" w:before="240" w:lineRule="auto"/>
+        <w:rPr/>
+      </w:pPr>
+      <w:r>
+        <w:rPr>
+          <w:rtl w:val="0"/>
+        </w:rPr>
+        <w:t xml:space="preserve">“We’re finding the kids at 3 o’clock today. They are northwest of here,” said Don Rubio, alluding to the visions he received the night before. “That’s where the children are.” </w:t>
+      </w:r>
+    </w:p>
+    <w:p>
+      <w:pPr>
+        <w:spacing w:after="240" w:before="240" w:lineRule="auto"/>
+        <w:rPr/>
+      </w:pPr>
+      <w:r>
+        <w:rPr>
+          <w:rtl w:val="0"/>
+        </w:rPr>
+        <w:t xml:space="preserve">&lt;/div&gt;</w:t>
+      </w:r>
+    </w:p>
+    <w:p>
+      <w:pPr>
+        <w:spacing w:after="240" w:before="240" w:lineRule="auto"/>
+        <w:rPr/>
+      </w:pPr>
+      <w:r>
+        <w:rPr>
+          <w:rtl w:val="0"/>
+        </w:rPr>
+        <w:t xml:space="preserve">The team departed in the northwest direction from the camp. At 2:00 p.m. that day, a group of four Huitoto from the Putumayo region found the children—emaciated, weak, and dehydrated, but alive. The children’s rescue on June 9, after an unimaginable 40 days alone in the jungle, sparked a wave of national jubilation, led by Colombian President Gustavo Petro, who described the rescue as “a miracle.”</w:t>
       </w:r>
     </w:p>
     <w:p>
@@ -3642,158 +3794,9 @@
         <w:rPr>
           <w:rtl w:val="0"/>
         </w:rPr>
-        <w:t xml:space="preserve">Don Rubio continues:</w:t>
-      </w:r>
-    </w:p>
-    <w:p>
-      <w:pPr>
-        <w:ind w:left="0" w:firstLine="0"/>
-        <w:rPr/>
-      </w:pPr>
-      <w:r>
-        <w:rPr>
-          <w:rtl w:val="0"/>
-        </w:rPr>
-        <w:t xml:space="preserve">&lt;div id=quote&gt;</w:t>
-      </w:r>
-    </w:p>
-    <w:p>
-      <w:pPr>
-        <w:spacing w:after="240" w:before="240" w:lineRule="auto"/>
-        <w:ind w:left="0" w:right="600" w:firstLine="0"/>
-        <w:rPr/>
-      </w:pPr>
-      <w:r>
-        <w:rPr>
-          <w:rtl w:val="0"/>
-        </w:rPr>
-        <w:t xml:space="preserve">“I told them, ‘Brothers, have faith’… There was one more thing we could try. Yagé, the plant of the gods. Besides yagé, there was no other solution.”</w:t>
-      </w:r>
-    </w:p>
-    <w:p>
-      <w:pPr>
-        <w:spacing w:after="240" w:before="240" w:lineRule="auto"/>
-        <w:ind w:left="0" w:right="600" w:firstLine="0"/>
-        <w:rPr/>
-      </w:pPr>
-      <w:r>
-        <w:rPr>
-          <w:rtl w:val="0"/>
-        </w:rPr>
-        <w:t xml:space="preserve">&lt;/div&gt;</w:t>
-      </w:r>
-    </w:p>
-    <w:p>
-      <w:pPr>
-        <w:spacing w:after="240" w:before="240" w:lineRule="auto"/>
-        <w:ind w:left="0" w:firstLine="0"/>
-        <w:rPr/>
-      </w:pPr>
-      <w:r>
-        <w:rPr>
-          <w:rtl w:val="0"/>
-        </w:rPr>
-        <w:t xml:space="preserve">Ayahuasca is known as </w:t>
-      </w:r>
-      <w:r>
-        <w:rPr>
-          <w:b w:val="1"/>
-          <w:rtl w:val="0"/>
-        </w:rPr>
-        <w:t xml:space="preserve">yagé</w:t>
-      </w:r>
-      <w:r>
-        <w:rPr>
-          <w:rtl w:val="0"/>
-        </w:rPr>
-        <w:t xml:space="preserve"> in Colombian lineages like the Huitoto, Tukano, and Cofán.</w:t>
-      </w:r>
-    </w:p>
-    <w:p>
-      <w:pPr>
-        <w:ind w:left="0" w:firstLine="0"/>
-        <w:rPr/>
-      </w:pPr>
-      <w:r>
-        <w:rPr>
-          <w:rtl w:val="0"/>
-        </w:rPr>
-        <w:t xml:space="preserve">&lt;div id=quote&gt;</w:t>
-      </w:r>
-    </w:p>
-    <w:p>
-      <w:pPr>
-        <w:spacing w:after="240" w:before="240" w:lineRule="auto"/>
-        <w:ind w:left="0" w:right="600" w:firstLine="0"/>
-        <w:rPr/>
-      </w:pPr>
-      <w:r>
-        <w:rPr>
-          <w:rtl w:val="0"/>
-        </w:rPr>
-        <w:t xml:space="preserve">“Yagé would tell us where the children were.”</w:t>
-      </w:r>
-    </w:p>
-    <w:p>
-      <w:pPr>
-        <w:rPr/>
-      </w:pPr>
-      <w:r>
-        <w:rPr>
-          <w:rtl w:val="0"/>
-        </w:rPr>
-        <w:t xml:space="preserve">&lt;/div&gt;</w:t>
-      </w:r>
-    </w:p>
-    <w:p>
-      <w:pPr>
-        <w:spacing w:after="240" w:before="240" w:lineRule="auto"/>
-        <w:rPr/>
-      </w:pPr>
-      <w:r>
-        <w:rPr>
-          <w:rtl w:val="0"/>
-        </w:rPr>
-        <w:t xml:space="preserve">The tribespeople had their village prepare the brew and conduct ritual prayers. The prepared yagé was then airlifted into the jungle by the Colombian military. The rest of the group had already arranged for a helicopter to take them out on the 40th day. Don Rubio drank the remaining portion on the 39th night in the jungle.</w:t>
-      </w:r>
-    </w:p>
-    <w:p>
-      <w:pPr>
-        <w:spacing w:after="240" w:before="240" w:lineRule="auto"/>
-        <w:rPr/>
-      </w:pPr>
-      <w:r>
-        <w:rPr>
-          <w:rtl w:val="0"/>
-        </w:rPr>
-        <w:t xml:space="preserve">&lt;div id=quote&gt; “Whether we find them or not, we are leaving,” said one of the tribesmen. “We’re finding the kids at 3 o’clock today. They are northwest of here,” said Don Rubio, alluding to the visions he received the night before. “That’s where the children are.” &lt;/div&gt;</w:t>
-      </w:r>
-    </w:p>
-    <w:p>
-      <w:pPr>
-        <w:spacing w:after="240" w:before="240" w:lineRule="auto"/>
-        <w:rPr/>
-      </w:pPr>
-      <w:r>
-        <w:rPr>
-          <w:rtl w:val="0"/>
-        </w:rPr>
-        <w:t xml:space="preserve">The team searched far and wide in the northwest direction. At 2:00 p.m. that day, a group of four Huitoto from the Putumayo region found the children—emaciated, weak, and dehydrated, but alive. The children’s rescue on June 9, after an unimaginable 40 days alone in the jungle, sparked a wave of national jubilation, led by Colombian President Gustavo Petro, who described the rescue as “a miracle.”</w:t>
-      </w:r>
-    </w:p>
-    <w:p>
-      <w:pPr>
-        <w:spacing w:after="240" w:before="240" w:lineRule="auto"/>
-        <w:ind w:left="0" w:firstLine="0"/>
-        <w:rPr/>
-      </w:pPr>
-      <w:r>
-        <w:rPr>
-          <w:rtl w:val="0"/>
-        </w:rPr>
         <w:t xml:space="preserve">The Ayahuasca connection made headlines, including coverage by </w:t>
       </w:r>
-      <w:hyperlink r:id="rId15">
+      <w:hyperlink r:id="rId16">
         <w:r>
           <w:rPr>
             <w:b w:val="1"/>
@@ -3810,7 +3813,7 @@
         </w:rPr>
         <w:t xml:space="preserve"> and </w:t>
       </w:r>
-      <w:hyperlink r:id="rId16">
+      <w:hyperlink r:id="rId17">
         <w:r>
           <w:rPr>
             <w:b w:val="1"/>
@@ -3934,7 +3937,7 @@
           <w:highlight w:val="white"/>
           <w:rtl w:val="0"/>
         </w:rPr>
-        <w:t xml:space="preserve">In the cases of Paul Stamets and Kyle Buller, the revelations they received were not something they actively sought—they arrived unbidden, yet carried meaning that was undeniably tethered to real-world events. With visionary plants and fungi, nothing is by accident. Every transmission feels precise, intentional, and purposeful. In the story of the Lost Children of the Amazon, the message was just as clear: an indigenous shaman, having communed with the spirit of the plants, pointed the search party in a direction and said, “Go that way.” The ability of these plants to guide or reveal hidden truths is not a fringe belief—it’s woven into the mythology and cosmology of the cultures that have worked with them for generations. And similar ideas are woven into Ancient Greek culture as well.</w:t>
+        <w:t xml:space="preserve">In the cases of Paul Stamets and Kyle Buller, the revelations they received were not something they actively sought—they arrived uninvited, yet carried meaning that was undeniably tethered to real-world events. With visionary plants and fungi, nothing is by accident. Every transmission feels precise, intentional, and purposeful. In the story of the Lost Children of the Amazon, the message was just as clear: an indigenous shaman, having communed with the spirit of the plants, pointed the search party in a direction and said, “Go that way.” The ability of these plants to guide or reveal hidden truths is not a fringe belief—it’s woven into the mythology and cosmology of the cultures that have worked with them for generations. And similar ideas are woven into Ancient Greek culture as well.</w:t>
       </w:r>
     </w:p>
     <w:p>
@@ -4073,7 +4076,7 @@
           <w:highlight w:val="white"/>
           <w:rtl w:val="0"/>
         </w:rPr>
-        <w:t xml:space="preserve">The contextual clues from my initial Ayahuasca dream did not reappear for nearly two years, during which I had been supporting the ceremonies as a &lt;a href=””&gt;guardian&lt;/a&gt;.</w:t>
+        <w:t xml:space="preserve">The contextual clues from my initial Ayahuasca dream did not reappear for nearly two years, during which I had been supporting the ceremonies as a guardian.</w:t>
       </w:r>
       <w:r>
         <w:rPr>
@@ -5079,7 +5082,7 @@
         </w:rPr>
         <w:t xml:space="preserve"> is defined as “a mutual relationship or connection between two or more things.” In regards to the wider UFO phenomenon, there isn’t much correlation in the overall accounts (actually, I take that back, there is a correlation with UFOs and </w:t>
       </w:r>
-      <w:hyperlink r:id="rId17">
+      <w:hyperlink r:id="rId18">
         <w:r>
           <w:rPr>
             <w:highlight w:val="white"/>
@@ -6187,7 +6190,7 @@
         </w:rPr>
         <w:t xml:space="preserve">In the final days editing this piece, I take note of </w:t>
       </w:r>
-      <w:hyperlink r:id="rId18">
+      <w:hyperlink r:id="rId19">
         <w:r>
           <w:rPr>
             <w:highlight w:val="white"/>
@@ -6296,7 +6299,7 @@
         </w:rPr>
         <w:t xml:space="preserve">&lt;div id=video src=</w:t>
       </w:r>
-      <w:hyperlink r:id="rId19">
+      <w:hyperlink r:id="rId20">
         <w:r>
           <w:rPr>
             <w:highlight w:val="white"/>
@@ -6632,7 +6635,7 @@
         </w:rPr>
         <w:t xml:space="preserve"> This is not a new theory; in fact, it was discussed in an academic paper by </w:t>
       </w:r>
-      <w:hyperlink r:id="rId20">
+      <w:hyperlink r:id="rId21">
         <w:r>
           <w:rPr>
             <w:highlight w:val="white"/>
@@ -6882,7 +6885,7 @@
         <w:br w:type="textWrapping"/>
         <w:t xml:space="preserve">I browse Reddit one day and I come across a post appropriately titled </w:t>
       </w:r>
-      <w:hyperlink r:id="rId21">
+      <w:hyperlink r:id="rId22">
         <w:r>
           <w:rPr>
             <w:highlight w:val="white"/>

</xml_diff>

<commit_message>
update docx, clean up stale comments in other files
</commit_message>
<xml_diff>
--- a/public/StrangeRipples.docx
+++ b/public/StrangeRipples.docx
@@ -3733,7 +3733,7 @@
         <w:rPr>
           <w:rtl w:val="0"/>
         </w:rPr>
-        <w:t xml:space="preserve">The tribespeople had their village prepare the brew and conduct ritual prayers. The prepared yagé was then airlifted into the jungle by the Colombian military. The rest of the group had already arranged for a helicopter to take them out on the 40th day. Don Rubio drank the remaining portion on the 39th night in the jungle.</w:t>
+        <w:t xml:space="preserve">The tribespeople had their village prepare the brew and conduct ritual prayers. The prepared yagé was then airlifted into the jungle by the Colombian military. The rest of the group had already arranged for a helicopter to take them out on the 40th day. Don Rubio drank the brew on the 39th night in the jungle.</w:t>
       </w:r>
     </w:p>
     <w:p>
@@ -3745,7 +3745,7 @@
         <w:rPr>
           <w:rtl w:val="0"/>
         </w:rPr>
-        <w:t xml:space="preserve">&lt;div id=quote&gt; </w:t>
+        <w:t xml:space="preserve">He woke up on the morning of June 9th.</w:t>
       </w:r>
     </w:p>
     <w:p>
@@ -3757,7 +3757,7 @@
         <w:rPr>
           <w:rtl w:val="0"/>
         </w:rPr>
-        <w:t xml:space="preserve">“We’re finding the kids at 3 o’clock today. They are northwest of here,” said Don Rubio, alluding to the visions he received the night before. “That’s where the children are.” </w:t>
+        <w:t xml:space="preserve">&lt;div id=quote&gt; </w:t>
       </w:r>
     </w:p>
     <w:p>
@@ -3769,7 +3769,7 @@
         <w:rPr>
           <w:rtl w:val="0"/>
         </w:rPr>
-        <w:t xml:space="preserve">&lt;/div&gt;</w:t>
+        <w:t xml:space="preserve">“We’re finding the kids at 3 o’clock today. They are northwest of here,” alluding to the visions and dreams he received the night before. “That’s where the children are.” </w:t>
       </w:r>
     </w:p>
     <w:p>
@@ -3781,7 +3781,19 @@
         <w:rPr>
           <w:rtl w:val="0"/>
         </w:rPr>
-        <w:t xml:space="preserve">The team departed in the northwest direction from the camp. At 2:00 p.m. that day, a group of four Huitoto from the Putumayo region found the children—emaciated, weak, and dehydrated, but alive. The children’s rescue on June 9, after an unimaginable 40 days alone in the jungle, sparked a wave of national jubilation, led by Colombian President Gustavo Petro, who described the rescue as “a miracle.”</w:t>
+        <w:t xml:space="preserve">&lt;/div&gt;</w:t>
+      </w:r>
+    </w:p>
+    <w:p>
+      <w:pPr>
+        <w:spacing w:after="240" w:before="240" w:lineRule="auto"/>
+        <w:rPr/>
+      </w:pPr>
+      <w:r>
+        <w:rPr>
+          <w:rtl w:val="0"/>
+        </w:rPr>
+        <w:t xml:space="preserve">The team departed in the northwest direction from the camp. At 2:00 p.m. that day, a group of four Huitoto from the Putumayo region found the children—emaciated, weak, and dehydrated, but alive. The children’s rescue, after an unimaginable 40 days alone in the jungle, sparked a wave of national jubilation, led by Colombian President Gustavo Petro, who described the rescue as “a miracle.”</w:t>
       </w:r>
     </w:p>
     <w:p>
@@ -3910,7 +3922,9 @@
     </w:p>
     <w:p>
       <w:pPr>
-        <w:rPr/>
+        <w:rPr>
+          <w:highlight w:val="white"/>
+        </w:rPr>
       </w:pPr>
       <w:r>
         <w:rPr>
@@ -3919,10 +3933,31 @@
         </w:rPr>
         <w:t xml:space="preserve">&lt;img id=TLCRescue /&gt;</w:t>
       </w:r>
-      <w:r>
-        <w:rPr>
-          <w:rtl w:val="0"/>
-        </w:rPr>
+    </w:p>
+    <w:p>
+      <w:pPr>
+        <w:rPr>
+          <w:highlight w:val="white"/>
+        </w:rPr>
+      </w:pPr>
+      <w:r>
+        <w:rPr>
+          <w:rtl w:val="0"/>
+        </w:rPr>
+      </w:r>
+    </w:p>
+    <w:p>
+      <w:pPr>
+        <w:rPr>
+          <w:highlight w:val="white"/>
+        </w:rPr>
+      </w:pPr>
+      <w:r>
+        <w:rPr>
+          <w:highlight w:val="white"/>
+          <w:rtl w:val="0"/>
+        </w:rPr>
+        <w:t xml:space="preserve">This piece was originally published on June 9th, 2024, the one year anniversary of the rescue. That is a total coincidence. After I saw the Netflix documentary, I knew I had to update this piece to reflect the story and the similarities between it, and what I had been experiencing for the better part of the last decade.</w:t>
       </w:r>
     </w:p>
     <w:p>
@@ -3986,24 +4021,15 @@
           <w:highlight w:val="white"/>
           <w:rtl w:val="0"/>
         </w:rPr>
-        <w:t xml:space="preserve">That particular dream’s animate and sensory nature was identical to the Ayahuasca experience in the immediacy of ingestion. I have even experienced little hallmarks of my first, pre-Aya dream experience later on in Ayahuasca and Mushroom journeys, a reference to a real location, physical/emotional sensations, &lt;u&gt;</w:t>
-      </w:r>
-      <w:r>
-        <w:rPr>
-          <w:i w:val="1"/>
-          <w:highlight w:val="white"/>
-          <w:u w:val="single"/>
+        <w:t xml:space="preserve">That particular dream’s animate and sensory nature was identical to the Ayahuasca experience in the immediacy of ingestion. I have even experienced little hallmarks of my first, pre-Aya dream experience later on in Ayahuasca and Mushroom journeys, a reference to a real location, physical/emotional sensations, </w:t>
+      </w:r>
+      <w:r>
+        <w:rPr>
+          <w:i w:val="1"/>
+          <w:highlight w:val="white"/>
           <w:rtl w:val="0"/>
         </w:rPr>
         <w:t xml:space="preserve">context</w:t>
-      </w:r>
-      <w:r>
-        <w:rPr>
-          <w:highlight w:val="white"/>
-          <w:u w:val="single"/>
-          <w:rtl w:val="0"/>
-        </w:rPr>
-        <w:t xml:space="preserve">&lt;/u&gt;</w:t>
       </w:r>
       <w:r>
         <w:rPr>

</xml_diff>